<commit_message>
KK: fixed authorize and template issue
</commit_message>
<xml_diff>
--- a/StellarBillingSystem/BillTemplate Branch1.docx
+++ b/StellarBillingSystem/BillTemplate Branch1.docx
@@ -51,7 +51,7 @@
               <mc:AlternateContent>
                 <mc:Choice Requires="wpg">
                   <w:drawing>
-                    <wp:anchor distT="0" distB="0" distL="114300" distR="114300" simplePos="0" relativeHeight="251663360" behindDoc="0" locked="0" layoutInCell="1" allowOverlap="1" wp14:anchorId="519D75C7" wp14:editId="20BB22F5">
+                    <wp:anchor distT="0" distB="0" distL="114300" distR="114300" simplePos="0" relativeHeight="251663360" behindDoc="0" locked="0" layoutInCell="1" allowOverlap="1" wp14:anchorId="519D75C7" wp14:editId="74C835CA">
                       <wp:simplePos x="0" y="0"/>
                       <wp:positionH relativeFrom="page">
                         <wp:posOffset>4476750</wp:posOffset>
@@ -175,12 +175,20 @@
                                   <w:p>
                                     <w:pPr>
                                       <w:spacing w:before="57" w:line="295" w:lineRule="exact"/>
-                                      <w:ind w:left="827"/>
                                       <w:rPr>
                                         <w:b/>
                                         <w:sz w:val="25"/>
                                       </w:rPr>
                                     </w:pPr>
+                                    <w:r>
+                                      <w:rPr>
+                                        <w:b/>
+                                        <w:color w:val="231F20"/>
+                                        <w:w w:val="85"/>
+                                        <w:sz w:val="25"/>
+                                      </w:rPr>
+                                      <w:t xml:space="preserve">            </w:t>
+                                    </w:r>
                                     <w:r>
                                       <w:rPr>
                                         <w:b/>
@@ -228,16 +236,33 @@
                                       </w:rPr>
                                       <w:t>78802</w:t>
                                     </w:r>
+                                    <w:r>
+                                      <w:rPr>
+                                        <w:b/>
+                                        <w:color w:val="231F20"/>
+                                        <w:w w:val="85"/>
+                                        <w:sz w:val="25"/>
+                                      </w:rPr>
+                                      <w:t xml:space="preserve">   </w:t>
+                                    </w:r>
                                   </w:p>
                                   <w:p>
                                     <w:pPr>
                                       <w:spacing w:line="295" w:lineRule="exact"/>
-                                      <w:ind w:left="840"/>
                                       <w:rPr>
                                         <w:b/>
                                         <w:sz w:val="25"/>
                                       </w:rPr>
                                     </w:pPr>
+                                    <w:r>
+                                      <w:rPr>
+                                        <w:b/>
+                                        <w:color w:val="231F20"/>
+                                        <w:w w:val="85"/>
+                                        <w:sz w:val="25"/>
+                                      </w:rPr>
+                                      <w:t xml:space="preserve">            </w:t>
+                                    </w:r>
                                     <w:r>
                                       <w:rPr>
                                         <w:b/>
@@ -492,19 +517,8 @@
                                         <w:w w:val="105"/>
                                         <w:sz w:val="20"/>
                                       </w:rPr>
-                                      <w:t>@</w:t>
+                                      <w:t>@pandijegan.k</w:t>
                                     </w:r>
-                                    <w:proofErr w:type="gramStart"/>
-                                    <w:r>
-                                      <w:rPr>
-                                        <w:rFonts w:asciiTheme="minorHAnsi" w:hAnsiTheme="minorHAnsi" w:cstheme="minorHAnsi"/>
-                                        <w:color w:val="231F20"/>
-                                        <w:w w:val="105"/>
-                                        <w:sz w:val="20"/>
-                                      </w:rPr>
-                                      <w:t>pandijegan.k</w:t>
-                                    </w:r>
-                                    <w:proofErr w:type="gramEnd"/>
                                   </w:p>
                                   <w:p>
                                     <w:pPr>
@@ -692,7 +706,6 @@
                                       <w:t xml:space="preserve"> </w:t>
                                     </w:r>
                                     <w:proofErr w:type="spellStart"/>
-                                    <w:proofErr w:type="gramStart"/>
                                     <w:r>
                                       <w:rPr>
                                         <w:rFonts w:asciiTheme="minorHAnsi" w:hAnsiTheme="minorHAnsi" w:cstheme="minorHAnsi"/>
@@ -702,7 +715,6 @@
                                       <w:t>Tamilnadu,India</w:t>
                                     </w:r>
                                     <w:proofErr w:type="spellEnd"/>
-                                    <w:proofErr w:type="gramEnd"/>
                                     <w:r>
                                       <w:rPr>
                                         <w:rFonts w:asciiTheme="minorHAnsi" w:hAnsiTheme="minorHAnsi" w:cstheme="minorHAnsi"/>
@@ -765,12 +777,20 @@
                             <w:p>
                               <w:pPr>
                                 <w:spacing w:before="57" w:line="295" w:lineRule="exact"/>
-                                <w:ind w:left="827"/>
                                 <w:rPr>
                                   <w:b/>
                                   <w:sz w:val="25"/>
                                 </w:rPr>
                               </w:pPr>
+                              <w:r>
+                                <w:rPr>
+                                  <w:b/>
+                                  <w:color w:val="231F20"/>
+                                  <w:w w:val="85"/>
+                                  <w:sz w:val="25"/>
+                                </w:rPr>
+                                <w:t xml:space="preserve">            </w:t>
+                              </w:r>
                               <w:r>
                                 <w:rPr>
                                   <w:b/>
@@ -818,16 +838,33 @@
                                 </w:rPr>
                                 <w:t>78802</w:t>
                               </w:r>
+                              <w:r>
+                                <w:rPr>
+                                  <w:b/>
+                                  <w:color w:val="231F20"/>
+                                  <w:w w:val="85"/>
+                                  <w:sz w:val="25"/>
+                                </w:rPr>
+                                <w:t xml:space="preserve">   </w:t>
+                              </w:r>
                             </w:p>
                             <w:p>
                               <w:pPr>
                                 <w:spacing w:line="295" w:lineRule="exact"/>
-                                <w:ind w:left="840"/>
                                 <w:rPr>
                                   <w:b/>
                                   <w:sz w:val="25"/>
                                 </w:rPr>
                               </w:pPr>
+                              <w:r>
+                                <w:rPr>
+                                  <w:b/>
+                                  <w:color w:val="231F20"/>
+                                  <w:w w:val="85"/>
+                                  <w:sz w:val="25"/>
+                                </w:rPr>
+                                <w:t xml:space="preserve">            </w:t>
+                              </w:r>
                               <w:r>
                                 <w:rPr>
                                   <w:b/>
@@ -1082,19 +1119,8 @@
                                   <w:w w:val="105"/>
                                   <w:sz w:val="20"/>
                                 </w:rPr>
-                                <w:t>@</w:t>
+                                <w:t>@pandijegan.k</w:t>
                               </w:r>
-                              <w:proofErr w:type="gramStart"/>
-                              <w:r>
-                                <w:rPr>
-                                  <w:rFonts w:asciiTheme="minorHAnsi" w:hAnsiTheme="minorHAnsi" w:cstheme="minorHAnsi"/>
-                                  <w:color w:val="231F20"/>
-                                  <w:w w:val="105"/>
-                                  <w:sz w:val="20"/>
-                                </w:rPr>
-                                <w:t>pandijegan.k</w:t>
-                              </w:r>
-                              <w:proofErr w:type="gramEnd"/>
                             </w:p>
                             <w:p>
                               <w:pPr>
@@ -1282,7 +1308,6 @@
                                 <w:t xml:space="preserve"> </w:t>
                               </w:r>
                               <w:proofErr w:type="spellStart"/>
-                              <w:proofErr w:type="gramStart"/>
                               <w:r>
                                 <w:rPr>
                                   <w:rFonts w:asciiTheme="minorHAnsi" w:hAnsiTheme="minorHAnsi" w:cstheme="minorHAnsi"/>
@@ -1292,7 +1317,6 @@
                                 <w:t>Tamilnadu,India</w:t>
                               </w:r>
                               <w:proofErr w:type="spellEnd"/>
-                              <w:proofErr w:type="gramEnd"/>
                               <w:r>
                                 <w:rPr>
                                   <w:rFonts w:asciiTheme="minorHAnsi" w:hAnsiTheme="minorHAnsi" w:cstheme="minorHAnsi"/>
@@ -1344,29 +1368,7 @@
                 <w:sz w:val="28"/>
                 <w:szCs w:val="28"/>
               </w:rPr>
-              <w:t xml:space="preserve">Customer Name    </w:t>
-            </w:r>
-            <w:proofErr w:type="gramStart"/>
-            <w:r>
-              <w:rPr>
-                <w:rFonts w:asciiTheme="majorHAnsi" w:hAnsiTheme="majorHAnsi" w:cs="Times New Roman"/>
-                <w:b/>
-                <w:bCs/>
-                <w:sz w:val="28"/>
-                <w:szCs w:val="28"/>
-              </w:rPr>
-              <w:t xml:space="preserve">  :</w:t>
-            </w:r>
-            <w:proofErr w:type="gramEnd"/>
-            <w:r>
-              <w:rPr>
-                <w:rFonts w:asciiTheme="majorHAnsi" w:hAnsiTheme="majorHAnsi" w:cs="Times New Roman"/>
-                <w:b/>
-                <w:bCs/>
-                <w:sz w:val="28"/>
-                <w:szCs w:val="28"/>
-              </w:rPr>
-              <w:t xml:space="preserve"> &lt;&lt;</w:t>
+              <w:t>Customer Name      : &lt;&lt;</w:t>
             </w:r>
             <w:proofErr w:type="spellStart"/>
             <w:r>
@@ -1420,29 +1422,7 @@
                 <w:sz w:val="28"/>
                 <w:szCs w:val="28"/>
               </w:rPr>
-              <w:t xml:space="preserve">Customer </w:t>
-            </w:r>
-            <w:proofErr w:type="gramStart"/>
-            <w:r>
-              <w:rPr>
-                <w:rFonts w:asciiTheme="majorHAnsi" w:hAnsiTheme="majorHAnsi" w:cs="Times New Roman"/>
-                <w:b/>
-                <w:bCs/>
-                <w:sz w:val="28"/>
-                <w:szCs w:val="28"/>
-              </w:rPr>
-              <w:t>Number :</w:t>
-            </w:r>
-            <w:proofErr w:type="gramEnd"/>
-            <w:r>
-              <w:rPr>
-                <w:rFonts w:asciiTheme="majorHAnsi" w:hAnsiTheme="majorHAnsi" w:cs="Times New Roman"/>
-                <w:b/>
-                <w:bCs/>
-                <w:sz w:val="28"/>
-                <w:szCs w:val="28"/>
-              </w:rPr>
-              <w:t xml:space="preserve">  &lt;&lt;</w:t>
+              <w:t>Customer Number :  &lt;&lt;</w:t>
             </w:r>
             <w:proofErr w:type="spellStart"/>
             <w:r>
@@ -1496,29 +1476,7 @@
                 <w:sz w:val="28"/>
                 <w:szCs w:val="28"/>
               </w:rPr>
-              <w:t xml:space="preserve">Bill Date                   </w:t>
-            </w:r>
-            <w:proofErr w:type="gramStart"/>
-            <w:r>
-              <w:rPr>
-                <w:rFonts w:asciiTheme="majorHAnsi" w:hAnsiTheme="majorHAnsi" w:cs="Times New Roman"/>
-                <w:b/>
-                <w:bCs/>
-                <w:sz w:val="28"/>
-                <w:szCs w:val="28"/>
-              </w:rPr>
-              <w:t xml:space="preserve">  :</w:t>
-            </w:r>
-            <w:proofErr w:type="gramEnd"/>
-            <w:r>
-              <w:rPr>
-                <w:rFonts w:asciiTheme="majorHAnsi" w:hAnsiTheme="majorHAnsi" w:cs="Times New Roman"/>
-                <w:b/>
-                <w:bCs/>
-                <w:sz w:val="28"/>
-                <w:szCs w:val="28"/>
-              </w:rPr>
-              <w:t xml:space="preserve">  &lt;&lt;</w:t>
+              <w:t>Bill Date                     :  &lt;&lt;</w:t>
             </w:r>
             <w:proofErr w:type="spellStart"/>
             <w:r>
@@ -1582,29 +1540,7 @@
                 <w:sz w:val="28"/>
                 <w:szCs w:val="28"/>
               </w:rPr>
-              <w:t xml:space="preserve">Bill No                      </w:t>
-            </w:r>
-            <w:proofErr w:type="gramStart"/>
-            <w:r>
-              <w:rPr>
-                <w:rFonts w:asciiTheme="majorHAnsi" w:hAnsiTheme="majorHAnsi" w:cs="Times New Roman"/>
-                <w:b/>
-                <w:bCs/>
-                <w:sz w:val="28"/>
-                <w:szCs w:val="28"/>
-              </w:rPr>
-              <w:t xml:space="preserve">  :</w:t>
-            </w:r>
-            <w:proofErr w:type="gramEnd"/>
-            <w:r>
-              <w:rPr>
-                <w:rFonts w:asciiTheme="majorHAnsi" w:hAnsiTheme="majorHAnsi" w:cs="Times New Roman"/>
-                <w:b/>
-                <w:bCs/>
-                <w:sz w:val="28"/>
-                <w:szCs w:val="28"/>
-              </w:rPr>
-              <w:t xml:space="preserve">   &lt;&lt;</w:t>
+              <w:t>Bill No                        :   &lt;&lt;</w:t>
             </w:r>
             <w:proofErr w:type="spellStart"/>
             <w:r>
@@ -1761,7 +1697,7 @@
         <w:tblLook w:val="04A0" w:firstRow="1" w:lastRow="0" w:firstColumn="1" w:lastColumn="0" w:noHBand="0" w:noVBand="1"/>
       </w:tblPr>
       <w:tblGrid>
-        <w:gridCol w:w="8972"/>
+        <w:gridCol w:w="10532"/>
       </w:tblGrid>
       <w:tr>
         <w:trPr>
@@ -1769,40 +1705,48 @@
         </w:trPr>
         <w:tc>
           <w:tcPr>
-            <w:tcW w:w="8972" w:type="dxa"/>
+            <w:tcW w:w="10532" w:type="dxa"/>
           </w:tcPr>
           <w:p>
             <w:pPr>
               <w:rPr>
-                <w:rFonts w:ascii="Times New Roman" w:hAnsi="Times New Roman" w:cs="Times New Roman"/>
-                <w:sz w:val="32"/>
-                <w:szCs w:val="32"/>
+                <w:rFonts w:asciiTheme="majorHAnsi" w:hAnsiTheme="majorHAnsi" w:cs="Times New Roman"/>
+                <w:b/>
+                <w:bCs/>
+                <w:sz w:val="28"/>
+                <w:szCs w:val="28"/>
                 <w:u w:val="single"/>
               </w:rPr>
             </w:pPr>
             <w:r>
               <w:rPr>
-                <w:rFonts w:ascii="Times New Roman" w:hAnsi="Times New Roman" w:cs="Times New Roman"/>
-                <w:sz w:val="24"/>
-                <w:szCs w:val="24"/>
+                <w:rFonts w:asciiTheme="majorHAnsi" w:hAnsiTheme="majorHAnsi" w:cs="Times New Roman"/>
+                <w:b/>
+                <w:bCs/>
+                <w:sz w:val="28"/>
+                <w:szCs w:val="28"/>
               </w:rPr>
               <w:t>&lt;&lt;</w:t>
             </w:r>
             <w:proofErr w:type="spellStart"/>
             <w:r>
               <w:rPr>
-                <w:rFonts w:ascii="Times New Roman" w:hAnsi="Times New Roman" w:cs="Times New Roman"/>
-                <w:sz w:val="24"/>
-                <w:szCs w:val="24"/>
+                <w:rFonts w:asciiTheme="majorHAnsi" w:hAnsiTheme="majorHAnsi" w:cs="Times New Roman"/>
+                <w:b/>
+                <w:bCs/>
+                <w:sz w:val="28"/>
+                <w:szCs w:val="28"/>
               </w:rPr>
               <w:t>billnodet</w:t>
             </w:r>
             <w:proofErr w:type="spellEnd"/>
             <w:r>
               <w:rPr>
-                <w:rFonts w:ascii="Times New Roman" w:hAnsi="Times New Roman" w:cs="Times New Roman"/>
-                <w:sz w:val="24"/>
-                <w:szCs w:val="24"/>
+                <w:rFonts w:asciiTheme="majorHAnsi" w:hAnsiTheme="majorHAnsi" w:cs="Times New Roman"/>
+                <w:b/>
+                <w:bCs/>
+                <w:sz w:val="28"/>
+                <w:szCs w:val="28"/>
               </w:rPr>
               <w:t>&gt;&gt;</w:t>
             </w:r>

</xml_diff>

<commit_message>
Rajalingam - changed bill template and it query
</commit_message>
<xml_diff>
--- a/StellarBillingSystem/BillTemplate Branch1.docx
+++ b/StellarBillingSystem/BillTemplate Branch1.docx
@@ -51,7 +51,7 @@
               <mc:AlternateContent>
                 <mc:Choice Requires="wpg">
                   <w:drawing>
-                    <wp:anchor distT="0" distB="0" distL="114300" distR="114300" simplePos="0" relativeHeight="251663360" behindDoc="0" locked="0" layoutInCell="1" allowOverlap="1" wp14:anchorId="519D75C7" wp14:editId="74C835CA">
+                    <wp:anchor distT="0" distB="0" distL="114300" distR="114300" simplePos="0" relativeHeight="251663360" behindDoc="0" locked="0" layoutInCell="1" allowOverlap="1" wp14:anchorId="519D75C7" wp14:editId="20BB22F5">
                       <wp:simplePos x="0" y="0"/>
                       <wp:positionH relativeFrom="page">
                         <wp:posOffset>4476750</wp:posOffset>
@@ -175,20 +175,12 @@
                                   <w:p>
                                     <w:pPr>
                                       <w:spacing w:before="57" w:line="295" w:lineRule="exact"/>
+                                      <w:ind w:left="827"/>
                                       <w:rPr>
                                         <w:b/>
                                         <w:sz w:val="25"/>
                                       </w:rPr>
                                     </w:pPr>
-                                    <w:r>
-                                      <w:rPr>
-                                        <w:b/>
-                                        <w:color w:val="231F20"/>
-                                        <w:w w:val="85"/>
-                                        <w:sz w:val="25"/>
-                                      </w:rPr>
-                                      <w:t xml:space="preserve">            </w:t>
-                                    </w:r>
                                     <w:r>
                                       <w:rPr>
                                         <w:b/>
@@ -236,33 +228,16 @@
                                       </w:rPr>
                                       <w:t>78802</w:t>
                                     </w:r>
-                                    <w:r>
-                                      <w:rPr>
-                                        <w:b/>
-                                        <w:color w:val="231F20"/>
-                                        <w:w w:val="85"/>
-                                        <w:sz w:val="25"/>
-                                      </w:rPr>
-                                      <w:t xml:space="preserve">   </w:t>
-                                    </w:r>
                                   </w:p>
                                   <w:p>
                                     <w:pPr>
                                       <w:spacing w:line="295" w:lineRule="exact"/>
+                                      <w:ind w:left="840"/>
                                       <w:rPr>
                                         <w:b/>
                                         <w:sz w:val="25"/>
                                       </w:rPr>
                                     </w:pPr>
-                                    <w:r>
-                                      <w:rPr>
-                                        <w:b/>
-                                        <w:color w:val="231F20"/>
-                                        <w:w w:val="85"/>
-                                        <w:sz w:val="25"/>
-                                      </w:rPr>
-                                      <w:t xml:space="preserve">            </w:t>
-                                    </w:r>
                                     <w:r>
                                       <w:rPr>
                                         <w:b/>
@@ -517,8 +492,19 @@
                                         <w:w w:val="105"/>
                                         <w:sz w:val="20"/>
                                       </w:rPr>
-                                      <w:t>@pandijegan.k</w:t>
+                                      <w:t>@</w:t>
                                     </w:r>
+                                    <w:proofErr w:type="gramStart"/>
+                                    <w:r>
+                                      <w:rPr>
+                                        <w:rFonts w:asciiTheme="minorHAnsi" w:hAnsiTheme="minorHAnsi" w:cstheme="minorHAnsi"/>
+                                        <w:color w:val="231F20"/>
+                                        <w:w w:val="105"/>
+                                        <w:sz w:val="20"/>
+                                      </w:rPr>
+                                      <w:t>pandijegan.k</w:t>
+                                    </w:r>
+                                    <w:proofErr w:type="gramEnd"/>
                                   </w:p>
                                   <w:p>
                                     <w:pPr>
@@ -706,6 +692,7 @@
                                       <w:t xml:space="preserve"> </w:t>
                                     </w:r>
                                     <w:proofErr w:type="spellStart"/>
+                                    <w:proofErr w:type="gramStart"/>
                                     <w:r>
                                       <w:rPr>
                                         <w:rFonts w:asciiTheme="minorHAnsi" w:hAnsiTheme="minorHAnsi" w:cstheme="minorHAnsi"/>
@@ -715,6 +702,7 @@
                                       <w:t>Tamilnadu,India</w:t>
                                     </w:r>
                                     <w:proofErr w:type="spellEnd"/>
+                                    <w:proofErr w:type="gramEnd"/>
                                     <w:r>
                                       <w:rPr>
                                         <w:rFonts w:asciiTheme="minorHAnsi" w:hAnsiTheme="minorHAnsi" w:cstheme="minorHAnsi"/>
@@ -777,20 +765,12 @@
                             <w:p>
                               <w:pPr>
                                 <w:spacing w:before="57" w:line="295" w:lineRule="exact"/>
+                                <w:ind w:left="827"/>
                                 <w:rPr>
                                   <w:b/>
                                   <w:sz w:val="25"/>
                                 </w:rPr>
                               </w:pPr>
-                              <w:r>
-                                <w:rPr>
-                                  <w:b/>
-                                  <w:color w:val="231F20"/>
-                                  <w:w w:val="85"/>
-                                  <w:sz w:val="25"/>
-                                </w:rPr>
-                                <w:t xml:space="preserve">            </w:t>
-                              </w:r>
                               <w:r>
                                 <w:rPr>
                                   <w:b/>
@@ -838,33 +818,16 @@
                                 </w:rPr>
                                 <w:t>78802</w:t>
                               </w:r>
-                              <w:r>
-                                <w:rPr>
-                                  <w:b/>
-                                  <w:color w:val="231F20"/>
-                                  <w:w w:val="85"/>
-                                  <w:sz w:val="25"/>
-                                </w:rPr>
-                                <w:t xml:space="preserve">   </w:t>
-                              </w:r>
                             </w:p>
                             <w:p>
                               <w:pPr>
                                 <w:spacing w:line="295" w:lineRule="exact"/>
+                                <w:ind w:left="840"/>
                                 <w:rPr>
                                   <w:b/>
                                   <w:sz w:val="25"/>
                                 </w:rPr>
                               </w:pPr>
-                              <w:r>
-                                <w:rPr>
-                                  <w:b/>
-                                  <w:color w:val="231F20"/>
-                                  <w:w w:val="85"/>
-                                  <w:sz w:val="25"/>
-                                </w:rPr>
-                                <w:t xml:space="preserve">            </w:t>
-                              </w:r>
                               <w:r>
                                 <w:rPr>
                                   <w:b/>
@@ -1119,8 +1082,19 @@
                                   <w:w w:val="105"/>
                                   <w:sz w:val="20"/>
                                 </w:rPr>
-                                <w:t>@pandijegan.k</w:t>
+                                <w:t>@</w:t>
                               </w:r>
+                              <w:proofErr w:type="gramStart"/>
+                              <w:r>
+                                <w:rPr>
+                                  <w:rFonts w:asciiTheme="minorHAnsi" w:hAnsiTheme="minorHAnsi" w:cstheme="minorHAnsi"/>
+                                  <w:color w:val="231F20"/>
+                                  <w:w w:val="105"/>
+                                  <w:sz w:val="20"/>
+                                </w:rPr>
+                                <w:t>pandijegan.k</w:t>
+                              </w:r>
+                              <w:proofErr w:type="gramEnd"/>
                             </w:p>
                             <w:p>
                               <w:pPr>
@@ -1308,6 +1282,7 @@
                                 <w:t xml:space="preserve"> </w:t>
                               </w:r>
                               <w:proofErr w:type="spellStart"/>
+                              <w:proofErr w:type="gramStart"/>
                               <w:r>
                                 <w:rPr>
                                   <w:rFonts w:asciiTheme="minorHAnsi" w:hAnsiTheme="minorHAnsi" w:cstheme="minorHAnsi"/>
@@ -1317,6 +1292,7 @@
                                 <w:t>Tamilnadu,India</w:t>
                               </w:r>
                               <w:proofErr w:type="spellEnd"/>
+                              <w:proofErr w:type="gramEnd"/>
                               <w:r>
                                 <w:rPr>
                                   <w:rFonts w:asciiTheme="minorHAnsi" w:hAnsiTheme="minorHAnsi" w:cstheme="minorHAnsi"/>
@@ -1368,7 +1344,29 @@
                 <w:sz w:val="28"/>
                 <w:szCs w:val="28"/>
               </w:rPr>
-              <w:t>Customer Name      : &lt;&lt;</w:t>
+              <w:t xml:space="preserve">Customer Name    </w:t>
+            </w:r>
+            <w:proofErr w:type="gramStart"/>
+            <w:r>
+              <w:rPr>
+                <w:rFonts w:asciiTheme="majorHAnsi" w:hAnsiTheme="majorHAnsi" w:cs="Times New Roman"/>
+                <w:b/>
+                <w:bCs/>
+                <w:sz w:val="28"/>
+                <w:szCs w:val="28"/>
+              </w:rPr>
+              <w:t xml:space="preserve">  :</w:t>
+            </w:r>
+            <w:proofErr w:type="gramEnd"/>
+            <w:r>
+              <w:rPr>
+                <w:rFonts w:asciiTheme="majorHAnsi" w:hAnsiTheme="majorHAnsi" w:cs="Times New Roman"/>
+                <w:b/>
+                <w:bCs/>
+                <w:sz w:val="28"/>
+                <w:szCs w:val="28"/>
+              </w:rPr>
+              <w:t xml:space="preserve"> &lt;&lt;</w:t>
             </w:r>
             <w:proofErr w:type="spellStart"/>
             <w:r>
@@ -1422,7 +1420,29 @@
                 <w:sz w:val="28"/>
                 <w:szCs w:val="28"/>
               </w:rPr>
-              <w:t>Customer Number :  &lt;&lt;</w:t>
+              <w:t xml:space="preserve">Customer </w:t>
+            </w:r>
+            <w:proofErr w:type="gramStart"/>
+            <w:r>
+              <w:rPr>
+                <w:rFonts w:asciiTheme="majorHAnsi" w:hAnsiTheme="majorHAnsi" w:cs="Times New Roman"/>
+                <w:b/>
+                <w:bCs/>
+                <w:sz w:val="28"/>
+                <w:szCs w:val="28"/>
+              </w:rPr>
+              <w:t>Number :</w:t>
+            </w:r>
+            <w:proofErr w:type="gramEnd"/>
+            <w:r>
+              <w:rPr>
+                <w:rFonts w:asciiTheme="majorHAnsi" w:hAnsiTheme="majorHAnsi" w:cs="Times New Roman"/>
+                <w:b/>
+                <w:bCs/>
+                <w:sz w:val="28"/>
+                <w:szCs w:val="28"/>
+              </w:rPr>
+              <w:t xml:space="preserve">  &lt;&lt;</w:t>
             </w:r>
             <w:proofErr w:type="spellStart"/>
             <w:r>
@@ -1476,7 +1496,29 @@
                 <w:sz w:val="28"/>
                 <w:szCs w:val="28"/>
               </w:rPr>
-              <w:t>Bill Date                     :  &lt;&lt;</w:t>
+              <w:t xml:space="preserve">Bill Date                   </w:t>
+            </w:r>
+            <w:proofErr w:type="gramStart"/>
+            <w:r>
+              <w:rPr>
+                <w:rFonts w:asciiTheme="majorHAnsi" w:hAnsiTheme="majorHAnsi" w:cs="Times New Roman"/>
+                <w:b/>
+                <w:bCs/>
+                <w:sz w:val="28"/>
+                <w:szCs w:val="28"/>
+              </w:rPr>
+              <w:t xml:space="preserve">  :</w:t>
+            </w:r>
+            <w:proofErr w:type="gramEnd"/>
+            <w:r>
+              <w:rPr>
+                <w:rFonts w:asciiTheme="majorHAnsi" w:hAnsiTheme="majorHAnsi" w:cs="Times New Roman"/>
+                <w:b/>
+                <w:bCs/>
+                <w:sz w:val="28"/>
+                <w:szCs w:val="28"/>
+              </w:rPr>
+              <w:t xml:space="preserve">  &lt;&lt;</w:t>
             </w:r>
             <w:proofErr w:type="spellStart"/>
             <w:r>
@@ -1540,7 +1582,29 @@
                 <w:sz w:val="28"/>
                 <w:szCs w:val="28"/>
               </w:rPr>
-              <w:t>Bill No                        :   &lt;&lt;</w:t>
+              <w:t xml:space="preserve">Bill No                      </w:t>
+            </w:r>
+            <w:proofErr w:type="gramStart"/>
+            <w:r>
+              <w:rPr>
+                <w:rFonts w:asciiTheme="majorHAnsi" w:hAnsiTheme="majorHAnsi" w:cs="Times New Roman"/>
+                <w:b/>
+                <w:bCs/>
+                <w:sz w:val="28"/>
+                <w:szCs w:val="28"/>
+              </w:rPr>
+              <w:t xml:space="preserve">  :</w:t>
+            </w:r>
+            <w:proofErr w:type="gramEnd"/>
+            <w:r>
+              <w:rPr>
+                <w:rFonts w:asciiTheme="majorHAnsi" w:hAnsiTheme="majorHAnsi" w:cs="Times New Roman"/>
+                <w:b/>
+                <w:bCs/>
+                <w:sz w:val="28"/>
+                <w:szCs w:val="28"/>
+              </w:rPr>
+              <w:t xml:space="preserve">   &lt;&lt;</w:t>
             </w:r>
             <w:proofErr w:type="spellStart"/>
             <w:r>
@@ -1566,19 +1630,6 @@
             </w:r>
           </w:p>
           <w:bookmarkEnd w:id="1"/>
-          <w:p>
-            <w:pPr>
-              <w:ind w:left="205"/>
-              <w:rPr>
-                <w:rFonts w:ascii="Times New Roman" w:hAnsi="Times New Roman" w:cs="Times New Roman"/>
-                <w:b/>
-                <w:bCs/>
-                <w:sz w:val="32"/>
-                <w:szCs w:val="32"/>
-                <w:u w:val="single"/>
-              </w:rPr>
-            </w:pPr>
-          </w:p>
           <w:p>
             <w:pPr>
               <w:ind w:left="205"/>
@@ -1669,6 +1720,71 @@
         <w:t xml:space="preserve"> </w:t>
       </w:r>
     </w:p>
+    <w:tbl>
+      <w:tblPr>
+        <w:tblStyle w:val="TableGrid"/>
+        <w:tblpPr w:leftFromText="180" w:rightFromText="180" w:vertAnchor="text" w:horzAnchor="margin" w:tblpXSpec="center" w:tblpY="98"/>
+        <w:tblW w:w="0" w:type="auto"/>
+        <w:tblBorders>
+          <w:top w:val="none" w:sz="0" w:space="0" w:color="auto"/>
+          <w:left w:val="none" w:sz="0" w:space="0" w:color="auto"/>
+          <w:bottom w:val="none" w:sz="0" w:space="0" w:color="auto"/>
+          <w:right w:val="none" w:sz="0" w:space="0" w:color="auto"/>
+          <w:insideH w:val="none" w:sz="0" w:space="0" w:color="auto"/>
+          <w:insideV w:val="none" w:sz="0" w:space="0" w:color="auto"/>
+        </w:tblBorders>
+        <w:tblLook w:val="04A0" w:firstRow="1" w:lastRow="0" w:firstColumn="1" w:lastColumn="0" w:noHBand="0" w:noVBand="1"/>
+      </w:tblPr>
+      <w:tblGrid>
+        <w:gridCol w:w="8972"/>
+      </w:tblGrid>
+      <w:tr>
+        <w:trPr>
+          <w:trHeight w:val="4544"/>
+        </w:trPr>
+        <w:tc>
+          <w:tcPr>
+            <w:tcW w:w="8972" w:type="dxa"/>
+          </w:tcPr>
+          <w:p>
+            <w:pPr>
+              <w:rPr>
+                <w:rFonts w:ascii="Times New Roman" w:hAnsi="Times New Roman" w:cs="Times New Roman"/>
+                <w:sz w:val="32"/>
+                <w:szCs w:val="32"/>
+                <w:u w:val="single"/>
+              </w:rPr>
+            </w:pPr>
+            <w:r>
+              <w:rPr>
+                <w:rFonts w:ascii="Times New Roman" w:hAnsi="Times New Roman" w:cs="Times New Roman"/>
+                <w:sz w:val="24"/>
+                <w:szCs w:val="24"/>
+              </w:rPr>
+              <w:t>&lt;&lt;</w:t>
+            </w:r>
+            <w:proofErr w:type="spellStart"/>
+            <w:r>
+              <w:rPr>
+                <w:rFonts w:asciiTheme="majorHAnsi" w:hAnsiTheme="majorHAnsi" w:cs="Times New Roman"/>
+                <w:sz w:val="24"/>
+                <w:szCs w:val="24"/>
+              </w:rPr>
+              <w:t>billnodet</w:t>
+            </w:r>
+            <w:proofErr w:type="spellEnd"/>
+            <w:r>
+              <w:rPr>
+                <w:rFonts w:ascii="Times New Roman" w:hAnsi="Times New Roman" w:cs="Times New Roman"/>
+                <w:sz w:val="24"/>
+                <w:szCs w:val="24"/>
+              </w:rPr>
+              <w:t>&gt;&gt;</w:t>
+            </w:r>
+          </w:p>
+        </w:tc>
+      </w:tr>
+    </w:tbl>
     <w:p>
       <w:pPr>
         <w:rPr>
@@ -1681,79 +1797,6 @@
         </w:rPr>
       </w:pPr>
     </w:p>
-    <w:tbl>
-      <w:tblPr>
-        <w:tblStyle w:val="TableGrid"/>
-        <w:tblpPr w:leftFromText="180" w:rightFromText="180" w:vertAnchor="text" w:horzAnchor="margin" w:tblpXSpec="center" w:tblpY="-18"/>
-        <w:tblW w:w="0" w:type="auto"/>
-        <w:tblBorders>
-          <w:top w:val="none" w:sz="0" w:space="0" w:color="auto"/>
-          <w:left w:val="none" w:sz="0" w:space="0" w:color="auto"/>
-          <w:bottom w:val="none" w:sz="0" w:space="0" w:color="auto"/>
-          <w:right w:val="none" w:sz="0" w:space="0" w:color="auto"/>
-          <w:insideH w:val="none" w:sz="0" w:space="0" w:color="auto"/>
-          <w:insideV w:val="none" w:sz="0" w:space="0" w:color="auto"/>
-        </w:tblBorders>
-        <w:tblLook w:val="04A0" w:firstRow="1" w:lastRow="0" w:firstColumn="1" w:lastColumn="0" w:noHBand="0" w:noVBand="1"/>
-      </w:tblPr>
-      <w:tblGrid>
-        <w:gridCol w:w="10532"/>
-      </w:tblGrid>
-      <w:tr>
-        <w:trPr>
-          <w:trHeight w:val="4544"/>
-        </w:trPr>
-        <w:tc>
-          <w:tcPr>
-            <w:tcW w:w="10532" w:type="dxa"/>
-          </w:tcPr>
-          <w:p>
-            <w:pPr>
-              <w:rPr>
-                <w:rFonts w:asciiTheme="majorHAnsi" w:hAnsiTheme="majorHAnsi" w:cs="Times New Roman"/>
-                <w:b/>
-                <w:bCs/>
-                <w:sz w:val="28"/>
-                <w:szCs w:val="28"/>
-                <w:u w:val="single"/>
-              </w:rPr>
-            </w:pPr>
-            <w:r>
-              <w:rPr>
-                <w:rFonts w:asciiTheme="majorHAnsi" w:hAnsiTheme="majorHAnsi" w:cs="Times New Roman"/>
-                <w:b/>
-                <w:bCs/>
-                <w:sz w:val="28"/>
-                <w:szCs w:val="28"/>
-              </w:rPr>
-              <w:t>&lt;&lt;</w:t>
-            </w:r>
-            <w:proofErr w:type="spellStart"/>
-            <w:r>
-              <w:rPr>
-                <w:rFonts w:asciiTheme="majorHAnsi" w:hAnsiTheme="majorHAnsi" w:cs="Times New Roman"/>
-                <w:b/>
-                <w:bCs/>
-                <w:sz w:val="28"/>
-                <w:szCs w:val="28"/>
-              </w:rPr>
-              <w:t>billnodet</w:t>
-            </w:r>
-            <w:proofErr w:type="spellEnd"/>
-            <w:r>
-              <w:rPr>
-                <w:rFonts w:asciiTheme="majorHAnsi" w:hAnsiTheme="majorHAnsi" w:cs="Times New Roman"/>
-                <w:b/>
-                <w:bCs/>
-                <w:sz w:val="28"/>
-                <w:szCs w:val="28"/>
-              </w:rPr>
-              <w:t>&gt;&gt;</w:t>
-            </w:r>
-          </w:p>
-        </w:tc>
-      </w:tr>
-    </w:tbl>
     <w:p>
       <w:pPr>
         <w:pStyle w:val="BodyText"/>
@@ -1794,137 +1837,6 @@
     </w:p>
     <w:p>
       <w:pPr>
-        <w:ind w:left="6480"/>
-        <w:rPr>
-          <w:rFonts w:ascii="Times New Roman" w:hAnsi="Times New Roman" w:cs="Times New Roman"/>
-          <w:sz w:val="24"/>
-          <w:szCs w:val="24"/>
-        </w:rPr>
-      </w:pPr>
-    </w:p>
-    <w:p>
-      <w:pPr>
-        <w:ind w:left="6480"/>
-        <w:rPr>
-          <w:rFonts w:ascii="Times New Roman" w:hAnsi="Times New Roman" w:cs="Times New Roman"/>
-          <w:sz w:val="24"/>
-          <w:szCs w:val="24"/>
-        </w:rPr>
-      </w:pPr>
-    </w:p>
-    <w:p>
-      <w:pPr>
-        <w:ind w:left="6480"/>
-        <w:rPr>
-          <w:rFonts w:ascii="Times New Roman" w:hAnsi="Times New Roman" w:cs="Times New Roman"/>
-          <w:sz w:val="24"/>
-          <w:szCs w:val="24"/>
-        </w:rPr>
-      </w:pPr>
-    </w:p>
-    <w:p>
-      <w:pPr>
-        <w:ind w:left="6480"/>
-        <w:rPr>
-          <w:rFonts w:ascii="Times New Roman" w:hAnsi="Times New Roman" w:cs="Times New Roman"/>
-          <w:sz w:val="24"/>
-          <w:szCs w:val="24"/>
-        </w:rPr>
-      </w:pPr>
-    </w:p>
-    <w:p>
-      <w:pPr>
-        <w:ind w:left="6480"/>
-        <w:rPr>
-          <w:rFonts w:ascii="Times New Roman" w:hAnsi="Times New Roman" w:cs="Times New Roman"/>
-          <w:sz w:val="24"/>
-          <w:szCs w:val="24"/>
-        </w:rPr>
-      </w:pPr>
-    </w:p>
-    <w:p>
-      <w:pPr>
-        <w:ind w:left="6480"/>
-        <w:rPr>
-          <w:rFonts w:ascii="Times New Roman" w:hAnsi="Times New Roman" w:cs="Times New Roman"/>
-          <w:sz w:val="24"/>
-          <w:szCs w:val="24"/>
-        </w:rPr>
-      </w:pPr>
-    </w:p>
-    <w:p>
-      <w:pPr>
-        <w:ind w:left="6480"/>
-        <w:rPr>
-          <w:rFonts w:ascii="Times New Roman" w:hAnsi="Times New Roman" w:cs="Times New Roman"/>
-          <w:sz w:val="24"/>
-          <w:szCs w:val="24"/>
-        </w:rPr>
-      </w:pPr>
-    </w:p>
-    <w:p>
-      <w:pPr>
-        <w:ind w:left="6480"/>
-        <w:rPr>
-          <w:rFonts w:ascii="Times New Roman" w:hAnsi="Times New Roman" w:cs="Times New Roman"/>
-          <w:sz w:val="24"/>
-          <w:szCs w:val="24"/>
-        </w:rPr>
-      </w:pPr>
-    </w:p>
-    <w:p>
-      <w:pPr>
-        <w:ind w:left="6480"/>
-        <w:rPr>
-          <w:rFonts w:ascii="Times New Roman" w:hAnsi="Times New Roman" w:cs="Times New Roman"/>
-          <w:sz w:val="24"/>
-          <w:szCs w:val="24"/>
-        </w:rPr>
-      </w:pPr>
-    </w:p>
-    <w:p>
-      <w:pPr>
-        <w:ind w:left="6480"/>
-        <w:rPr>
-          <w:rFonts w:ascii="Times New Roman" w:hAnsi="Times New Roman" w:cs="Times New Roman"/>
-          <w:sz w:val="24"/>
-          <w:szCs w:val="24"/>
-        </w:rPr>
-      </w:pPr>
-    </w:p>
-    <w:p>
-      <w:pPr>
-        <w:ind w:left="6480"/>
-        <w:rPr>
-          <w:rFonts w:ascii="Times New Roman" w:hAnsi="Times New Roman" w:cs="Times New Roman"/>
-          <w:sz w:val="24"/>
-          <w:szCs w:val="24"/>
-        </w:rPr>
-      </w:pPr>
-    </w:p>
-    <w:p>
-      <w:pPr>
-        <w:ind w:left="6480"/>
-        <w:rPr>
-          <w:rFonts w:ascii="Times New Roman" w:hAnsi="Times New Roman" w:cs="Times New Roman"/>
-          <w:sz w:val="24"/>
-          <w:szCs w:val="24"/>
-        </w:rPr>
-      </w:pPr>
-    </w:p>
-    <w:p>
-      <w:pPr>
-        <w:ind w:left="6480"/>
-        <w:rPr>
-          <w:rFonts w:ascii="Times New Roman" w:hAnsi="Times New Roman" w:cs="Times New Roman"/>
-          <w:sz w:val="24"/>
-          <w:szCs w:val="24"/>
-        </w:rPr>
-      </w:pPr>
-    </w:p>
-    <w:p>
-      <w:pPr>
-        <w:ind w:left="6480"/>
         <w:rPr>
           <w:rFonts w:ascii="Times New Roman" w:hAnsi="Times New Roman" w:cs="Times New Roman"/>
           <w:sz w:val="24"/>
@@ -1935,62 +1847,17 @@
     <w:p>
       <w:pPr>
         <w:rPr>
-          <w:rFonts w:ascii="Times New Roman" w:hAnsi="Times New Roman" w:cs="Times New Roman"/>
-          <w:sz w:val="24"/>
-          <w:szCs w:val="24"/>
-        </w:rPr>
-      </w:pPr>
-      <w:r>
-        <w:rPr>
-          <w:rFonts w:ascii="Times New Roman" w:hAnsi="Times New Roman" w:cs="Times New Roman"/>
-          <w:sz w:val="24"/>
-          <w:szCs w:val="24"/>
-        </w:rPr>
-        <w:t xml:space="preserve">                                                                                                                 </w:t>
-      </w:r>
-      <w:r>
-        <w:rPr>
-          <w:rFonts w:ascii="Times New Roman" w:hAnsi="Times New Roman" w:cs="Times New Roman"/>
-          <w:sz w:val="24"/>
-          <w:szCs w:val="24"/>
-        </w:rPr>
-        <w:t>Total Amount = &lt;&lt;</w:t>
-      </w:r>
-      <w:proofErr w:type="spellStart"/>
-      <w:r>
-        <w:rPr>
-          <w:rFonts w:ascii="Times New Roman" w:hAnsi="Times New Roman" w:cs="Times New Roman"/>
-          <w:sz w:val="24"/>
-          <w:szCs w:val="24"/>
-        </w:rPr>
-        <w:t>totalamount</w:t>
-      </w:r>
-      <w:proofErr w:type="spellEnd"/>
-      <w:r>
-        <w:rPr>
-          <w:rFonts w:ascii="Times New Roman" w:hAnsi="Times New Roman" w:cs="Times New Roman"/>
-          <w:sz w:val="24"/>
-          <w:szCs w:val="24"/>
-        </w:rPr>
-        <w:t>&gt;&gt;</w:t>
-      </w:r>
-      <w:r>
-        <w:rPr>
-          <w:noProof/>
-        </w:rPr>
-        <w:t xml:space="preserve"> </w:t>
-      </w:r>
-    </w:p>
-    <w:p>
-      <w:pPr>
-        <w:rPr>
           <w:sz w:val="23"/>
         </w:rPr>
       </w:pPr>
     </w:p>
     <w:sectPr>
-      <w:headerReference w:type="default" r:id="rId9"/>
-      <w:footerReference w:type="default" r:id="rId10"/>
+      <w:headerReference w:type="even" r:id="rId9"/>
+      <w:headerReference w:type="default" r:id="rId10"/>
+      <w:footerReference w:type="even" r:id="rId11"/>
+      <w:footerReference w:type="default" r:id="rId12"/>
+      <w:headerReference w:type="first" r:id="rId13"/>
+      <w:footerReference w:type="first" r:id="rId14"/>
       <w:type w:val="continuous"/>
       <w:pgSz w:w="11910" w:h="16840"/>
       <w:pgMar w:top="0" w:right="540" w:bottom="0" w:left="580" w:header="0" w:footer="0" w:gutter="0"/>
@@ -2025,9 +1892,19 @@
   <w:p>
     <w:pPr>
       <w:pStyle w:val="Footer"/>
+    </w:pPr>
+  </w:p>
+</w:ftr>
+</file>
+
+<file path=word/footer2.xml><?xml version="1.0" encoding="utf-8"?>
+<w:ftr xmlns:wpc="http://schemas.microsoft.com/office/word/2010/wordprocessingCanvas" xmlns:cx="http://schemas.microsoft.com/office/drawing/2014/chartex" xmlns:cx1="http://schemas.microsoft.com/office/drawing/2015/9/8/chartex" xmlns:cx2="http://schemas.microsoft.com/office/drawing/2015/10/21/chartex" xmlns:cx3="http://schemas.microsoft.com/office/drawing/2016/5/9/chartex" xmlns:cx4="http://schemas.microsoft.com/office/drawing/2016/5/10/chartex" xmlns:cx5="http://schemas.microsoft.com/office/drawing/2016/5/11/chartex" xmlns:cx6="http://schemas.microsoft.com/office/drawing/2016/5/12/chartex" xmlns:cx7="http://schemas.microsoft.com/office/drawing/2016/5/13/chartex" xmlns:cx8="http://schemas.microsoft.com/office/drawing/2016/5/14/chartex" xmlns:mc="http://schemas.openxmlformats.org/markup-compatibility/2006" xmlns:aink="http://schemas.microsoft.com/office/drawing/2016/ink" xmlns:am3d="http://schemas.microsoft.com/office/drawing/2017/model3d" xmlns:o="urn:schemas-microsoft-com:office:office" xmlns:oel="http://schemas.microsoft.com/office/2019/extlst" xmlns:r="http://schemas.openxmlformats.org/officeDocument/2006/relationships" xmlns:m="http://schemas.openxmlformats.org/officeDocument/2006/math" xmlns:v="urn:schemas-microsoft-com:vml" xmlns:wp14="http://schemas.microsoft.com/office/word/2010/wordprocessingDrawing" xmlns:wp="http://schemas.openxmlformats.org/drawingml/2006/wordprocessingDrawing" xmlns:w10="urn:schemas-microsoft-com:office:word" xmlns:w="http://schemas.openxmlformats.org/wordprocessingml/2006/main" xmlns:w14="http://schemas.microsoft.com/office/word/2010/wordml" xmlns:w15="http://schemas.microsoft.com/office/word/2012/wordml" xmlns:w16cex="http://schemas.microsoft.com/office/word/2018/wordml/cex" xmlns:w16cid="http://schemas.microsoft.com/office/word/2016/wordml/cid" xmlns:w16="http://schemas.microsoft.com/office/word/2018/wordml" xmlns:w16du="http://schemas.microsoft.com/office/word/2023/wordml/word16du" xmlns:w16sdtdh="http://schemas.microsoft.com/office/word/2020/wordml/sdtdatahash" xmlns:w16se="http://schemas.microsoft.com/office/word/2015/wordml/symex" xmlns:wpg="http://schemas.microsoft.com/office/word/2010/wordprocessingGroup" xmlns:wpi="http://schemas.microsoft.com/office/word/2010/wordprocessingInk" xmlns:wne="http://schemas.microsoft.com/office/word/2006/wordml" xmlns:wps="http://schemas.microsoft.com/office/word/2010/wordprocessingShape" mc:Ignorable="w14 w15 w16se w16cid w16 w16cex w16sdtdh w16du wp14">
+  <w:p>
+    <w:pPr>
       <w:rPr>
-        <w:caps/>
-        <w:color w:val="4F81BD" w:themeColor="accent1"/>
+        <w:rFonts w:ascii="Times New Roman" w:hAnsi="Times New Roman" w:cs="Times New Roman"/>
+        <w:sz w:val="24"/>
+        <w:szCs w:val="24"/>
       </w:rPr>
     </w:pPr>
     <w:r>
@@ -2036,6 +1913,140 @@
         <w:color w:val="4F81BD" w:themeColor="accent1"/>
       </w:rPr>
       <w:tab/>
+    </w:r>
+    <w:r>
+      <w:rPr>
+        <w:rFonts w:ascii="Times New Roman" w:hAnsi="Times New Roman" w:cs="Times New Roman"/>
+        <w:sz w:val="24"/>
+        <w:szCs w:val="24"/>
+      </w:rPr>
+      <w:t xml:space="preserve">                                                                                                                </w:t>
+    </w:r>
+  </w:p>
+  <w:p>
+    <w:pPr>
+      <w:rPr>
+        <w:rFonts w:ascii="Times New Roman" w:hAnsi="Times New Roman" w:cs="Times New Roman"/>
+        <w:sz w:val="24"/>
+        <w:szCs w:val="24"/>
+      </w:rPr>
+    </w:pPr>
+    <w:r>
+      <w:rPr>
+        <w:rFonts w:ascii="Times New Roman" w:hAnsi="Times New Roman" w:cs="Times New Roman"/>
+        <w:sz w:val="24"/>
+        <w:szCs w:val="24"/>
+      </w:rPr>
+      <w:t xml:space="preserve">                                                                                                                         CGST            </w:t>
+    </w:r>
+    <w:r>
+      <w:rPr>
+        <w:rFonts w:ascii="Times New Roman" w:hAnsi="Times New Roman" w:cs="Times New Roman"/>
+        <w:sz w:val="24"/>
+        <w:szCs w:val="24"/>
+      </w:rPr>
+      <w:t xml:space="preserve"> </w:t>
+    </w:r>
+    <w:r>
+      <w:rPr>
+        <w:rFonts w:ascii="Times New Roman" w:hAnsi="Times New Roman" w:cs="Times New Roman"/>
+        <w:sz w:val="24"/>
+        <w:szCs w:val="24"/>
+      </w:rPr>
+      <w:t>= &lt;&lt;cgst&gt;&gt;</w:t>
+    </w:r>
+  </w:p>
+  <w:p>
+    <w:pPr>
+      <w:rPr>
+        <w:rFonts w:ascii="Times New Roman" w:hAnsi="Times New Roman" w:cs="Times New Roman"/>
+        <w:sz w:val="24"/>
+        <w:szCs w:val="24"/>
+      </w:rPr>
+    </w:pPr>
+    <w:r>
+      <w:rPr>
+        <w:rFonts w:ascii="Times New Roman" w:hAnsi="Times New Roman" w:cs="Times New Roman"/>
+        <w:sz w:val="24"/>
+        <w:szCs w:val="24"/>
+      </w:rPr>
+      <w:t xml:space="preserve">                                                                                                                         SGST             = &lt;&lt;sgst&gt;&gt;</w:t>
+    </w:r>
+  </w:p>
+  <w:p>
+    <w:pPr>
+      <w:rPr>
+        <w:rFonts w:ascii="Times New Roman" w:hAnsi="Times New Roman" w:cs="Times New Roman"/>
+        <w:sz w:val="24"/>
+        <w:szCs w:val="24"/>
+      </w:rPr>
+    </w:pPr>
+    <w:r>
+      <w:rPr>
+        <w:rFonts w:ascii="Times New Roman" w:hAnsi="Times New Roman" w:cs="Times New Roman"/>
+        <w:sz w:val="24"/>
+        <w:szCs w:val="24"/>
+      </w:rPr>
+      <w:t xml:space="preserve">                                                                                                                         Discount         = </w:t>
+    </w:r>
+    <w:r>
+      <w:rPr>
+        <w:rFonts w:ascii="Times New Roman" w:hAnsi="Times New Roman" w:cs="Times New Roman"/>
+        <w:sz w:val="24"/>
+        <w:szCs w:val="24"/>
+      </w:rPr>
+      <w:t>&lt;&lt;discount&gt;&gt;</w:t>
+    </w:r>
+  </w:p>
+  <w:p>
+    <w:pPr>
+      <w:rPr>
+        <w:rFonts w:ascii="Times New Roman" w:hAnsi="Times New Roman" w:cs="Times New Roman"/>
+        <w:sz w:val="24"/>
+        <w:szCs w:val="24"/>
+      </w:rPr>
+    </w:pPr>
+    <w:r>
+      <w:rPr>
+        <w:rFonts w:ascii="Times New Roman" w:hAnsi="Times New Roman" w:cs="Times New Roman"/>
+        <w:sz w:val="24"/>
+        <w:szCs w:val="24"/>
+      </w:rPr>
+      <w:t xml:space="preserve">                                                                                                                         Total Amount = &lt;&lt;</w:t>
+    </w:r>
+    <w:proofErr w:type="spellStart"/>
+    <w:r>
+      <w:rPr>
+        <w:rFonts w:ascii="Times New Roman" w:hAnsi="Times New Roman" w:cs="Times New Roman"/>
+        <w:sz w:val="24"/>
+        <w:szCs w:val="24"/>
+      </w:rPr>
+      <w:t>totalamount</w:t>
+    </w:r>
+    <w:proofErr w:type="spellEnd"/>
+    <w:r>
+      <w:rPr>
+        <w:rFonts w:ascii="Times New Roman" w:hAnsi="Times New Roman" w:cs="Times New Roman"/>
+        <w:sz w:val="24"/>
+        <w:szCs w:val="24"/>
+      </w:rPr>
+      <w:t>&gt;&gt;</w:t>
+    </w:r>
+    <w:r>
+      <w:rPr>
+        <w:rFonts w:ascii="Times New Roman" w:hAnsi="Times New Roman" w:cs="Times New Roman"/>
+        <w:sz w:val="24"/>
+        <w:szCs w:val="24"/>
+      </w:rPr>
+      <w:t xml:space="preserve">        </w:t>
+    </w:r>
+    <w:r>
+      <w:rPr>
+        <w:rFonts w:ascii="Times New Roman" w:hAnsi="Times New Roman" w:cs="Times New Roman"/>
+        <w:sz w:val="24"/>
+        <w:szCs w:val="24"/>
+      </w:rPr>
+      <w:t xml:space="preserve">                                                                                                                                                     </w:t>
     </w:r>
   </w:p>
   <w:tbl>
@@ -3507,7 +3518,7 @@
           <wp:extent cx="1759585" cy="464820"/>
           <wp:effectExtent l="0" t="0" r="0" b="0"/>
           <wp:wrapNone/>
-          <wp:docPr id="146629102" name="Image 11"/>
+          <wp:docPr id="875753796" name="Image 11"/>
           <wp:cNvGraphicFramePr/>
           <a:graphic xmlns:a="http://schemas.openxmlformats.org/drawingml/2006/main">
             <a:graphicData uri="http://schemas.openxmlformats.org/drawingml/2006/picture">
@@ -3757,6 +3768,16 @@
 </w:ftr>
 </file>
 
+<file path=word/footer3.xml><?xml version="1.0" encoding="utf-8"?>
+<w:ftr xmlns:wpc="http://schemas.microsoft.com/office/word/2010/wordprocessingCanvas" xmlns:cx="http://schemas.microsoft.com/office/drawing/2014/chartex" xmlns:cx1="http://schemas.microsoft.com/office/drawing/2015/9/8/chartex" xmlns:cx2="http://schemas.microsoft.com/office/drawing/2015/10/21/chartex" xmlns:cx3="http://schemas.microsoft.com/office/drawing/2016/5/9/chartex" xmlns:cx4="http://schemas.microsoft.com/office/drawing/2016/5/10/chartex" xmlns:cx5="http://schemas.microsoft.com/office/drawing/2016/5/11/chartex" xmlns:cx6="http://schemas.microsoft.com/office/drawing/2016/5/12/chartex" xmlns:cx7="http://schemas.microsoft.com/office/drawing/2016/5/13/chartex" xmlns:cx8="http://schemas.microsoft.com/office/drawing/2016/5/14/chartex" xmlns:mc="http://schemas.openxmlformats.org/markup-compatibility/2006" xmlns:aink="http://schemas.microsoft.com/office/drawing/2016/ink" xmlns:am3d="http://schemas.microsoft.com/office/drawing/2017/model3d" xmlns:o="urn:schemas-microsoft-com:office:office" xmlns:oel="http://schemas.microsoft.com/office/2019/extlst" xmlns:r="http://schemas.openxmlformats.org/officeDocument/2006/relationships" xmlns:m="http://schemas.openxmlformats.org/officeDocument/2006/math" xmlns:v="urn:schemas-microsoft-com:vml" xmlns:wp14="http://schemas.microsoft.com/office/word/2010/wordprocessingDrawing" xmlns:wp="http://schemas.openxmlformats.org/drawingml/2006/wordprocessingDrawing" xmlns:w10="urn:schemas-microsoft-com:office:word" xmlns:w="http://schemas.openxmlformats.org/wordprocessingml/2006/main" xmlns:w14="http://schemas.microsoft.com/office/word/2010/wordml" xmlns:w15="http://schemas.microsoft.com/office/word/2012/wordml" xmlns:w16cex="http://schemas.microsoft.com/office/word/2018/wordml/cex" xmlns:w16cid="http://schemas.microsoft.com/office/word/2016/wordml/cid" xmlns:w16="http://schemas.microsoft.com/office/word/2018/wordml" xmlns:w16du="http://schemas.microsoft.com/office/word/2023/wordml/word16du" xmlns:w16sdtdh="http://schemas.microsoft.com/office/word/2020/wordml/sdtdatahash" xmlns:w16se="http://schemas.microsoft.com/office/word/2015/wordml/symex" xmlns:wpg="http://schemas.microsoft.com/office/word/2010/wordprocessingGroup" xmlns:wpi="http://schemas.microsoft.com/office/word/2010/wordprocessingInk" xmlns:wne="http://schemas.microsoft.com/office/word/2006/wordml" xmlns:wps="http://schemas.microsoft.com/office/word/2010/wordprocessingShape" mc:Ignorable="w14 w15 w16se w16cid w16 w16cex w16sdtdh w16du wp14">
+  <w:p>
+    <w:pPr>
+      <w:pStyle w:val="Footer"/>
+    </w:pPr>
+  </w:p>
+</w:ftr>
+</file>
+
 <file path=word/footnotes.xml><?xml version="1.0" encoding="utf-8"?>
 <w:footnotes xmlns:wpc="http://schemas.microsoft.com/office/word/2010/wordprocessingCanvas" xmlns:cx="http://schemas.microsoft.com/office/drawing/2014/chartex" xmlns:cx1="http://schemas.microsoft.com/office/drawing/2015/9/8/chartex" xmlns:cx2="http://schemas.microsoft.com/office/drawing/2015/10/21/chartex" xmlns:cx3="http://schemas.microsoft.com/office/drawing/2016/5/9/chartex" xmlns:cx4="http://schemas.microsoft.com/office/drawing/2016/5/10/chartex" xmlns:cx5="http://schemas.microsoft.com/office/drawing/2016/5/11/chartex" xmlns:cx6="http://schemas.microsoft.com/office/drawing/2016/5/12/chartex" xmlns:cx7="http://schemas.microsoft.com/office/drawing/2016/5/13/chartex" xmlns:cx8="http://schemas.microsoft.com/office/drawing/2016/5/14/chartex" xmlns:mc="http://schemas.openxmlformats.org/markup-compatibility/2006" xmlns:aink="http://schemas.microsoft.com/office/drawing/2016/ink" xmlns:am3d="http://schemas.microsoft.com/office/drawing/2017/model3d" xmlns:o="urn:schemas-microsoft-com:office:office" xmlns:oel="http://schemas.microsoft.com/office/2019/extlst" xmlns:r="http://schemas.openxmlformats.org/officeDocument/2006/relationships" xmlns:m="http://schemas.openxmlformats.org/officeDocument/2006/math" xmlns:v="urn:schemas-microsoft-com:vml" xmlns:wp14="http://schemas.microsoft.com/office/word/2010/wordprocessingDrawing" xmlns:wp="http://schemas.openxmlformats.org/drawingml/2006/wordprocessingDrawing" xmlns:w10="urn:schemas-microsoft-com:office:word" xmlns:w="http://schemas.openxmlformats.org/wordprocessingml/2006/main" xmlns:w14="http://schemas.microsoft.com/office/word/2010/wordml" xmlns:w15="http://schemas.microsoft.com/office/word/2012/wordml" xmlns:w16cex="http://schemas.microsoft.com/office/word/2018/wordml/cex" xmlns:w16cid="http://schemas.microsoft.com/office/word/2016/wordml/cid" xmlns:w16="http://schemas.microsoft.com/office/word/2018/wordml" xmlns:w16du="http://schemas.microsoft.com/office/word/2023/wordml/word16du" xmlns:w16sdtdh="http://schemas.microsoft.com/office/word/2020/wordml/sdtdatahash" xmlns:w16se="http://schemas.microsoft.com/office/word/2015/wordml/symex" xmlns:wpg="http://schemas.microsoft.com/office/word/2010/wordprocessingGroup" xmlns:wpi="http://schemas.microsoft.com/office/word/2010/wordprocessingInk" xmlns:wne="http://schemas.microsoft.com/office/word/2006/wordml" xmlns:wps="http://schemas.microsoft.com/office/word/2010/wordprocessingShape" mc:Ignorable="w14 w15 w16se w16cid w16 w16cex w16sdtdh w16du wp14">
   <w:footnote w:type="separator" w:id="-1">
@@ -3779,6 +3800,46 @@
 </file>
 
 <file path=word/header1.xml><?xml version="1.0" encoding="utf-8"?>
+<w:hdr xmlns:wpc="http://schemas.microsoft.com/office/word/2010/wordprocessingCanvas" xmlns:cx="http://schemas.microsoft.com/office/drawing/2014/chartex" xmlns:cx1="http://schemas.microsoft.com/office/drawing/2015/9/8/chartex" xmlns:cx2="http://schemas.microsoft.com/office/drawing/2015/10/21/chartex" xmlns:cx3="http://schemas.microsoft.com/office/drawing/2016/5/9/chartex" xmlns:cx4="http://schemas.microsoft.com/office/drawing/2016/5/10/chartex" xmlns:cx5="http://schemas.microsoft.com/office/drawing/2016/5/11/chartex" xmlns:cx6="http://schemas.microsoft.com/office/drawing/2016/5/12/chartex" xmlns:cx7="http://schemas.microsoft.com/office/drawing/2016/5/13/chartex" xmlns:cx8="http://schemas.microsoft.com/office/drawing/2016/5/14/chartex" xmlns:mc="http://schemas.openxmlformats.org/markup-compatibility/2006" xmlns:aink="http://schemas.microsoft.com/office/drawing/2016/ink" xmlns:am3d="http://schemas.microsoft.com/office/drawing/2017/model3d" xmlns:o="urn:schemas-microsoft-com:office:office" xmlns:oel="http://schemas.microsoft.com/office/2019/extlst" xmlns:r="http://schemas.openxmlformats.org/officeDocument/2006/relationships" xmlns:m="http://schemas.openxmlformats.org/officeDocument/2006/math" xmlns:v="urn:schemas-microsoft-com:vml" xmlns:wp14="http://schemas.microsoft.com/office/word/2010/wordprocessingDrawing" xmlns:wp="http://schemas.openxmlformats.org/drawingml/2006/wordprocessingDrawing" xmlns:w10="urn:schemas-microsoft-com:office:word" xmlns:w="http://schemas.openxmlformats.org/wordprocessingml/2006/main" xmlns:w14="http://schemas.microsoft.com/office/word/2010/wordml" xmlns:w15="http://schemas.microsoft.com/office/word/2012/wordml" xmlns:w16cex="http://schemas.microsoft.com/office/word/2018/wordml/cex" xmlns:w16cid="http://schemas.microsoft.com/office/word/2016/wordml/cid" xmlns:w16="http://schemas.microsoft.com/office/word/2018/wordml" xmlns:w16du="http://schemas.microsoft.com/office/word/2023/wordml/word16du" xmlns:w16sdtdh="http://schemas.microsoft.com/office/word/2020/wordml/sdtdatahash" xmlns:w16se="http://schemas.microsoft.com/office/word/2015/wordml/symex" xmlns:wpg="http://schemas.microsoft.com/office/word/2010/wordprocessingGroup" xmlns:wpi="http://schemas.microsoft.com/office/word/2010/wordprocessingInk" xmlns:wne="http://schemas.microsoft.com/office/word/2006/wordml" xmlns:wps="http://schemas.microsoft.com/office/word/2010/wordprocessingShape" mc:Ignorable="w14 w15 w16se w16cid w16 w16cex w16sdtdh w16du wp14">
+  <w:p>
+    <w:pPr>
+      <w:pStyle w:val="Header"/>
+    </w:pPr>
+    <w:r>
+      <w:rPr>
+        <w:noProof/>
+      </w:rPr>
+      <w:pict w14:anchorId="70E25B6F">
+        <v:shapetype id="_x0000_t75" coordsize="21600,21600" o:spt="75" o:preferrelative="t" path="m@4@5l@4@11@9@11@9@5xe" filled="f" stroked="f">
+          <v:stroke joinstyle="miter"/>
+          <v:formulas>
+            <v:f eqn="if lineDrawn pixelLineWidth 0"/>
+            <v:f eqn="sum @0 1 0"/>
+            <v:f eqn="sum 0 0 @1"/>
+            <v:f eqn="prod @2 1 2"/>
+            <v:f eqn="prod @3 21600 pixelWidth"/>
+            <v:f eqn="prod @3 21600 pixelHeight"/>
+            <v:f eqn="sum @0 0 1"/>
+            <v:f eqn="prod @6 1 2"/>
+            <v:f eqn="prod @7 21600 pixelWidth"/>
+            <v:f eqn="sum @8 21600 0"/>
+            <v:f eqn="prod @7 21600 pixelHeight"/>
+            <v:f eqn="sum @10 21600 0"/>
+          </v:formulas>
+          <v:path o:extrusionok="f" gradientshapeok="t" o:connecttype="rect"/>
+          <o:lock v:ext="edit" aspectratio="t"/>
+        </v:shapetype>
+        <v:shape id="WordPictureWatermark786769407" o:spid="_x0000_s1042" type="#_x0000_t75" style="position:absolute;margin-left:0;margin-top:0;width:539.45pt;height:539.45pt;z-index:-251613184;mso-position-horizontal:center;mso-position-horizontal-relative:margin;mso-position-vertical:center;mso-position-vertical-relative:margin" o:allowincell="f">
+          <v:imagedata r:id="rId1" o:title="images" gain="19661f" blacklevel="22938f"/>
+          <w10:wrap anchorx="margin" anchory="margin"/>
+        </v:shape>
+      </w:pict>
+    </w:r>
+  </w:p>
+</w:hdr>
+</file>
+
+<file path=word/header2.xml><?xml version="1.0" encoding="utf-8"?>
 <w:hdr xmlns:wpc="http://schemas.microsoft.com/office/word/2010/wordprocessingCanvas" xmlns:cx="http://schemas.microsoft.com/office/drawing/2014/chartex" xmlns:cx1="http://schemas.microsoft.com/office/drawing/2015/9/8/chartex" xmlns:cx2="http://schemas.microsoft.com/office/drawing/2015/10/21/chartex" xmlns:cx3="http://schemas.microsoft.com/office/drawing/2016/5/9/chartex" xmlns:cx4="http://schemas.microsoft.com/office/drawing/2016/5/10/chartex" xmlns:cx5="http://schemas.microsoft.com/office/drawing/2016/5/11/chartex" xmlns:cx6="http://schemas.microsoft.com/office/drawing/2016/5/12/chartex" xmlns:cx7="http://schemas.microsoft.com/office/drawing/2016/5/13/chartex" xmlns:cx8="http://schemas.microsoft.com/office/drawing/2016/5/14/chartex" xmlns:mc="http://schemas.openxmlformats.org/markup-compatibility/2006" xmlns:aink="http://schemas.microsoft.com/office/drawing/2016/ink" xmlns:am3d="http://schemas.microsoft.com/office/drawing/2017/model3d" xmlns:o="urn:schemas-microsoft-com:office:office" xmlns:oel="http://schemas.microsoft.com/office/2019/extlst" xmlns:r="http://schemas.openxmlformats.org/officeDocument/2006/relationships" xmlns:m="http://schemas.openxmlformats.org/officeDocument/2006/math" xmlns:v="urn:schemas-microsoft-com:vml" xmlns:wp14="http://schemas.microsoft.com/office/word/2010/wordprocessingDrawing" xmlns:wp="http://schemas.openxmlformats.org/drawingml/2006/wordprocessingDrawing" xmlns:w10="urn:schemas-microsoft-com:office:word" xmlns:w="http://schemas.openxmlformats.org/wordprocessingml/2006/main" xmlns:w14="http://schemas.microsoft.com/office/word/2010/wordml" xmlns:w15="http://schemas.microsoft.com/office/word/2012/wordml" xmlns:w16cex="http://schemas.microsoft.com/office/word/2018/wordml/cex" xmlns:w16cid="http://schemas.microsoft.com/office/word/2016/wordml/cid" xmlns:w16="http://schemas.microsoft.com/office/word/2018/wordml" xmlns:w16du="http://schemas.microsoft.com/office/word/2023/wordml/word16du" xmlns:w16sdtdh="http://schemas.microsoft.com/office/word/2020/wordml/sdtdatahash" xmlns:w16se="http://schemas.microsoft.com/office/word/2015/wordml/symex" xmlns:wpg="http://schemas.microsoft.com/office/word/2010/wordprocessingGroup" xmlns:wpi="http://schemas.microsoft.com/office/word/2010/wordprocessingInk" xmlns:wne="http://schemas.microsoft.com/office/word/2006/wordml" xmlns:wps="http://schemas.microsoft.com/office/word/2010/wordprocessingShape" mc:Ignorable="w14 w15 w16se w16cid w16 w16cex w16sdtdh w16du wp14">
   <w:p>
     <w:pPr>
@@ -4061,7 +4122,7 @@
           <wp:extent cx="120015" cy="256540"/>
           <wp:effectExtent l="0" t="0" r="0" b="0"/>
           <wp:wrapNone/>
-          <wp:docPr id="25870918" name="image6.png"/>
+          <wp:docPr id="941657768" name="image6.png"/>
           <wp:cNvGraphicFramePr>
             <a:graphicFrameLocks xmlns:a="http://schemas.openxmlformats.org/drawingml/2006/main" noChangeAspect="1"/>
           </wp:cNvGraphicFramePr>
@@ -4115,7 +4176,7 @@
           <wp:extent cx="136525" cy="257175"/>
           <wp:effectExtent l="0" t="0" r="0" b="9525"/>
           <wp:wrapNone/>
-          <wp:docPr id="1287014084" name="image5.png"/>
+          <wp:docPr id="884222350" name="image5.png"/>
           <wp:cNvGraphicFramePr>
             <a:graphicFrameLocks xmlns:a="http://schemas.openxmlformats.org/drawingml/2006/main" noChangeAspect="1"/>
           </wp:cNvGraphicFramePr>
@@ -4169,7 +4230,7 @@
           <wp:extent cx="133350" cy="262890"/>
           <wp:effectExtent l="0" t="0" r="0" b="3810"/>
           <wp:wrapNone/>
-          <wp:docPr id="1282233025" name="image4.png"/>
+          <wp:docPr id="1514034103" name="image4.png"/>
           <wp:cNvGraphicFramePr>
             <a:graphicFrameLocks xmlns:a="http://schemas.openxmlformats.org/drawingml/2006/main" noChangeAspect="1"/>
           </wp:cNvGraphicFramePr>
@@ -4223,7 +4284,7 @@
           <wp:extent cx="135890" cy="257175"/>
           <wp:effectExtent l="0" t="0" r="0" b="9525"/>
           <wp:wrapNone/>
-          <wp:docPr id="2057248144" name="image3.png"/>
+          <wp:docPr id="1648857233" name="image3.png"/>
           <wp:cNvGraphicFramePr>
             <a:graphicFrameLocks xmlns:a="http://schemas.openxmlformats.org/drawingml/2006/main" noChangeAspect="1"/>
           </wp:cNvGraphicFramePr>
@@ -4277,7 +4338,7 @@
           <wp:extent cx="130810" cy="262890"/>
           <wp:effectExtent l="0" t="0" r="2540" b="3810"/>
           <wp:wrapNone/>
-          <wp:docPr id="270171418" name="image2.png"/>
+          <wp:docPr id="94496697" name="image2.png"/>
           <wp:cNvGraphicFramePr>
             <a:graphicFrameLocks xmlns:a="http://schemas.openxmlformats.org/drawingml/2006/main" noChangeAspect="1"/>
           </wp:cNvGraphicFramePr>
@@ -4329,7 +4390,7 @@
         <wp:inline distT="0" distB="0" distL="0" distR="0" wp14:anchorId="1BEB8F6F" wp14:editId="7BAE5585">
           <wp:extent cx="1813457" cy="650934"/>
           <wp:effectExtent l="0" t="0" r="0" b="0"/>
-          <wp:docPr id="613640301" name="image1.png"/>
+          <wp:docPr id="411259556" name="image1.png"/>
           <wp:cNvGraphicFramePr>
             <a:graphicFrameLocks xmlns:a="http://schemas.openxmlformats.org/drawingml/2006/main" noChangeAspect="1"/>
           </wp:cNvGraphicFramePr>
@@ -4460,6 +4521,76 @@
     <w:pPr>
       <w:pStyle w:val="Header"/>
     </w:pPr>
+    <w:r>
+      <w:rPr>
+        <w:noProof/>
+      </w:rPr>
+      <w:pict w14:anchorId="7E9CFC94">
+        <v:shapetype id="_x0000_t75" coordsize="21600,21600" o:spt="75" o:preferrelative="t" path="m@4@5l@4@11@9@11@9@5xe" filled="f" stroked="f">
+          <v:stroke joinstyle="miter"/>
+          <v:formulas>
+            <v:f eqn="if lineDrawn pixelLineWidth 0"/>
+            <v:f eqn="sum @0 1 0"/>
+            <v:f eqn="sum 0 0 @1"/>
+            <v:f eqn="prod @2 1 2"/>
+            <v:f eqn="prod @3 21600 pixelWidth"/>
+            <v:f eqn="prod @3 21600 pixelHeight"/>
+            <v:f eqn="sum @0 0 1"/>
+            <v:f eqn="prod @6 1 2"/>
+            <v:f eqn="prod @7 21600 pixelWidth"/>
+            <v:f eqn="sum @8 21600 0"/>
+            <v:f eqn="prod @7 21600 pixelHeight"/>
+            <v:f eqn="sum @10 21600 0"/>
+          </v:formulas>
+          <v:path o:extrusionok="f" gradientshapeok="t" o:connecttype="rect"/>
+          <o:lock v:ext="edit" aspectratio="t"/>
+        </v:shapetype>
+        <v:shape id="WordPictureWatermark786769408" o:spid="_x0000_s1043" type="#_x0000_t75" style="position:absolute;margin-left:21.75pt;margin-top:60.9pt;width:539.45pt;height:539.45pt;z-index:-251612160;mso-position-horizontal-relative:margin;mso-position-vertical-relative:margin" o:allowincell="f">
+          <v:imagedata r:id="rId7" o:title="images" gain="19661f" blacklevel="22938f"/>
+          <w10:wrap anchorx="margin" anchory="margin"/>
+        </v:shape>
+      </w:pict>
+    </w:r>
+  </w:p>
+</w:hdr>
+</file>
+
+<file path=word/header3.xml><?xml version="1.0" encoding="utf-8"?>
+<w:hdr xmlns:wpc="http://schemas.microsoft.com/office/word/2010/wordprocessingCanvas" xmlns:cx="http://schemas.microsoft.com/office/drawing/2014/chartex" xmlns:cx1="http://schemas.microsoft.com/office/drawing/2015/9/8/chartex" xmlns:cx2="http://schemas.microsoft.com/office/drawing/2015/10/21/chartex" xmlns:cx3="http://schemas.microsoft.com/office/drawing/2016/5/9/chartex" xmlns:cx4="http://schemas.microsoft.com/office/drawing/2016/5/10/chartex" xmlns:cx5="http://schemas.microsoft.com/office/drawing/2016/5/11/chartex" xmlns:cx6="http://schemas.microsoft.com/office/drawing/2016/5/12/chartex" xmlns:cx7="http://schemas.microsoft.com/office/drawing/2016/5/13/chartex" xmlns:cx8="http://schemas.microsoft.com/office/drawing/2016/5/14/chartex" xmlns:mc="http://schemas.openxmlformats.org/markup-compatibility/2006" xmlns:aink="http://schemas.microsoft.com/office/drawing/2016/ink" xmlns:am3d="http://schemas.microsoft.com/office/drawing/2017/model3d" xmlns:o="urn:schemas-microsoft-com:office:office" xmlns:oel="http://schemas.microsoft.com/office/2019/extlst" xmlns:r="http://schemas.openxmlformats.org/officeDocument/2006/relationships" xmlns:m="http://schemas.openxmlformats.org/officeDocument/2006/math" xmlns:v="urn:schemas-microsoft-com:vml" xmlns:wp14="http://schemas.microsoft.com/office/word/2010/wordprocessingDrawing" xmlns:wp="http://schemas.openxmlformats.org/drawingml/2006/wordprocessingDrawing" xmlns:w10="urn:schemas-microsoft-com:office:word" xmlns:w="http://schemas.openxmlformats.org/wordprocessingml/2006/main" xmlns:w14="http://schemas.microsoft.com/office/word/2010/wordml" xmlns:w15="http://schemas.microsoft.com/office/word/2012/wordml" xmlns:w16cex="http://schemas.microsoft.com/office/word/2018/wordml/cex" xmlns:w16cid="http://schemas.microsoft.com/office/word/2016/wordml/cid" xmlns:w16="http://schemas.microsoft.com/office/word/2018/wordml" xmlns:w16du="http://schemas.microsoft.com/office/word/2023/wordml/word16du" xmlns:w16sdtdh="http://schemas.microsoft.com/office/word/2020/wordml/sdtdatahash" xmlns:w16se="http://schemas.microsoft.com/office/word/2015/wordml/symex" xmlns:wpg="http://schemas.microsoft.com/office/word/2010/wordprocessingGroup" xmlns:wpi="http://schemas.microsoft.com/office/word/2010/wordprocessingInk" xmlns:wne="http://schemas.microsoft.com/office/word/2006/wordml" xmlns:wps="http://schemas.microsoft.com/office/word/2010/wordprocessingShape" mc:Ignorable="w14 w15 w16se w16cid w16 w16cex w16sdtdh w16du wp14">
+  <w:p>
+    <w:pPr>
+      <w:pStyle w:val="Header"/>
+    </w:pPr>
+    <w:r>
+      <w:rPr>
+        <w:noProof/>
+      </w:rPr>
+      <w:pict w14:anchorId="32AF6DF4">
+        <v:shapetype id="_x0000_t75" coordsize="21600,21600" o:spt="75" o:preferrelative="t" path="m@4@5l@4@11@9@11@9@5xe" filled="f" stroked="f">
+          <v:stroke joinstyle="miter"/>
+          <v:formulas>
+            <v:f eqn="if lineDrawn pixelLineWidth 0"/>
+            <v:f eqn="sum @0 1 0"/>
+            <v:f eqn="sum 0 0 @1"/>
+            <v:f eqn="prod @2 1 2"/>
+            <v:f eqn="prod @3 21600 pixelWidth"/>
+            <v:f eqn="prod @3 21600 pixelHeight"/>
+            <v:f eqn="sum @0 0 1"/>
+            <v:f eqn="prod @6 1 2"/>
+            <v:f eqn="prod @7 21600 pixelWidth"/>
+            <v:f eqn="sum @8 21600 0"/>
+            <v:f eqn="prod @7 21600 pixelHeight"/>
+            <v:f eqn="sum @10 21600 0"/>
+          </v:formulas>
+          <v:path o:extrusionok="f" gradientshapeok="t" o:connecttype="rect"/>
+          <o:lock v:ext="edit" aspectratio="t"/>
+        </v:shapetype>
+        <v:shape id="WordPictureWatermark786769406" o:spid="_x0000_s1041" type="#_x0000_t75" style="position:absolute;margin-left:0;margin-top:0;width:539.45pt;height:539.45pt;z-index:-251614208;mso-position-horizontal:center;mso-position-horizontal-relative:margin;mso-position-vertical:center;mso-position-vertical-relative:margin" o:allowincell="f">
+          <v:imagedata r:id="rId1" o:title="images" gain="19661f" blacklevel="22938f"/>
+          <w10:wrap anchorx="margin" anchory="margin"/>
+        </v:shape>
+      </w:pict>
+    </w:r>
   </w:p>
 </w:hdr>
 </file>

</xml_diff>

<commit_message>
MM: report template was designed
</commit_message>
<xml_diff>
--- a/StellarBillingSystem/BillTemplate Branch1.docx
+++ b/StellarBillingSystem/BillTemplate Branch1.docx
@@ -2,22 +2,10 @@
 <file path=word/document.xml><?xml version="1.0" encoding="utf-8"?>
 <w:document xmlns:wpc="http://schemas.microsoft.com/office/word/2010/wordprocessingCanvas" xmlns:cx="http://schemas.microsoft.com/office/drawing/2014/chartex" xmlns:cx1="http://schemas.microsoft.com/office/drawing/2015/9/8/chartex" xmlns:cx2="http://schemas.microsoft.com/office/drawing/2015/10/21/chartex" xmlns:cx3="http://schemas.microsoft.com/office/drawing/2016/5/9/chartex" xmlns:cx4="http://schemas.microsoft.com/office/drawing/2016/5/10/chartex" xmlns:cx5="http://schemas.microsoft.com/office/drawing/2016/5/11/chartex" xmlns:cx6="http://schemas.microsoft.com/office/drawing/2016/5/12/chartex" xmlns:cx7="http://schemas.microsoft.com/office/drawing/2016/5/13/chartex" xmlns:cx8="http://schemas.microsoft.com/office/drawing/2016/5/14/chartex" xmlns:mc="http://schemas.openxmlformats.org/markup-compatibility/2006" xmlns:aink="http://schemas.microsoft.com/office/drawing/2016/ink" xmlns:am3d="http://schemas.microsoft.com/office/drawing/2017/model3d" xmlns:o="urn:schemas-microsoft-com:office:office" xmlns:oel="http://schemas.microsoft.com/office/2019/extlst" xmlns:r="http://schemas.openxmlformats.org/officeDocument/2006/relationships" xmlns:m="http://schemas.openxmlformats.org/officeDocument/2006/math" xmlns:v="urn:schemas-microsoft-com:vml" xmlns:wp14="http://schemas.microsoft.com/office/word/2010/wordprocessingDrawing" xmlns:wp="http://schemas.openxmlformats.org/drawingml/2006/wordprocessingDrawing" xmlns:w10="urn:schemas-microsoft-com:office:word" xmlns:w="http://schemas.openxmlformats.org/wordprocessingml/2006/main" xmlns:w14="http://schemas.microsoft.com/office/word/2010/wordml" xmlns:w15="http://schemas.microsoft.com/office/word/2012/wordml" xmlns:w16cex="http://schemas.microsoft.com/office/word/2018/wordml/cex" xmlns:w16cid="http://schemas.microsoft.com/office/word/2016/wordml/cid" xmlns:w16="http://schemas.microsoft.com/office/word/2018/wordml" xmlns:w16du="http://schemas.microsoft.com/office/word/2023/wordml/word16du" xmlns:w16sdtdh="http://schemas.microsoft.com/office/word/2020/wordml/sdtdatahash" xmlns:w16se="http://schemas.microsoft.com/office/word/2015/wordml/symex" xmlns:wpg="http://schemas.microsoft.com/office/word/2010/wordprocessingGroup" xmlns:wpi="http://schemas.microsoft.com/office/word/2010/wordprocessingInk" xmlns:wne="http://schemas.microsoft.com/office/word/2006/wordml" xmlns:wps="http://schemas.microsoft.com/office/word/2010/wordprocessingShape" mc:Ignorable="w14 w15 w16se w16cid w16 w16cex w16sdtdh w16du wp14">
   <w:body>
-    <w:p>
-      <w:pPr>
-        <w:rPr>
-          <w:rFonts w:ascii="Times New Roman" w:hAnsi="Times New Roman" w:cs="Times New Roman"/>
-          <w:b/>
-          <w:bCs/>
-          <w:sz w:val="32"/>
-          <w:szCs w:val="32"/>
-          <w:u w:val="single"/>
-        </w:rPr>
-      </w:pPr>
-    </w:p>
     <w:tbl>
       <w:tblPr>
+        <w:tblpPr w:leftFromText="180" w:rightFromText="180" w:vertAnchor="text" w:horzAnchor="margin" w:tblpXSpec="center" w:tblpY="35"/>
         <w:tblW w:w="11488" w:type="dxa"/>
-        <w:tblInd w:w="-210" w:type="dxa"/>
         <w:tblLook w:val="0000" w:firstRow="0" w:lastRow="0" w:firstColumn="0" w:lastColumn="0" w:noHBand="0" w:noVBand="0"/>
       </w:tblPr>
       <w:tblGrid>
@@ -51,7 +39,7 @@
               <mc:AlternateContent>
                 <mc:Choice Requires="wpg">
                   <w:drawing>
-                    <wp:anchor distT="0" distB="0" distL="114300" distR="114300" simplePos="0" relativeHeight="251663360" behindDoc="0" locked="0" layoutInCell="1" allowOverlap="1" wp14:anchorId="519D75C7" wp14:editId="20BB22F5">
+                    <wp:anchor distT="0" distB="0" distL="114300" distR="114300" simplePos="0" relativeHeight="251659264" behindDoc="0" locked="0" layoutInCell="1" allowOverlap="1" wp14:anchorId="24956CE6" wp14:editId="137F7D4A">
                       <wp:simplePos x="0" y="0"/>
                       <wp:positionH relativeFrom="page">
                         <wp:posOffset>4476750</wp:posOffset>
@@ -732,7 +720,7 @@
                 </mc:Choice>
                 <mc:Fallback>
                   <w:pict>
-                    <v:group w14:anchorId="519D75C7" id="Group 14" o:spid="_x0000_s1026" style="position:absolute;left:0;text-align:left;margin-left:352.5pt;margin-top:11.05pt;width:213.95pt;height:179.95pt;z-index:251663360;mso-position-horizontal-relative:page" coordorigin="6956,-888" coordsize="4279,3599" o:gfxdata="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">
+                    <v:group w14:anchorId="24956CE6" id="Group 14" o:spid="_x0000_s1026" style="position:absolute;left:0;text-align:left;margin-left:352.5pt;margin-top:11.05pt;width:213.95pt;height:179.95pt;z-index:251659264;mso-position-horizontal-relative:page" coordorigin="6956,-888" coordsize="4279,3599" o:gfxdata="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">
                       <v:shapetype id="_x0000_t75" coordsize="21600,21600" o:spt="75" o:preferrelative="t" path="m@4@5l@4@11@9@11@9@5xe" filled="f" stroked="f">
                         <v:stroke joinstyle="miter"/>
                         <v:formulas>
@@ -1854,10 +1842,8 @@
     <w:sectPr>
       <w:headerReference w:type="even" r:id="rId9"/>
       <w:headerReference w:type="default" r:id="rId10"/>
-      <w:footerReference w:type="even" r:id="rId11"/>
-      <w:footerReference w:type="default" r:id="rId12"/>
-      <w:headerReference w:type="first" r:id="rId13"/>
-      <w:footerReference w:type="first" r:id="rId14"/>
+      <w:footerReference w:type="default" r:id="rId11"/>
+      <w:headerReference w:type="first" r:id="rId12"/>
       <w:type w:val="continuous"/>
       <w:pgSz w:w="11910" w:h="16840"/>
       <w:pgMar w:top="0" w:right="540" w:bottom="0" w:left="580" w:header="0" w:footer="0" w:gutter="0"/>
@@ -1891,40 +1877,6 @@
 <w:ftr xmlns:wpc="http://schemas.microsoft.com/office/word/2010/wordprocessingCanvas" xmlns:cx="http://schemas.microsoft.com/office/drawing/2014/chartex" xmlns:cx1="http://schemas.microsoft.com/office/drawing/2015/9/8/chartex" xmlns:cx2="http://schemas.microsoft.com/office/drawing/2015/10/21/chartex" xmlns:cx3="http://schemas.microsoft.com/office/drawing/2016/5/9/chartex" xmlns:cx4="http://schemas.microsoft.com/office/drawing/2016/5/10/chartex" xmlns:cx5="http://schemas.microsoft.com/office/drawing/2016/5/11/chartex" xmlns:cx6="http://schemas.microsoft.com/office/drawing/2016/5/12/chartex" xmlns:cx7="http://schemas.microsoft.com/office/drawing/2016/5/13/chartex" xmlns:cx8="http://schemas.microsoft.com/office/drawing/2016/5/14/chartex" xmlns:mc="http://schemas.openxmlformats.org/markup-compatibility/2006" xmlns:aink="http://schemas.microsoft.com/office/drawing/2016/ink" xmlns:am3d="http://schemas.microsoft.com/office/drawing/2017/model3d" xmlns:o="urn:schemas-microsoft-com:office:office" xmlns:oel="http://schemas.microsoft.com/office/2019/extlst" xmlns:r="http://schemas.openxmlformats.org/officeDocument/2006/relationships" xmlns:m="http://schemas.openxmlformats.org/officeDocument/2006/math" xmlns:v="urn:schemas-microsoft-com:vml" xmlns:wp14="http://schemas.microsoft.com/office/word/2010/wordprocessingDrawing" xmlns:wp="http://schemas.openxmlformats.org/drawingml/2006/wordprocessingDrawing" xmlns:w10="urn:schemas-microsoft-com:office:word" xmlns:w="http://schemas.openxmlformats.org/wordprocessingml/2006/main" xmlns:w14="http://schemas.microsoft.com/office/word/2010/wordml" xmlns:w15="http://schemas.microsoft.com/office/word/2012/wordml" xmlns:w16cex="http://schemas.microsoft.com/office/word/2018/wordml/cex" xmlns:w16cid="http://schemas.microsoft.com/office/word/2016/wordml/cid" xmlns:w16="http://schemas.microsoft.com/office/word/2018/wordml" xmlns:w16du="http://schemas.microsoft.com/office/word/2023/wordml/word16du" xmlns:w16sdtdh="http://schemas.microsoft.com/office/word/2020/wordml/sdtdatahash" xmlns:w16se="http://schemas.microsoft.com/office/word/2015/wordml/symex" xmlns:wpg="http://schemas.microsoft.com/office/word/2010/wordprocessingGroup" xmlns:wpi="http://schemas.microsoft.com/office/word/2010/wordprocessingInk" xmlns:wne="http://schemas.microsoft.com/office/word/2006/wordml" xmlns:wps="http://schemas.microsoft.com/office/word/2010/wordprocessingShape" mc:Ignorable="w14 w15 w16se w16cid w16 w16cex w16sdtdh w16du wp14">
   <w:p>
     <w:pPr>
-      <w:pStyle w:val="Footer"/>
-    </w:pPr>
-  </w:p>
-</w:ftr>
-</file>
-
-<file path=word/footer2.xml><?xml version="1.0" encoding="utf-8"?>
-<w:ftr xmlns:wpc="http://schemas.microsoft.com/office/word/2010/wordprocessingCanvas" xmlns:cx="http://schemas.microsoft.com/office/drawing/2014/chartex" xmlns:cx1="http://schemas.microsoft.com/office/drawing/2015/9/8/chartex" xmlns:cx2="http://schemas.microsoft.com/office/drawing/2015/10/21/chartex" xmlns:cx3="http://schemas.microsoft.com/office/drawing/2016/5/9/chartex" xmlns:cx4="http://schemas.microsoft.com/office/drawing/2016/5/10/chartex" xmlns:cx5="http://schemas.microsoft.com/office/drawing/2016/5/11/chartex" xmlns:cx6="http://schemas.microsoft.com/office/drawing/2016/5/12/chartex" xmlns:cx7="http://schemas.microsoft.com/office/drawing/2016/5/13/chartex" xmlns:cx8="http://schemas.microsoft.com/office/drawing/2016/5/14/chartex" xmlns:mc="http://schemas.openxmlformats.org/markup-compatibility/2006" xmlns:aink="http://schemas.microsoft.com/office/drawing/2016/ink" xmlns:am3d="http://schemas.microsoft.com/office/drawing/2017/model3d" xmlns:o="urn:schemas-microsoft-com:office:office" xmlns:oel="http://schemas.microsoft.com/office/2019/extlst" xmlns:r="http://schemas.openxmlformats.org/officeDocument/2006/relationships" xmlns:m="http://schemas.openxmlformats.org/officeDocument/2006/math" xmlns:v="urn:schemas-microsoft-com:vml" xmlns:wp14="http://schemas.microsoft.com/office/word/2010/wordprocessingDrawing" xmlns:wp="http://schemas.openxmlformats.org/drawingml/2006/wordprocessingDrawing" xmlns:w10="urn:schemas-microsoft-com:office:word" xmlns:w="http://schemas.openxmlformats.org/wordprocessingml/2006/main" xmlns:w14="http://schemas.microsoft.com/office/word/2010/wordml" xmlns:w15="http://schemas.microsoft.com/office/word/2012/wordml" xmlns:w16cex="http://schemas.microsoft.com/office/word/2018/wordml/cex" xmlns:w16cid="http://schemas.microsoft.com/office/word/2016/wordml/cid" xmlns:w16="http://schemas.microsoft.com/office/word/2018/wordml" xmlns:w16du="http://schemas.microsoft.com/office/word/2023/wordml/word16du" xmlns:w16sdtdh="http://schemas.microsoft.com/office/word/2020/wordml/sdtdatahash" xmlns:w16se="http://schemas.microsoft.com/office/word/2015/wordml/symex" xmlns:wpg="http://schemas.microsoft.com/office/word/2010/wordprocessingGroup" xmlns:wpi="http://schemas.microsoft.com/office/word/2010/wordprocessingInk" xmlns:wne="http://schemas.microsoft.com/office/word/2006/wordml" xmlns:wps="http://schemas.microsoft.com/office/word/2010/wordprocessingShape" mc:Ignorable="w14 w15 w16se w16cid w16 w16cex w16sdtdh w16du wp14">
-  <w:p>
-    <w:pPr>
-      <w:rPr>
-        <w:rFonts w:ascii="Times New Roman" w:hAnsi="Times New Roman" w:cs="Times New Roman"/>
-        <w:sz w:val="24"/>
-        <w:szCs w:val="24"/>
-      </w:rPr>
-    </w:pPr>
-    <w:r>
-      <w:rPr>
-        <w:caps/>
-        <w:color w:val="4F81BD" w:themeColor="accent1"/>
-      </w:rPr>
-      <w:tab/>
-    </w:r>
-    <w:r>
-      <w:rPr>
-        <w:rFonts w:ascii="Times New Roman" w:hAnsi="Times New Roman" w:cs="Times New Roman"/>
-        <w:sz w:val="24"/>
-        <w:szCs w:val="24"/>
-      </w:rPr>
-      <w:t xml:space="preserve">                                                                                                                </w:t>
-    </w:r>
-  </w:p>
-  <w:p>
-    <w:pPr>
       <w:rPr>
         <w:rFonts w:ascii="Times New Roman" w:hAnsi="Times New Roman" w:cs="Times New Roman"/>
         <w:sz w:val="24"/>
@@ -1937,7 +1889,7 @@
         <w:sz w:val="24"/>
         <w:szCs w:val="24"/>
       </w:rPr>
-      <w:t xml:space="preserve">                                                                                                                         CGST            </w:t>
+      <w:t xml:space="preserve">                                                                                                             </w:t>
     </w:r>
     <w:r>
       <w:rPr>
@@ -1947,125 +1899,218 @@
       </w:rPr>
       <w:t xml:space="preserve"> </w:t>
     </w:r>
-    <w:r>
-      <w:rPr>
-        <w:rFonts w:ascii="Times New Roman" w:hAnsi="Times New Roman" w:cs="Times New Roman"/>
-        <w:sz w:val="24"/>
-        <w:szCs w:val="24"/>
-      </w:rPr>
-      <w:t>= &lt;&lt;cgst&gt;&gt;</w:t>
-    </w:r>
-  </w:p>
-  <w:p>
-    <w:pPr>
-      <w:rPr>
-        <w:rFonts w:ascii="Times New Roman" w:hAnsi="Times New Roman" w:cs="Times New Roman"/>
-        <w:sz w:val="24"/>
-        <w:szCs w:val="24"/>
-      </w:rPr>
-    </w:pPr>
-    <w:r>
-      <w:rPr>
-        <w:rFonts w:ascii="Times New Roman" w:hAnsi="Times New Roman" w:cs="Times New Roman"/>
-        <w:sz w:val="24"/>
-        <w:szCs w:val="24"/>
-      </w:rPr>
-      <w:t xml:space="preserve">                                                                                                                         SGST             = &lt;&lt;sgst&gt;&gt;</w:t>
-    </w:r>
-  </w:p>
-  <w:p>
-    <w:pPr>
-      <w:rPr>
-        <w:rFonts w:ascii="Times New Roman" w:hAnsi="Times New Roman" w:cs="Times New Roman"/>
-        <w:sz w:val="24"/>
-        <w:szCs w:val="24"/>
-      </w:rPr>
-    </w:pPr>
-    <w:r>
-      <w:rPr>
-        <w:rFonts w:ascii="Times New Roman" w:hAnsi="Times New Roman" w:cs="Times New Roman"/>
-        <w:sz w:val="24"/>
-        <w:szCs w:val="24"/>
-      </w:rPr>
-      <w:t xml:space="preserve">                                                                                                                         Discount         = </w:t>
-    </w:r>
-    <w:r>
-      <w:rPr>
-        <w:rFonts w:ascii="Times New Roman" w:hAnsi="Times New Roman" w:cs="Times New Roman"/>
-        <w:sz w:val="24"/>
-        <w:szCs w:val="24"/>
-      </w:rPr>
-      <w:t>&lt;&lt;discount&gt;&gt;</w:t>
-    </w:r>
-  </w:p>
-  <w:p>
-    <w:pPr>
-      <w:rPr>
-        <w:rFonts w:ascii="Times New Roman" w:hAnsi="Times New Roman" w:cs="Times New Roman"/>
-        <w:sz w:val="24"/>
-        <w:szCs w:val="24"/>
-      </w:rPr>
-    </w:pPr>
-    <w:r>
-      <w:rPr>
-        <w:rFonts w:ascii="Times New Roman" w:hAnsi="Times New Roman" w:cs="Times New Roman"/>
-        <w:sz w:val="24"/>
-        <w:szCs w:val="24"/>
-      </w:rPr>
-      <w:t xml:space="preserve">                                                                                                                         Total Amount = &lt;&lt;</w:t>
-    </w:r>
-    <w:proofErr w:type="spellStart"/>
-    <w:r>
-      <w:rPr>
-        <w:rFonts w:ascii="Times New Roman" w:hAnsi="Times New Roman" w:cs="Times New Roman"/>
-        <w:sz w:val="24"/>
-        <w:szCs w:val="24"/>
-      </w:rPr>
-      <w:t>totalamount</w:t>
-    </w:r>
-    <w:proofErr w:type="spellEnd"/>
-    <w:r>
-      <w:rPr>
-        <w:rFonts w:ascii="Times New Roman" w:hAnsi="Times New Roman" w:cs="Times New Roman"/>
-        <w:sz w:val="24"/>
-        <w:szCs w:val="24"/>
-      </w:rPr>
-      <w:t>&gt;&gt;</w:t>
-    </w:r>
-    <w:r>
-      <w:rPr>
-        <w:rFonts w:ascii="Times New Roman" w:hAnsi="Times New Roman" w:cs="Times New Roman"/>
-        <w:sz w:val="24"/>
-        <w:szCs w:val="24"/>
-      </w:rPr>
-      <w:t xml:space="preserve">        </w:t>
-    </w:r>
-    <w:r>
-      <w:rPr>
-        <w:rFonts w:ascii="Times New Roman" w:hAnsi="Times New Roman" w:cs="Times New Roman"/>
-        <w:sz w:val="24"/>
-        <w:szCs w:val="24"/>
-      </w:rPr>
-      <w:t xml:space="preserve">                                                                                                                                                     </w:t>
-    </w:r>
   </w:p>
   <w:tbl>
     <w:tblPr>
-      <w:tblW w:w="11503" w:type="dxa"/>
-      <w:tblInd w:w="-5" w:type="dxa"/>
+      <w:tblW w:w="11461" w:type="dxa"/>
+      <w:tblInd w:w="-289" w:type="dxa"/>
       <w:tblLook w:val="0000" w:firstRow="0" w:lastRow="0" w:firstColumn="0" w:lastColumn="0" w:noHBand="0" w:noVBand="0"/>
     </w:tblPr>
     <w:tblGrid>
-      <w:gridCol w:w="7108"/>
-      <w:gridCol w:w="4395"/>
+      <w:gridCol w:w="2269"/>
+      <w:gridCol w:w="2126"/>
+      <w:gridCol w:w="2822"/>
+      <w:gridCol w:w="19"/>
+      <w:gridCol w:w="4225"/>
     </w:tblGrid>
     <w:tr>
+      <w:tblPrEx>
+        <w:tblCellMar>
+          <w:top w:w="0" w:type="dxa"/>
+          <w:bottom w:w="0" w:type="dxa"/>
+        </w:tblCellMar>
+      </w:tblPrEx>
       <w:trPr>
-        <w:trHeight w:val="1092"/>
+        <w:trHeight w:val="805"/>
       </w:trPr>
       <w:tc>
         <w:tcPr>
-          <w:tcW w:w="7108" w:type="dxa"/>
+          <w:tcW w:w="2269" w:type="dxa"/>
+        </w:tcPr>
+        <w:p>
+          <w:pPr>
+            <w:rPr>
+              <w:rFonts w:ascii="Times New Roman" w:hAnsi="Times New Roman" w:cs="Times New Roman"/>
+              <w:sz w:val="24"/>
+              <w:szCs w:val="24"/>
+            </w:rPr>
+          </w:pPr>
+          <w:r>
+            <w:rPr>
+              <w:rFonts w:ascii="Times New Roman" w:hAnsi="Times New Roman" w:cs="Times New Roman"/>
+              <w:sz w:val="24"/>
+              <w:szCs w:val="24"/>
+            </w:rPr>
+            <w:t>SGST = &lt;&lt;</w:t>
+          </w:r>
+          <w:proofErr w:type="spellStart"/>
+          <w:r>
+            <w:rPr>
+              <w:rFonts w:ascii="Times New Roman" w:hAnsi="Times New Roman" w:cs="Times New Roman"/>
+              <w:sz w:val="24"/>
+              <w:szCs w:val="24"/>
+            </w:rPr>
+            <w:t>sgst</w:t>
+          </w:r>
+          <w:proofErr w:type="spellEnd"/>
+          <w:r>
+            <w:rPr>
+              <w:rFonts w:ascii="Times New Roman" w:hAnsi="Times New Roman" w:cs="Times New Roman"/>
+              <w:sz w:val="24"/>
+              <w:szCs w:val="24"/>
+            </w:rPr>
+            <w:t>&gt;&gt;</w:t>
+          </w:r>
+          <w:r>
+            <w:rPr>
+              <w:rFonts w:ascii="Times New Roman" w:hAnsi="Times New Roman" w:cs="Times New Roman"/>
+              <w:sz w:val="24"/>
+              <w:szCs w:val="24"/>
+            </w:rPr>
+            <w:t xml:space="preserve">                                                                                                      </w:t>
+          </w:r>
+        </w:p>
+        <w:p>
+          <w:pPr>
+            <w:pStyle w:val="Footer"/>
+            <w:ind w:left="379"/>
+            <w:rPr>
+              <w:caps/>
+              <w:color w:val="4F81BD" w:themeColor="accent1"/>
+            </w:rPr>
+          </w:pPr>
+        </w:p>
+      </w:tc>
+      <w:tc>
+        <w:tcPr>
+          <w:tcW w:w="2126" w:type="dxa"/>
+        </w:tcPr>
+        <w:p>
+          <w:pPr>
+            <w:rPr>
+              <w:caps/>
+              <w:color w:val="4F81BD" w:themeColor="accent1"/>
+            </w:rPr>
+          </w:pPr>
+          <w:r>
+            <w:rPr>
+              <w:rFonts w:ascii="Times New Roman" w:hAnsi="Times New Roman" w:cs="Times New Roman"/>
+              <w:sz w:val="24"/>
+              <w:szCs w:val="24"/>
+            </w:rPr>
+            <w:t>CGST = &lt;&lt;</w:t>
+          </w:r>
+          <w:proofErr w:type="spellStart"/>
+          <w:r>
+            <w:rPr>
+              <w:rFonts w:ascii="Times New Roman" w:hAnsi="Times New Roman" w:cs="Times New Roman"/>
+              <w:sz w:val="24"/>
+              <w:szCs w:val="24"/>
+            </w:rPr>
+            <w:t>cgst</w:t>
+          </w:r>
+          <w:proofErr w:type="spellEnd"/>
+          <w:r>
+            <w:rPr>
+              <w:rFonts w:ascii="Times New Roman" w:hAnsi="Times New Roman" w:cs="Times New Roman"/>
+              <w:sz w:val="24"/>
+              <w:szCs w:val="24"/>
+            </w:rPr>
+            <w:t xml:space="preserve">&gt;&gt;  </w:t>
+          </w:r>
+        </w:p>
+      </w:tc>
+      <w:tc>
+        <w:tcPr>
+          <w:tcW w:w="2841" w:type="dxa"/>
+          <w:gridSpan w:val="2"/>
+        </w:tcPr>
+        <w:p>
+          <w:pPr>
+            <w:pStyle w:val="Footer"/>
+            <w:rPr>
+              <w:caps/>
+              <w:color w:val="4F81BD" w:themeColor="accent1"/>
+            </w:rPr>
+          </w:pPr>
+          <w:r>
+            <w:rPr>
+              <w:rFonts w:ascii="Times New Roman" w:hAnsi="Times New Roman" w:cs="Times New Roman"/>
+              <w:sz w:val="24"/>
+              <w:szCs w:val="24"/>
+            </w:rPr>
+            <w:t>Discount =&lt;discount&gt;&gt;</w:t>
+          </w:r>
+          <w:r>
+            <w:rPr>
+              <w:rFonts w:ascii="Times New Roman" w:hAnsi="Times New Roman" w:cs="Times New Roman"/>
+              <w:sz w:val="24"/>
+              <w:szCs w:val="24"/>
+            </w:rPr>
+            <w:t xml:space="preserve">                                                                                               </w:t>
+          </w:r>
+        </w:p>
+      </w:tc>
+      <w:tc>
+        <w:tcPr>
+          <w:tcW w:w="4225" w:type="dxa"/>
+        </w:tcPr>
+        <w:p>
+          <w:pPr>
+            <w:rPr>
+              <w:caps/>
+              <w:color w:val="4F81BD" w:themeColor="accent1"/>
+            </w:rPr>
+          </w:pPr>
+          <w:r>
+            <w:rPr>
+              <w:rFonts w:ascii="Times New Roman" w:hAnsi="Times New Roman" w:cs="Times New Roman"/>
+              <w:sz w:val="24"/>
+              <w:szCs w:val="24"/>
+            </w:rPr>
+            <w:t>Total Amount = &lt;&lt;</w:t>
+          </w:r>
+          <w:proofErr w:type="spellStart"/>
+          <w:r>
+            <w:rPr>
+              <w:rFonts w:ascii="Times New Roman" w:hAnsi="Times New Roman" w:cs="Times New Roman"/>
+              <w:sz w:val="24"/>
+              <w:szCs w:val="24"/>
+            </w:rPr>
+            <w:t>totalamount</w:t>
+          </w:r>
+          <w:proofErr w:type="spellEnd"/>
+          <w:r>
+            <w:rPr>
+              <w:rFonts w:ascii="Times New Roman" w:hAnsi="Times New Roman" w:cs="Times New Roman"/>
+              <w:sz w:val="24"/>
+              <w:szCs w:val="24"/>
+            </w:rPr>
+            <w:t>&gt;&gt;</w:t>
+          </w:r>
+          <w:r>
+            <w:rPr>
+              <w:noProof/>
+            </w:rPr>
+            <w:t xml:space="preserve"> </w:t>
+          </w:r>
+        </w:p>
+      </w:tc>
+    </w:tr>
+    <w:tr>
+      <w:tblPrEx>
+        <w:tblCellMar>
+          <w:top w:w="0" w:type="dxa"/>
+          <w:bottom w:w="0" w:type="dxa"/>
+        </w:tblCellMar>
+      </w:tblPrEx>
+      <w:trPr>
+        <w:trHeight w:val="1093"/>
+      </w:trPr>
+      <w:tc>
+        <w:tcPr>
+          <w:tcW w:w="7217" w:type="dxa"/>
+          <w:gridSpan w:val="3"/>
           <w:vMerge w:val="restart"/>
         </w:tcPr>
         <w:p>
@@ -3080,7 +3125,8 @@
       </w:tc>
       <w:tc>
         <w:tcPr>
-          <w:tcW w:w="4395" w:type="dxa"/>
+          <w:tcW w:w="4244" w:type="dxa"/>
+          <w:gridSpan w:val="2"/>
           <w:vAlign w:val="bottom"/>
         </w:tcPr>
         <w:p>
@@ -3131,12 +3177,19 @@
       </w:tc>
     </w:tr>
     <w:tr>
+      <w:tblPrEx>
+        <w:tblCellMar>
+          <w:top w:w="0" w:type="dxa"/>
+          <w:bottom w:w="0" w:type="dxa"/>
+        </w:tblCellMar>
+      </w:tblPrEx>
       <w:trPr>
         <w:trHeight w:val="504"/>
       </w:trPr>
       <w:tc>
         <w:tcPr>
-          <w:tcW w:w="7108" w:type="dxa"/>
+          <w:tcW w:w="7217" w:type="dxa"/>
+          <w:gridSpan w:val="3"/>
           <w:vMerge/>
         </w:tcPr>
         <w:p>
@@ -3152,7 +3205,8 @@
       </w:tc>
       <w:tc>
         <w:tcPr>
-          <w:tcW w:w="4395" w:type="dxa"/>
+          <w:tcW w:w="4244" w:type="dxa"/>
+          <w:gridSpan w:val="2"/>
           <w:vAlign w:val="bottom"/>
         </w:tcPr>
         <w:p>
@@ -3205,12 +3259,19 @@
       </w:tc>
     </w:tr>
     <w:tr>
+      <w:tblPrEx>
+        <w:tblCellMar>
+          <w:top w:w="0" w:type="dxa"/>
+          <w:bottom w:w="0" w:type="dxa"/>
+        </w:tblCellMar>
+      </w:tblPrEx>
       <w:trPr>
-        <w:trHeight w:val="1065"/>
+        <w:trHeight w:val="1067"/>
       </w:trPr>
       <w:tc>
         <w:tcPr>
-          <w:tcW w:w="7108" w:type="dxa"/>
+          <w:tcW w:w="7217" w:type="dxa"/>
+          <w:gridSpan w:val="3"/>
           <w:vAlign w:val="bottom"/>
         </w:tcPr>
         <w:p>
@@ -3279,7 +3340,8 @@
       </w:tc>
       <w:tc>
         <w:tcPr>
-          <w:tcW w:w="4395" w:type="dxa"/>
+          <w:tcW w:w="4244" w:type="dxa"/>
+          <w:gridSpan w:val="2"/>
           <w:vAlign w:val="bottom"/>
         </w:tcPr>
         <w:p>
@@ -3768,16 +3830,6 @@
 </w:ftr>
 </file>
 
-<file path=word/footer3.xml><?xml version="1.0" encoding="utf-8"?>
-<w:ftr xmlns:wpc="http://schemas.microsoft.com/office/word/2010/wordprocessingCanvas" xmlns:cx="http://schemas.microsoft.com/office/drawing/2014/chartex" xmlns:cx1="http://schemas.microsoft.com/office/drawing/2015/9/8/chartex" xmlns:cx2="http://schemas.microsoft.com/office/drawing/2015/10/21/chartex" xmlns:cx3="http://schemas.microsoft.com/office/drawing/2016/5/9/chartex" xmlns:cx4="http://schemas.microsoft.com/office/drawing/2016/5/10/chartex" xmlns:cx5="http://schemas.microsoft.com/office/drawing/2016/5/11/chartex" xmlns:cx6="http://schemas.microsoft.com/office/drawing/2016/5/12/chartex" xmlns:cx7="http://schemas.microsoft.com/office/drawing/2016/5/13/chartex" xmlns:cx8="http://schemas.microsoft.com/office/drawing/2016/5/14/chartex" xmlns:mc="http://schemas.openxmlformats.org/markup-compatibility/2006" xmlns:aink="http://schemas.microsoft.com/office/drawing/2016/ink" xmlns:am3d="http://schemas.microsoft.com/office/drawing/2017/model3d" xmlns:o="urn:schemas-microsoft-com:office:office" xmlns:oel="http://schemas.microsoft.com/office/2019/extlst" xmlns:r="http://schemas.openxmlformats.org/officeDocument/2006/relationships" xmlns:m="http://schemas.openxmlformats.org/officeDocument/2006/math" xmlns:v="urn:schemas-microsoft-com:vml" xmlns:wp14="http://schemas.microsoft.com/office/word/2010/wordprocessingDrawing" xmlns:wp="http://schemas.openxmlformats.org/drawingml/2006/wordprocessingDrawing" xmlns:w10="urn:schemas-microsoft-com:office:word" xmlns:w="http://schemas.openxmlformats.org/wordprocessingml/2006/main" xmlns:w14="http://schemas.microsoft.com/office/word/2010/wordml" xmlns:w15="http://schemas.microsoft.com/office/word/2012/wordml" xmlns:w16cex="http://schemas.microsoft.com/office/word/2018/wordml/cex" xmlns:w16cid="http://schemas.microsoft.com/office/word/2016/wordml/cid" xmlns:w16="http://schemas.microsoft.com/office/word/2018/wordml" xmlns:w16du="http://schemas.microsoft.com/office/word/2023/wordml/word16du" xmlns:w16sdtdh="http://schemas.microsoft.com/office/word/2020/wordml/sdtdatahash" xmlns:w16se="http://schemas.microsoft.com/office/word/2015/wordml/symex" xmlns:wpg="http://schemas.microsoft.com/office/word/2010/wordprocessingGroup" xmlns:wpi="http://schemas.microsoft.com/office/word/2010/wordprocessingInk" xmlns:wne="http://schemas.microsoft.com/office/word/2006/wordml" xmlns:wps="http://schemas.microsoft.com/office/word/2010/wordprocessingShape" mc:Ignorable="w14 w15 w16se w16cid w16 w16cex w16sdtdh w16du wp14">
-  <w:p>
-    <w:pPr>
-      <w:pStyle w:val="Footer"/>
-    </w:pPr>
-  </w:p>
-</w:ftr>
-</file>
-
 <file path=word/footnotes.xml><?xml version="1.0" encoding="utf-8"?>
 <w:footnotes xmlns:wpc="http://schemas.microsoft.com/office/word/2010/wordprocessingCanvas" xmlns:cx="http://schemas.microsoft.com/office/drawing/2014/chartex" xmlns:cx1="http://schemas.microsoft.com/office/drawing/2015/9/8/chartex" xmlns:cx2="http://schemas.microsoft.com/office/drawing/2015/10/21/chartex" xmlns:cx3="http://schemas.microsoft.com/office/drawing/2016/5/9/chartex" xmlns:cx4="http://schemas.microsoft.com/office/drawing/2016/5/10/chartex" xmlns:cx5="http://schemas.microsoft.com/office/drawing/2016/5/11/chartex" xmlns:cx6="http://schemas.microsoft.com/office/drawing/2016/5/12/chartex" xmlns:cx7="http://schemas.microsoft.com/office/drawing/2016/5/13/chartex" xmlns:cx8="http://schemas.microsoft.com/office/drawing/2016/5/14/chartex" xmlns:mc="http://schemas.openxmlformats.org/markup-compatibility/2006" xmlns:aink="http://schemas.microsoft.com/office/drawing/2016/ink" xmlns:am3d="http://schemas.microsoft.com/office/drawing/2017/model3d" xmlns:o="urn:schemas-microsoft-com:office:office" xmlns:oel="http://schemas.microsoft.com/office/2019/extlst" xmlns:r="http://schemas.openxmlformats.org/officeDocument/2006/relationships" xmlns:m="http://schemas.openxmlformats.org/officeDocument/2006/math" xmlns:v="urn:schemas-microsoft-com:vml" xmlns:wp14="http://schemas.microsoft.com/office/word/2010/wordprocessingDrawing" xmlns:wp="http://schemas.openxmlformats.org/drawingml/2006/wordprocessingDrawing" xmlns:w10="urn:schemas-microsoft-com:office:word" xmlns:w="http://schemas.openxmlformats.org/wordprocessingml/2006/main" xmlns:w14="http://schemas.microsoft.com/office/word/2010/wordml" xmlns:w15="http://schemas.microsoft.com/office/word/2012/wordml" xmlns:w16cex="http://schemas.microsoft.com/office/word/2018/wordml/cex" xmlns:w16cid="http://schemas.microsoft.com/office/word/2016/wordml/cid" xmlns:w16="http://schemas.microsoft.com/office/word/2018/wordml" xmlns:w16du="http://schemas.microsoft.com/office/word/2023/wordml/word16du" xmlns:w16sdtdh="http://schemas.microsoft.com/office/word/2020/wordml/sdtdatahash" xmlns:w16se="http://schemas.microsoft.com/office/word/2015/wordml/symex" xmlns:wpg="http://schemas.microsoft.com/office/word/2010/wordprocessingGroup" xmlns:wpi="http://schemas.microsoft.com/office/word/2010/wordprocessingInk" xmlns:wne="http://schemas.microsoft.com/office/word/2006/wordml" xmlns:wps="http://schemas.microsoft.com/office/word/2010/wordprocessingShape" mc:Ignorable="w14 w15 w16se w16cid w16 w16cex w16sdtdh w16du wp14">
   <w:footnote w:type="separator" w:id="-1">
@@ -3809,7 +3861,7 @@
       <w:rPr>
         <w:noProof/>
       </w:rPr>
-      <w:pict w14:anchorId="70E25B6F">
+      <w:pict w14:anchorId="0E917616">
         <v:shapetype id="_x0000_t75" coordsize="21600,21600" o:spt="75" o:preferrelative="t" path="m@4@5l@4@11@9@11@9@5xe" filled="f" stroked="f">
           <v:stroke joinstyle="miter"/>
           <v:formulas>
@@ -3829,9 +3881,8 @@
           <v:path o:extrusionok="f" gradientshapeok="t" o:connecttype="rect"/>
           <o:lock v:ext="edit" aspectratio="t"/>
         </v:shapetype>
-        <v:shape id="WordPictureWatermark786769407" o:spid="_x0000_s1042" type="#_x0000_t75" style="position:absolute;margin-left:0;margin-top:0;width:539.45pt;height:539.45pt;z-index:-251613184;mso-position-horizontal:center;mso-position-horizontal-relative:margin;mso-position-vertical:center;mso-position-vertical-relative:margin" o:allowincell="f">
-          <v:imagedata r:id="rId1" o:title="images" gain="19661f" blacklevel="22938f"/>
-          <w10:wrap anchorx="margin" anchory="margin"/>
+        <v:shape id="WordPictureWatermark10296547" o:spid="_x0000_s1045" type="#_x0000_t75" style="position:absolute;margin-left:0;margin-top:0;width:539.2pt;height:539.2pt;z-index:-251613184;mso-position-horizontal:center;mso-position-horizontal-relative:margin;mso-position-vertical:center;mso-position-vertical-relative:margin" o:allowincell="f">
+          <v:imagedata r:id="rId1" o:title="tree" gain="19661f" blacklevel="22938f"/>
         </v:shape>
       </w:pict>
     </w:r>
@@ -4525,7 +4576,7 @@
       <w:rPr>
         <w:noProof/>
       </w:rPr>
-      <w:pict w14:anchorId="7E9CFC94">
+      <w:pict w14:anchorId="30D3B6F8">
         <v:shapetype id="_x0000_t75" coordsize="21600,21600" o:spt="75" o:preferrelative="t" path="m@4@5l@4@11@9@11@9@5xe" filled="f" stroked="f">
           <v:stroke joinstyle="miter"/>
           <v:formulas>
@@ -4545,9 +4596,8 @@
           <v:path o:extrusionok="f" gradientshapeok="t" o:connecttype="rect"/>
           <o:lock v:ext="edit" aspectratio="t"/>
         </v:shapetype>
-        <v:shape id="WordPictureWatermark786769408" o:spid="_x0000_s1043" type="#_x0000_t75" style="position:absolute;margin-left:21.75pt;margin-top:60.9pt;width:539.45pt;height:539.45pt;z-index:-251612160;mso-position-horizontal-relative:margin;mso-position-vertical-relative:margin" o:allowincell="f">
-          <v:imagedata r:id="rId7" o:title="images" gain="19661f" blacklevel="22938f"/>
-          <w10:wrap anchorx="margin" anchory="margin"/>
+        <v:shape id="WordPictureWatermark10296548" o:spid="_x0000_s1046" type="#_x0000_t75" style="position:absolute;margin-left:7.15pt;margin-top:91.85pt;width:539.2pt;height:539.2pt;z-index:-251612160;mso-position-horizontal-relative:margin;mso-position-vertical-relative:margin" o:allowincell="f">
+          <v:imagedata r:id="rId7" o:title="tree" gain="19661f" blacklevel="22938f"/>
         </v:shape>
       </w:pict>
     </w:r>
@@ -4565,7 +4615,7 @@
       <w:rPr>
         <w:noProof/>
       </w:rPr>
-      <w:pict w14:anchorId="32AF6DF4">
+      <w:pict w14:anchorId="2D0B7669">
         <v:shapetype id="_x0000_t75" coordsize="21600,21600" o:spt="75" o:preferrelative="t" path="m@4@5l@4@11@9@11@9@5xe" filled="f" stroked="f">
           <v:stroke joinstyle="miter"/>
           <v:formulas>
@@ -4585,9 +4635,8 @@
           <v:path o:extrusionok="f" gradientshapeok="t" o:connecttype="rect"/>
           <o:lock v:ext="edit" aspectratio="t"/>
         </v:shapetype>
-        <v:shape id="WordPictureWatermark786769406" o:spid="_x0000_s1041" type="#_x0000_t75" style="position:absolute;margin-left:0;margin-top:0;width:539.45pt;height:539.45pt;z-index:-251614208;mso-position-horizontal:center;mso-position-horizontal-relative:margin;mso-position-vertical:center;mso-position-vertical-relative:margin" o:allowincell="f">
-          <v:imagedata r:id="rId1" o:title="images" gain="19661f" blacklevel="22938f"/>
-          <w10:wrap anchorx="margin" anchory="margin"/>
+        <v:shape id="WordPictureWatermark10296546" o:spid="_x0000_s1044" type="#_x0000_t75" style="position:absolute;margin-left:0;margin-top:0;width:539.2pt;height:539.2pt;z-index:-251614208;mso-position-horizontal:center;mso-position-horizontal-relative:margin;mso-position-vertical:center;mso-position-vertical-relative:margin" o:allowincell="f">
+          <v:imagedata r:id="rId1" o:title="tree" gain="19661f" blacklevel="22938f"/>
         </v:shape>
       </w:pict>
     </w:r>

</xml_diff>

<commit_message>
MM:Billing template design changes
</commit_message>
<xml_diff>
--- a/StellarBillingSystem/BillTemplate Branch1.docx
+++ b/StellarBillingSystem/BillTemplate Branch1.docx
@@ -5,12 +5,12 @@
     <w:tbl>
       <w:tblPr>
         <w:tblpPr w:leftFromText="180" w:rightFromText="180" w:vertAnchor="text" w:horzAnchor="margin" w:tblpXSpec="center" w:tblpY="35"/>
-        <w:tblW w:w="11488" w:type="dxa"/>
+        <w:tblW w:w="11209" w:type="dxa"/>
         <w:tblLook w:val="0000" w:firstRow="0" w:lastRow="0" w:firstColumn="0" w:lastColumn="0" w:noHBand="0" w:noVBand="0"/>
       </w:tblPr>
       <w:tblGrid>
-        <w:gridCol w:w="6481"/>
-        <w:gridCol w:w="5007"/>
+        <w:gridCol w:w="6095"/>
+        <w:gridCol w:w="5114"/>
       </w:tblGrid>
       <w:tr>
         <w:trPr>
@@ -18,7 +18,7 @@
         </w:trPr>
         <w:tc>
           <w:tcPr>
-            <w:tcW w:w="6481" w:type="dxa"/>
+            <w:tcW w:w="6095" w:type="dxa"/>
           </w:tcPr>
           <w:p>
             <w:pPr>
@@ -32,1273 +32,6 @@
                 <w:u w:val="single"/>
               </w:rPr>
             </w:pPr>
-            <w:r>
-              <w:rPr>
-                <w:noProof/>
-              </w:rPr>
-              <mc:AlternateContent>
-                <mc:Choice Requires="wpg">
-                  <w:drawing>
-                    <wp:anchor distT="0" distB="0" distL="114300" distR="114300" simplePos="0" relativeHeight="251659264" behindDoc="0" locked="0" layoutInCell="1" allowOverlap="1" wp14:anchorId="24956CE6" wp14:editId="137F7D4A">
-                      <wp:simplePos x="0" y="0"/>
-                      <wp:positionH relativeFrom="page">
-                        <wp:posOffset>4476750</wp:posOffset>
-                      </wp:positionH>
-                      <wp:positionV relativeFrom="paragraph">
-                        <wp:posOffset>140335</wp:posOffset>
-                      </wp:positionV>
-                      <wp:extent cx="2717165" cy="2285365"/>
-                      <wp:effectExtent l="0" t="0" r="6985" b="635"/>
-                      <wp:wrapNone/>
-                      <wp:docPr id="366826708" name="Group 14"/>
-                      <wp:cNvGraphicFramePr>
-                        <a:graphicFrameLocks xmlns:a="http://schemas.openxmlformats.org/drawingml/2006/main"/>
-                      </wp:cNvGraphicFramePr>
-                      <a:graphic xmlns:a="http://schemas.openxmlformats.org/drawingml/2006/main">
-                        <a:graphicData uri="http://schemas.microsoft.com/office/word/2010/wordprocessingGroup">
-                          <wpg:wgp>
-                            <wpg:cNvGrpSpPr>
-                              <a:grpSpLocks/>
-                            </wpg:cNvGrpSpPr>
-                            <wpg:grpSpPr bwMode="auto">
-                              <a:xfrm>
-                                <a:off x="0" y="0"/>
-                                <a:ext cx="2717165" cy="2285365"/>
-                                <a:chOff x="6956" y="-888"/>
-                                <a:chExt cx="4279" cy="3599"/>
-                              </a:xfrm>
-                            </wpg:grpSpPr>
-                            <pic:pic xmlns:pic="http://schemas.openxmlformats.org/drawingml/2006/picture">
-                              <pic:nvPicPr>
-                                <pic:cNvPr id="973564720" name="Picture 16"/>
-                                <pic:cNvPicPr>
-                                  <a:picLocks noChangeAspect="1" noChangeArrowheads="1"/>
-                                </pic:cNvPicPr>
-                              </pic:nvPicPr>
-                              <pic:blipFill>
-                                <a:blip r:embed="rId7">
-                                  <a:extLst>
-                                    <a:ext uri="{28A0092B-C50C-407E-A947-70E740481C1C}">
-                                      <a14:useLocalDpi xmlns:a14="http://schemas.microsoft.com/office/drawing/2010/main" val="0"/>
-                                    </a:ext>
-                                  </a:extLst>
-                                </a:blip>
-                                <a:srcRect/>
-                                <a:stretch>
-                                  <a:fillRect/>
-                                </a:stretch>
-                              </pic:blipFill>
-                              <pic:spPr bwMode="auto">
-                                <a:xfrm>
-                                  <a:off x="6956" y="-888"/>
-                                  <a:ext cx="4270" cy="3599"/>
-                                </a:xfrm>
-                                <a:prstGeom prst="rect">
-                                  <a:avLst/>
-                                </a:prstGeom>
-                                <a:noFill/>
-                                <a:ln>
-                                  <a:noFill/>
-                                </a:ln>
-                                <a:extLst>
-                                  <a:ext uri="{909E8E84-426E-40DD-AFC4-6F175D3DCCD1}">
-                                    <a14:hiddenFill xmlns:a14="http://schemas.microsoft.com/office/drawing/2010/main">
-                                      <a:solidFill>
-                                        <a:srgbClr val="FFFFFF"/>
-                                      </a:solidFill>
-                                    </a14:hiddenFill>
-                                  </a:ext>
-                                  <a:ext uri="{91240B29-F687-4F45-9708-019B960494DF}">
-                                    <a14:hiddenLine xmlns:a14="http://schemas.microsoft.com/office/drawing/2010/main" w="9525">
-                                      <a:solidFill>
-                                        <a:srgbClr val="000000"/>
-                                      </a:solidFill>
-                                      <a:miter lim="800000"/>
-                                      <a:headEnd/>
-                                      <a:tailEnd/>
-                                    </a14:hiddenLine>
-                                  </a:ext>
-                                </a:extLst>
-                              </pic:spPr>
-                            </pic:pic>
-                            <wps:wsp>
-                              <wps:cNvPr id="512016817" name="Text Box 15"/>
-                              <wps:cNvSpPr txBox="1">
-                                <a:spLocks noChangeArrowheads="1"/>
-                              </wps:cNvSpPr>
-                              <wps:spPr bwMode="auto">
-                                <a:xfrm>
-                                  <a:off x="6965" y="-888"/>
-                                  <a:ext cx="4270" cy="3599"/>
-                                </a:xfrm>
-                                <a:prstGeom prst="rect">
-                                  <a:avLst/>
-                                </a:prstGeom>
-                                <a:noFill/>
-                                <a:ln>
-                                  <a:noFill/>
-                                </a:ln>
-                                <a:extLst>
-                                  <a:ext uri="{909E8E84-426E-40DD-AFC4-6F175D3DCCD1}">
-                                    <a14:hiddenFill xmlns:a14="http://schemas.microsoft.com/office/drawing/2010/main">
-                                      <a:solidFill>
-                                        <a:srgbClr val="FFFFFF"/>
-                                      </a:solidFill>
-                                    </a14:hiddenFill>
-                                  </a:ext>
-                                  <a:ext uri="{91240B29-F687-4F45-9708-019B960494DF}">
-                                    <a14:hiddenLine xmlns:a14="http://schemas.microsoft.com/office/drawing/2010/main" w="9525">
-                                      <a:solidFill>
-                                        <a:srgbClr val="000000"/>
-                                      </a:solidFill>
-                                      <a:miter lim="800000"/>
-                                      <a:headEnd/>
-                                      <a:tailEnd/>
-                                    </a14:hiddenLine>
-                                  </a:ext>
-                                </a:extLst>
-                              </wps:spPr>
-                              <wps:txbx>
-                                <w:txbxContent>
-                                  <w:p>
-                                    <w:pPr>
-                                      <w:spacing w:before="57" w:line="295" w:lineRule="exact"/>
-                                      <w:ind w:left="827"/>
-                                      <w:rPr>
-                                        <w:b/>
-                                        <w:sz w:val="25"/>
-                                      </w:rPr>
-                                    </w:pPr>
-                                    <w:r>
-                                      <w:rPr>
-                                        <w:b/>
-                                        <w:color w:val="231F20"/>
-                                        <w:w w:val="85"/>
-                                        <w:sz w:val="25"/>
-                                      </w:rPr>
-                                      <w:t>+91</w:t>
-                                    </w:r>
-                                    <w:r>
-                                      <w:rPr>
-                                        <w:b/>
-                                        <w:color w:val="231F20"/>
-                                        <w:spacing w:val="7"/>
-                                        <w:w w:val="85"/>
-                                        <w:sz w:val="25"/>
-                                      </w:rPr>
-                                      <w:t xml:space="preserve"> </w:t>
-                                    </w:r>
-                                    <w:r>
-                                      <w:rPr>
-                                        <w:b/>
-                                        <w:color w:val="231F20"/>
-                                        <w:w w:val="85"/>
-                                        <w:sz w:val="25"/>
-                                      </w:rPr>
-                                      <w:t>99945</w:t>
-                                    </w:r>
-                                    <w:r>
-                                      <w:rPr>
-                                        <w:b/>
-                                        <w:color w:val="231F20"/>
-                                        <w:spacing w:val="7"/>
-                                        <w:w w:val="85"/>
-                                        <w:sz w:val="25"/>
-                                      </w:rPr>
-                                      <w:t xml:space="preserve"> </w:t>
-                                    </w:r>
-                                    <w:r>
-                                      <w:rPr>
-                                        <w:b/>
-                                        <w:color w:val="231F20"/>
-                                        <w:w w:val="85"/>
-                                        <w:sz w:val="25"/>
-                                      </w:rPr>
-                                      <w:t>78802</w:t>
-                                    </w:r>
-                                  </w:p>
-                                  <w:p>
-                                    <w:pPr>
-                                      <w:spacing w:line="295" w:lineRule="exact"/>
-                                      <w:ind w:left="840"/>
-                                      <w:rPr>
-                                        <w:b/>
-                                        <w:sz w:val="25"/>
-                                      </w:rPr>
-                                    </w:pPr>
-                                    <w:r>
-                                      <w:rPr>
-                                        <w:b/>
-                                        <w:color w:val="231F20"/>
-                                        <w:w w:val="85"/>
-                                        <w:sz w:val="25"/>
-                                      </w:rPr>
-                                      <w:t>+91</w:t>
-                                    </w:r>
-                                    <w:r>
-                                      <w:rPr>
-                                        <w:b/>
-                                        <w:color w:val="231F20"/>
-                                        <w:spacing w:val="-6"/>
-                                        <w:w w:val="85"/>
-                                        <w:sz w:val="25"/>
-                                      </w:rPr>
-                                      <w:t xml:space="preserve"> </w:t>
-                                    </w:r>
-                                    <w:r>
-                                      <w:rPr>
-                                        <w:b/>
-                                        <w:color w:val="231F20"/>
-                                        <w:w w:val="85"/>
-                                        <w:sz w:val="25"/>
-                                      </w:rPr>
-                                      <w:t>96265</w:t>
-                                    </w:r>
-                                    <w:r>
-                                      <w:rPr>
-                                        <w:b/>
-                                        <w:color w:val="231F20"/>
-                                        <w:spacing w:val="-6"/>
-                                        <w:w w:val="85"/>
-                                        <w:sz w:val="25"/>
-                                      </w:rPr>
-                                      <w:t xml:space="preserve"> </w:t>
-                                    </w:r>
-                                    <w:r>
-                                      <w:rPr>
-                                        <w:b/>
-                                        <w:color w:val="231F20"/>
-                                        <w:w w:val="85"/>
-                                        <w:sz w:val="25"/>
-                                      </w:rPr>
-                                      <w:t>89922</w:t>
-                                    </w:r>
-                                  </w:p>
-                                  <w:p>
-                                    <w:pPr>
-                                      <w:spacing w:before="158" w:line="225" w:lineRule="auto"/>
-                                      <w:ind w:left="213" w:right="1493"/>
-                                      <w:rPr>
-                                        <w:rFonts w:asciiTheme="minorHAnsi" w:hAnsiTheme="minorHAnsi" w:cstheme="minorHAnsi"/>
-                                        <w:sz w:val="24"/>
-                                      </w:rPr>
-                                    </w:pPr>
-                                    <w:proofErr w:type="spellStart"/>
-                                    <w:r>
-                                      <w:rPr>
-                                        <w:rFonts w:asciiTheme="minorHAnsi" w:hAnsiTheme="minorHAnsi" w:cstheme="minorHAnsi"/>
-                                        <w:color w:val="231F20"/>
-                                        <w:spacing w:val="-1"/>
-                                        <w:w w:val="105"/>
-                                        <w:sz w:val="24"/>
-                                      </w:rPr>
-                                      <w:t>info@lees</w:t>
-                                    </w:r>
-                                    <w:r>
-                                      <w:rPr>
-                                        <w:rFonts w:asciiTheme="minorHAnsi" w:hAnsiTheme="minorHAnsi" w:cstheme="minorHAnsi"/>
-                                        <w:color w:val="231F20"/>
-                                        <w:spacing w:val="-1"/>
-                                        <w:w w:val="105"/>
-                                        <w:sz w:val="24"/>
-                                      </w:rPr>
-                                      <w:t>t</w:t>
-                                    </w:r>
-                                    <w:r>
-                                      <w:rPr>
-                                        <w:rFonts w:asciiTheme="minorHAnsi" w:hAnsiTheme="minorHAnsi" w:cstheme="minorHAnsi"/>
-                                        <w:color w:val="231F20"/>
-                                        <w:spacing w:val="-1"/>
-                                        <w:w w:val="105"/>
-                                        <w:sz w:val="24"/>
-                                      </w:rPr>
-                                      <w:t>o</w:t>
-                                    </w:r>
-                                    <w:r>
-                                      <w:rPr>
-                                        <w:rFonts w:asciiTheme="minorHAnsi" w:hAnsiTheme="minorHAnsi" w:cstheme="minorHAnsi"/>
-                                        <w:color w:val="231F20"/>
-                                        <w:spacing w:val="-1"/>
-                                        <w:w w:val="105"/>
-                                        <w:sz w:val="24"/>
-                                      </w:rPr>
-                                      <w:t>r</w:t>
-                                    </w:r>
-                                    <w:r>
-                                      <w:rPr>
-                                        <w:rFonts w:asciiTheme="minorHAnsi" w:hAnsiTheme="minorHAnsi" w:cstheme="minorHAnsi"/>
-                                        <w:color w:val="231F20"/>
-                                        <w:spacing w:val="-1"/>
-                                        <w:w w:val="105"/>
-                                        <w:sz w:val="24"/>
-                                      </w:rPr>
-                                      <w:t>eindia</w:t>
-                                    </w:r>
-                                    <w:proofErr w:type="spellEnd"/>
-                                    <w:r>
-                                      <w:rPr>
-                                        <w:rFonts w:asciiTheme="minorHAnsi" w:hAnsiTheme="minorHAnsi" w:cstheme="minorHAnsi"/>
-                                        <w:color w:val="231F20"/>
-                                        <w:spacing w:val="-1"/>
-                                        <w:w w:val="105"/>
-                                        <w:sz w:val="24"/>
-                                      </w:rPr>
-                                      <w:t>.</w:t>
-                                    </w:r>
-                                    <w:r>
-                                      <w:rPr>
-                                        <w:rFonts w:asciiTheme="minorHAnsi" w:hAnsiTheme="minorHAnsi" w:cstheme="minorHAnsi"/>
-                                        <w:color w:val="231F20"/>
-                                        <w:spacing w:val="-76"/>
-                                        <w:w w:val="105"/>
-                                        <w:sz w:val="24"/>
-                                      </w:rPr>
-                                      <w:t xml:space="preserve"> </w:t>
-                                    </w:r>
-                                    <w:r>
-                                      <w:rPr>
-                                        <w:rFonts w:asciiTheme="minorHAnsi" w:hAnsiTheme="minorHAnsi" w:cstheme="minorHAnsi"/>
-                                        <w:color w:val="231F20"/>
-                                        <w:spacing w:val="-1"/>
-                                        <w:w w:val="105"/>
-                                        <w:sz w:val="24"/>
-                                      </w:rPr>
-                                      <w:t>www.lees</w:t>
-                                    </w:r>
-                                    <w:r>
-                                      <w:rPr>
-                                        <w:rFonts w:asciiTheme="minorHAnsi" w:hAnsiTheme="minorHAnsi" w:cstheme="minorHAnsi"/>
-                                        <w:color w:val="231F20"/>
-                                        <w:spacing w:val="-1"/>
-                                        <w:w w:val="105"/>
-                                        <w:sz w:val="24"/>
-                                      </w:rPr>
-                                      <w:t>t</w:t>
-                                    </w:r>
-                                    <w:r>
-                                      <w:rPr>
-                                        <w:rFonts w:asciiTheme="minorHAnsi" w:hAnsiTheme="minorHAnsi" w:cstheme="minorHAnsi"/>
-                                        <w:color w:val="231F20"/>
-                                        <w:spacing w:val="-1"/>
-                                        <w:w w:val="105"/>
-                                        <w:sz w:val="24"/>
-                                      </w:rPr>
-                                      <w:t>o</w:t>
-                                    </w:r>
-                                    <w:r>
-                                      <w:rPr>
-                                        <w:rFonts w:asciiTheme="minorHAnsi" w:hAnsiTheme="minorHAnsi" w:cstheme="minorHAnsi"/>
-                                        <w:color w:val="231F20"/>
-                                        <w:spacing w:val="-1"/>
-                                        <w:w w:val="105"/>
-                                        <w:sz w:val="24"/>
-                                      </w:rPr>
-                                      <w:t>r</w:t>
-                                    </w:r>
-                                    <w:r>
-                                      <w:rPr>
-                                        <w:rFonts w:asciiTheme="minorHAnsi" w:hAnsiTheme="minorHAnsi" w:cstheme="minorHAnsi"/>
-                                        <w:color w:val="231F20"/>
-                                        <w:spacing w:val="-1"/>
-                                        <w:w w:val="105"/>
-                                        <w:sz w:val="24"/>
-                                      </w:rPr>
-                                      <w:t>eindia.com</w:t>
-                                    </w:r>
-                                  </w:p>
-                                  <w:p>
-                                    <w:pPr>
-                                      <w:spacing w:before="2"/>
-                                      <w:rPr>
-                                        <w:rFonts w:asciiTheme="minorHAnsi" w:hAnsiTheme="minorHAnsi" w:cstheme="minorHAnsi"/>
-                                        <w:sz w:val="24"/>
-                                      </w:rPr>
-                                    </w:pPr>
-                                  </w:p>
-                                  <w:p>
-                                    <w:pPr>
-                                      <w:spacing w:line="216" w:lineRule="auto"/>
-                                      <w:ind w:left="744" w:right="1493" w:hanging="11"/>
-                                      <w:rPr>
-                                        <w:rFonts w:asciiTheme="minorHAnsi" w:hAnsiTheme="minorHAnsi" w:cstheme="minorHAnsi"/>
-                                        <w:sz w:val="20"/>
-                                      </w:rPr>
-                                    </w:pPr>
-                                    <w:r>
-                                      <w:rPr>
-                                        <w:rFonts w:asciiTheme="minorHAnsi" w:hAnsiTheme="minorHAnsi" w:cstheme="minorHAnsi"/>
-                                        <w:color w:val="231F20"/>
-                                        <w:sz w:val="20"/>
-                                      </w:rPr>
-                                      <w:t>@lees</w:t>
-                                    </w:r>
-                                    <w:r>
-                                      <w:rPr>
-                                        <w:rFonts w:asciiTheme="minorHAnsi" w:hAnsiTheme="minorHAnsi" w:cstheme="minorHAnsi"/>
-                                        <w:color w:val="231F20"/>
-                                        <w:sz w:val="20"/>
-                                      </w:rPr>
-                                      <w:t>t</w:t>
-                                    </w:r>
-                                    <w:r>
-                                      <w:rPr>
-                                        <w:rFonts w:asciiTheme="minorHAnsi" w:hAnsiTheme="minorHAnsi" w:cstheme="minorHAnsi"/>
-                                        <w:color w:val="231F20"/>
-                                        <w:sz w:val="20"/>
-                                      </w:rPr>
-                                      <w:t>o</w:t>
-                                    </w:r>
-                                    <w:r>
-                                      <w:rPr>
-                                        <w:rFonts w:asciiTheme="minorHAnsi" w:hAnsiTheme="minorHAnsi" w:cstheme="minorHAnsi"/>
-                                        <w:color w:val="231F20"/>
-                                        <w:sz w:val="20"/>
-                                      </w:rPr>
-                                      <w:t>r</w:t>
-                                    </w:r>
-                                    <w:r>
-                                      <w:rPr>
-                                        <w:rFonts w:asciiTheme="minorHAnsi" w:hAnsiTheme="minorHAnsi" w:cstheme="minorHAnsi"/>
-                                        <w:color w:val="231F20"/>
-                                        <w:sz w:val="20"/>
-                                      </w:rPr>
-                                      <w:t>e_india</w:t>
-                                    </w:r>
-                                    <w:r>
-                                      <w:rPr>
-                                        <w:rFonts w:asciiTheme="minorHAnsi" w:hAnsiTheme="minorHAnsi" w:cstheme="minorHAnsi"/>
-                                        <w:color w:val="231F20"/>
-                                        <w:spacing w:val="-60"/>
-                                        <w:sz w:val="20"/>
-                                      </w:rPr>
-                                      <w:t xml:space="preserve"> </w:t>
-                                    </w:r>
-                                    <w:r>
-                                      <w:rPr>
-                                        <w:rFonts w:asciiTheme="minorHAnsi" w:hAnsiTheme="minorHAnsi" w:cstheme="minorHAnsi"/>
-                                        <w:color w:val="231F20"/>
-                                        <w:w w:val="105"/>
-                                        <w:sz w:val="20"/>
-                                      </w:rPr>
-                                      <w:t>@</w:t>
-                                    </w:r>
-                                    <w:proofErr w:type="gramStart"/>
-                                    <w:r>
-                                      <w:rPr>
-                                        <w:rFonts w:asciiTheme="minorHAnsi" w:hAnsiTheme="minorHAnsi" w:cstheme="minorHAnsi"/>
-                                        <w:color w:val="231F20"/>
-                                        <w:w w:val="105"/>
-                                        <w:sz w:val="20"/>
-                                      </w:rPr>
-                                      <w:t>pandijegan.k</w:t>
-                                    </w:r>
-                                    <w:proofErr w:type="gramEnd"/>
-                                  </w:p>
-                                  <w:p>
-                                    <w:pPr>
-                                      <w:spacing w:before="195"/>
-                                      <w:ind w:left="213"/>
-                                      <w:rPr>
-                                        <w:rFonts w:asciiTheme="minorHAnsi" w:hAnsiTheme="minorHAnsi" w:cstheme="minorHAnsi"/>
-                                        <w:sz w:val="24"/>
-                                      </w:rPr>
-                                    </w:pPr>
-                                    <w:r>
-                                      <w:rPr>
-                                        <w:rFonts w:asciiTheme="minorHAnsi" w:hAnsiTheme="minorHAnsi" w:cstheme="minorHAnsi"/>
-                                        <w:color w:val="231F20"/>
-                                        <w:sz w:val="24"/>
-                                      </w:rPr>
-                                      <w:t>GSTIN</w:t>
-                                    </w:r>
-                                    <w:r>
-                                      <w:rPr>
-                                        <w:rFonts w:asciiTheme="minorHAnsi" w:hAnsiTheme="minorHAnsi" w:cstheme="minorHAnsi"/>
-                                        <w:color w:val="231F20"/>
-                                        <w:spacing w:val="-21"/>
-                                        <w:sz w:val="24"/>
-                                      </w:rPr>
-                                      <w:t xml:space="preserve"> </w:t>
-                                    </w:r>
-                                    <w:r>
-                                      <w:rPr>
-                                        <w:rFonts w:asciiTheme="minorHAnsi" w:hAnsiTheme="minorHAnsi" w:cstheme="minorHAnsi"/>
-                                        <w:color w:val="231F20"/>
-                                        <w:sz w:val="24"/>
-                                      </w:rPr>
-                                      <w:t>33DRNPP3773C1ZM</w:t>
-                                    </w:r>
-                                  </w:p>
-                                  <w:p>
-                                    <w:pPr>
-                                      <w:spacing w:before="135" w:line="244" w:lineRule="auto"/>
-                                      <w:ind w:left="217" w:firstLine="146"/>
-                                      <w:rPr>
-                                        <w:rFonts w:asciiTheme="minorHAnsi" w:hAnsiTheme="minorHAnsi" w:cstheme="minorHAnsi"/>
-                                        <w:b/>
-                                      </w:rPr>
-                                    </w:pPr>
-                                    <w:r>
-                                      <w:rPr>
-                                        <w:rFonts w:asciiTheme="minorHAnsi" w:hAnsiTheme="minorHAnsi" w:cstheme="minorHAnsi"/>
-                                        <w:b/>
-                                        <w:color w:val="231F20"/>
-                                        <w:spacing w:val="-2"/>
-                                        <w:w w:val="90"/>
-                                      </w:rPr>
-                                      <w:t xml:space="preserve">4765/5, </w:t>
-                                    </w:r>
-                                    <w:proofErr w:type="spellStart"/>
-                                    <w:r>
-                                      <w:rPr>
-                                        <w:rFonts w:asciiTheme="minorHAnsi" w:hAnsiTheme="minorHAnsi" w:cstheme="minorHAnsi"/>
-                                        <w:b/>
-                                        <w:color w:val="231F20"/>
-                                        <w:spacing w:val="-2"/>
-                                        <w:w w:val="90"/>
-                                      </w:rPr>
-                                      <w:t>Ayyanarpuram</w:t>
-                                    </w:r>
-                                    <w:proofErr w:type="spellEnd"/>
-                                    <w:r>
-                                      <w:rPr>
-                                        <w:rFonts w:asciiTheme="minorHAnsi" w:hAnsiTheme="minorHAnsi" w:cstheme="minorHAnsi"/>
-                                        <w:b/>
-                                        <w:color w:val="231F20"/>
-                                        <w:spacing w:val="-2"/>
-                                        <w:w w:val="90"/>
-                                      </w:rPr>
-                                      <w:t xml:space="preserve"> </w:t>
-                                    </w:r>
-                                    <w:r>
-                                      <w:rPr>
-                                        <w:rFonts w:asciiTheme="minorHAnsi" w:hAnsiTheme="minorHAnsi" w:cstheme="minorHAnsi"/>
-                                        <w:b/>
-                                        <w:color w:val="231F20"/>
-                                        <w:spacing w:val="-1"/>
-                                        <w:w w:val="90"/>
-                                      </w:rPr>
-                                      <w:t>1s</w:t>
-                                    </w:r>
-                                    <w:r>
-                                      <w:rPr>
-                                        <w:rFonts w:asciiTheme="minorHAnsi" w:hAnsiTheme="minorHAnsi" w:cstheme="minorHAnsi"/>
-                                        <w:b/>
-                                        <w:color w:val="231F20"/>
-                                        <w:spacing w:val="-1"/>
-                                        <w:w w:val="90"/>
-                                      </w:rPr>
-                                      <w:t>t</w:t>
-                                    </w:r>
-                                    <w:r>
-                                      <w:rPr>
-                                        <w:rFonts w:asciiTheme="minorHAnsi" w:hAnsiTheme="minorHAnsi" w:cstheme="minorHAnsi"/>
-                                        <w:b/>
-                                        <w:color w:val="231F20"/>
-                                        <w:spacing w:val="-1"/>
-                                        <w:w w:val="90"/>
-                                      </w:rPr>
-                                      <w:t xml:space="preserve"> S</w:t>
-                                    </w:r>
-                                    <w:r>
-                                      <w:rPr>
-                                        <w:rFonts w:asciiTheme="minorHAnsi" w:hAnsiTheme="minorHAnsi" w:cstheme="minorHAnsi"/>
-                                        <w:b/>
-                                        <w:color w:val="231F20"/>
-                                        <w:spacing w:val="-1"/>
-                                        <w:w w:val="90"/>
-                                      </w:rPr>
-                                      <w:t>t</w:t>
-                                    </w:r>
-                                    <w:r>
-                                      <w:rPr>
-                                        <w:rFonts w:asciiTheme="minorHAnsi" w:hAnsiTheme="minorHAnsi" w:cstheme="minorHAnsi"/>
-                                        <w:b/>
-                                        <w:color w:val="231F20"/>
-                                        <w:spacing w:val="-1"/>
-                                        <w:w w:val="90"/>
-                                      </w:rPr>
-                                      <w:t>ree</w:t>
-                                    </w:r>
-                                    <w:r>
-                                      <w:rPr>
-                                        <w:rFonts w:asciiTheme="minorHAnsi" w:hAnsiTheme="minorHAnsi" w:cstheme="minorHAnsi"/>
-                                        <w:b/>
-                                        <w:color w:val="231F20"/>
-                                        <w:spacing w:val="-1"/>
-                                        <w:w w:val="90"/>
-                                      </w:rPr>
-                                      <w:t>t</w:t>
-                                    </w:r>
-                                    <w:r>
-                                      <w:rPr>
-                                        <w:rFonts w:asciiTheme="minorHAnsi" w:hAnsiTheme="minorHAnsi" w:cstheme="minorHAnsi"/>
-                                        <w:b/>
-                                        <w:color w:val="231F20"/>
-                                        <w:spacing w:val="-1"/>
-                                        <w:w w:val="90"/>
-                                      </w:rPr>
-                                      <w:t>,</w:t>
-                                    </w:r>
-                                    <w:r>
-                                      <w:rPr>
-                                        <w:rFonts w:asciiTheme="minorHAnsi" w:hAnsiTheme="minorHAnsi" w:cstheme="minorHAnsi"/>
-                                        <w:b/>
-                                        <w:color w:val="231F20"/>
-                                        <w:w w:val="90"/>
-                                      </w:rPr>
-                                      <w:t xml:space="preserve"> </w:t>
-                                    </w:r>
-                                    <w:proofErr w:type="spellStart"/>
-                                    <w:r>
-                                      <w:rPr>
-                                        <w:rFonts w:asciiTheme="minorHAnsi" w:hAnsiTheme="minorHAnsi" w:cstheme="minorHAnsi"/>
-                                        <w:b/>
-                                        <w:color w:val="231F20"/>
-                                        <w:w w:val="90"/>
-                                      </w:rPr>
-                                      <w:t>Alangudi</w:t>
-                                    </w:r>
-                                    <w:proofErr w:type="spellEnd"/>
-                                    <w:r>
-                                      <w:rPr>
-                                        <w:rFonts w:asciiTheme="minorHAnsi" w:hAnsiTheme="minorHAnsi" w:cstheme="minorHAnsi"/>
-                                        <w:b/>
-                                        <w:color w:val="231F20"/>
-                                        <w:w w:val="90"/>
-                                      </w:rPr>
-                                      <w:t xml:space="preserve"> Road, Pudukkottai - 622001</w:t>
-                                    </w:r>
-                                    <w:r>
-                                      <w:rPr>
-                                        <w:rFonts w:asciiTheme="minorHAnsi" w:hAnsiTheme="minorHAnsi" w:cstheme="minorHAnsi"/>
-                                        <w:b/>
-                                        <w:color w:val="231F20"/>
-                                        <w:spacing w:val="-55"/>
-                                        <w:w w:val="90"/>
-                                      </w:rPr>
-                                      <w:t xml:space="preserve"> </w:t>
-                                    </w:r>
-                                    <w:proofErr w:type="spellStart"/>
-                                    <w:proofErr w:type="gramStart"/>
-                                    <w:r>
-                                      <w:rPr>
-                                        <w:rFonts w:asciiTheme="minorHAnsi" w:hAnsiTheme="minorHAnsi" w:cstheme="minorHAnsi"/>
-                                        <w:b/>
-                                        <w:color w:val="231F20"/>
-                                      </w:rPr>
-                                      <w:t>Tamilnadu,India</w:t>
-                                    </w:r>
-                                    <w:proofErr w:type="spellEnd"/>
-                                    <w:proofErr w:type="gramEnd"/>
-                                    <w:r>
-                                      <w:rPr>
-                                        <w:rFonts w:asciiTheme="minorHAnsi" w:hAnsiTheme="minorHAnsi" w:cstheme="minorHAnsi"/>
-                                        <w:b/>
-                                        <w:color w:val="231F20"/>
-                                      </w:rPr>
-                                      <w:t>.</w:t>
-                                    </w:r>
-                                  </w:p>
-                                </w:txbxContent>
-                              </wps:txbx>
-                              <wps:bodyPr rot="0" vert="horz" wrap="square" lIns="0" tIns="0" rIns="0" bIns="0" anchor="t" anchorCtr="0" upright="1">
-                                <a:noAutofit/>
-                              </wps:bodyPr>
-                            </wps:wsp>
-                          </wpg:wgp>
-                        </a:graphicData>
-                      </a:graphic>
-                      <wp14:sizeRelH relativeFrom="page">
-                        <wp14:pctWidth>0</wp14:pctWidth>
-                      </wp14:sizeRelH>
-                      <wp14:sizeRelV relativeFrom="page">
-                        <wp14:pctHeight>0</wp14:pctHeight>
-                      </wp14:sizeRelV>
-                    </wp:anchor>
-                  </w:drawing>
-                </mc:Choice>
-                <mc:Fallback>
-                  <w:pict>
-                    <v:group w14:anchorId="24956CE6" id="Group 14" o:spid="_x0000_s1026" style="position:absolute;left:0;text-align:left;margin-left:352.5pt;margin-top:11.05pt;width:213.95pt;height:179.95pt;z-index:251659264;mso-position-horizontal-relative:page" coordorigin="6956,-888" coordsize="4279,3599" o:gfxdata="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">
-                      <v:shapetype id="_x0000_t75" coordsize="21600,21600" o:spt="75" o:preferrelative="t" path="m@4@5l@4@11@9@11@9@5xe" filled="f" stroked="f">
-                        <v:stroke joinstyle="miter"/>
-                        <v:formulas>
-                          <v:f eqn="if lineDrawn pixelLineWidth 0"/>
-                          <v:f eqn="sum @0 1 0"/>
-                          <v:f eqn="sum 0 0 @1"/>
-                          <v:f eqn="prod @2 1 2"/>
-                          <v:f eqn="prod @3 21600 pixelWidth"/>
-                          <v:f eqn="prod @3 21600 pixelHeight"/>
-                          <v:f eqn="sum @0 0 1"/>
-                          <v:f eqn="prod @6 1 2"/>
-                          <v:f eqn="prod @7 21600 pixelWidth"/>
-                          <v:f eqn="sum @8 21600 0"/>
-                          <v:f eqn="prod @7 21600 pixelHeight"/>
-                          <v:f eqn="sum @10 21600 0"/>
-                        </v:formulas>
-                        <v:path o:extrusionok="f" gradientshapeok="t" o:connecttype="rect"/>
-                        <o:lock v:ext="edit" aspectratio="t"/>
-                      </v:shapetype>
-                      <v:shape id="Picture 16" o:spid="_x0000_s1027" type="#_x0000_t75" style="position:absolute;left:6956;top:-888;width:4270;height:3599;visibility:visible;mso-wrap-style:square" o:gfxdata="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">
-                        <v:imagedata r:id="rId8" o:title=""/>
-                      </v:shape>
-                      <v:shapetype id="_x0000_t202" coordsize="21600,21600" o:spt="202" path="m,l,21600r21600,l21600,xe">
-                        <v:stroke joinstyle="miter"/>
-                        <v:path gradientshapeok="t" o:connecttype="rect"/>
-                      </v:shapetype>
-                      <v:shape id="Text Box 15" o:spid="_x0000_s1028" type="#_x0000_t202" style="position:absolute;left:6965;top:-888;width:4270;height:3599;visibility:visible;mso-wrap-style:square;v-text-anchor:top" o:gfxdata="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" filled="f" stroked="f">
-                        <v:textbox inset="0,0,0,0">
-                          <w:txbxContent>
-                            <w:p>
-                              <w:pPr>
-                                <w:spacing w:before="57" w:line="295" w:lineRule="exact"/>
-                                <w:ind w:left="827"/>
-                                <w:rPr>
-                                  <w:b/>
-                                  <w:sz w:val="25"/>
-                                </w:rPr>
-                              </w:pPr>
-                              <w:r>
-                                <w:rPr>
-                                  <w:b/>
-                                  <w:color w:val="231F20"/>
-                                  <w:w w:val="85"/>
-                                  <w:sz w:val="25"/>
-                                </w:rPr>
-                                <w:t>+91</w:t>
-                              </w:r>
-                              <w:r>
-                                <w:rPr>
-                                  <w:b/>
-                                  <w:color w:val="231F20"/>
-                                  <w:spacing w:val="7"/>
-                                  <w:w w:val="85"/>
-                                  <w:sz w:val="25"/>
-                                </w:rPr>
-                                <w:t xml:space="preserve"> </w:t>
-                              </w:r>
-                              <w:r>
-                                <w:rPr>
-                                  <w:b/>
-                                  <w:color w:val="231F20"/>
-                                  <w:w w:val="85"/>
-                                  <w:sz w:val="25"/>
-                                </w:rPr>
-                                <w:t>99945</w:t>
-                              </w:r>
-                              <w:r>
-                                <w:rPr>
-                                  <w:b/>
-                                  <w:color w:val="231F20"/>
-                                  <w:spacing w:val="7"/>
-                                  <w:w w:val="85"/>
-                                  <w:sz w:val="25"/>
-                                </w:rPr>
-                                <w:t xml:space="preserve"> </w:t>
-                              </w:r>
-                              <w:r>
-                                <w:rPr>
-                                  <w:b/>
-                                  <w:color w:val="231F20"/>
-                                  <w:w w:val="85"/>
-                                  <w:sz w:val="25"/>
-                                </w:rPr>
-                                <w:t>78802</w:t>
-                              </w:r>
-                            </w:p>
-                            <w:p>
-                              <w:pPr>
-                                <w:spacing w:line="295" w:lineRule="exact"/>
-                                <w:ind w:left="840"/>
-                                <w:rPr>
-                                  <w:b/>
-                                  <w:sz w:val="25"/>
-                                </w:rPr>
-                              </w:pPr>
-                              <w:r>
-                                <w:rPr>
-                                  <w:b/>
-                                  <w:color w:val="231F20"/>
-                                  <w:w w:val="85"/>
-                                  <w:sz w:val="25"/>
-                                </w:rPr>
-                                <w:t>+91</w:t>
-                              </w:r>
-                              <w:r>
-                                <w:rPr>
-                                  <w:b/>
-                                  <w:color w:val="231F20"/>
-                                  <w:spacing w:val="-6"/>
-                                  <w:w w:val="85"/>
-                                  <w:sz w:val="25"/>
-                                </w:rPr>
-                                <w:t xml:space="preserve"> </w:t>
-                              </w:r>
-                              <w:r>
-                                <w:rPr>
-                                  <w:b/>
-                                  <w:color w:val="231F20"/>
-                                  <w:w w:val="85"/>
-                                  <w:sz w:val="25"/>
-                                </w:rPr>
-                                <w:t>96265</w:t>
-                              </w:r>
-                              <w:r>
-                                <w:rPr>
-                                  <w:b/>
-                                  <w:color w:val="231F20"/>
-                                  <w:spacing w:val="-6"/>
-                                  <w:w w:val="85"/>
-                                  <w:sz w:val="25"/>
-                                </w:rPr>
-                                <w:t xml:space="preserve"> </w:t>
-                              </w:r>
-                              <w:r>
-                                <w:rPr>
-                                  <w:b/>
-                                  <w:color w:val="231F20"/>
-                                  <w:w w:val="85"/>
-                                  <w:sz w:val="25"/>
-                                </w:rPr>
-                                <w:t>89922</w:t>
-                              </w:r>
-                            </w:p>
-                            <w:p>
-                              <w:pPr>
-                                <w:spacing w:before="158" w:line="225" w:lineRule="auto"/>
-                                <w:ind w:left="213" w:right="1493"/>
-                                <w:rPr>
-                                  <w:rFonts w:asciiTheme="minorHAnsi" w:hAnsiTheme="minorHAnsi" w:cstheme="minorHAnsi"/>
-                                  <w:sz w:val="24"/>
-                                </w:rPr>
-                              </w:pPr>
-                              <w:proofErr w:type="spellStart"/>
-                              <w:r>
-                                <w:rPr>
-                                  <w:rFonts w:asciiTheme="minorHAnsi" w:hAnsiTheme="minorHAnsi" w:cstheme="minorHAnsi"/>
-                                  <w:color w:val="231F20"/>
-                                  <w:spacing w:val="-1"/>
-                                  <w:w w:val="105"/>
-                                  <w:sz w:val="24"/>
-                                </w:rPr>
-                                <w:t>info@lees</w:t>
-                              </w:r>
-                              <w:r>
-                                <w:rPr>
-                                  <w:rFonts w:asciiTheme="minorHAnsi" w:hAnsiTheme="minorHAnsi" w:cstheme="minorHAnsi"/>
-                                  <w:color w:val="231F20"/>
-                                  <w:spacing w:val="-1"/>
-                                  <w:w w:val="105"/>
-                                  <w:sz w:val="24"/>
-                                </w:rPr>
-                                <w:t>t</w:t>
-                              </w:r>
-                              <w:r>
-                                <w:rPr>
-                                  <w:rFonts w:asciiTheme="minorHAnsi" w:hAnsiTheme="minorHAnsi" w:cstheme="minorHAnsi"/>
-                                  <w:color w:val="231F20"/>
-                                  <w:spacing w:val="-1"/>
-                                  <w:w w:val="105"/>
-                                  <w:sz w:val="24"/>
-                                </w:rPr>
-                                <w:t>o</w:t>
-                              </w:r>
-                              <w:r>
-                                <w:rPr>
-                                  <w:rFonts w:asciiTheme="minorHAnsi" w:hAnsiTheme="minorHAnsi" w:cstheme="minorHAnsi"/>
-                                  <w:color w:val="231F20"/>
-                                  <w:spacing w:val="-1"/>
-                                  <w:w w:val="105"/>
-                                  <w:sz w:val="24"/>
-                                </w:rPr>
-                                <w:t>r</w:t>
-                              </w:r>
-                              <w:r>
-                                <w:rPr>
-                                  <w:rFonts w:asciiTheme="minorHAnsi" w:hAnsiTheme="minorHAnsi" w:cstheme="minorHAnsi"/>
-                                  <w:color w:val="231F20"/>
-                                  <w:spacing w:val="-1"/>
-                                  <w:w w:val="105"/>
-                                  <w:sz w:val="24"/>
-                                </w:rPr>
-                                <w:t>eindia</w:t>
-                              </w:r>
-                              <w:proofErr w:type="spellEnd"/>
-                              <w:r>
-                                <w:rPr>
-                                  <w:rFonts w:asciiTheme="minorHAnsi" w:hAnsiTheme="minorHAnsi" w:cstheme="minorHAnsi"/>
-                                  <w:color w:val="231F20"/>
-                                  <w:spacing w:val="-1"/>
-                                  <w:w w:val="105"/>
-                                  <w:sz w:val="24"/>
-                                </w:rPr>
-                                <w:t>.</w:t>
-                              </w:r>
-                              <w:r>
-                                <w:rPr>
-                                  <w:rFonts w:asciiTheme="minorHAnsi" w:hAnsiTheme="minorHAnsi" w:cstheme="minorHAnsi"/>
-                                  <w:color w:val="231F20"/>
-                                  <w:spacing w:val="-76"/>
-                                  <w:w w:val="105"/>
-                                  <w:sz w:val="24"/>
-                                </w:rPr>
-                                <w:t xml:space="preserve"> </w:t>
-                              </w:r>
-                              <w:r>
-                                <w:rPr>
-                                  <w:rFonts w:asciiTheme="minorHAnsi" w:hAnsiTheme="minorHAnsi" w:cstheme="minorHAnsi"/>
-                                  <w:color w:val="231F20"/>
-                                  <w:spacing w:val="-1"/>
-                                  <w:w w:val="105"/>
-                                  <w:sz w:val="24"/>
-                                </w:rPr>
-                                <w:t>www.lees</w:t>
-                              </w:r>
-                              <w:r>
-                                <w:rPr>
-                                  <w:rFonts w:asciiTheme="minorHAnsi" w:hAnsiTheme="minorHAnsi" w:cstheme="minorHAnsi"/>
-                                  <w:color w:val="231F20"/>
-                                  <w:spacing w:val="-1"/>
-                                  <w:w w:val="105"/>
-                                  <w:sz w:val="24"/>
-                                </w:rPr>
-                                <w:t>t</w:t>
-                              </w:r>
-                              <w:r>
-                                <w:rPr>
-                                  <w:rFonts w:asciiTheme="minorHAnsi" w:hAnsiTheme="minorHAnsi" w:cstheme="minorHAnsi"/>
-                                  <w:color w:val="231F20"/>
-                                  <w:spacing w:val="-1"/>
-                                  <w:w w:val="105"/>
-                                  <w:sz w:val="24"/>
-                                </w:rPr>
-                                <w:t>o</w:t>
-                              </w:r>
-                              <w:r>
-                                <w:rPr>
-                                  <w:rFonts w:asciiTheme="minorHAnsi" w:hAnsiTheme="minorHAnsi" w:cstheme="minorHAnsi"/>
-                                  <w:color w:val="231F20"/>
-                                  <w:spacing w:val="-1"/>
-                                  <w:w w:val="105"/>
-                                  <w:sz w:val="24"/>
-                                </w:rPr>
-                                <w:t>r</w:t>
-                              </w:r>
-                              <w:r>
-                                <w:rPr>
-                                  <w:rFonts w:asciiTheme="minorHAnsi" w:hAnsiTheme="minorHAnsi" w:cstheme="minorHAnsi"/>
-                                  <w:color w:val="231F20"/>
-                                  <w:spacing w:val="-1"/>
-                                  <w:w w:val="105"/>
-                                  <w:sz w:val="24"/>
-                                </w:rPr>
-                                <w:t>eindia.com</w:t>
-                              </w:r>
-                            </w:p>
-                            <w:p>
-                              <w:pPr>
-                                <w:spacing w:before="2"/>
-                                <w:rPr>
-                                  <w:rFonts w:asciiTheme="minorHAnsi" w:hAnsiTheme="minorHAnsi" w:cstheme="minorHAnsi"/>
-                                  <w:sz w:val="24"/>
-                                </w:rPr>
-                              </w:pPr>
-                            </w:p>
-                            <w:p>
-                              <w:pPr>
-                                <w:spacing w:line="216" w:lineRule="auto"/>
-                                <w:ind w:left="744" w:right="1493" w:hanging="11"/>
-                                <w:rPr>
-                                  <w:rFonts w:asciiTheme="minorHAnsi" w:hAnsiTheme="minorHAnsi" w:cstheme="minorHAnsi"/>
-                                  <w:sz w:val="20"/>
-                                </w:rPr>
-                              </w:pPr>
-                              <w:r>
-                                <w:rPr>
-                                  <w:rFonts w:asciiTheme="minorHAnsi" w:hAnsiTheme="minorHAnsi" w:cstheme="minorHAnsi"/>
-                                  <w:color w:val="231F20"/>
-                                  <w:sz w:val="20"/>
-                                </w:rPr>
-                                <w:t>@lees</w:t>
-                              </w:r>
-                              <w:r>
-                                <w:rPr>
-                                  <w:rFonts w:asciiTheme="minorHAnsi" w:hAnsiTheme="minorHAnsi" w:cstheme="minorHAnsi"/>
-                                  <w:color w:val="231F20"/>
-                                  <w:sz w:val="20"/>
-                                </w:rPr>
-                                <w:t>t</w:t>
-                              </w:r>
-                              <w:r>
-                                <w:rPr>
-                                  <w:rFonts w:asciiTheme="minorHAnsi" w:hAnsiTheme="minorHAnsi" w:cstheme="minorHAnsi"/>
-                                  <w:color w:val="231F20"/>
-                                  <w:sz w:val="20"/>
-                                </w:rPr>
-                                <w:t>o</w:t>
-                              </w:r>
-                              <w:r>
-                                <w:rPr>
-                                  <w:rFonts w:asciiTheme="minorHAnsi" w:hAnsiTheme="minorHAnsi" w:cstheme="minorHAnsi"/>
-                                  <w:color w:val="231F20"/>
-                                  <w:sz w:val="20"/>
-                                </w:rPr>
-                                <w:t>r</w:t>
-                              </w:r>
-                              <w:r>
-                                <w:rPr>
-                                  <w:rFonts w:asciiTheme="minorHAnsi" w:hAnsiTheme="minorHAnsi" w:cstheme="minorHAnsi"/>
-                                  <w:color w:val="231F20"/>
-                                  <w:sz w:val="20"/>
-                                </w:rPr>
-                                <w:t>e_india</w:t>
-                              </w:r>
-                              <w:r>
-                                <w:rPr>
-                                  <w:rFonts w:asciiTheme="minorHAnsi" w:hAnsiTheme="minorHAnsi" w:cstheme="minorHAnsi"/>
-                                  <w:color w:val="231F20"/>
-                                  <w:spacing w:val="-60"/>
-                                  <w:sz w:val="20"/>
-                                </w:rPr>
-                                <w:t xml:space="preserve"> </w:t>
-                              </w:r>
-                              <w:r>
-                                <w:rPr>
-                                  <w:rFonts w:asciiTheme="minorHAnsi" w:hAnsiTheme="minorHAnsi" w:cstheme="minorHAnsi"/>
-                                  <w:color w:val="231F20"/>
-                                  <w:w w:val="105"/>
-                                  <w:sz w:val="20"/>
-                                </w:rPr>
-                                <w:t>@</w:t>
-                              </w:r>
-                              <w:proofErr w:type="gramStart"/>
-                              <w:r>
-                                <w:rPr>
-                                  <w:rFonts w:asciiTheme="minorHAnsi" w:hAnsiTheme="minorHAnsi" w:cstheme="minorHAnsi"/>
-                                  <w:color w:val="231F20"/>
-                                  <w:w w:val="105"/>
-                                  <w:sz w:val="20"/>
-                                </w:rPr>
-                                <w:t>pandijegan.k</w:t>
-                              </w:r>
-                              <w:proofErr w:type="gramEnd"/>
-                            </w:p>
-                            <w:p>
-                              <w:pPr>
-                                <w:spacing w:before="195"/>
-                                <w:ind w:left="213"/>
-                                <w:rPr>
-                                  <w:rFonts w:asciiTheme="minorHAnsi" w:hAnsiTheme="minorHAnsi" w:cstheme="minorHAnsi"/>
-                                  <w:sz w:val="24"/>
-                                </w:rPr>
-                              </w:pPr>
-                              <w:r>
-                                <w:rPr>
-                                  <w:rFonts w:asciiTheme="minorHAnsi" w:hAnsiTheme="minorHAnsi" w:cstheme="minorHAnsi"/>
-                                  <w:color w:val="231F20"/>
-                                  <w:sz w:val="24"/>
-                                </w:rPr>
-                                <w:t>GSTIN</w:t>
-                              </w:r>
-                              <w:r>
-                                <w:rPr>
-                                  <w:rFonts w:asciiTheme="minorHAnsi" w:hAnsiTheme="minorHAnsi" w:cstheme="minorHAnsi"/>
-                                  <w:color w:val="231F20"/>
-                                  <w:spacing w:val="-21"/>
-                                  <w:sz w:val="24"/>
-                                </w:rPr>
-                                <w:t xml:space="preserve"> </w:t>
-                              </w:r>
-                              <w:r>
-                                <w:rPr>
-                                  <w:rFonts w:asciiTheme="minorHAnsi" w:hAnsiTheme="minorHAnsi" w:cstheme="minorHAnsi"/>
-                                  <w:color w:val="231F20"/>
-                                  <w:sz w:val="24"/>
-                                </w:rPr>
-                                <w:t>33DRNPP3773C1ZM</w:t>
-                              </w:r>
-                            </w:p>
-                            <w:p>
-                              <w:pPr>
-                                <w:spacing w:before="135" w:line="244" w:lineRule="auto"/>
-                                <w:ind w:left="217" w:firstLine="146"/>
-                                <w:rPr>
-                                  <w:rFonts w:asciiTheme="minorHAnsi" w:hAnsiTheme="minorHAnsi" w:cstheme="minorHAnsi"/>
-                                  <w:b/>
-                                </w:rPr>
-                              </w:pPr>
-                              <w:r>
-                                <w:rPr>
-                                  <w:rFonts w:asciiTheme="minorHAnsi" w:hAnsiTheme="minorHAnsi" w:cstheme="minorHAnsi"/>
-                                  <w:b/>
-                                  <w:color w:val="231F20"/>
-                                  <w:spacing w:val="-2"/>
-                                  <w:w w:val="90"/>
-                                </w:rPr>
-                                <w:t xml:space="preserve">4765/5, </w:t>
-                              </w:r>
-                              <w:proofErr w:type="spellStart"/>
-                              <w:r>
-                                <w:rPr>
-                                  <w:rFonts w:asciiTheme="minorHAnsi" w:hAnsiTheme="minorHAnsi" w:cstheme="minorHAnsi"/>
-                                  <w:b/>
-                                  <w:color w:val="231F20"/>
-                                  <w:spacing w:val="-2"/>
-                                  <w:w w:val="90"/>
-                                </w:rPr>
-                                <w:t>Ayyanarpuram</w:t>
-                              </w:r>
-                              <w:proofErr w:type="spellEnd"/>
-                              <w:r>
-                                <w:rPr>
-                                  <w:rFonts w:asciiTheme="minorHAnsi" w:hAnsiTheme="minorHAnsi" w:cstheme="minorHAnsi"/>
-                                  <w:b/>
-                                  <w:color w:val="231F20"/>
-                                  <w:spacing w:val="-2"/>
-                                  <w:w w:val="90"/>
-                                </w:rPr>
-                                <w:t xml:space="preserve"> </w:t>
-                              </w:r>
-                              <w:r>
-                                <w:rPr>
-                                  <w:rFonts w:asciiTheme="minorHAnsi" w:hAnsiTheme="minorHAnsi" w:cstheme="minorHAnsi"/>
-                                  <w:b/>
-                                  <w:color w:val="231F20"/>
-                                  <w:spacing w:val="-1"/>
-                                  <w:w w:val="90"/>
-                                </w:rPr>
-                                <w:t>1s</w:t>
-                              </w:r>
-                              <w:r>
-                                <w:rPr>
-                                  <w:rFonts w:asciiTheme="minorHAnsi" w:hAnsiTheme="minorHAnsi" w:cstheme="minorHAnsi"/>
-                                  <w:b/>
-                                  <w:color w:val="231F20"/>
-                                  <w:spacing w:val="-1"/>
-                                  <w:w w:val="90"/>
-                                </w:rPr>
-                                <w:t>t</w:t>
-                              </w:r>
-                              <w:r>
-                                <w:rPr>
-                                  <w:rFonts w:asciiTheme="minorHAnsi" w:hAnsiTheme="minorHAnsi" w:cstheme="minorHAnsi"/>
-                                  <w:b/>
-                                  <w:color w:val="231F20"/>
-                                  <w:spacing w:val="-1"/>
-                                  <w:w w:val="90"/>
-                                </w:rPr>
-                                <w:t xml:space="preserve"> S</w:t>
-                              </w:r>
-                              <w:r>
-                                <w:rPr>
-                                  <w:rFonts w:asciiTheme="minorHAnsi" w:hAnsiTheme="minorHAnsi" w:cstheme="minorHAnsi"/>
-                                  <w:b/>
-                                  <w:color w:val="231F20"/>
-                                  <w:spacing w:val="-1"/>
-                                  <w:w w:val="90"/>
-                                </w:rPr>
-                                <w:t>t</w:t>
-                              </w:r>
-                              <w:r>
-                                <w:rPr>
-                                  <w:rFonts w:asciiTheme="minorHAnsi" w:hAnsiTheme="minorHAnsi" w:cstheme="minorHAnsi"/>
-                                  <w:b/>
-                                  <w:color w:val="231F20"/>
-                                  <w:spacing w:val="-1"/>
-                                  <w:w w:val="90"/>
-                                </w:rPr>
-                                <w:t>ree</w:t>
-                              </w:r>
-                              <w:r>
-                                <w:rPr>
-                                  <w:rFonts w:asciiTheme="minorHAnsi" w:hAnsiTheme="minorHAnsi" w:cstheme="minorHAnsi"/>
-                                  <w:b/>
-                                  <w:color w:val="231F20"/>
-                                  <w:spacing w:val="-1"/>
-                                  <w:w w:val="90"/>
-                                </w:rPr>
-                                <w:t>t</w:t>
-                              </w:r>
-                              <w:r>
-                                <w:rPr>
-                                  <w:rFonts w:asciiTheme="minorHAnsi" w:hAnsiTheme="minorHAnsi" w:cstheme="minorHAnsi"/>
-                                  <w:b/>
-                                  <w:color w:val="231F20"/>
-                                  <w:spacing w:val="-1"/>
-                                  <w:w w:val="90"/>
-                                </w:rPr>
-                                <w:t>,</w:t>
-                              </w:r>
-                              <w:r>
-                                <w:rPr>
-                                  <w:rFonts w:asciiTheme="minorHAnsi" w:hAnsiTheme="minorHAnsi" w:cstheme="minorHAnsi"/>
-                                  <w:b/>
-                                  <w:color w:val="231F20"/>
-                                  <w:w w:val="90"/>
-                                </w:rPr>
-                                <w:t xml:space="preserve"> </w:t>
-                              </w:r>
-                              <w:proofErr w:type="spellStart"/>
-                              <w:r>
-                                <w:rPr>
-                                  <w:rFonts w:asciiTheme="minorHAnsi" w:hAnsiTheme="minorHAnsi" w:cstheme="minorHAnsi"/>
-                                  <w:b/>
-                                  <w:color w:val="231F20"/>
-                                  <w:w w:val="90"/>
-                                </w:rPr>
-                                <w:t>Alangudi</w:t>
-                              </w:r>
-                              <w:proofErr w:type="spellEnd"/>
-                              <w:r>
-                                <w:rPr>
-                                  <w:rFonts w:asciiTheme="minorHAnsi" w:hAnsiTheme="minorHAnsi" w:cstheme="minorHAnsi"/>
-                                  <w:b/>
-                                  <w:color w:val="231F20"/>
-                                  <w:w w:val="90"/>
-                                </w:rPr>
-                                <w:t xml:space="preserve"> Road, Pudukkottai - 622001</w:t>
-                              </w:r>
-                              <w:r>
-                                <w:rPr>
-                                  <w:rFonts w:asciiTheme="minorHAnsi" w:hAnsiTheme="minorHAnsi" w:cstheme="minorHAnsi"/>
-                                  <w:b/>
-                                  <w:color w:val="231F20"/>
-                                  <w:spacing w:val="-55"/>
-                                  <w:w w:val="90"/>
-                                </w:rPr>
-                                <w:t xml:space="preserve"> </w:t>
-                              </w:r>
-                              <w:proofErr w:type="spellStart"/>
-                              <w:proofErr w:type="gramStart"/>
-                              <w:r>
-                                <w:rPr>
-                                  <w:rFonts w:asciiTheme="minorHAnsi" w:hAnsiTheme="minorHAnsi" w:cstheme="minorHAnsi"/>
-                                  <w:b/>
-                                  <w:color w:val="231F20"/>
-                                </w:rPr>
-                                <w:t>Tamilnadu,India</w:t>
-                              </w:r>
-                              <w:proofErr w:type="spellEnd"/>
-                              <w:proofErr w:type="gramEnd"/>
-                              <w:r>
-                                <w:rPr>
-                                  <w:rFonts w:asciiTheme="minorHAnsi" w:hAnsiTheme="minorHAnsi" w:cstheme="minorHAnsi"/>
-                                  <w:b/>
-                                  <w:color w:val="231F20"/>
-                                </w:rPr>
-                                <w:t>.</w:t>
-                              </w:r>
-                            </w:p>
-                          </w:txbxContent>
-                        </v:textbox>
-                      </v:shape>
-                      <w10:wrap anchorx="page"/>
-                    </v:group>
-                  </w:pict>
-                </mc:Fallback>
-              </mc:AlternateContent>
-            </w:r>
           </w:p>
           <w:p>
             <w:pPr>
@@ -1647,20 +380,8 @@
         </w:tc>
         <w:tc>
           <w:tcPr>
-            <w:tcW w:w="5007" w:type="dxa"/>
+            <w:tcW w:w="5114" w:type="dxa"/>
           </w:tcPr>
-          <w:p>
-            <w:pPr>
-              <w:rPr>
-                <w:rFonts w:ascii="Times New Roman" w:hAnsi="Times New Roman" w:cs="Times New Roman"/>
-                <w:b/>
-                <w:bCs/>
-                <w:sz w:val="32"/>
-                <w:szCs w:val="32"/>
-                <w:u w:val="single"/>
-              </w:rPr>
-            </w:pPr>
-          </w:p>
           <w:p>
             <w:pPr>
               <w:ind w:left="205"/>
@@ -1673,6 +394,1273 @@
                 <w:u w:val="single"/>
               </w:rPr>
             </w:pPr>
+            <w:r>
+              <w:rPr>
+                <w:noProof/>
+              </w:rPr>
+              <mc:AlternateContent>
+                <mc:Choice Requires="wpg">
+                  <w:drawing>
+                    <wp:anchor distT="0" distB="0" distL="114300" distR="114300" simplePos="0" relativeHeight="251659264" behindDoc="0" locked="0" layoutInCell="1" allowOverlap="1" wp14:anchorId="24956CE6" wp14:editId="3D7AE2F1">
+                      <wp:simplePos x="0" y="0"/>
+                      <wp:positionH relativeFrom="page">
+                        <wp:posOffset>146050</wp:posOffset>
+                      </wp:positionH>
+                      <wp:positionV relativeFrom="paragraph">
+                        <wp:posOffset>139065</wp:posOffset>
+                      </wp:positionV>
+                      <wp:extent cx="2711450" cy="2285365"/>
+                      <wp:effectExtent l="0" t="0" r="12700" b="635"/>
+                      <wp:wrapNone/>
+                      <wp:docPr id="366826708" name="Group 14"/>
+                      <wp:cNvGraphicFramePr>
+                        <a:graphicFrameLocks xmlns:a="http://schemas.openxmlformats.org/drawingml/2006/main"/>
+                      </wp:cNvGraphicFramePr>
+                      <a:graphic xmlns:a="http://schemas.openxmlformats.org/drawingml/2006/main">
+                        <a:graphicData uri="http://schemas.microsoft.com/office/word/2010/wordprocessingGroup">
+                          <wpg:wgp>
+                            <wpg:cNvGrpSpPr>
+                              <a:grpSpLocks/>
+                            </wpg:cNvGrpSpPr>
+                            <wpg:grpSpPr bwMode="auto">
+                              <a:xfrm>
+                                <a:off x="0" y="0"/>
+                                <a:ext cx="2711450" cy="2285365"/>
+                                <a:chOff x="6515" y="-888"/>
+                                <a:chExt cx="4270" cy="3599"/>
+                              </a:xfrm>
+                            </wpg:grpSpPr>
+                            <pic:pic xmlns:pic="http://schemas.openxmlformats.org/drawingml/2006/picture">
+                              <pic:nvPicPr>
+                                <pic:cNvPr id="973564720" name="Picture 16"/>
+                                <pic:cNvPicPr>
+                                  <a:picLocks noChangeAspect="1" noChangeArrowheads="1"/>
+                                </pic:cNvPicPr>
+                              </pic:nvPicPr>
+                              <pic:blipFill>
+                                <a:blip r:embed="rId7">
+                                  <a:extLst>
+                                    <a:ext uri="{28A0092B-C50C-407E-A947-70E740481C1C}">
+                                      <a14:useLocalDpi xmlns:a14="http://schemas.microsoft.com/office/drawing/2010/main" val="0"/>
+                                    </a:ext>
+                                  </a:extLst>
+                                </a:blip>
+                                <a:srcRect/>
+                                <a:stretch>
+                                  <a:fillRect/>
+                                </a:stretch>
+                              </pic:blipFill>
+                              <pic:spPr bwMode="auto">
+                                <a:xfrm>
+                                  <a:off x="6515" y="-888"/>
+                                  <a:ext cx="4270" cy="3599"/>
+                                </a:xfrm>
+                                <a:prstGeom prst="rect">
+                                  <a:avLst/>
+                                </a:prstGeom>
+                                <a:noFill/>
+                                <a:ln>
+                                  <a:noFill/>
+                                </a:ln>
+                                <a:extLst>
+                                  <a:ext uri="{909E8E84-426E-40DD-AFC4-6F175D3DCCD1}">
+                                    <a14:hiddenFill xmlns:a14="http://schemas.microsoft.com/office/drawing/2010/main">
+                                      <a:solidFill>
+                                        <a:srgbClr val="FFFFFF"/>
+                                      </a:solidFill>
+                                    </a14:hiddenFill>
+                                  </a:ext>
+                                  <a:ext uri="{91240B29-F687-4F45-9708-019B960494DF}">
+                                    <a14:hiddenLine xmlns:a14="http://schemas.microsoft.com/office/drawing/2010/main" w="9525">
+                                      <a:solidFill>
+                                        <a:srgbClr val="000000"/>
+                                      </a:solidFill>
+                                      <a:miter lim="800000"/>
+                                      <a:headEnd/>
+                                      <a:tailEnd/>
+                                    </a14:hiddenLine>
+                                  </a:ext>
+                                </a:extLst>
+                              </pic:spPr>
+                            </pic:pic>
+                            <wps:wsp>
+                              <wps:cNvPr id="512016817" name="Text Box 15"/>
+                              <wps:cNvSpPr txBox="1">
+                                <a:spLocks noChangeArrowheads="1"/>
+                              </wps:cNvSpPr>
+                              <wps:spPr bwMode="auto">
+                                <a:xfrm>
+                                  <a:off x="6515" y="-888"/>
+                                  <a:ext cx="4270" cy="3599"/>
+                                </a:xfrm>
+                                <a:prstGeom prst="rect">
+                                  <a:avLst/>
+                                </a:prstGeom>
+                                <a:noFill/>
+                                <a:ln>
+                                  <a:noFill/>
+                                </a:ln>
+                                <a:extLst>
+                                  <a:ext uri="{909E8E84-426E-40DD-AFC4-6F175D3DCCD1}">
+                                    <a14:hiddenFill xmlns:a14="http://schemas.microsoft.com/office/drawing/2010/main">
+                                      <a:solidFill>
+                                        <a:srgbClr val="FFFFFF"/>
+                                      </a:solidFill>
+                                    </a14:hiddenFill>
+                                  </a:ext>
+                                  <a:ext uri="{91240B29-F687-4F45-9708-019B960494DF}">
+                                    <a14:hiddenLine xmlns:a14="http://schemas.microsoft.com/office/drawing/2010/main" w="9525">
+                                      <a:solidFill>
+                                        <a:srgbClr val="000000"/>
+                                      </a:solidFill>
+                                      <a:miter lim="800000"/>
+                                      <a:headEnd/>
+                                      <a:tailEnd/>
+                                    </a14:hiddenLine>
+                                  </a:ext>
+                                </a:extLst>
+                              </wps:spPr>
+                              <wps:txbx>
+                                <w:txbxContent>
+                                  <w:p>
+                                    <w:pPr>
+                                      <w:spacing w:before="57" w:line="295" w:lineRule="exact"/>
+                                      <w:ind w:left="827"/>
+                                      <w:rPr>
+                                        <w:b/>
+                                        <w:sz w:val="25"/>
+                                      </w:rPr>
+                                    </w:pPr>
+                                    <w:r>
+                                      <w:rPr>
+                                        <w:b/>
+                                        <w:color w:val="231F20"/>
+                                        <w:w w:val="85"/>
+                                        <w:sz w:val="25"/>
+                                      </w:rPr>
+                                      <w:t>+91</w:t>
+                                    </w:r>
+                                    <w:r>
+                                      <w:rPr>
+                                        <w:b/>
+                                        <w:color w:val="231F20"/>
+                                        <w:spacing w:val="7"/>
+                                        <w:w w:val="85"/>
+                                        <w:sz w:val="25"/>
+                                      </w:rPr>
+                                      <w:t xml:space="preserve"> </w:t>
+                                    </w:r>
+                                    <w:r>
+                                      <w:rPr>
+                                        <w:b/>
+                                        <w:color w:val="231F20"/>
+                                        <w:w w:val="85"/>
+                                        <w:sz w:val="25"/>
+                                      </w:rPr>
+                                      <w:t>99945</w:t>
+                                    </w:r>
+                                    <w:r>
+                                      <w:rPr>
+                                        <w:b/>
+                                        <w:color w:val="231F20"/>
+                                        <w:spacing w:val="7"/>
+                                        <w:w w:val="85"/>
+                                        <w:sz w:val="25"/>
+                                      </w:rPr>
+                                      <w:t xml:space="preserve"> </w:t>
+                                    </w:r>
+                                    <w:r>
+                                      <w:rPr>
+                                        <w:b/>
+                                        <w:color w:val="231F20"/>
+                                        <w:w w:val="85"/>
+                                        <w:sz w:val="25"/>
+                                      </w:rPr>
+                                      <w:t>78802</w:t>
+                                    </w:r>
+                                  </w:p>
+                                  <w:p>
+                                    <w:pPr>
+                                      <w:spacing w:line="295" w:lineRule="exact"/>
+                                      <w:ind w:left="840"/>
+                                      <w:rPr>
+                                        <w:b/>
+                                        <w:sz w:val="25"/>
+                                      </w:rPr>
+                                    </w:pPr>
+                                    <w:r>
+                                      <w:rPr>
+                                        <w:b/>
+                                        <w:color w:val="231F20"/>
+                                        <w:w w:val="85"/>
+                                        <w:sz w:val="25"/>
+                                      </w:rPr>
+                                      <w:t>+91</w:t>
+                                    </w:r>
+                                    <w:r>
+                                      <w:rPr>
+                                        <w:b/>
+                                        <w:color w:val="231F20"/>
+                                        <w:spacing w:val="-6"/>
+                                        <w:w w:val="85"/>
+                                        <w:sz w:val="25"/>
+                                      </w:rPr>
+                                      <w:t xml:space="preserve"> </w:t>
+                                    </w:r>
+                                    <w:r>
+                                      <w:rPr>
+                                        <w:b/>
+                                        <w:color w:val="231F20"/>
+                                        <w:w w:val="85"/>
+                                        <w:sz w:val="25"/>
+                                      </w:rPr>
+                                      <w:t>96265</w:t>
+                                    </w:r>
+                                    <w:r>
+                                      <w:rPr>
+                                        <w:b/>
+                                        <w:color w:val="231F20"/>
+                                        <w:spacing w:val="-6"/>
+                                        <w:w w:val="85"/>
+                                        <w:sz w:val="25"/>
+                                      </w:rPr>
+                                      <w:t xml:space="preserve"> </w:t>
+                                    </w:r>
+                                    <w:r>
+                                      <w:rPr>
+                                        <w:b/>
+                                        <w:color w:val="231F20"/>
+                                        <w:w w:val="85"/>
+                                        <w:sz w:val="25"/>
+                                      </w:rPr>
+                                      <w:t>89922</w:t>
+                                    </w:r>
+                                  </w:p>
+                                  <w:p>
+                                    <w:pPr>
+                                      <w:spacing w:before="158" w:line="225" w:lineRule="auto"/>
+                                      <w:ind w:left="213" w:right="1493"/>
+                                      <w:rPr>
+                                        <w:rFonts w:asciiTheme="minorHAnsi" w:hAnsiTheme="minorHAnsi" w:cstheme="minorHAnsi"/>
+                                        <w:sz w:val="24"/>
+                                      </w:rPr>
+                                    </w:pPr>
+                                    <w:proofErr w:type="spellStart"/>
+                                    <w:r>
+                                      <w:rPr>
+                                        <w:rFonts w:asciiTheme="minorHAnsi" w:hAnsiTheme="minorHAnsi" w:cstheme="minorHAnsi"/>
+                                        <w:color w:val="231F20"/>
+                                        <w:spacing w:val="-1"/>
+                                        <w:w w:val="105"/>
+                                        <w:sz w:val="24"/>
+                                      </w:rPr>
+                                      <w:t>info@lees</w:t>
+                                    </w:r>
+                                    <w:r>
+                                      <w:rPr>
+                                        <w:rFonts w:asciiTheme="minorHAnsi" w:hAnsiTheme="minorHAnsi" w:cstheme="minorHAnsi"/>
+                                        <w:color w:val="231F20"/>
+                                        <w:spacing w:val="-1"/>
+                                        <w:w w:val="105"/>
+                                        <w:sz w:val="24"/>
+                                      </w:rPr>
+                                      <w:t>t</w:t>
+                                    </w:r>
+                                    <w:r>
+                                      <w:rPr>
+                                        <w:rFonts w:asciiTheme="minorHAnsi" w:hAnsiTheme="minorHAnsi" w:cstheme="minorHAnsi"/>
+                                        <w:color w:val="231F20"/>
+                                        <w:spacing w:val="-1"/>
+                                        <w:w w:val="105"/>
+                                        <w:sz w:val="24"/>
+                                      </w:rPr>
+                                      <w:t>o</w:t>
+                                    </w:r>
+                                    <w:r>
+                                      <w:rPr>
+                                        <w:rFonts w:asciiTheme="minorHAnsi" w:hAnsiTheme="minorHAnsi" w:cstheme="minorHAnsi"/>
+                                        <w:color w:val="231F20"/>
+                                        <w:spacing w:val="-1"/>
+                                        <w:w w:val="105"/>
+                                        <w:sz w:val="24"/>
+                                      </w:rPr>
+                                      <w:t>r</w:t>
+                                    </w:r>
+                                    <w:r>
+                                      <w:rPr>
+                                        <w:rFonts w:asciiTheme="minorHAnsi" w:hAnsiTheme="minorHAnsi" w:cstheme="minorHAnsi"/>
+                                        <w:color w:val="231F20"/>
+                                        <w:spacing w:val="-1"/>
+                                        <w:w w:val="105"/>
+                                        <w:sz w:val="24"/>
+                                      </w:rPr>
+                                      <w:t>eindia</w:t>
+                                    </w:r>
+                                    <w:proofErr w:type="spellEnd"/>
+                                    <w:r>
+                                      <w:rPr>
+                                        <w:rFonts w:asciiTheme="minorHAnsi" w:hAnsiTheme="minorHAnsi" w:cstheme="minorHAnsi"/>
+                                        <w:color w:val="231F20"/>
+                                        <w:spacing w:val="-1"/>
+                                        <w:w w:val="105"/>
+                                        <w:sz w:val="24"/>
+                                      </w:rPr>
+                                      <w:t>.</w:t>
+                                    </w:r>
+                                    <w:r>
+                                      <w:rPr>
+                                        <w:rFonts w:asciiTheme="minorHAnsi" w:hAnsiTheme="minorHAnsi" w:cstheme="minorHAnsi"/>
+                                        <w:color w:val="231F20"/>
+                                        <w:spacing w:val="-76"/>
+                                        <w:w w:val="105"/>
+                                        <w:sz w:val="24"/>
+                                      </w:rPr>
+                                      <w:t xml:space="preserve"> </w:t>
+                                    </w:r>
+                                    <w:r>
+                                      <w:rPr>
+                                        <w:rFonts w:asciiTheme="minorHAnsi" w:hAnsiTheme="minorHAnsi" w:cstheme="minorHAnsi"/>
+                                        <w:color w:val="231F20"/>
+                                        <w:spacing w:val="-1"/>
+                                        <w:w w:val="105"/>
+                                        <w:sz w:val="24"/>
+                                      </w:rPr>
+                                      <w:t>www.lees</w:t>
+                                    </w:r>
+                                    <w:r>
+                                      <w:rPr>
+                                        <w:rFonts w:asciiTheme="minorHAnsi" w:hAnsiTheme="minorHAnsi" w:cstheme="minorHAnsi"/>
+                                        <w:color w:val="231F20"/>
+                                        <w:spacing w:val="-1"/>
+                                        <w:w w:val="105"/>
+                                        <w:sz w:val="24"/>
+                                      </w:rPr>
+                                      <w:t>t</w:t>
+                                    </w:r>
+                                    <w:r>
+                                      <w:rPr>
+                                        <w:rFonts w:asciiTheme="minorHAnsi" w:hAnsiTheme="minorHAnsi" w:cstheme="minorHAnsi"/>
+                                        <w:color w:val="231F20"/>
+                                        <w:spacing w:val="-1"/>
+                                        <w:w w:val="105"/>
+                                        <w:sz w:val="24"/>
+                                      </w:rPr>
+                                      <w:t>o</w:t>
+                                    </w:r>
+                                    <w:r>
+                                      <w:rPr>
+                                        <w:rFonts w:asciiTheme="minorHAnsi" w:hAnsiTheme="minorHAnsi" w:cstheme="minorHAnsi"/>
+                                        <w:color w:val="231F20"/>
+                                        <w:spacing w:val="-1"/>
+                                        <w:w w:val="105"/>
+                                        <w:sz w:val="24"/>
+                                      </w:rPr>
+                                      <w:t>r</w:t>
+                                    </w:r>
+                                    <w:r>
+                                      <w:rPr>
+                                        <w:rFonts w:asciiTheme="minorHAnsi" w:hAnsiTheme="minorHAnsi" w:cstheme="minorHAnsi"/>
+                                        <w:color w:val="231F20"/>
+                                        <w:spacing w:val="-1"/>
+                                        <w:w w:val="105"/>
+                                        <w:sz w:val="24"/>
+                                      </w:rPr>
+                                      <w:t>eindia.com</w:t>
+                                    </w:r>
+                                  </w:p>
+                                  <w:p>
+                                    <w:pPr>
+                                      <w:spacing w:before="2"/>
+                                      <w:rPr>
+                                        <w:rFonts w:asciiTheme="minorHAnsi" w:hAnsiTheme="minorHAnsi" w:cstheme="minorHAnsi"/>
+                                        <w:sz w:val="24"/>
+                                      </w:rPr>
+                                    </w:pPr>
+                                  </w:p>
+                                  <w:p>
+                                    <w:pPr>
+                                      <w:spacing w:line="216" w:lineRule="auto"/>
+                                      <w:ind w:left="744" w:right="1493" w:hanging="11"/>
+                                      <w:rPr>
+                                        <w:rFonts w:asciiTheme="minorHAnsi" w:hAnsiTheme="minorHAnsi" w:cstheme="minorHAnsi"/>
+                                        <w:sz w:val="20"/>
+                                      </w:rPr>
+                                    </w:pPr>
+                                    <w:r>
+                                      <w:rPr>
+                                        <w:rFonts w:asciiTheme="minorHAnsi" w:hAnsiTheme="minorHAnsi" w:cstheme="minorHAnsi"/>
+                                        <w:color w:val="231F20"/>
+                                        <w:sz w:val="20"/>
+                                      </w:rPr>
+                                      <w:t>@lees</w:t>
+                                    </w:r>
+                                    <w:r>
+                                      <w:rPr>
+                                        <w:rFonts w:asciiTheme="minorHAnsi" w:hAnsiTheme="minorHAnsi" w:cstheme="minorHAnsi"/>
+                                        <w:color w:val="231F20"/>
+                                        <w:sz w:val="20"/>
+                                      </w:rPr>
+                                      <w:t>t</w:t>
+                                    </w:r>
+                                    <w:r>
+                                      <w:rPr>
+                                        <w:rFonts w:asciiTheme="minorHAnsi" w:hAnsiTheme="minorHAnsi" w:cstheme="minorHAnsi"/>
+                                        <w:color w:val="231F20"/>
+                                        <w:sz w:val="20"/>
+                                      </w:rPr>
+                                      <w:t>o</w:t>
+                                    </w:r>
+                                    <w:r>
+                                      <w:rPr>
+                                        <w:rFonts w:asciiTheme="minorHAnsi" w:hAnsiTheme="minorHAnsi" w:cstheme="minorHAnsi"/>
+                                        <w:color w:val="231F20"/>
+                                        <w:sz w:val="20"/>
+                                      </w:rPr>
+                                      <w:t>r</w:t>
+                                    </w:r>
+                                    <w:r>
+                                      <w:rPr>
+                                        <w:rFonts w:asciiTheme="minorHAnsi" w:hAnsiTheme="minorHAnsi" w:cstheme="minorHAnsi"/>
+                                        <w:color w:val="231F20"/>
+                                        <w:sz w:val="20"/>
+                                      </w:rPr>
+                                      <w:t>e_india</w:t>
+                                    </w:r>
+                                    <w:r>
+                                      <w:rPr>
+                                        <w:rFonts w:asciiTheme="minorHAnsi" w:hAnsiTheme="minorHAnsi" w:cstheme="minorHAnsi"/>
+                                        <w:color w:val="231F20"/>
+                                        <w:spacing w:val="-60"/>
+                                        <w:sz w:val="20"/>
+                                      </w:rPr>
+                                      <w:t xml:space="preserve"> </w:t>
+                                    </w:r>
+                                    <w:r>
+                                      <w:rPr>
+                                        <w:rFonts w:asciiTheme="minorHAnsi" w:hAnsiTheme="minorHAnsi" w:cstheme="minorHAnsi"/>
+                                        <w:color w:val="231F20"/>
+                                        <w:w w:val="105"/>
+                                        <w:sz w:val="20"/>
+                                      </w:rPr>
+                                      <w:t>@</w:t>
+                                    </w:r>
+                                    <w:proofErr w:type="gramStart"/>
+                                    <w:r>
+                                      <w:rPr>
+                                        <w:rFonts w:asciiTheme="minorHAnsi" w:hAnsiTheme="minorHAnsi" w:cstheme="minorHAnsi"/>
+                                        <w:color w:val="231F20"/>
+                                        <w:w w:val="105"/>
+                                        <w:sz w:val="20"/>
+                                      </w:rPr>
+                                      <w:t>pandijegan.k</w:t>
+                                    </w:r>
+                                    <w:proofErr w:type="gramEnd"/>
+                                  </w:p>
+                                  <w:p>
+                                    <w:pPr>
+                                      <w:spacing w:before="195"/>
+                                      <w:ind w:left="213"/>
+                                      <w:rPr>
+                                        <w:rFonts w:asciiTheme="minorHAnsi" w:hAnsiTheme="minorHAnsi" w:cstheme="minorHAnsi"/>
+                                        <w:sz w:val="24"/>
+                                      </w:rPr>
+                                    </w:pPr>
+                                    <w:r>
+                                      <w:rPr>
+                                        <w:rFonts w:asciiTheme="minorHAnsi" w:hAnsiTheme="minorHAnsi" w:cstheme="minorHAnsi"/>
+                                        <w:color w:val="231F20"/>
+                                        <w:sz w:val="24"/>
+                                      </w:rPr>
+                                      <w:t>GSTIN</w:t>
+                                    </w:r>
+                                    <w:r>
+                                      <w:rPr>
+                                        <w:rFonts w:asciiTheme="minorHAnsi" w:hAnsiTheme="minorHAnsi" w:cstheme="minorHAnsi"/>
+                                        <w:color w:val="231F20"/>
+                                        <w:spacing w:val="-21"/>
+                                        <w:sz w:val="24"/>
+                                      </w:rPr>
+                                      <w:t xml:space="preserve"> </w:t>
+                                    </w:r>
+                                    <w:r>
+                                      <w:rPr>
+                                        <w:rFonts w:asciiTheme="minorHAnsi" w:hAnsiTheme="minorHAnsi" w:cstheme="minorHAnsi"/>
+                                        <w:color w:val="231F20"/>
+                                        <w:sz w:val="24"/>
+                                      </w:rPr>
+                                      <w:t>33DRNPP3773C1ZM</w:t>
+                                    </w:r>
+                                  </w:p>
+                                  <w:p>
+                                    <w:pPr>
+                                      <w:spacing w:before="135" w:line="244" w:lineRule="auto"/>
+                                      <w:ind w:left="217" w:firstLine="146"/>
+                                      <w:rPr>
+                                        <w:rFonts w:asciiTheme="minorHAnsi" w:hAnsiTheme="minorHAnsi" w:cstheme="minorHAnsi"/>
+                                        <w:b/>
+                                      </w:rPr>
+                                    </w:pPr>
+                                    <w:r>
+                                      <w:rPr>
+                                        <w:rFonts w:asciiTheme="minorHAnsi" w:hAnsiTheme="minorHAnsi" w:cstheme="minorHAnsi"/>
+                                        <w:b/>
+                                        <w:color w:val="231F20"/>
+                                        <w:spacing w:val="-2"/>
+                                        <w:w w:val="90"/>
+                                      </w:rPr>
+                                      <w:t xml:space="preserve">4765/5, </w:t>
+                                    </w:r>
+                                    <w:proofErr w:type="spellStart"/>
+                                    <w:r>
+                                      <w:rPr>
+                                        <w:rFonts w:asciiTheme="minorHAnsi" w:hAnsiTheme="minorHAnsi" w:cstheme="minorHAnsi"/>
+                                        <w:b/>
+                                        <w:color w:val="231F20"/>
+                                        <w:spacing w:val="-2"/>
+                                        <w:w w:val="90"/>
+                                      </w:rPr>
+                                      <w:t>Ayyanarpuram</w:t>
+                                    </w:r>
+                                    <w:proofErr w:type="spellEnd"/>
+                                    <w:r>
+                                      <w:rPr>
+                                        <w:rFonts w:asciiTheme="minorHAnsi" w:hAnsiTheme="minorHAnsi" w:cstheme="minorHAnsi"/>
+                                        <w:b/>
+                                        <w:color w:val="231F20"/>
+                                        <w:spacing w:val="-2"/>
+                                        <w:w w:val="90"/>
+                                      </w:rPr>
+                                      <w:t xml:space="preserve"> </w:t>
+                                    </w:r>
+                                    <w:r>
+                                      <w:rPr>
+                                        <w:rFonts w:asciiTheme="minorHAnsi" w:hAnsiTheme="minorHAnsi" w:cstheme="minorHAnsi"/>
+                                        <w:b/>
+                                        <w:color w:val="231F20"/>
+                                        <w:spacing w:val="-1"/>
+                                        <w:w w:val="90"/>
+                                      </w:rPr>
+                                      <w:t>1s</w:t>
+                                    </w:r>
+                                    <w:r>
+                                      <w:rPr>
+                                        <w:rFonts w:asciiTheme="minorHAnsi" w:hAnsiTheme="minorHAnsi" w:cstheme="minorHAnsi"/>
+                                        <w:b/>
+                                        <w:color w:val="231F20"/>
+                                        <w:spacing w:val="-1"/>
+                                        <w:w w:val="90"/>
+                                      </w:rPr>
+                                      <w:t>t</w:t>
+                                    </w:r>
+                                    <w:r>
+                                      <w:rPr>
+                                        <w:rFonts w:asciiTheme="minorHAnsi" w:hAnsiTheme="minorHAnsi" w:cstheme="minorHAnsi"/>
+                                        <w:b/>
+                                        <w:color w:val="231F20"/>
+                                        <w:spacing w:val="-1"/>
+                                        <w:w w:val="90"/>
+                                      </w:rPr>
+                                      <w:t xml:space="preserve"> S</w:t>
+                                    </w:r>
+                                    <w:r>
+                                      <w:rPr>
+                                        <w:rFonts w:asciiTheme="minorHAnsi" w:hAnsiTheme="minorHAnsi" w:cstheme="minorHAnsi"/>
+                                        <w:b/>
+                                        <w:color w:val="231F20"/>
+                                        <w:spacing w:val="-1"/>
+                                        <w:w w:val="90"/>
+                                      </w:rPr>
+                                      <w:t>t</w:t>
+                                    </w:r>
+                                    <w:r>
+                                      <w:rPr>
+                                        <w:rFonts w:asciiTheme="minorHAnsi" w:hAnsiTheme="minorHAnsi" w:cstheme="minorHAnsi"/>
+                                        <w:b/>
+                                        <w:color w:val="231F20"/>
+                                        <w:spacing w:val="-1"/>
+                                        <w:w w:val="90"/>
+                                      </w:rPr>
+                                      <w:t>ree</w:t>
+                                    </w:r>
+                                    <w:r>
+                                      <w:rPr>
+                                        <w:rFonts w:asciiTheme="minorHAnsi" w:hAnsiTheme="minorHAnsi" w:cstheme="minorHAnsi"/>
+                                        <w:b/>
+                                        <w:color w:val="231F20"/>
+                                        <w:spacing w:val="-1"/>
+                                        <w:w w:val="90"/>
+                                      </w:rPr>
+                                      <w:t>t</w:t>
+                                    </w:r>
+                                    <w:r>
+                                      <w:rPr>
+                                        <w:rFonts w:asciiTheme="minorHAnsi" w:hAnsiTheme="minorHAnsi" w:cstheme="minorHAnsi"/>
+                                        <w:b/>
+                                        <w:color w:val="231F20"/>
+                                        <w:spacing w:val="-1"/>
+                                        <w:w w:val="90"/>
+                                      </w:rPr>
+                                      <w:t>,</w:t>
+                                    </w:r>
+                                    <w:r>
+                                      <w:rPr>
+                                        <w:rFonts w:asciiTheme="minorHAnsi" w:hAnsiTheme="minorHAnsi" w:cstheme="minorHAnsi"/>
+                                        <w:b/>
+                                        <w:color w:val="231F20"/>
+                                        <w:w w:val="90"/>
+                                      </w:rPr>
+                                      <w:t xml:space="preserve"> </w:t>
+                                    </w:r>
+                                    <w:proofErr w:type="spellStart"/>
+                                    <w:r>
+                                      <w:rPr>
+                                        <w:rFonts w:asciiTheme="minorHAnsi" w:hAnsiTheme="minorHAnsi" w:cstheme="minorHAnsi"/>
+                                        <w:b/>
+                                        <w:color w:val="231F20"/>
+                                        <w:w w:val="90"/>
+                                      </w:rPr>
+                                      <w:t>Alangudi</w:t>
+                                    </w:r>
+                                    <w:proofErr w:type="spellEnd"/>
+                                    <w:r>
+                                      <w:rPr>
+                                        <w:rFonts w:asciiTheme="minorHAnsi" w:hAnsiTheme="minorHAnsi" w:cstheme="minorHAnsi"/>
+                                        <w:b/>
+                                        <w:color w:val="231F20"/>
+                                        <w:w w:val="90"/>
+                                      </w:rPr>
+                                      <w:t xml:space="preserve"> Road, Pudukkottai - 622001</w:t>
+                                    </w:r>
+                                    <w:r>
+                                      <w:rPr>
+                                        <w:rFonts w:asciiTheme="minorHAnsi" w:hAnsiTheme="minorHAnsi" w:cstheme="minorHAnsi"/>
+                                        <w:b/>
+                                        <w:color w:val="231F20"/>
+                                        <w:spacing w:val="-55"/>
+                                        <w:w w:val="90"/>
+                                      </w:rPr>
+                                      <w:t xml:space="preserve"> </w:t>
+                                    </w:r>
+                                    <w:proofErr w:type="spellStart"/>
+                                    <w:proofErr w:type="gramStart"/>
+                                    <w:r>
+                                      <w:rPr>
+                                        <w:rFonts w:asciiTheme="minorHAnsi" w:hAnsiTheme="minorHAnsi" w:cstheme="minorHAnsi"/>
+                                        <w:b/>
+                                        <w:color w:val="231F20"/>
+                                      </w:rPr>
+                                      <w:t>Tamilnadu,India</w:t>
+                                    </w:r>
+                                    <w:proofErr w:type="spellEnd"/>
+                                    <w:proofErr w:type="gramEnd"/>
+                                    <w:r>
+                                      <w:rPr>
+                                        <w:rFonts w:asciiTheme="minorHAnsi" w:hAnsiTheme="minorHAnsi" w:cstheme="minorHAnsi"/>
+                                        <w:b/>
+                                        <w:color w:val="231F20"/>
+                                      </w:rPr>
+                                      <w:t>.</w:t>
+                                    </w:r>
+                                  </w:p>
+                                </w:txbxContent>
+                              </wps:txbx>
+                              <wps:bodyPr rot="0" vert="horz" wrap="square" lIns="0" tIns="0" rIns="0" bIns="0" anchor="t" anchorCtr="0" upright="1">
+                                <a:noAutofit/>
+                              </wps:bodyPr>
+                            </wps:wsp>
+                          </wpg:wgp>
+                        </a:graphicData>
+                      </a:graphic>
+                      <wp14:sizeRelH relativeFrom="page">
+                        <wp14:pctWidth>0</wp14:pctWidth>
+                      </wp14:sizeRelH>
+                      <wp14:sizeRelV relativeFrom="page">
+                        <wp14:pctHeight>0</wp14:pctHeight>
+                      </wp14:sizeRelV>
+                    </wp:anchor>
+                  </w:drawing>
+                </mc:Choice>
+                <mc:Fallback>
+                  <w:pict>
+                    <v:group w14:anchorId="24956CE6" id="Group 14" o:spid="_x0000_s1026" style="position:absolute;left:0;text-align:left;margin-left:11.5pt;margin-top:10.95pt;width:213.5pt;height:179.95pt;z-index:251659264;mso-position-horizontal-relative:page" coordorigin="6515,-888" coordsize="4270,3599" o:gfxdata="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">
+                      <v:shapetype id="_x0000_t75" coordsize="21600,21600" o:spt="75" o:preferrelative="t" path="m@4@5l@4@11@9@11@9@5xe" filled="f" stroked="f">
+                        <v:stroke joinstyle="miter"/>
+                        <v:formulas>
+                          <v:f eqn="if lineDrawn pixelLineWidth 0"/>
+                          <v:f eqn="sum @0 1 0"/>
+                          <v:f eqn="sum 0 0 @1"/>
+                          <v:f eqn="prod @2 1 2"/>
+                          <v:f eqn="prod @3 21600 pixelWidth"/>
+                          <v:f eqn="prod @3 21600 pixelHeight"/>
+                          <v:f eqn="sum @0 0 1"/>
+                          <v:f eqn="prod @6 1 2"/>
+                          <v:f eqn="prod @7 21600 pixelWidth"/>
+                          <v:f eqn="sum @8 21600 0"/>
+                          <v:f eqn="prod @7 21600 pixelHeight"/>
+                          <v:f eqn="sum @10 21600 0"/>
+                        </v:formulas>
+                        <v:path o:extrusionok="f" gradientshapeok="t" o:connecttype="rect"/>
+                        <o:lock v:ext="edit" aspectratio="t"/>
+                      </v:shapetype>
+                      <v:shape id="Picture 16" o:spid="_x0000_s1027" type="#_x0000_t75" style="position:absolute;left:6515;top:-888;width:4270;height:3599;visibility:visible;mso-wrap-style:square" o:gfxdata="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">
+                        <v:imagedata r:id="rId8" o:title=""/>
+                      </v:shape>
+                      <v:shapetype id="_x0000_t202" coordsize="21600,21600" o:spt="202" path="m,l,21600r21600,l21600,xe">
+                        <v:stroke joinstyle="miter"/>
+                        <v:path gradientshapeok="t" o:connecttype="rect"/>
+                      </v:shapetype>
+                      <v:shape id="Text Box 15" o:spid="_x0000_s1028" type="#_x0000_t202" style="position:absolute;left:6515;top:-888;width:4270;height:3599;visibility:visible;mso-wrap-style:square;v-text-anchor:top" o:gfxdata="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" filled="f" stroked="f">
+                        <v:textbox inset="0,0,0,0">
+                          <w:txbxContent>
+                            <w:p>
+                              <w:pPr>
+                                <w:spacing w:before="57" w:line="295" w:lineRule="exact"/>
+                                <w:ind w:left="827"/>
+                                <w:rPr>
+                                  <w:b/>
+                                  <w:sz w:val="25"/>
+                                </w:rPr>
+                              </w:pPr>
+                              <w:r>
+                                <w:rPr>
+                                  <w:b/>
+                                  <w:color w:val="231F20"/>
+                                  <w:w w:val="85"/>
+                                  <w:sz w:val="25"/>
+                                </w:rPr>
+                                <w:t>+91</w:t>
+                              </w:r>
+                              <w:r>
+                                <w:rPr>
+                                  <w:b/>
+                                  <w:color w:val="231F20"/>
+                                  <w:spacing w:val="7"/>
+                                  <w:w w:val="85"/>
+                                  <w:sz w:val="25"/>
+                                </w:rPr>
+                                <w:t xml:space="preserve"> </w:t>
+                              </w:r>
+                              <w:r>
+                                <w:rPr>
+                                  <w:b/>
+                                  <w:color w:val="231F20"/>
+                                  <w:w w:val="85"/>
+                                  <w:sz w:val="25"/>
+                                </w:rPr>
+                                <w:t>99945</w:t>
+                              </w:r>
+                              <w:r>
+                                <w:rPr>
+                                  <w:b/>
+                                  <w:color w:val="231F20"/>
+                                  <w:spacing w:val="7"/>
+                                  <w:w w:val="85"/>
+                                  <w:sz w:val="25"/>
+                                </w:rPr>
+                                <w:t xml:space="preserve"> </w:t>
+                              </w:r>
+                              <w:r>
+                                <w:rPr>
+                                  <w:b/>
+                                  <w:color w:val="231F20"/>
+                                  <w:w w:val="85"/>
+                                  <w:sz w:val="25"/>
+                                </w:rPr>
+                                <w:t>78802</w:t>
+                              </w:r>
+                            </w:p>
+                            <w:p>
+                              <w:pPr>
+                                <w:spacing w:line="295" w:lineRule="exact"/>
+                                <w:ind w:left="840"/>
+                                <w:rPr>
+                                  <w:b/>
+                                  <w:sz w:val="25"/>
+                                </w:rPr>
+                              </w:pPr>
+                              <w:r>
+                                <w:rPr>
+                                  <w:b/>
+                                  <w:color w:val="231F20"/>
+                                  <w:w w:val="85"/>
+                                  <w:sz w:val="25"/>
+                                </w:rPr>
+                                <w:t>+91</w:t>
+                              </w:r>
+                              <w:r>
+                                <w:rPr>
+                                  <w:b/>
+                                  <w:color w:val="231F20"/>
+                                  <w:spacing w:val="-6"/>
+                                  <w:w w:val="85"/>
+                                  <w:sz w:val="25"/>
+                                </w:rPr>
+                                <w:t xml:space="preserve"> </w:t>
+                              </w:r>
+                              <w:r>
+                                <w:rPr>
+                                  <w:b/>
+                                  <w:color w:val="231F20"/>
+                                  <w:w w:val="85"/>
+                                  <w:sz w:val="25"/>
+                                </w:rPr>
+                                <w:t>96265</w:t>
+                              </w:r>
+                              <w:r>
+                                <w:rPr>
+                                  <w:b/>
+                                  <w:color w:val="231F20"/>
+                                  <w:spacing w:val="-6"/>
+                                  <w:w w:val="85"/>
+                                  <w:sz w:val="25"/>
+                                </w:rPr>
+                                <w:t xml:space="preserve"> </w:t>
+                              </w:r>
+                              <w:r>
+                                <w:rPr>
+                                  <w:b/>
+                                  <w:color w:val="231F20"/>
+                                  <w:w w:val="85"/>
+                                  <w:sz w:val="25"/>
+                                </w:rPr>
+                                <w:t>89922</w:t>
+                              </w:r>
+                            </w:p>
+                            <w:p>
+                              <w:pPr>
+                                <w:spacing w:before="158" w:line="225" w:lineRule="auto"/>
+                                <w:ind w:left="213" w:right="1493"/>
+                                <w:rPr>
+                                  <w:rFonts w:asciiTheme="minorHAnsi" w:hAnsiTheme="minorHAnsi" w:cstheme="minorHAnsi"/>
+                                  <w:sz w:val="24"/>
+                                </w:rPr>
+                              </w:pPr>
+                              <w:proofErr w:type="spellStart"/>
+                              <w:r>
+                                <w:rPr>
+                                  <w:rFonts w:asciiTheme="minorHAnsi" w:hAnsiTheme="minorHAnsi" w:cstheme="minorHAnsi"/>
+                                  <w:color w:val="231F20"/>
+                                  <w:spacing w:val="-1"/>
+                                  <w:w w:val="105"/>
+                                  <w:sz w:val="24"/>
+                                </w:rPr>
+                                <w:t>info@lees</w:t>
+                              </w:r>
+                              <w:r>
+                                <w:rPr>
+                                  <w:rFonts w:asciiTheme="minorHAnsi" w:hAnsiTheme="minorHAnsi" w:cstheme="minorHAnsi"/>
+                                  <w:color w:val="231F20"/>
+                                  <w:spacing w:val="-1"/>
+                                  <w:w w:val="105"/>
+                                  <w:sz w:val="24"/>
+                                </w:rPr>
+                                <w:t>t</w:t>
+                              </w:r>
+                              <w:r>
+                                <w:rPr>
+                                  <w:rFonts w:asciiTheme="minorHAnsi" w:hAnsiTheme="minorHAnsi" w:cstheme="minorHAnsi"/>
+                                  <w:color w:val="231F20"/>
+                                  <w:spacing w:val="-1"/>
+                                  <w:w w:val="105"/>
+                                  <w:sz w:val="24"/>
+                                </w:rPr>
+                                <w:t>o</w:t>
+                              </w:r>
+                              <w:r>
+                                <w:rPr>
+                                  <w:rFonts w:asciiTheme="minorHAnsi" w:hAnsiTheme="minorHAnsi" w:cstheme="minorHAnsi"/>
+                                  <w:color w:val="231F20"/>
+                                  <w:spacing w:val="-1"/>
+                                  <w:w w:val="105"/>
+                                  <w:sz w:val="24"/>
+                                </w:rPr>
+                                <w:t>r</w:t>
+                              </w:r>
+                              <w:r>
+                                <w:rPr>
+                                  <w:rFonts w:asciiTheme="minorHAnsi" w:hAnsiTheme="minorHAnsi" w:cstheme="minorHAnsi"/>
+                                  <w:color w:val="231F20"/>
+                                  <w:spacing w:val="-1"/>
+                                  <w:w w:val="105"/>
+                                  <w:sz w:val="24"/>
+                                </w:rPr>
+                                <w:t>eindia</w:t>
+                              </w:r>
+                              <w:proofErr w:type="spellEnd"/>
+                              <w:r>
+                                <w:rPr>
+                                  <w:rFonts w:asciiTheme="minorHAnsi" w:hAnsiTheme="minorHAnsi" w:cstheme="minorHAnsi"/>
+                                  <w:color w:val="231F20"/>
+                                  <w:spacing w:val="-1"/>
+                                  <w:w w:val="105"/>
+                                  <w:sz w:val="24"/>
+                                </w:rPr>
+                                <w:t>.</w:t>
+                              </w:r>
+                              <w:r>
+                                <w:rPr>
+                                  <w:rFonts w:asciiTheme="minorHAnsi" w:hAnsiTheme="minorHAnsi" w:cstheme="minorHAnsi"/>
+                                  <w:color w:val="231F20"/>
+                                  <w:spacing w:val="-76"/>
+                                  <w:w w:val="105"/>
+                                  <w:sz w:val="24"/>
+                                </w:rPr>
+                                <w:t xml:space="preserve"> </w:t>
+                              </w:r>
+                              <w:r>
+                                <w:rPr>
+                                  <w:rFonts w:asciiTheme="minorHAnsi" w:hAnsiTheme="minorHAnsi" w:cstheme="minorHAnsi"/>
+                                  <w:color w:val="231F20"/>
+                                  <w:spacing w:val="-1"/>
+                                  <w:w w:val="105"/>
+                                  <w:sz w:val="24"/>
+                                </w:rPr>
+                                <w:t>www.lees</w:t>
+                              </w:r>
+                              <w:r>
+                                <w:rPr>
+                                  <w:rFonts w:asciiTheme="minorHAnsi" w:hAnsiTheme="minorHAnsi" w:cstheme="minorHAnsi"/>
+                                  <w:color w:val="231F20"/>
+                                  <w:spacing w:val="-1"/>
+                                  <w:w w:val="105"/>
+                                  <w:sz w:val="24"/>
+                                </w:rPr>
+                                <w:t>t</w:t>
+                              </w:r>
+                              <w:r>
+                                <w:rPr>
+                                  <w:rFonts w:asciiTheme="minorHAnsi" w:hAnsiTheme="minorHAnsi" w:cstheme="minorHAnsi"/>
+                                  <w:color w:val="231F20"/>
+                                  <w:spacing w:val="-1"/>
+                                  <w:w w:val="105"/>
+                                  <w:sz w:val="24"/>
+                                </w:rPr>
+                                <w:t>o</w:t>
+                              </w:r>
+                              <w:r>
+                                <w:rPr>
+                                  <w:rFonts w:asciiTheme="minorHAnsi" w:hAnsiTheme="minorHAnsi" w:cstheme="minorHAnsi"/>
+                                  <w:color w:val="231F20"/>
+                                  <w:spacing w:val="-1"/>
+                                  <w:w w:val="105"/>
+                                  <w:sz w:val="24"/>
+                                </w:rPr>
+                                <w:t>r</w:t>
+                              </w:r>
+                              <w:r>
+                                <w:rPr>
+                                  <w:rFonts w:asciiTheme="minorHAnsi" w:hAnsiTheme="minorHAnsi" w:cstheme="minorHAnsi"/>
+                                  <w:color w:val="231F20"/>
+                                  <w:spacing w:val="-1"/>
+                                  <w:w w:val="105"/>
+                                  <w:sz w:val="24"/>
+                                </w:rPr>
+                                <w:t>eindia.com</w:t>
+                              </w:r>
+                            </w:p>
+                            <w:p>
+                              <w:pPr>
+                                <w:spacing w:before="2"/>
+                                <w:rPr>
+                                  <w:rFonts w:asciiTheme="minorHAnsi" w:hAnsiTheme="minorHAnsi" w:cstheme="minorHAnsi"/>
+                                  <w:sz w:val="24"/>
+                                </w:rPr>
+                              </w:pPr>
+                            </w:p>
+                            <w:p>
+                              <w:pPr>
+                                <w:spacing w:line="216" w:lineRule="auto"/>
+                                <w:ind w:left="744" w:right="1493" w:hanging="11"/>
+                                <w:rPr>
+                                  <w:rFonts w:asciiTheme="minorHAnsi" w:hAnsiTheme="minorHAnsi" w:cstheme="minorHAnsi"/>
+                                  <w:sz w:val="20"/>
+                                </w:rPr>
+                              </w:pPr>
+                              <w:r>
+                                <w:rPr>
+                                  <w:rFonts w:asciiTheme="minorHAnsi" w:hAnsiTheme="minorHAnsi" w:cstheme="minorHAnsi"/>
+                                  <w:color w:val="231F20"/>
+                                  <w:sz w:val="20"/>
+                                </w:rPr>
+                                <w:t>@lees</w:t>
+                              </w:r>
+                              <w:r>
+                                <w:rPr>
+                                  <w:rFonts w:asciiTheme="minorHAnsi" w:hAnsiTheme="minorHAnsi" w:cstheme="minorHAnsi"/>
+                                  <w:color w:val="231F20"/>
+                                  <w:sz w:val="20"/>
+                                </w:rPr>
+                                <w:t>t</w:t>
+                              </w:r>
+                              <w:r>
+                                <w:rPr>
+                                  <w:rFonts w:asciiTheme="minorHAnsi" w:hAnsiTheme="minorHAnsi" w:cstheme="minorHAnsi"/>
+                                  <w:color w:val="231F20"/>
+                                  <w:sz w:val="20"/>
+                                </w:rPr>
+                                <w:t>o</w:t>
+                              </w:r>
+                              <w:r>
+                                <w:rPr>
+                                  <w:rFonts w:asciiTheme="minorHAnsi" w:hAnsiTheme="minorHAnsi" w:cstheme="minorHAnsi"/>
+                                  <w:color w:val="231F20"/>
+                                  <w:sz w:val="20"/>
+                                </w:rPr>
+                                <w:t>r</w:t>
+                              </w:r>
+                              <w:r>
+                                <w:rPr>
+                                  <w:rFonts w:asciiTheme="minorHAnsi" w:hAnsiTheme="minorHAnsi" w:cstheme="minorHAnsi"/>
+                                  <w:color w:val="231F20"/>
+                                  <w:sz w:val="20"/>
+                                </w:rPr>
+                                <w:t>e_india</w:t>
+                              </w:r>
+                              <w:r>
+                                <w:rPr>
+                                  <w:rFonts w:asciiTheme="minorHAnsi" w:hAnsiTheme="minorHAnsi" w:cstheme="minorHAnsi"/>
+                                  <w:color w:val="231F20"/>
+                                  <w:spacing w:val="-60"/>
+                                  <w:sz w:val="20"/>
+                                </w:rPr>
+                                <w:t xml:space="preserve"> </w:t>
+                              </w:r>
+                              <w:r>
+                                <w:rPr>
+                                  <w:rFonts w:asciiTheme="minorHAnsi" w:hAnsiTheme="minorHAnsi" w:cstheme="minorHAnsi"/>
+                                  <w:color w:val="231F20"/>
+                                  <w:w w:val="105"/>
+                                  <w:sz w:val="20"/>
+                                </w:rPr>
+                                <w:t>@</w:t>
+                              </w:r>
+                              <w:proofErr w:type="gramStart"/>
+                              <w:r>
+                                <w:rPr>
+                                  <w:rFonts w:asciiTheme="minorHAnsi" w:hAnsiTheme="minorHAnsi" w:cstheme="minorHAnsi"/>
+                                  <w:color w:val="231F20"/>
+                                  <w:w w:val="105"/>
+                                  <w:sz w:val="20"/>
+                                </w:rPr>
+                                <w:t>pandijegan.k</w:t>
+                              </w:r>
+                              <w:proofErr w:type="gramEnd"/>
+                            </w:p>
+                            <w:p>
+                              <w:pPr>
+                                <w:spacing w:before="195"/>
+                                <w:ind w:left="213"/>
+                                <w:rPr>
+                                  <w:rFonts w:asciiTheme="minorHAnsi" w:hAnsiTheme="minorHAnsi" w:cstheme="minorHAnsi"/>
+                                  <w:sz w:val="24"/>
+                                </w:rPr>
+                              </w:pPr>
+                              <w:r>
+                                <w:rPr>
+                                  <w:rFonts w:asciiTheme="minorHAnsi" w:hAnsiTheme="minorHAnsi" w:cstheme="minorHAnsi"/>
+                                  <w:color w:val="231F20"/>
+                                  <w:sz w:val="24"/>
+                                </w:rPr>
+                                <w:t>GSTIN</w:t>
+                              </w:r>
+                              <w:r>
+                                <w:rPr>
+                                  <w:rFonts w:asciiTheme="minorHAnsi" w:hAnsiTheme="minorHAnsi" w:cstheme="minorHAnsi"/>
+                                  <w:color w:val="231F20"/>
+                                  <w:spacing w:val="-21"/>
+                                  <w:sz w:val="24"/>
+                                </w:rPr>
+                                <w:t xml:space="preserve"> </w:t>
+                              </w:r>
+                              <w:r>
+                                <w:rPr>
+                                  <w:rFonts w:asciiTheme="minorHAnsi" w:hAnsiTheme="minorHAnsi" w:cstheme="minorHAnsi"/>
+                                  <w:color w:val="231F20"/>
+                                  <w:sz w:val="24"/>
+                                </w:rPr>
+                                <w:t>33DRNPP3773C1ZM</w:t>
+                              </w:r>
+                            </w:p>
+                            <w:p>
+                              <w:pPr>
+                                <w:spacing w:before="135" w:line="244" w:lineRule="auto"/>
+                                <w:ind w:left="217" w:firstLine="146"/>
+                                <w:rPr>
+                                  <w:rFonts w:asciiTheme="minorHAnsi" w:hAnsiTheme="minorHAnsi" w:cstheme="minorHAnsi"/>
+                                  <w:b/>
+                                </w:rPr>
+                              </w:pPr>
+                              <w:r>
+                                <w:rPr>
+                                  <w:rFonts w:asciiTheme="minorHAnsi" w:hAnsiTheme="minorHAnsi" w:cstheme="minorHAnsi"/>
+                                  <w:b/>
+                                  <w:color w:val="231F20"/>
+                                  <w:spacing w:val="-2"/>
+                                  <w:w w:val="90"/>
+                                </w:rPr>
+                                <w:t xml:space="preserve">4765/5, </w:t>
+                              </w:r>
+                              <w:proofErr w:type="spellStart"/>
+                              <w:r>
+                                <w:rPr>
+                                  <w:rFonts w:asciiTheme="minorHAnsi" w:hAnsiTheme="minorHAnsi" w:cstheme="minorHAnsi"/>
+                                  <w:b/>
+                                  <w:color w:val="231F20"/>
+                                  <w:spacing w:val="-2"/>
+                                  <w:w w:val="90"/>
+                                </w:rPr>
+                                <w:t>Ayyanarpuram</w:t>
+                              </w:r>
+                              <w:proofErr w:type="spellEnd"/>
+                              <w:r>
+                                <w:rPr>
+                                  <w:rFonts w:asciiTheme="minorHAnsi" w:hAnsiTheme="minorHAnsi" w:cstheme="minorHAnsi"/>
+                                  <w:b/>
+                                  <w:color w:val="231F20"/>
+                                  <w:spacing w:val="-2"/>
+                                  <w:w w:val="90"/>
+                                </w:rPr>
+                                <w:t xml:space="preserve"> </w:t>
+                              </w:r>
+                              <w:r>
+                                <w:rPr>
+                                  <w:rFonts w:asciiTheme="minorHAnsi" w:hAnsiTheme="minorHAnsi" w:cstheme="minorHAnsi"/>
+                                  <w:b/>
+                                  <w:color w:val="231F20"/>
+                                  <w:spacing w:val="-1"/>
+                                  <w:w w:val="90"/>
+                                </w:rPr>
+                                <w:t>1s</w:t>
+                              </w:r>
+                              <w:r>
+                                <w:rPr>
+                                  <w:rFonts w:asciiTheme="minorHAnsi" w:hAnsiTheme="minorHAnsi" w:cstheme="minorHAnsi"/>
+                                  <w:b/>
+                                  <w:color w:val="231F20"/>
+                                  <w:spacing w:val="-1"/>
+                                  <w:w w:val="90"/>
+                                </w:rPr>
+                                <w:t>t</w:t>
+                              </w:r>
+                              <w:r>
+                                <w:rPr>
+                                  <w:rFonts w:asciiTheme="minorHAnsi" w:hAnsiTheme="minorHAnsi" w:cstheme="minorHAnsi"/>
+                                  <w:b/>
+                                  <w:color w:val="231F20"/>
+                                  <w:spacing w:val="-1"/>
+                                  <w:w w:val="90"/>
+                                </w:rPr>
+                                <w:t xml:space="preserve"> S</w:t>
+                              </w:r>
+                              <w:r>
+                                <w:rPr>
+                                  <w:rFonts w:asciiTheme="minorHAnsi" w:hAnsiTheme="minorHAnsi" w:cstheme="minorHAnsi"/>
+                                  <w:b/>
+                                  <w:color w:val="231F20"/>
+                                  <w:spacing w:val="-1"/>
+                                  <w:w w:val="90"/>
+                                </w:rPr>
+                                <w:t>t</w:t>
+                              </w:r>
+                              <w:r>
+                                <w:rPr>
+                                  <w:rFonts w:asciiTheme="minorHAnsi" w:hAnsiTheme="minorHAnsi" w:cstheme="minorHAnsi"/>
+                                  <w:b/>
+                                  <w:color w:val="231F20"/>
+                                  <w:spacing w:val="-1"/>
+                                  <w:w w:val="90"/>
+                                </w:rPr>
+                                <w:t>ree</w:t>
+                              </w:r>
+                              <w:r>
+                                <w:rPr>
+                                  <w:rFonts w:asciiTheme="minorHAnsi" w:hAnsiTheme="minorHAnsi" w:cstheme="minorHAnsi"/>
+                                  <w:b/>
+                                  <w:color w:val="231F20"/>
+                                  <w:spacing w:val="-1"/>
+                                  <w:w w:val="90"/>
+                                </w:rPr>
+                                <w:t>t</w:t>
+                              </w:r>
+                              <w:r>
+                                <w:rPr>
+                                  <w:rFonts w:asciiTheme="minorHAnsi" w:hAnsiTheme="minorHAnsi" w:cstheme="minorHAnsi"/>
+                                  <w:b/>
+                                  <w:color w:val="231F20"/>
+                                  <w:spacing w:val="-1"/>
+                                  <w:w w:val="90"/>
+                                </w:rPr>
+                                <w:t>,</w:t>
+                              </w:r>
+                              <w:r>
+                                <w:rPr>
+                                  <w:rFonts w:asciiTheme="minorHAnsi" w:hAnsiTheme="minorHAnsi" w:cstheme="minorHAnsi"/>
+                                  <w:b/>
+                                  <w:color w:val="231F20"/>
+                                  <w:w w:val="90"/>
+                                </w:rPr>
+                                <w:t xml:space="preserve"> </w:t>
+                              </w:r>
+                              <w:proofErr w:type="spellStart"/>
+                              <w:r>
+                                <w:rPr>
+                                  <w:rFonts w:asciiTheme="minorHAnsi" w:hAnsiTheme="minorHAnsi" w:cstheme="minorHAnsi"/>
+                                  <w:b/>
+                                  <w:color w:val="231F20"/>
+                                  <w:w w:val="90"/>
+                                </w:rPr>
+                                <w:t>Alangudi</w:t>
+                              </w:r>
+                              <w:proofErr w:type="spellEnd"/>
+                              <w:r>
+                                <w:rPr>
+                                  <w:rFonts w:asciiTheme="minorHAnsi" w:hAnsiTheme="minorHAnsi" w:cstheme="minorHAnsi"/>
+                                  <w:b/>
+                                  <w:color w:val="231F20"/>
+                                  <w:w w:val="90"/>
+                                </w:rPr>
+                                <w:t xml:space="preserve"> Road, Pudukkottai - 622001</w:t>
+                              </w:r>
+                              <w:r>
+                                <w:rPr>
+                                  <w:rFonts w:asciiTheme="minorHAnsi" w:hAnsiTheme="minorHAnsi" w:cstheme="minorHAnsi"/>
+                                  <w:b/>
+                                  <w:color w:val="231F20"/>
+                                  <w:spacing w:val="-55"/>
+                                  <w:w w:val="90"/>
+                                </w:rPr>
+                                <w:t xml:space="preserve"> </w:t>
+                              </w:r>
+                              <w:proofErr w:type="spellStart"/>
+                              <w:proofErr w:type="gramStart"/>
+                              <w:r>
+                                <w:rPr>
+                                  <w:rFonts w:asciiTheme="minorHAnsi" w:hAnsiTheme="minorHAnsi" w:cstheme="minorHAnsi"/>
+                                  <w:b/>
+                                  <w:color w:val="231F20"/>
+                                </w:rPr>
+                                <w:t>Tamilnadu,India</w:t>
+                              </w:r>
+                              <w:proofErr w:type="spellEnd"/>
+                              <w:proofErr w:type="gramEnd"/>
+                              <w:r>
+                                <w:rPr>
+                                  <w:rFonts w:asciiTheme="minorHAnsi" w:hAnsiTheme="minorHAnsi" w:cstheme="minorHAnsi"/>
+                                  <w:b/>
+                                  <w:color w:val="231F20"/>
+                                </w:rPr>
+                                <w:t>.</w:t>
+                              </w:r>
+                            </w:p>
+                          </w:txbxContent>
+                        </v:textbox>
+                      </v:shape>
+                      <w10:wrap anchorx="page"/>
+                    </v:group>
+                  </w:pict>
+                </mc:Fallback>
+              </mc:AlternateContent>
+            </w:r>
           </w:p>
         </w:tc>
       </w:tr>
@@ -1914,14 +1902,8 @@
       <w:gridCol w:w="4225"/>
     </w:tblGrid>
     <w:tr>
-      <w:tblPrEx>
-        <w:tblCellMar>
-          <w:top w:w="0" w:type="dxa"/>
-          <w:bottom w:w="0" w:type="dxa"/>
-        </w:tblCellMar>
-      </w:tblPrEx>
       <w:trPr>
-        <w:trHeight w:val="805"/>
+        <w:trHeight w:val="570"/>
       </w:trPr>
       <w:tc>
         <w:tcPr>
@@ -2039,7 +2021,23 @@
               <w:sz w:val="24"/>
               <w:szCs w:val="24"/>
             </w:rPr>
-            <w:t>Discount =&lt;discount&gt;&gt;</w:t>
+            <w:t>Discount =&lt;</w:t>
+          </w:r>
+          <w:r>
+            <w:rPr>
+              <w:rFonts w:ascii="Times New Roman" w:hAnsi="Times New Roman" w:cs="Times New Roman"/>
+              <w:sz w:val="24"/>
+              <w:szCs w:val="24"/>
+            </w:rPr>
+            <w:t>&lt;</w:t>
+          </w:r>
+          <w:r>
+            <w:rPr>
+              <w:rFonts w:ascii="Times New Roman" w:hAnsi="Times New Roman" w:cs="Times New Roman"/>
+              <w:sz w:val="24"/>
+              <w:szCs w:val="24"/>
+            </w:rPr>
+            <w:t>discount&gt;&gt;</w:t>
           </w:r>
           <w:r>
             <w:rPr>
@@ -2098,12 +2096,6 @@
       </w:tc>
     </w:tr>
     <w:tr>
-      <w:tblPrEx>
-        <w:tblCellMar>
-          <w:top w:w="0" w:type="dxa"/>
-          <w:bottom w:w="0" w:type="dxa"/>
-        </w:tblCellMar>
-      </w:tblPrEx>
       <w:trPr>
         <w:trHeight w:val="1093"/>
       </w:trPr>
@@ -3177,14 +3169,8 @@
       </w:tc>
     </w:tr>
     <w:tr>
-      <w:tblPrEx>
-        <w:tblCellMar>
-          <w:top w:w="0" w:type="dxa"/>
-          <w:bottom w:w="0" w:type="dxa"/>
-        </w:tblCellMar>
-      </w:tblPrEx>
       <w:trPr>
-        <w:trHeight w:val="504"/>
+        <w:trHeight w:val="155"/>
       </w:trPr>
       <w:tc>
         <w:tcPr>
@@ -3259,14 +3245,8 @@
       </w:tc>
     </w:tr>
     <w:tr>
-      <w:tblPrEx>
-        <w:tblCellMar>
-          <w:top w:w="0" w:type="dxa"/>
-          <w:bottom w:w="0" w:type="dxa"/>
-        </w:tblCellMar>
-      </w:tblPrEx>
       <w:trPr>
-        <w:trHeight w:val="1067"/>
+        <w:trHeight w:val="869"/>
       </w:trPr>
       <w:tc>
         <w:tcPr>
@@ -3883,6 +3863,7 @@
         </v:shapetype>
         <v:shape id="WordPictureWatermark10296547" o:spid="_x0000_s1045" type="#_x0000_t75" style="position:absolute;margin-left:0;margin-top:0;width:539.2pt;height:539.2pt;z-index:-251613184;mso-position-horizontal:center;mso-position-horizontal-relative:margin;mso-position-vertical:center;mso-position-vertical-relative:margin" o:allowincell="f">
           <v:imagedata r:id="rId1" o:title="tree" gain="19661f" blacklevel="22938f"/>
+          <w10:wrap anchorx="margin" anchory="margin"/>
         </v:shape>
       </w:pict>
     </w:r>
@@ -4596,8 +4577,9 @@
           <v:path o:extrusionok="f" gradientshapeok="t" o:connecttype="rect"/>
           <o:lock v:ext="edit" aspectratio="t"/>
         </v:shapetype>
-        <v:shape id="WordPictureWatermark10296548" o:spid="_x0000_s1046" type="#_x0000_t75" style="position:absolute;margin-left:7.15pt;margin-top:91.85pt;width:539.2pt;height:539.2pt;z-index:-251612160;mso-position-horizontal-relative:margin;mso-position-vertical-relative:margin" o:allowincell="f">
+        <v:shape id="WordPictureWatermark10296548" o:spid="_x0000_s1046" type="#_x0000_t75" style="position:absolute;margin-left:15.15pt;margin-top:109.85pt;width:539.2pt;height:539.2pt;z-index:-251612160;mso-position-horizontal-relative:margin;mso-position-vertical-relative:margin" o:allowincell="f">
           <v:imagedata r:id="rId7" o:title="tree" gain="19661f" blacklevel="22938f"/>
+          <w10:wrap anchorx="margin" anchory="margin"/>
         </v:shape>
       </w:pict>
     </w:r>
@@ -4637,6 +4619,7 @@
         </v:shapetype>
         <v:shape id="WordPictureWatermark10296546" o:spid="_x0000_s1044" type="#_x0000_t75" style="position:absolute;margin-left:0;margin-top:0;width:539.2pt;height:539.2pt;z-index:-251614208;mso-position-horizontal:center;mso-position-horizontal-relative:margin;mso-position-vertical:center;mso-position-vertical-relative:margin" o:allowincell="f">
           <v:imagedata r:id="rId1" o:title="tree" gain="19661f" blacklevel="22938f"/>
+          <w10:wrap anchorx="margin" anchory="margin"/>
         </v:shape>
       </w:pict>
     </w:r>

</xml_diff>

<commit_message>
Rajalingam-changes in query and template
</commit_message>
<xml_diff>
--- a/StellarBillingSystem/BillTemplate Branch1.docx
+++ b/StellarBillingSystem/BillTemplate Branch1.docx
@@ -65,51 +65,7 @@
                 <w:sz w:val="28"/>
                 <w:szCs w:val="28"/>
               </w:rPr>
-              <w:t xml:space="preserve">Customer Name    </w:t>
-            </w:r>
-            <w:proofErr w:type="gramStart"/>
-            <w:r>
-              <w:rPr>
-                <w:rFonts w:asciiTheme="majorHAnsi" w:hAnsiTheme="majorHAnsi" w:cs="Times New Roman"/>
-                <w:b/>
-                <w:bCs/>
-                <w:sz w:val="28"/>
-                <w:szCs w:val="28"/>
-              </w:rPr>
-              <w:t xml:space="preserve">  :</w:t>
-            </w:r>
-            <w:proofErr w:type="gramEnd"/>
-            <w:r>
-              <w:rPr>
-                <w:rFonts w:asciiTheme="majorHAnsi" w:hAnsiTheme="majorHAnsi" w:cs="Times New Roman"/>
-                <w:b/>
-                <w:bCs/>
-                <w:sz w:val="28"/>
-                <w:szCs w:val="28"/>
-              </w:rPr>
-              <w:t xml:space="preserve"> &lt;&lt;</w:t>
-            </w:r>
-            <w:proofErr w:type="spellStart"/>
-            <w:r>
-              <w:rPr>
-                <w:rFonts w:asciiTheme="majorHAnsi" w:hAnsiTheme="majorHAnsi" w:cs="Times New Roman"/>
-                <w:b/>
-                <w:bCs/>
-                <w:sz w:val="28"/>
-                <w:szCs w:val="28"/>
-              </w:rPr>
-              <w:t>custname</w:t>
-            </w:r>
-            <w:proofErr w:type="spellEnd"/>
-            <w:r>
-              <w:rPr>
-                <w:rFonts w:asciiTheme="majorHAnsi" w:hAnsiTheme="majorHAnsi" w:cs="Times New Roman"/>
-                <w:b/>
-                <w:bCs/>
-                <w:sz w:val="28"/>
-                <w:szCs w:val="28"/>
-              </w:rPr>
-              <w:t>&gt;&gt;</w:t>
+              <w:t>Customer Name      : &lt;&lt;custname&gt;&gt;</w:t>
             </w:r>
           </w:p>
           <w:p>
@@ -141,51 +97,7 @@
                 <w:sz w:val="28"/>
                 <w:szCs w:val="28"/>
               </w:rPr>
-              <w:t xml:space="preserve">Customer </w:t>
-            </w:r>
-            <w:proofErr w:type="gramStart"/>
-            <w:r>
-              <w:rPr>
-                <w:rFonts w:asciiTheme="majorHAnsi" w:hAnsiTheme="majorHAnsi" w:cs="Times New Roman"/>
-                <w:b/>
-                <w:bCs/>
-                <w:sz w:val="28"/>
-                <w:szCs w:val="28"/>
-              </w:rPr>
-              <w:t>Number :</w:t>
-            </w:r>
-            <w:proofErr w:type="gramEnd"/>
-            <w:r>
-              <w:rPr>
-                <w:rFonts w:asciiTheme="majorHAnsi" w:hAnsiTheme="majorHAnsi" w:cs="Times New Roman"/>
-                <w:b/>
-                <w:bCs/>
-                <w:sz w:val="28"/>
-                <w:szCs w:val="28"/>
-              </w:rPr>
-              <w:t xml:space="preserve">  &lt;&lt;</w:t>
-            </w:r>
-            <w:proofErr w:type="spellStart"/>
-            <w:r>
-              <w:rPr>
-                <w:rFonts w:asciiTheme="majorHAnsi" w:hAnsiTheme="majorHAnsi" w:cs="Times New Roman"/>
-                <w:b/>
-                <w:bCs/>
-                <w:sz w:val="28"/>
-                <w:szCs w:val="28"/>
-              </w:rPr>
-              <w:t>custnum</w:t>
-            </w:r>
-            <w:proofErr w:type="spellEnd"/>
-            <w:r>
-              <w:rPr>
-                <w:rFonts w:asciiTheme="majorHAnsi" w:hAnsiTheme="majorHAnsi" w:cs="Times New Roman"/>
-                <w:b/>
-                <w:bCs/>
-                <w:sz w:val="28"/>
-                <w:szCs w:val="28"/>
-              </w:rPr>
-              <w:t>&gt;&gt;</w:t>
+              <w:t>Customer Number :  &lt;&lt;custnum&gt;&gt;</w:t>
             </w:r>
           </w:p>
           <w:p>
@@ -217,51 +129,7 @@
                 <w:sz w:val="28"/>
                 <w:szCs w:val="28"/>
               </w:rPr>
-              <w:t xml:space="preserve">Bill Date                   </w:t>
-            </w:r>
-            <w:proofErr w:type="gramStart"/>
-            <w:r>
-              <w:rPr>
-                <w:rFonts w:asciiTheme="majorHAnsi" w:hAnsiTheme="majorHAnsi" w:cs="Times New Roman"/>
-                <w:b/>
-                <w:bCs/>
-                <w:sz w:val="28"/>
-                <w:szCs w:val="28"/>
-              </w:rPr>
-              <w:t xml:space="preserve">  :</w:t>
-            </w:r>
-            <w:proofErr w:type="gramEnd"/>
-            <w:r>
-              <w:rPr>
-                <w:rFonts w:asciiTheme="majorHAnsi" w:hAnsiTheme="majorHAnsi" w:cs="Times New Roman"/>
-                <w:b/>
-                <w:bCs/>
-                <w:sz w:val="28"/>
-                <w:szCs w:val="28"/>
-              </w:rPr>
-              <w:t xml:space="preserve">  &lt;&lt;</w:t>
-            </w:r>
-            <w:proofErr w:type="spellStart"/>
-            <w:r>
-              <w:rPr>
-                <w:rFonts w:asciiTheme="majorHAnsi" w:hAnsiTheme="majorHAnsi" w:cs="Times New Roman"/>
-                <w:b/>
-                <w:bCs/>
-                <w:sz w:val="28"/>
-                <w:szCs w:val="28"/>
-              </w:rPr>
-              <w:t>billdate</w:t>
-            </w:r>
-            <w:proofErr w:type="spellEnd"/>
-            <w:r>
-              <w:rPr>
-                <w:rFonts w:asciiTheme="majorHAnsi" w:hAnsiTheme="majorHAnsi" w:cs="Times New Roman"/>
-                <w:b/>
-                <w:bCs/>
-                <w:sz w:val="28"/>
-                <w:szCs w:val="28"/>
-              </w:rPr>
-              <w:t>&gt;&gt;</w:t>
+              <w:t>Bill Date                     :  &lt;&lt;billdate&gt;&gt;</w:t>
             </w:r>
           </w:p>
           <w:p>
@@ -303,9 +171,30 @@
                 <w:sz w:val="28"/>
                 <w:szCs w:val="28"/>
               </w:rPr>
-              <w:t xml:space="preserve">Bill No                      </w:t>
+              <w:t>Bill No                        :   &lt;&lt;billno&gt;&gt;</w:t>
             </w:r>
-            <w:proofErr w:type="gramStart"/>
+          </w:p>
+          <w:p>
+            <w:pPr>
+              <w:rPr>
+                <w:rFonts w:asciiTheme="majorHAnsi" w:hAnsiTheme="majorHAnsi" w:cs="Times New Roman"/>
+                <w:b/>
+                <w:bCs/>
+                <w:sz w:val="28"/>
+                <w:szCs w:val="28"/>
+              </w:rPr>
+            </w:pPr>
+          </w:p>
+          <w:p>
+            <w:pPr>
+              <w:rPr>
+                <w:rFonts w:asciiTheme="majorHAnsi" w:hAnsiTheme="majorHAnsi" w:cs="Times New Roman"/>
+                <w:b/>
+                <w:bCs/>
+                <w:sz w:val="28"/>
+                <w:szCs w:val="28"/>
+              </w:rPr>
+            </w:pPr>
             <w:r>
               <w:rPr>
                 <w:rFonts w:asciiTheme="majorHAnsi" w:hAnsiTheme="majorHAnsi" w:cs="Times New Roman"/>
@@ -314,40 +203,7 @@
                 <w:sz w:val="28"/>
                 <w:szCs w:val="28"/>
               </w:rPr>
-              <w:t xml:space="preserve">  :</w:t>
-            </w:r>
-            <w:proofErr w:type="gramEnd"/>
-            <w:r>
-              <w:rPr>
-                <w:rFonts w:asciiTheme="majorHAnsi" w:hAnsiTheme="majorHAnsi" w:cs="Times New Roman"/>
-                <w:b/>
-                <w:bCs/>
-                <w:sz w:val="28"/>
-                <w:szCs w:val="28"/>
-              </w:rPr>
-              <w:t xml:space="preserve">   &lt;&lt;</w:t>
-            </w:r>
-            <w:proofErr w:type="spellStart"/>
-            <w:r>
-              <w:rPr>
-                <w:rFonts w:asciiTheme="majorHAnsi" w:hAnsiTheme="majorHAnsi" w:cs="Times New Roman"/>
-                <w:b/>
-                <w:bCs/>
-                <w:sz w:val="28"/>
-                <w:szCs w:val="28"/>
-              </w:rPr>
-              <w:t>billno</w:t>
-            </w:r>
-            <w:proofErr w:type="spellEnd"/>
-            <w:r>
-              <w:rPr>
-                <w:rFonts w:asciiTheme="majorHAnsi" w:hAnsiTheme="majorHAnsi" w:cs="Times New Roman"/>
-                <w:b/>
-                <w:bCs/>
-                <w:sz w:val="28"/>
-                <w:szCs w:val="28"/>
-              </w:rPr>
-              <w:t>&gt;&gt;</w:t>
+              <w:t>Payment ID              :  &lt;&lt;payid&gt;&gt;</w:t>
             </w:r>
           </w:p>
           <w:bookmarkEnd w:id="1"/>
@@ -645,7 +501,6 @@
                                         <w:sz w:val="24"/>
                                       </w:rPr>
                                     </w:pPr>
-                                    <w:proofErr w:type="spellStart"/>
                                     <w:r>
                                       <w:rPr>
                                         <w:rFonts w:asciiTheme="minorHAnsi" w:hAnsiTheme="minorHAnsi" w:cstheme="minorHAnsi"/>
@@ -694,18 +549,7 @@
                                         <w:w w:val="105"/>
                                         <w:sz w:val="24"/>
                                       </w:rPr>
-                                      <w:t>eindia</w:t>
-                                    </w:r>
-                                    <w:proofErr w:type="spellEnd"/>
-                                    <w:r>
-                                      <w:rPr>
-                                        <w:rFonts w:asciiTheme="minorHAnsi" w:hAnsiTheme="minorHAnsi" w:cstheme="minorHAnsi"/>
-                                        <w:color w:val="231F20"/>
-                                        <w:spacing w:val="-1"/>
-                                        <w:w w:val="105"/>
-                                        <w:sz w:val="24"/>
-                                      </w:rPr>
-                                      <w:t>.</w:t>
+                                      <w:t>eindia.</w:t>
                                     </w:r>
                                     <w:r>
                                       <w:rPr>
@@ -842,19 +686,8 @@
                                         <w:w w:val="105"/>
                                         <w:sz w:val="20"/>
                                       </w:rPr>
-                                      <w:t>@</w:t>
+                                      <w:t>@pandijegan.k</w:t>
                                     </w:r>
-                                    <w:proofErr w:type="gramStart"/>
-                                    <w:r>
-                                      <w:rPr>
-                                        <w:rFonts w:asciiTheme="minorHAnsi" w:hAnsiTheme="minorHAnsi" w:cstheme="minorHAnsi"/>
-                                        <w:color w:val="231F20"/>
-                                        <w:w w:val="105"/>
-                                        <w:sz w:val="20"/>
-                                      </w:rPr>
-                                      <w:t>pandijegan.k</w:t>
-                                    </w:r>
-                                    <w:proofErr w:type="gramEnd"/>
                                   </w:p>
                                   <w:p>
                                     <w:pPr>
@@ -908,29 +741,7 @@
                                         <w:spacing w:val="-2"/>
                                         <w:w w:val="90"/>
                                       </w:rPr>
-                                      <w:t xml:space="preserve">4765/5, </w:t>
-                                    </w:r>
-                                    <w:proofErr w:type="spellStart"/>
-                                    <w:r>
-                                      <w:rPr>
-                                        <w:rFonts w:asciiTheme="minorHAnsi" w:hAnsiTheme="minorHAnsi" w:cstheme="minorHAnsi"/>
-                                        <w:b/>
-                                        <w:color w:val="231F20"/>
-                                        <w:spacing w:val="-2"/>
-                                        <w:w w:val="90"/>
-                                      </w:rPr>
-                                      <w:t>Ayyanarpuram</w:t>
-                                    </w:r>
-                                    <w:proofErr w:type="spellEnd"/>
-                                    <w:r>
-                                      <w:rPr>
-                                        <w:rFonts w:asciiTheme="minorHAnsi" w:hAnsiTheme="minorHAnsi" w:cstheme="minorHAnsi"/>
-                                        <w:b/>
-                                        <w:color w:val="231F20"/>
-                                        <w:spacing w:val="-2"/>
-                                        <w:w w:val="90"/>
-                                      </w:rPr>
-                                      <w:t xml:space="preserve"> </w:t>
+                                      <w:t xml:space="preserve">4765/5, Ayyanarpuram </w:t>
                                     </w:r>
                                     <w:r>
                                       <w:rPr>
@@ -1009,27 +820,7 @@
                                         <w:color w:val="231F20"/>
                                         <w:w w:val="90"/>
                                       </w:rPr>
-                                      <w:t xml:space="preserve"> </w:t>
-                                    </w:r>
-                                    <w:proofErr w:type="spellStart"/>
-                                    <w:r>
-                                      <w:rPr>
-                                        <w:rFonts w:asciiTheme="minorHAnsi" w:hAnsiTheme="minorHAnsi" w:cstheme="minorHAnsi"/>
-                                        <w:b/>
-                                        <w:color w:val="231F20"/>
-                                        <w:w w:val="90"/>
-                                      </w:rPr>
-                                      <w:t>Alangudi</w:t>
-                                    </w:r>
-                                    <w:proofErr w:type="spellEnd"/>
-                                    <w:r>
-                                      <w:rPr>
-                                        <w:rFonts w:asciiTheme="minorHAnsi" w:hAnsiTheme="minorHAnsi" w:cstheme="minorHAnsi"/>
-                                        <w:b/>
-                                        <w:color w:val="231F20"/>
-                                        <w:w w:val="90"/>
-                                      </w:rPr>
-                                      <w:t xml:space="preserve"> Road, Pudukkottai - 622001</w:t>
+                                      <w:t xml:space="preserve"> Alangudi Road, Pudukkottai - 622001</w:t>
                                     </w:r>
                                     <w:r>
                                       <w:rPr>
@@ -1041,25 +832,13 @@
                                       </w:rPr>
                                       <w:t xml:space="preserve"> </w:t>
                                     </w:r>
-                                    <w:proofErr w:type="spellStart"/>
-                                    <w:proofErr w:type="gramStart"/>
                                     <w:r>
                                       <w:rPr>
                                         <w:rFonts w:asciiTheme="minorHAnsi" w:hAnsiTheme="minorHAnsi" w:cstheme="minorHAnsi"/>
                                         <w:b/>
                                         <w:color w:val="231F20"/>
                                       </w:rPr>
-                                      <w:t>Tamilnadu,India</w:t>
-                                    </w:r>
-                                    <w:proofErr w:type="spellEnd"/>
-                                    <w:proofErr w:type="gramEnd"/>
-                                    <w:r>
-                                      <w:rPr>
-                                        <w:rFonts w:asciiTheme="minorHAnsi" w:hAnsiTheme="minorHAnsi" w:cstheme="minorHAnsi"/>
-                                        <w:b/>
-                                        <w:color w:val="231F20"/>
-                                      </w:rPr>
-                                      <w:t>.</w:t>
+                                      <w:t>Tamilnadu,India.</w:t>
                                     </w:r>
                                   </w:p>
                                 </w:txbxContent>
@@ -1235,7 +1014,6 @@
                                   <w:sz w:val="24"/>
                                 </w:rPr>
                               </w:pPr>
-                              <w:proofErr w:type="spellStart"/>
                               <w:r>
                                 <w:rPr>
                                   <w:rFonts w:asciiTheme="minorHAnsi" w:hAnsiTheme="minorHAnsi" w:cstheme="minorHAnsi"/>
@@ -1284,18 +1062,7 @@
                                   <w:w w:val="105"/>
                                   <w:sz w:val="24"/>
                                 </w:rPr>
-                                <w:t>eindia</w:t>
-                              </w:r>
-                              <w:proofErr w:type="spellEnd"/>
-                              <w:r>
-                                <w:rPr>
-                                  <w:rFonts w:asciiTheme="minorHAnsi" w:hAnsiTheme="minorHAnsi" w:cstheme="minorHAnsi"/>
-                                  <w:color w:val="231F20"/>
-                                  <w:spacing w:val="-1"/>
-                                  <w:w w:val="105"/>
-                                  <w:sz w:val="24"/>
-                                </w:rPr>
-                                <w:t>.</w:t>
+                                <w:t>eindia.</w:t>
                               </w:r>
                               <w:r>
                                 <w:rPr>
@@ -1432,19 +1199,8 @@
                                   <w:w w:val="105"/>
                                   <w:sz w:val="20"/>
                                 </w:rPr>
-                                <w:t>@</w:t>
+                                <w:t>@pandijegan.k</w:t>
                               </w:r>
-                              <w:proofErr w:type="gramStart"/>
-                              <w:r>
-                                <w:rPr>
-                                  <w:rFonts w:asciiTheme="minorHAnsi" w:hAnsiTheme="minorHAnsi" w:cstheme="minorHAnsi"/>
-                                  <w:color w:val="231F20"/>
-                                  <w:w w:val="105"/>
-                                  <w:sz w:val="20"/>
-                                </w:rPr>
-                                <w:t>pandijegan.k</w:t>
-                              </w:r>
-                              <w:proofErr w:type="gramEnd"/>
                             </w:p>
                             <w:p>
                               <w:pPr>
@@ -1498,29 +1254,7 @@
                                   <w:spacing w:val="-2"/>
                                   <w:w w:val="90"/>
                                 </w:rPr>
-                                <w:t xml:space="preserve">4765/5, </w:t>
-                              </w:r>
-                              <w:proofErr w:type="spellStart"/>
-                              <w:r>
-                                <w:rPr>
-                                  <w:rFonts w:asciiTheme="minorHAnsi" w:hAnsiTheme="minorHAnsi" w:cstheme="minorHAnsi"/>
-                                  <w:b/>
-                                  <w:color w:val="231F20"/>
-                                  <w:spacing w:val="-2"/>
-                                  <w:w w:val="90"/>
-                                </w:rPr>
-                                <w:t>Ayyanarpuram</w:t>
-                              </w:r>
-                              <w:proofErr w:type="spellEnd"/>
-                              <w:r>
-                                <w:rPr>
-                                  <w:rFonts w:asciiTheme="minorHAnsi" w:hAnsiTheme="minorHAnsi" w:cstheme="minorHAnsi"/>
-                                  <w:b/>
-                                  <w:color w:val="231F20"/>
-                                  <w:spacing w:val="-2"/>
-                                  <w:w w:val="90"/>
-                                </w:rPr>
-                                <w:t xml:space="preserve"> </w:t>
+                                <w:t xml:space="preserve">4765/5, Ayyanarpuram </w:t>
                               </w:r>
                               <w:r>
                                 <w:rPr>
@@ -1599,27 +1333,7 @@
                                   <w:color w:val="231F20"/>
                                   <w:w w:val="90"/>
                                 </w:rPr>
-                                <w:t xml:space="preserve"> </w:t>
-                              </w:r>
-                              <w:proofErr w:type="spellStart"/>
-                              <w:r>
-                                <w:rPr>
-                                  <w:rFonts w:asciiTheme="minorHAnsi" w:hAnsiTheme="minorHAnsi" w:cstheme="minorHAnsi"/>
-                                  <w:b/>
-                                  <w:color w:val="231F20"/>
-                                  <w:w w:val="90"/>
-                                </w:rPr>
-                                <w:t>Alangudi</w:t>
-                              </w:r>
-                              <w:proofErr w:type="spellEnd"/>
-                              <w:r>
-                                <w:rPr>
-                                  <w:rFonts w:asciiTheme="minorHAnsi" w:hAnsiTheme="minorHAnsi" w:cstheme="minorHAnsi"/>
-                                  <w:b/>
-                                  <w:color w:val="231F20"/>
-                                  <w:w w:val="90"/>
-                                </w:rPr>
-                                <w:t xml:space="preserve"> Road, Pudukkottai - 622001</w:t>
+                                <w:t xml:space="preserve"> Alangudi Road, Pudukkottai - 622001</w:t>
                               </w:r>
                               <w:r>
                                 <w:rPr>
@@ -1631,25 +1345,13 @@
                                 </w:rPr>
                                 <w:t xml:space="preserve"> </w:t>
                               </w:r>
-                              <w:proofErr w:type="spellStart"/>
-                              <w:proofErr w:type="gramStart"/>
                               <w:r>
                                 <w:rPr>
                                   <w:rFonts w:asciiTheme="minorHAnsi" w:hAnsiTheme="minorHAnsi" w:cstheme="minorHAnsi"/>
                                   <w:b/>
                                   <w:color w:val="231F20"/>
                                 </w:rPr>
-                                <w:t>Tamilnadu,India</w:t>
-                              </w:r>
-                              <w:proofErr w:type="spellEnd"/>
-                              <w:proofErr w:type="gramEnd"/>
-                              <w:r>
-                                <w:rPr>
-                                  <w:rFonts w:asciiTheme="minorHAnsi" w:hAnsiTheme="minorHAnsi" w:cstheme="minorHAnsi"/>
-                                  <w:b/>
-                                  <w:color w:val="231F20"/>
-                                </w:rPr>
-                                <w:t>.</w:t>
+                                <w:t>Tamilnadu,India.</w:t>
                               </w:r>
                             </w:p>
                           </w:txbxContent>
@@ -1739,7 +1441,6 @@
               </w:rPr>
               <w:t>&lt;&lt;</w:t>
             </w:r>
-            <w:proofErr w:type="spellStart"/>
             <w:r>
               <w:rPr>
                 <w:rFonts w:asciiTheme="majorHAnsi" w:hAnsiTheme="majorHAnsi" w:cs="Times New Roman"/>
@@ -1748,7 +1449,6 @@
               </w:rPr>
               <w:t>billnodet</w:t>
             </w:r>
-            <w:proofErr w:type="spellEnd"/>
             <w:r>
               <w:rPr>
                 <w:rFonts w:ascii="Times New Roman" w:hAnsi="Times New Roman" w:cs="Times New Roman"/>
@@ -1923,25 +1623,7 @@
               <w:sz w:val="24"/>
               <w:szCs w:val="24"/>
             </w:rPr>
-            <w:t>SGST = &lt;&lt;</w:t>
-          </w:r>
-          <w:proofErr w:type="spellStart"/>
-          <w:r>
-            <w:rPr>
-              <w:rFonts w:ascii="Times New Roman" w:hAnsi="Times New Roman" w:cs="Times New Roman"/>
-              <w:sz w:val="24"/>
-              <w:szCs w:val="24"/>
-            </w:rPr>
-            <w:t>sgst</w:t>
-          </w:r>
-          <w:proofErr w:type="spellEnd"/>
-          <w:r>
-            <w:rPr>
-              <w:rFonts w:ascii="Times New Roman" w:hAnsi="Times New Roman" w:cs="Times New Roman"/>
-              <w:sz w:val="24"/>
-              <w:szCs w:val="24"/>
-            </w:rPr>
-            <w:t>&gt;&gt;</w:t>
+            <w:t>SGST = &lt;&lt;sgst&gt;&gt;</w:t>
           </w:r>
           <w:r>
             <w:rPr>
@@ -1980,25 +1662,7 @@
               <w:sz w:val="24"/>
               <w:szCs w:val="24"/>
             </w:rPr>
-            <w:t>CGST = &lt;&lt;</w:t>
-          </w:r>
-          <w:proofErr w:type="spellStart"/>
-          <w:r>
-            <w:rPr>
-              <w:rFonts w:ascii="Times New Roman" w:hAnsi="Times New Roman" w:cs="Times New Roman"/>
-              <w:sz w:val="24"/>
-              <w:szCs w:val="24"/>
-            </w:rPr>
-            <w:t>cgst</w:t>
-          </w:r>
-          <w:proofErr w:type="spellEnd"/>
-          <w:r>
-            <w:rPr>
-              <w:rFonts w:ascii="Times New Roman" w:hAnsi="Times New Roman" w:cs="Times New Roman"/>
-              <w:sz w:val="24"/>
-              <w:szCs w:val="24"/>
-            </w:rPr>
-            <w:t xml:space="preserve">&gt;&gt;  </w:t>
+            <w:t xml:space="preserve">CGST = &lt;&lt;cgst&gt;&gt;  </w:t>
           </w:r>
         </w:p>
       </w:tc>
@@ -2066,25 +1730,7 @@
               <w:sz w:val="24"/>
               <w:szCs w:val="24"/>
             </w:rPr>
-            <w:t>Total Amount = &lt;&lt;</w:t>
-          </w:r>
-          <w:proofErr w:type="spellStart"/>
-          <w:r>
-            <w:rPr>
-              <w:rFonts w:ascii="Times New Roman" w:hAnsi="Times New Roman" w:cs="Times New Roman"/>
-              <w:sz w:val="24"/>
-              <w:szCs w:val="24"/>
-            </w:rPr>
-            <w:t>totalamount</w:t>
-          </w:r>
-          <w:proofErr w:type="spellEnd"/>
-          <w:r>
-            <w:rPr>
-              <w:rFonts w:ascii="Times New Roman" w:hAnsi="Times New Roman" w:cs="Times New Roman"/>
-              <w:sz w:val="24"/>
-              <w:szCs w:val="24"/>
-            </w:rPr>
-            <w:t>&gt;&gt;</w:t>
+            <w:t>Total Amount = &lt;&lt;totalamount&gt;&gt;</w:t>
           </w:r>
           <w:r>
             <w:rPr>

</xml_diff>

<commit_message>
KK: Template 1 Changes
</commit_message>
<xml_diff>
--- a/StellarBillingSystem/BillTemplate Branch1.docx
+++ b/StellarBillingSystem/BillTemplate Branch1.docx
@@ -1,6 +1,6 @@
 
 <file path=word/document.xml><?xml version="1.0" encoding="utf-8"?>
-<w:document xmlns:wpc="http://schemas.microsoft.com/office/word/2010/wordprocessingCanvas" xmlns:cx="http://schemas.microsoft.com/office/drawing/2014/chartex" xmlns:cx1="http://schemas.microsoft.com/office/drawing/2015/9/8/chartex" xmlns:cx2="http://schemas.microsoft.com/office/drawing/2015/10/21/chartex" xmlns:cx3="http://schemas.microsoft.com/office/drawing/2016/5/9/chartex" xmlns:cx4="http://schemas.microsoft.com/office/drawing/2016/5/10/chartex" xmlns:cx5="http://schemas.microsoft.com/office/drawing/2016/5/11/chartex" xmlns:cx6="http://schemas.microsoft.com/office/drawing/2016/5/12/chartex" xmlns:cx7="http://schemas.microsoft.com/office/drawing/2016/5/13/chartex" xmlns:cx8="http://schemas.microsoft.com/office/drawing/2016/5/14/chartex" xmlns:mc="http://schemas.openxmlformats.org/markup-compatibility/2006" xmlns:aink="http://schemas.microsoft.com/office/drawing/2016/ink" xmlns:am3d="http://schemas.microsoft.com/office/drawing/2017/model3d" xmlns:o="urn:schemas-microsoft-com:office:office" xmlns:oel="http://schemas.microsoft.com/office/2019/extlst" xmlns:r="http://schemas.openxmlformats.org/officeDocument/2006/relationships" xmlns:m="http://schemas.openxmlformats.org/officeDocument/2006/math" xmlns:v="urn:schemas-microsoft-com:vml" xmlns:wp14="http://schemas.microsoft.com/office/word/2010/wordprocessingDrawing" xmlns:wp="http://schemas.openxmlformats.org/drawingml/2006/wordprocessingDrawing" xmlns:w10="urn:schemas-microsoft-com:office:word" xmlns:w="http://schemas.openxmlformats.org/wordprocessingml/2006/main" xmlns:w14="http://schemas.microsoft.com/office/word/2010/wordml" xmlns:w15="http://schemas.microsoft.com/office/word/2012/wordml" xmlns:w16cex="http://schemas.microsoft.com/office/word/2018/wordml/cex" xmlns:w16cid="http://schemas.microsoft.com/office/word/2016/wordml/cid" xmlns:w16="http://schemas.microsoft.com/office/word/2018/wordml" xmlns:w16sdtdh="http://schemas.microsoft.com/office/word/2020/wordml/sdtdatahash" xmlns:w16se="http://schemas.microsoft.com/office/word/2015/wordml/symex" xmlns:wpg="http://schemas.microsoft.com/office/word/2010/wordprocessingGroup" xmlns:wpi="http://schemas.microsoft.com/office/word/2010/wordprocessingInk" xmlns:wne="http://schemas.microsoft.com/office/word/2006/wordml" xmlns:wps="http://schemas.microsoft.com/office/word/2010/wordprocessingShape" mc:Ignorable="w14 w15 w16se w16cid w16 w16cex w16sdtdh wp14">
+<w:document xmlns:wpc="http://schemas.microsoft.com/office/word/2010/wordprocessingCanvas" xmlns:cx="http://schemas.microsoft.com/office/drawing/2014/chartex" xmlns:cx1="http://schemas.microsoft.com/office/drawing/2015/9/8/chartex" xmlns:cx2="http://schemas.microsoft.com/office/drawing/2015/10/21/chartex" xmlns:cx3="http://schemas.microsoft.com/office/drawing/2016/5/9/chartex" xmlns:cx4="http://schemas.microsoft.com/office/drawing/2016/5/10/chartex" xmlns:cx5="http://schemas.microsoft.com/office/drawing/2016/5/11/chartex" xmlns:cx6="http://schemas.microsoft.com/office/drawing/2016/5/12/chartex" xmlns:cx7="http://schemas.microsoft.com/office/drawing/2016/5/13/chartex" xmlns:cx8="http://schemas.microsoft.com/office/drawing/2016/5/14/chartex" xmlns:mc="http://schemas.openxmlformats.org/markup-compatibility/2006" xmlns:aink="http://schemas.microsoft.com/office/drawing/2016/ink" xmlns:am3d="http://schemas.microsoft.com/office/drawing/2017/model3d" xmlns:o="urn:schemas-microsoft-com:office:office" xmlns:oel="http://schemas.microsoft.com/office/2019/extlst" xmlns:r="http://schemas.openxmlformats.org/officeDocument/2006/relationships" xmlns:m="http://schemas.openxmlformats.org/officeDocument/2006/math" xmlns:v="urn:schemas-microsoft-com:vml" xmlns:wp14="http://schemas.microsoft.com/office/word/2010/wordprocessingDrawing" xmlns:wp="http://schemas.openxmlformats.org/drawingml/2006/wordprocessingDrawing" xmlns:w10="urn:schemas-microsoft-com:office:word" xmlns:w="http://schemas.openxmlformats.org/wordprocessingml/2006/main" xmlns:w14="http://schemas.microsoft.com/office/word/2010/wordml" xmlns:w15="http://schemas.microsoft.com/office/word/2012/wordml" xmlns:w16cex="http://schemas.microsoft.com/office/word/2018/wordml/cex" xmlns:w16cid="http://schemas.microsoft.com/office/word/2016/wordml/cid" xmlns:w16="http://schemas.microsoft.com/office/word/2018/wordml" xmlns:w16du="http://schemas.microsoft.com/office/word/2023/wordml/word16du" xmlns:w16sdtdh="http://schemas.microsoft.com/office/word/2020/wordml/sdtdatahash" xmlns:w16se="http://schemas.microsoft.com/office/word/2015/wordml/symex" xmlns:wpg="http://schemas.microsoft.com/office/word/2010/wordprocessingGroup" xmlns:wpi="http://schemas.microsoft.com/office/word/2010/wordprocessingInk" xmlns:wne="http://schemas.microsoft.com/office/word/2006/wordml" xmlns:wps="http://schemas.microsoft.com/office/word/2010/wordprocessingShape" mc:Ignorable="w14 w15 w16se w16cid w16 w16cex w16sdtdh w16du wp14">
   <w:body>
     <w:p>
       <w:pPr>
@@ -665,7 +665,7 @@
               </wp:anchor>
             </w:drawing>
           </mc:Choice>
-          <mc:Fallback xmlns:w16du="http://schemas.microsoft.com/office/word/2023/wordml/word16du">
+          <mc:Fallback>
             <w:pict>
               <v:group w14:anchorId="27B167AD" id="Group 14" o:spid="_x0000_s1026" style="position:absolute;margin-left:352.75pt;margin-top:7.65pt;width:228.15pt;height:179.95pt;z-index:15732736;mso-position-horizontal-relative:page" coordorigin="6956,-888" coordsize="4297,3599" o:gfxdata="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">
                 <v:shapetype id="_x0000_t75" coordsize="21600,21600" o:spt="75" o:preferrelative="t" path="m@4@5l@4@11@9@11@9@5xe" filled="f" stroked="f">
@@ -984,8 +984,18 @@
                             <w:w w:val="105"/>
                             <w:sz w:val="20"/>
                           </w:rPr>
-                          <w:t>@pandijegan.k</w:t>
+                          <w:t>@</w:t>
                         </w:r>
+                        <w:proofErr w:type="gramStart"/>
+                        <w:r>
+                          <w:rPr>
+                            <w:color w:val="231F20"/>
+                            <w:w w:val="105"/>
+                            <w:sz w:val="20"/>
+                          </w:rPr>
+                          <w:t>pandijegan.k</w:t>
+                        </w:r>
+                        <w:proofErr w:type="gramEnd"/>
                       </w:p>
                       <w:p>
                         <w:pPr>
@@ -1154,6 +1164,7 @@
                           <w:t xml:space="preserve"> </w:t>
                         </w:r>
                         <w:proofErr w:type="spellStart"/>
+                        <w:proofErr w:type="gramStart"/>
                         <w:r>
                           <w:rPr>
                             <w:b/>
@@ -1162,6 +1173,7 @@
                           <w:t>Tamilnadu,India</w:t>
                         </w:r>
                         <w:proofErr w:type="spellEnd"/>
+                        <w:proofErr w:type="gramEnd"/>
                         <w:r>
                           <w:rPr>
                             <w:b/>
@@ -1893,7 +1905,7 @@
               </wp:anchor>
             </w:drawing>
           </mc:Choice>
-          <mc:Fallback xmlns:w16du="http://schemas.microsoft.com/office/word/2023/wordml/word16du">
+          <mc:Fallback>
             <w:pict>
               <v:shape w14:anchorId="1BA5AC5A" id="Textbox 8" o:spid="_x0000_s1029" type="#_x0000_t202" style="position:absolute;left:0;text-align:left;margin-left:32.8pt;margin-top:8.25pt;width:267pt;height:20.4pt;z-index:487527424;visibility:visible;mso-wrap-style:square;mso-width-percent:0;mso-height-percent:0;mso-wrap-distance-left:9pt;mso-wrap-distance-top:0;mso-wrap-distance-right:9pt;mso-wrap-distance-bottom:0;mso-position-horizontal:absolute;mso-position-horizontal-relative:text;mso-position-vertical:absolute;mso-position-vertical-relative:text;mso-width-percent:0;mso-height-percent:0;mso-width-relative:margin;mso-height-relative:margin;v-text-anchor:top" o:gfxdata="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" filled="f" stroked="f">
                 <v:textbox inset="0,0,0,0">
@@ -2139,7 +2151,7 @@
               </wp:anchor>
             </w:drawing>
           </mc:Choice>
-          <mc:Fallback xmlns:w16du="http://schemas.microsoft.com/office/word/2023/wordml/word16du">
+          <mc:Fallback>
             <w:pict>
               <v:shape w14:anchorId="18B259E4" id="_x0000_s1030" type="#_x0000_t202" style="position:absolute;left:0;text-align:left;margin-left:56.2pt;margin-top:6.25pt;width:249pt;height:19.8pt;z-index:487529472;visibility:visible;mso-wrap-style:square;mso-width-percent:0;mso-height-percent:0;mso-wrap-distance-left:9pt;mso-wrap-distance-top:0;mso-wrap-distance-right:9pt;mso-wrap-distance-bottom:0;mso-position-horizontal:absolute;mso-position-horizontal-relative:text;mso-position-vertical:absolute;mso-position-vertical-relative:text;mso-width-percent:0;mso-height-percent:0;mso-width-relative:margin;mso-height-relative:margin;v-text-anchor:top" o:gfxdata="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" filled="f" stroked="f">
                 <v:textbox inset="0,0,0,0">
@@ -2321,7 +2333,7 @@
               </wp:anchor>
             </w:drawing>
           </mc:Choice>
-          <mc:Fallback xmlns:w16du="http://schemas.microsoft.com/office/word/2023/wordml/word16du">
+          <mc:Fallback>
             <w:pict>
               <v:shape w14:anchorId="096909C2" id="_x0000_s1031" type="#_x0000_t202" style="position:absolute;left:0;text-align:left;margin-left:52.6pt;margin-top:4.9pt;width:260.55pt;height:20.4pt;z-index:487531520;visibility:visible;mso-wrap-style:square;mso-width-percent:0;mso-height-percent:0;mso-wrap-distance-left:9pt;mso-wrap-distance-top:0;mso-wrap-distance-right:9pt;mso-wrap-distance-bottom:0;mso-position-horizontal:absolute;mso-position-horizontal-relative:text;mso-position-vertical:absolute;mso-position-vertical-relative:text;mso-width-percent:0;mso-height-percent:0;mso-width-relative:margin;mso-height-relative:margin;v-text-anchor:top" o:gfxdata="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" filled="f" stroked="f">
                 <v:textbox inset="0,0,0,0">
@@ -2417,7 +2429,7 @@
           <w:noProof/>
         </w:rPr>
         <w:drawing>
-          <wp:anchor distT="0" distB="0" distL="0" distR="0" simplePos="0" relativeHeight="15729149" behindDoc="1" locked="0" layoutInCell="1" allowOverlap="1" wp14:anchorId="5BE326BF" wp14:editId="4DFB2CE8">
+          <wp:anchor distT="0" distB="0" distL="0" distR="0" simplePos="0" relativeHeight="15729149" behindDoc="1" locked="0" layoutInCell="1" allowOverlap="1" wp14:anchorId="5BE326BF" wp14:editId="4C365427">
             <wp:simplePos x="0" y="0"/>
             <wp:positionH relativeFrom="page">
               <wp:posOffset>278823</wp:posOffset>
@@ -2529,178 +2541,7 @@
               <mc:AlternateContent>
                 <mc:Choice Requires="wps">
                   <w:drawing>
-                    <wp:anchor distT="0" distB="0" distL="114300" distR="114300" simplePos="0" relativeHeight="487624704" behindDoc="0" locked="0" layoutInCell="1" allowOverlap="1" wp14:anchorId="4688A267" wp14:editId="73EBE77F">
-                      <wp:simplePos x="0" y="0"/>
-                      <wp:positionH relativeFrom="column">
-                        <wp:posOffset>154940</wp:posOffset>
-                      </wp:positionH>
-                      <wp:positionV relativeFrom="paragraph">
-                        <wp:posOffset>38735</wp:posOffset>
-                      </wp:positionV>
-                      <wp:extent cx="2256155" cy="433070"/>
-                      <wp:effectExtent l="0" t="0" r="0" b="0"/>
-                      <wp:wrapNone/>
-                      <wp:docPr id="2" name="Textbox 8"/>
-                      <wp:cNvGraphicFramePr/>
-                      <a:graphic xmlns:a="http://schemas.openxmlformats.org/drawingml/2006/main">
-                        <a:graphicData uri="http://schemas.microsoft.com/office/word/2010/wordprocessingShape">
-                          <wps:wsp>
-                            <wps:cNvSpPr txBox="1"/>
-                            <wps:spPr>
-                              <a:xfrm>
-                                <a:off x="0" y="0"/>
-                                <a:ext cx="2256155" cy="433070"/>
-                              </a:xfrm>
-                              <a:prstGeom prst="rect">
-                                <a:avLst/>
-                              </a:prstGeom>
-                            </wps:spPr>
-                            <wps:txbx>
-                              <w:txbxContent>
-                                <w:p>
-                                  <w:pPr>
-                                    <w:rPr>
-                                      <w:bCs/>
-                                      <w:sz w:val="24"/>
-                                      <w:szCs w:val="24"/>
-                                      <w:lang w:val="en-IN"/>
-                                    </w:rPr>
-                                  </w:pPr>
-                                  <w:r>
-                                    <w:rPr>
-                                      <w:bCs/>
-                                      <w:color w:val="231F20"/>
-                                      <w:sz w:val="24"/>
-                                      <w:szCs w:val="24"/>
-                                      <w:lang w:val="en-IN"/>
-                                    </w:rPr>
-                                    <w:t xml:space="preserve">    </w:t>
-                                  </w:r>
-                                  <w:r>
-                                    <w:rPr>
-                                      <w:bCs/>
-                                      <w:color w:val="231F20"/>
-                                      <w:sz w:val="24"/>
-                                      <w:szCs w:val="24"/>
-                                      <w:lang w:val="en-IN"/>
-                                    </w:rPr>
-                                    <w:t>&lt;&lt;description</w:t>
-                                  </w:r>
-                                  <w:r>
-                                    <w:rPr>
-                                      <w:bCs/>
-                                      <w:color w:val="231F20"/>
-                                      <w:sz w:val="24"/>
-                                      <w:szCs w:val="24"/>
-                                      <w:lang w:val="en-IN"/>
-                                    </w:rPr>
-                                    <w:t>1</w:t>
-                                  </w:r>
-                                  <w:r>
-                                    <w:rPr>
-                                      <w:bCs/>
-                                      <w:color w:val="231F20"/>
-                                      <w:sz w:val="24"/>
-                                      <w:szCs w:val="24"/>
-                                      <w:lang w:val="en-IN"/>
-                                    </w:rPr>
-                                    <w:t>&gt;&gt;</w:t>
-                                  </w:r>
-                                </w:p>
-                              </w:txbxContent>
-                            </wps:txbx>
-                            <wps:bodyPr wrap="square" lIns="0" tIns="0" rIns="0" bIns="0" rtlCol="0">
-                              <a:noAutofit/>
-                            </wps:bodyPr>
-                          </wps:wsp>
-                        </a:graphicData>
-                      </a:graphic>
-                      <wp14:sizeRelH relativeFrom="margin">
-                        <wp14:pctWidth>0</wp14:pctWidth>
-                      </wp14:sizeRelH>
-                      <wp14:sizeRelV relativeFrom="margin">
-                        <wp14:pctHeight>0</wp14:pctHeight>
-                      </wp14:sizeRelV>
-                    </wp:anchor>
-                  </w:drawing>
-                </mc:Choice>
-                <mc:Fallback>
-                  <w:pict>
-                    <v:shapetype w14:anchorId="4688A267" id="_x0000_t202" coordsize="21600,21600" o:spt="202" path="m,l,21600r21600,l21600,xe">
-                      <v:stroke joinstyle="miter"/>
-                      <v:path gradientshapeok="t" o:connecttype="rect"/>
-                    </v:shapetype>
-                    <v:shape id="_x0000_s1032" type="#_x0000_t202" style="position:absolute;margin-left:12.2pt;margin-top:3.05pt;width:177.65pt;height:34.1pt;z-index:487624704;visibility:visible;mso-wrap-style:square;mso-width-percent:0;mso-height-percent:0;mso-wrap-distance-left:9pt;mso-wrap-distance-top:0;mso-wrap-distance-right:9pt;mso-wrap-distance-bottom:0;mso-position-horizontal:absolute;mso-position-horizontal-relative:text;mso-position-vertical:absolute;mso-position-vertical-relative:text;mso-width-percent:0;mso-height-percent:0;mso-width-relative:margin;mso-height-relative:margin;v-text-anchor:top" o:gfxdata="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" filled="f" stroked="f">
-                      <v:textbox inset="0,0,0,0">
-                        <w:txbxContent>
-                          <w:p>
-                            <w:pPr>
-                              <w:rPr>
-                                <w:bCs/>
-                                <w:sz w:val="24"/>
-                                <w:szCs w:val="24"/>
-                                <w:lang w:val="en-IN"/>
-                              </w:rPr>
-                            </w:pPr>
-                            <w:r>
-                              <w:rPr>
-                                <w:bCs/>
-                                <w:color w:val="231F20"/>
-                                <w:sz w:val="24"/>
-                                <w:szCs w:val="24"/>
-                                <w:lang w:val="en-IN"/>
-                              </w:rPr>
-                              <w:t xml:space="preserve">    </w:t>
-                            </w:r>
-                            <w:r>
-                              <w:rPr>
-                                <w:bCs/>
-                                <w:color w:val="231F20"/>
-                                <w:sz w:val="24"/>
-                                <w:szCs w:val="24"/>
-                                <w:lang w:val="en-IN"/>
-                              </w:rPr>
-                              <w:t>&lt;&lt;description</w:t>
-                            </w:r>
-                            <w:r>
-                              <w:rPr>
-                                <w:bCs/>
-                                <w:color w:val="231F20"/>
-                                <w:sz w:val="24"/>
-                                <w:szCs w:val="24"/>
-                                <w:lang w:val="en-IN"/>
-                              </w:rPr>
-                              <w:t>1</w:t>
-                            </w:r>
-                            <w:r>
-                              <w:rPr>
-                                <w:bCs/>
-                                <w:color w:val="231F20"/>
-                                <w:sz w:val="24"/>
-                                <w:szCs w:val="24"/>
-                                <w:lang w:val="en-IN"/>
-                              </w:rPr>
-                              <w:t>&gt;&gt;</w:t>
-                            </w:r>
-                          </w:p>
-                        </w:txbxContent>
-                      </v:textbox>
-                    </v:shape>
-                  </w:pict>
-                </mc:Fallback>
-              </mc:AlternateContent>
-            </w:r>
-            <w:r>
-              <w:rPr>
-                <w:rFonts w:ascii="Arial" w:hAnsi="Arial" w:cs="Arial"/>
-                <w:noProof/>
-                <w:sz w:val="16"/>
-                <w:szCs w:val="16"/>
-              </w:rPr>
-              <mc:AlternateContent>
-                <mc:Choice Requires="wps">
-                  <w:drawing>
-                    <wp:anchor distT="0" distB="0" distL="114300" distR="114300" simplePos="0" relativeHeight="487552000" behindDoc="0" locked="0" layoutInCell="1" allowOverlap="1" wp14:anchorId="79D10C1B" wp14:editId="4706930A">
+                    <wp:anchor distT="0" distB="0" distL="114300" distR="114300" simplePos="0" relativeHeight="487552000" behindDoc="0" locked="0" layoutInCell="1" allowOverlap="1" wp14:anchorId="79D10C1B" wp14:editId="66045772">
                       <wp:simplePos x="0" y="0"/>
                       <wp:positionH relativeFrom="column">
                         <wp:posOffset>-76094</wp:posOffset>
@@ -2768,7 +2609,7 @@
                 </mc:Choice>
                 <mc:Fallback>
                   <w:pict>
-                    <v:shape w14:anchorId="79D10C1B" id="_x0000_s1033" type="#_x0000_t202" style="position:absolute;margin-left:-6pt;margin-top:2.1pt;width:24.4pt;height:30.9pt;z-index:487552000;visibility:visible;mso-wrap-style:square;mso-width-percent:0;mso-height-percent:0;mso-wrap-distance-left:9pt;mso-wrap-distance-top:0;mso-wrap-distance-right:9pt;mso-wrap-distance-bottom:0;mso-position-horizontal:absolute;mso-position-horizontal-relative:text;mso-position-vertical:absolute;mso-position-vertical-relative:text;mso-width-percent:0;mso-height-percent:0;mso-width-relative:margin;mso-height-relative:margin;v-text-anchor:top" o:gfxdata="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" filled="f" stroked="f">
+                    <v:shape w14:anchorId="79D10C1B" id="_x0000_s1032" type="#_x0000_t202" style="position:absolute;margin-left:-6pt;margin-top:2.1pt;width:24.4pt;height:30.9pt;z-index:487552000;visibility:visible;mso-wrap-style:square;mso-width-percent:0;mso-height-percent:0;mso-wrap-distance-left:9pt;mso-wrap-distance-top:0;mso-wrap-distance-right:9pt;mso-wrap-distance-bottom:0;mso-position-horizontal:absolute;mso-position-horizontal-relative:text;mso-position-vertical:absolute;mso-position-vertical-relative:text;mso-width-percent:0;mso-height-percent:0;mso-width-relative:margin;mso-height-relative:margin;v-text-anchor:top" o:gfxdata="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" filled="f" stroked="f">
                       <v:textbox inset="0,0,0,0">
                         <w:txbxContent>
                           <w:p>
@@ -2790,173 +2631,6 @@
                                 <w:lang w:val="en-IN"/>
                               </w:rPr>
                               <w:t>&lt;&lt;sno1&gt;&gt;</w:t>
-                            </w:r>
-                          </w:p>
-                        </w:txbxContent>
-                      </v:textbox>
-                    </v:shape>
-                  </w:pict>
-                </mc:Fallback>
-              </mc:AlternateContent>
-            </w:r>
-            <w:r>
-              <w:rPr>
-                <w:rFonts w:ascii="Arial" w:hAnsi="Arial" w:cs="Arial"/>
-                <w:noProof/>
-                <w:sz w:val="16"/>
-                <w:szCs w:val="16"/>
-              </w:rPr>
-              <mc:AlternateContent>
-                <mc:Choice Requires="wps">
-                  <w:drawing>
-                    <wp:anchor distT="0" distB="0" distL="114300" distR="114300" simplePos="0" relativeHeight="487562240" behindDoc="0" locked="0" layoutInCell="1" allowOverlap="1" wp14:anchorId="33343787" wp14:editId="5F102256">
-                      <wp:simplePos x="0" y="0"/>
-                      <wp:positionH relativeFrom="column">
-                        <wp:posOffset>154305</wp:posOffset>
-                      </wp:positionH>
-                      <wp:positionV relativeFrom="paragraph">
-                        <wp:posOffset>477540</wp:posOffset>
-                      </wp:positionV>
-                      <wp:extent cx="2256155" cy="433070"/>
-                      <wp:effectExtent l="0" t="0" r="0" b="0"/>
-                      <wp:wrapNone/>
-                      <wp:docPr id="816822029" name="Textbox 8"/>
-                      <wp:cNvGraphicFramePr/>
-                      <a:graphic xmlns:a="http://schemas.openxmlformats.org/drawingml/2006/main">
-                        <a:graphicData uri="http://schemas.microsoft.com/office/word/2010/wordprocessingShape">
-                          <wps:wsp>
-                            <wps:cNvSpPr txBox="1"/>
-                            <wps:spPr>
-                              <a:xfrm>
-                                <a:off x="0" y="0"/>
-                                <a:ext cx="2256155" cy="433070"/>
-                              </a:xfrm>
-                              <a:prstGeom prst="rect">
-                                <a:avLst/>
-                              </a:prstGeom>
-                            </wps:spPr>
-                            <wps:txbx>
-                              <w:txbxContent>
-                                <w:p>
-                                  <w:pPr>
-                                    <w:rPr>
-                                      <w:bCs/>
-                                      <w:sz w:val="24"/>
-                                      <w:szCs w:val="24"/>
-                                      <w:lang w:val="en-IN"/>
-                                    </w:rPr>
-                                  </w:pPr>
-                                  <w:r>
-                                    <w:rPr>
-                                      <w:bCs/>
-                                      <w:color w:val="231F20"/>
-                                      <w:sz w:val="24"/>
-                                      <w:szCs w:val="24"/>
-                                      <w:lang w:val="en-IN"/>
-                                    </w:rPr>
-                                    <w:t xml:space="preserve">    </w:t>
-                                  </w:r>
-                                  <w:r>
-                                    <w:rPr>
-                                      <w:bCs/>
-                                      <w:color w:val="231F20"/>
-                                      <w:sz w:val="24"/>
-                                      <w:szCs w:val="24"/>
-                                      <w:lang w:val="en-IN"/>
-                                    </w:rPr>
-                                    <w:t>&lt;&lt;description</w:t>
-                                  </w:r>
-                                  <w:r>
-                                    <w:rPr>
-                                      <w:bCs/>
-                                      <w:color w:val="231F20"/>
-                                      <w:sz w:val="24"/>
-                                      <w:szCs w:val="24"/>
-                                      <w:lang w:val="en-IN"/>
-                                    </w:rPr>
-                                    <w:t>2</w:t>
-                                  </w:r>
-                                  <w:r>
-                                    <w:rPr>
-                                      <w:bCs/>
-                                      <w:color w:val="231F20"/>
-                                      <w:sz w:val="24"/>
-                                      <w:szCs w:val="24"/>
-                                      <w:lang w:val="en-IN"/>
-                                    </w:rPr>
-                                    <w:t>&gt;&gt;</w:t>
-                                  </w:r>
-                                </w:p>
-                              </w:txbxContent>
-                            </wps:txbx>
-                            <wps:bodyPr wrap="square" lIns="0" tIns="0" rIns="0" bIns="0" rtlCol="0">
-                              <a:noAutofit/>
-                            </wps:bodyPr>
-                          </wps:wsp>
-                        </a:graphicData>
-                      </a:graphic>
-                      <wp14:sizeRelH relativeFrom="margin">
-                        <wp14:pctWidth>0</wp14:pctWidth>
-                      </wp14:sizeRelH>
-                      <wp14:sizeRelV relativeFrom="margin">
-                        <wp14:pctHeight>0</wp14:pctHeight>
-                      </wp14:sizeRelV>
-                    </wp:anchor>
-                  </w:drawing>
-                </mc:Choice>
-                <mc:Fallback>
-                  <w:pict>
-                    <v:shape w14:anchorId="33343787" id="_x0000_s1034" type="#_x0000_t202" style="position:absolute;margin-left:12.15pt;margin-top:37.6pt;width:177.65pt;height:34.1pt;z-index:487562240;visibility:visible;mso-wrap-style:square;mso-width-percent:0;mso-height-percent:0;mso-wrap-distance-left:9pt;mso-wrap-distance-top:0;mso-wrap-distance-right:9pt;mso-wrap-distance-bottom:0;mso-position-horizontal:absolute;mso-position-horizontal-relative:text;mso-position-vertical:absolute;mso-position-vertical-relative:text;mso-width-percent:0;mso-height-percent:0;mso-width-relative:margin;mso-height-relative:margin;v-text-anchor:top" o:gfxdata="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" filled="f" stroked="f">
-                      <v:textbox inset="0,0,0,0">
-                        <w:txbxContent>
-                          <w:p>
-                            <w:pPr>
-                              <w:rPr>
-                                <w:bCs/>
-                                <w:sz w:val="24"/>
-                                <w:szCs w:val="24"/>
-                                <w:lang w:val="en-IN"/>
-                              </w:rPr>
-                            </w:pPr>
-                            <w:r>
-                              <w:rPr>
-                                <w:bCs/>
-                                <w:color w:val="231F20"/>
-                                <w:sz w:val="24"/>
-                                <w:szCs w:val="24"/>
-                                <w:lang w:val="en-IN"/>
-                              </w:rPr>
-                              <w:t xml:space="preserve">    </w:t>
-                            </w:r>
-                            <w:r>
-                              <w:rPr>
-                                <w:bCs/>
-                                <w:color w:val="231F20"/>
-                                <w:sz w:val="24"/>
-                                <w:szCs w:val="24"/>
-                                <w:lang w:val="en-IN"/>
-                              </w:rPr>
-                              <w:t>&lt;&lt;description</w:t>
-                            </w:r>
-                            <w:r>
-                              <w:rPr>
-                                <w:bCs/>
-                                <w:color w:val="231F20"/>
-                                <w:sz w:val="24"/>
-                                <w:szCs w:val="24"/>
-                                <w:lang w:val="en-IN"/>
-                              </w:rPr>
-                              <w:t>2</w:t>
-                            </w:r>
-                            <w:r>
-                              <w:rPr>
-                                <w:bCs/>
-                                <w:color w:val="231F20"/>
-                                <w:sz w:val="24"/>
-                                <w:szCs w:val="24"/>
-                                <w:lang w:val="en-IN"/>
-                              </w:rPr>
-                              <w:t>&gt;&gt;</w:t>
                             </w:r>
                           </w:p>
                         </w:txbxContent>
@@ -3086,7 +2760,7 @@
                 </mc:Choice>
                 <mc:Fallback>
                   <w:pict>
-                    <v:shape w14:anchorId="30C60696" id="_x0000_s1035" type="#_x0000_t202" style="position:absolute;margin-left:-21.1pt;margin-top:37.3pt;width:74.65pt;height:30.5pt;z-index:487695360;visibility:visible;mso-wrap-style:square;mso-width-percent:0;mso-height-percent:0;mso-wrap-distance-left:9pt;mso-wrap-distance-top:0;mso-wrap-distance-right:9pt;mso-wrap-distance-bottom:0;mso-position-horizontal:absolute;mso-position-horizontal-relative:text;mso-position-vertical:absolute;mso-position-vertical-relative:text;mso-width-percent:0;mso-height-percent:0;mso-width-relative:margin;mso-height-relative:margin;v-text-anchor:top" o:gfxdata="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" filled="f" stroked="f">
+                    <v:shape w14:anchorId="30C60696" id="_x0000_s1033" type="#_x0000_t202" style="position:absolute;margin-left:-21.1pt;margin-top:37.3pt;width:74.65pt;height:30.5pt;z-index:487695360;visibility:visible;mso-wrap-style:square;mso-width-percent:0;mso-height-percent:0;mso-wrap-distance-left:9pt;mso-wrap-distance-top:0;mso-wrap-distance-right:9pt;mso-wrap-distance-bottom:0;mso-position-horizontal:absolute;mso-position-horizontal-relative:text;mso-position-vertical:absolute;mso-position-vertical-relative:text;mso-width-percent:0;mso-height-percent:0;mso-width-relative:margin;mso-height-relative:margin;v-text-anchor:top" o:gfxdata="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" filled="f" stroked="f">
                       <v:textbox inset="0,0,0,0">
                         <w:txbxContent>
                           <w:p>
@@ -3253,7 +2927,7 @@
                 </mc:Choice>
                 <mc:Fallback>
                   <w:pict>
-                    <v:shape w14:anchorId="3BB507A1" id="_x0000_s1036" type="#_x0000_t202" style="position:absolute;margin-left:-21pt;margin-top:3.3pt;width:74.65pt;height:30.5pt;z-index:487545856;visibility:visible;mso-wrap-style:square;mso-width-percent:0;mso-height-percent:0;mso-wrap-distance-left:9pt;mso-wrap-distance-top:0;mso-wrap-distance-right:9pt;mso-wrap-distance-bottom:0;mso-position-horizontal:absolute;mso-position-horizontal-relative:text;mso-position-vertical:absolute;mso-position-vertical-relative:text;mso-width-percent:0;mso-height-percent:0;mso-width-relative:margin;mso-height-relative:margin;v-text-anchor:top" o:gfxdata="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" filled="f" stroked="f">
+                    <v:shape w14:anchorId="3BB507A1" id="_x0000_s1034" type="#_x0000_t202" style="position:absolute;margin-left:-21pt;margin-top:3.3pt;width:74.65pt;height:30.5pt;z-index:487545856;visibility:visible;mso-wrap-style:square;mso-width-percent:0;mso-height-percent:0;mso-wrap-distance-left:9pt;mso-wrap-distance-top:0;mso-wrap-distance-right:9pt;mso-wrap-distance-bottom:0;mso-position-horizontal:absolute;mso-position-horizontal-relative:text;mso-position-vertical:absolute;mso-position-vertical-relative:text;mso-width-percent:0;mso-height-percent:0;mso-width-relative:margin;mso-height-relative:margin;v-text-anchor:top" o:gfxdata="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" filled="f" stroked="f">
                       <v:textbox inset="0,0,0,0">
                         <w:txbxContent>
                           <w:p>
@@ -3426,7 +3100,7 @@
                 </mc:Choice>
                 <mc:Fallback>
                   <w:pict>
-                    <v:shape w14:anchorId="24217034" id="_x0000_s1037" type="#_x0000_t202" style="position:absolute;margin-left:-14.4pt;margin-top:3.3pt;width:57.15pt;height:32.25pt;z-index:251056640;visibility:visible;mso-wrap-style:square;mso-width-percent:0;mso-height-percent:0;mso-wrap-distance-left:9pt;mso-wrap-distance-top:0;mso-wrap-distance-right:9pt;mso-wrap-distance-bottom:0;mso-position-horizontal:absolute;mso-position-horizontal-relative:text;mso-position-vertical:absolute;mso-position-vertical-relative:text;mso-width-percent:0;mso-height-percent:0;mso-width-relative:margin;mso-height-relative:margin;v-text-anchor:top" o:gfxdata="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" filled="f" stroked="f">
+                    <v:shape w14:anchorId="24217034" id="_x0000_s1035" type="#_x0000_t202" style="position:absolute;margin-left:-14.4pt;margin-top:3.3pt;width:57.15pt;height:32.25pt;z-index:251056640;visibility:visible;mso-wrap-style:square;mso-width-percent:0;mso-height-percent:0;mso-wrap-distance-left:9pt;mso-wrap-distance-top:0;mso-wrap-distance-right:9pt;mso-wrap-distance-bottom:0;mso-position-horizontal:absolute;mso-position-horizontal-relative:text;mso-position-vertical:absolute;mso-position-vertical-relative:text;mso-width-percent:0;mso-height-percent:0;mso-width-relative:margin;mso-height-relative:margin;v-text-anchor:top" o:gfxdata="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" filled="f" stroked="f">
                       <v:textbox inset="0,0,0,0">
                         <w:txbxContent>
                           <w:p>
@@ -3571,9 +3245,9 @@
                     </wp:anchor>
                   </w:drawing>
                 </mc:Choice>
-                <mc:Fallback xmlns:w16du="http://schemas.microsoft.com/office/word/2023/wordml/word16du">
+                <mc:Fallback>
                   <w:pict>
-                    <v:shape w14:anchorId="40948BB8" id="_x0000_s1036" type="#_x0000_t202" style="position:absolute;margin-left:-15.45pt;margin-top:37.5pt;width:57.15pt;height:32.25pt;z-index:487664640;visibility:visible;mso-wrap-style:square;mso-width-percent:0;mso-height-percent:0;mso-wrap-distance-left:9pt;mso-wrap-distance-top:0;mso-wrap-distance-right:9pt;mso-wrap-distance-bottom:0;mso-position-horizontal:absolute;mso-position-horizontal-relative:text;mso-position-vertical:absolute;mso-position-vertical-relative:text;mso-width-percent:0;mso-height-percent:0;mso-width-relative:margin;mso-height-relative:margin;v-text-anchor:top" o:gfxdata="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" filled="f" stroked="f">
+                    <v:shape w14:anchorId="40948BB8" id="_x0000_s1036" type="#_x0000_t202" style="position:absolute;margin-left:-15.45pt;margin-top:37.5pt;width:57.15pt;height:32.25pt;z-index:487664640;visibility:visible;mso-wrap-style:square;mso-width-percent:0;mso-height-percent:0;mso-wrap-distance-left:9pt;mso-wrap-distance-top:0;mso-wrap-distance-right:9pt;mso-wrap-distance-bottom:0;mso-position-horizontal:absolute;mso-position-horizontal-relative:text;mso-position-vertical:absolute;mso-position-vertical-relative:text;mso-width-percent:0;mso-height-percent:0;mso-width-relative:margin;mso-height-relative:margin;v-text-anchor:top" o:gfxdata="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" filled="f" stroked="f">
                       <v:textbox inset="0,0,0,0">
                         <w:txbxContent>
                           <w:p>
@@ -3753,7 +3427,7 @@
                 </mc:Choice>
                 <mc:Fallback>
                   <w:pict>
-                    <v:shape w14:anchorId="2E68CBE2" id="_x0000_s1039" type="#_x0000_t202" style="position:absolute;margin-left:-4.3pt;margin-top:37.1pt;width:85.8pt;height:30.95pt;z-index:487674880;visibility:visible;mso-wrap-style:square;mso-width-percent:0;mso-height-percent:0;mso-wrap-distance-left:9pt;mso-wrap-distance-top:0;mso-wrap-distance-right:9pt;mso-wrap-distance-bottom:0;mso-position-horizontal:absolute;mso-position-horizontal-relative:text;mso-position-vertical:absolute;mso-position-vertical-relative:text;mso-width-percent:0;mso-height-percent:0;mso-width-relative:margin;mso-height-relative:margin;v-text-anchor:top" o:gfxdata="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" filled="f" stroked="f">
+                    <v:shape w14:anchorId="2E68CBE2" id="_x0000_s1037" type="#_x0000_t202" style="position:absolute;margin-left:-4.3pt;margin-top:37.1pt;width:85.8pt;height:30.95pt;z-index:487674880;visibility:visible;mso-wrap-style:square;mso-width-percent:0;mso-height-percent:0;mso-wrap-distance-left:9pt;mso-wrap-distance-top:0;mso-wrap-distance-right:9pt;mso-wrap-distance-bottom:0;mso-position-horizontal:absolute;mso-position-horizontal-relative:text;mso-position-vertical:absolute;mso-position-vertical-relative:text;mso-width-percent:0;mso-height-percent:0;mso-width-relative:margin;mso-height-relative:margin;v-text-anchor:top" o:gfxdata="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" filled="f" stroked="f">
                       <v:textbox inset="0,0,0,0">
                         <w:txbxContent>
                           <w:p>
@@ -3900,7 +3574,7 @@
                 </mc:Choice>
                 <mc:Fallback>
                   <w:pict>
-                    <v:shape w14:anchorId="1F2824A9" id="_x0000_s1040" type="#_x0000_t202" style="position:absolute;margin-left:-4.95pt;margin-top:2.75pt;width:85.8pt;height:30.95pt;z-index:251136512;visibility:visible;mso-wrap-style:square;mso-width-percent:0;mso-height-percent:0;mso-wrap-distance-left:9pt;mso-wrap-distance-top:0;mso-wrap-distance-right:9pt;mso-wrap-distance-bottom:0;mso-position-horizontal:absolute;mso-position-horizontal-relative:text;mso-position-vertical:absolute;mso-position-vertical-relative:text;mso-width-percent:0;mso-height-percent:0;mso-width-relative:margin;mso-height-relative:margin;v-text-anchor:top" o:gfxdata="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" filled="f" stroked="f">
+                    <v:shape w14:anchorId="1F2824A9" id="_x0000_s1038" type="#_x0000_t202" style="position:absolute;margin-left:-4.95pt;margin-top:2.75pt;width:85.8pt;height:30.95pt;z-index:251136512;visibility:visible;mso-wrap-style:square;mso-width-percent:0;mso-height-percent:0;mso-wrap-distance-left:9pt;mso-wrap-distance-top:0;mso-wrap-distance-right:9pt;mso-wrap-distance-bottom:0;mso-position-horizontal:absolute;mso-position-horizontal-relative:text;mso-position-vertical:absolute;mso-position-vertical-relative:text;mso-width-percent:0;mso-height-percent:0;mso-width-relative:margin;mso-height-relative:margin;v-text-anchor:top" o:gfxdata="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" filled="f" stroked="f">
                       <v:textbox inset="0,0,0,0">
                         <w:txbxContent>
                           <w:p>
@@ -3969,7 +3643,154 @@
               <mc:AlternateContent>
                 <mc:Choice Requires="wps">
                   <w:drawing>
-                    <wp:anchor distT="0" distB="0" distL="114300" distR="114300" simplePos="0" relativeHeight="487554048" behindDoc="0" locked="0" layoutInCell="1" allowOverlap="1" wp14:anchorId="1D2D015F" wp14:editId="0638032C">
+                    <wp:anchor distT="0" distB="0" distL="114300" distR="114300" simplePos="0" relativeHeight="487699456" behindDoc="0" locked="0" layoutInCell="1" allowOverlap="1" wp14:anchorId="093C22A6" wp14:editId="46F57F6E">
+                      <wp:simplePos x="0" y="0"/>
+                      <wp:positionH relativeFrom="column">
+                        <wp:posOffset>566940</wp:posOffset>
+                      </wp:positionH>
+                      <wp:positionV relativeFrom="paragraph">
+                        <wp:posOffset>468630</wp:posOffset>
+                      </wp:positionV>
+                      <wp:extent cx="2112645" cy="388620"/>
+                      <wp:effectExtent l="0" t="0" r="0" b="0"/>
+                      <wp:wrapNone/>
+                      <wp:docPr id="1930451236" name="Textbox 8"/>
+                      <wp:cNvGraphicFramePr/>
+                      <a:graphic xmlns:a="http://schemas.openxmlformats.org/drawingml/2006/main">
+                        <a:graphicData uri="http://schemas.microsoft.com/office/word/2010/wordprocessingShape">
+                          <wps:wsp>
+                            <wps:cNvSpPr txBox="1"/>
+                            <wps:spPr>
+                              <a:xfrm>
+                                <a:off x="0" y="0"/>
+                                <a:ext cx="2112645" cy="388620"/>
+                              </a:xfrm>
+                              <a:prstGeom prst="rect">
+                                <a:avLst/>
+                              </a:prstGeom>
+                            </wps:spPr>
+                            <wps:txbx>
+                              <w:txbxContent>
+                                <w:p>
+                                  <w:pPr>
+                                    <w:rPr>
+                                      <w:bCs/>
+                                      <w:sz w:val="24"/>
+                                      <w:szCs w:val="24"/>
+                                      <w:lang w:val="en-IN"/>
+                                    </w:rPr>
+                                  </w:pPr>
+                                  <w:r>
+                                    <w:rPr>
+                                      <w:bCs/>
+                                      <w:color w:val="231F20"/>
+                                      <w:sz w:val="24"/>
+                                      <w:szCs w:val="24"/>
+                                      <w:lang w:val="en-IN"/>
+                                    </w:rPr>
+                                    <w:t>&lt;&lt;description</w:t>
+                                  </w:r>
+                                  <w:r>
+                                    <w:rPr>
+                                      <w:bCs/>
+                                      <w:color w:val="231F20"/>
+                                      <w:sz w:val="24"/>
+                                      <w:szCs w:val="24"/>
+                                      <w:lang w:val="en-IN"/>
+                                    </w:rPr>
+                                    <w:t>3</w:t>
+                                  </w:r>
+                                  <w:r>
+                                    <w:rPr>
+                                      <w:bCs/>
+                                      <w:color w:val="231F20"/>
+                                      <w:sz w:val="24"/>
+                                      <w:szCs w:val="24"/>
+                                      <w:lang w:val="en-IN"/>
+                                    </w:rPr>
+                                    <w:t>&gt;&gt;</w:t>
+                                  </w:r>
+                                </w:p>
+                              </w:txbxContent>
+                            </wps:txbx>
+                            <wps:bodyPr wrap="square" lIns="0" tIns="0" rIns="0" bIns="0" rtlCol="0">
+                              <a:noAutofit/>
+                            </wps:bodyPr>
+                          </wps:wsp>
+                        </a:graphicData>
+                      </a:graphic>
+                      <wp14:sizeRelH relativeFrom="margin">
+                        <wp14:pctWidth>0</wp14:pctWidth>
+                      </wp14:sizeRelH>
+                      <wp14:sizeRelV relativeFrom="margin">
+                        <wp14:pctHeight>0</wp14:pctHeight>
+                      </wp14:sizeRelV>
+                    </wp:anchor>
+                  </w:drawing>
+                </mc:Choice>
+                <mc:Fallback>
+                  <w:pict>
+                    <v:shape w14:anchorId="093C22A6" id="_x0000_s1039" type="#_x0000_t202" style="position:absolute;margin-left:44.65pt;margin-top:36.9pt;width:166.35pt;height:30.6pt;z-index:487699456;visibility:visible;mso-wrap-style:square;mso-width-percent:0;mso-height-percent:0;mso-wrap-distance-left:9pt;mso-wrap-distance-top:0;mso-wrap-distance-right:9pt;mso-wrap-distance-bottom:0;mso-position-horizontal:absolute;mso-position-horizontal-relative:text;mso-position-vertical:absolute;mso-position-vertical-relative:text;mso-width-percent:0;mso-height-percent:0;mso-width-relative:margin;mso-height-relative:margin;v-text-anchor:top" o:gfxdata="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" filled="f" stroked="f">
+                      <v:textbox inset="0,0,0,0">
+                        <w:txbxContent>
+                          <w:p>
+                            <w:pPr>
+                              <w:rPr>
+                                <w:bCs/>
+                                <w:sz w:val="24"/>
+                                <w:szCs w:val="24"/>
+                                <w:lang w:val="en-IN"/>
+                              </w:rPr>
+                            </w:pPr>
+                            <w:r>
+                              <w:rPr>
+                                <w:bCs/>
+                                <w:color w:val="231F20"/>
+                                <w:sz w:val="24"/>
+                                <w:szCs w:val="24"/>
+                                <w:lang w:val="en-IN"/>
+                              </w:rPr>
+                              <w:t>&lt;&lt;description</w:t>
+                            </w:r>
+                            <w:r>
+                              <w:rPr>
+                                <w:bCs/>
+                                <w:color w:val="231F20"/>
+                                <w:sz w:val="24"/>
+                                <w:szCs w:val="24"/>
+                                <w:lang w:val="en-IN"/>
+                              </w:rPr>
+                              <w:t>3</w:t>
+                            </w:r>
+                            <w:r>
+                              <w:rPr>
+                                <w:bCs/>
+                                <w:color w:val="231F20"/>
+                                <w:sz w:val="24"/>
+                                <w:szCs w:val="24"/>
+                                <w:lang w:val="en-IN"/>
+                              </w:rPr>
+                              <w:t>&gt;&gt;</w:t>
+                            </w:r>
+                          </w:p>
+                        </w:txbxContent>
+                      </v:textbox>
+                    </v:shape>
+                  </w:pict>
+                </mc:Fallback>
+              </mc:AlternateContent>
+            </w:r>
+            <w:r>
+              <w:rPr>
+                <w:rFonts w:ascii="Arial" w:hAnsi="Arial" w:cs="Arial"/>
+                <w:noProof/>
+                <w:sz w:val="16"/>
+                <w:szCs w:val="16"/>
+              </w:rPr>
+              <mc:AlternateContent>
+                <mc:Choice Requires="wps">
+                  <w:drawing>
+                    <wp:anchor distT="0" distB="0" distL="114300" distR="114300" simplePos="0" relativeHeight="487554048" behindDoc="0" locked="0" layoutInCell="1" allowOverlap="1" wp14:anchorId="1D2D015F" wp14:editId="602CD1F3">
                       <wp:simplePos x="0" y="0"/>
                       <wp:positionH relativeFrom="column">
                         <wp:posOffset>201153</wp:posOffset>
@@ -4057,7 +3878,7 @@
                 </mc:Choice>
                 <mc:Fallback>
                   <w:pict>
-                    <v:shape w14:anchorId="1D2D015F" id="_x0000_s1041" type="#_x0000_t202" style="position:absolute;margin-left:15.85pt;margin-top:35.8pt;width:24.45pt;height:30.95pt;z-index:487554048;visibility:visible;mso-wrap-style:square;mso-width-percent:0;mso-height-percent:0;mso-wrap-distance-left:9pt;mso-wrap-distance-top:0;mso-wrap-distance-right:9pt;mso-wrap-distance-bottom:0;mso-position-horizontal:absolute;mso-position-horizontal-relative:text;mso-position-vertical:absolute;mso-position-vertical-relative:text;mso-width-percent:0;mso-height-percent:0;mso-width-relative:margin;mso-height-relative:margin;v-text-anchor:top" o:gfxdata="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" filled="f" stroked="f">
+                    <v:shape w14:anchorId="1D2D015F" id="_x0000_s1040" type="#_x0000_t202" style="position:absolute;margin-left:15.85pt;margin-top:35.8pt;width:24.45pt;height:30.95pt;z-index:487554048;visibility:visible;mso-wrap-style:square;mso-width-percent:0;mso-height-percent:0;mso-wrap-distance-left:9pt;mso-wrap-distance-top:0;mso-wrap-distance-right:9pt;mso-wrap-distance-bottom:0;mso-position-horizontal:absolute;mso-position-horizontal-relative:text;mso-position-vertical:absolute;mso-position-vertical-relative:text;mso-width-percent:0;mso-height-percent:0;mso-width-relative:margin;mso-height-relative:margin;v-text-anchor:top" o:gfxdata="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" filled="f" stroked="f">
                       <v:textbox inset="0,0,0,0">
                         <w:txbxContent>
                           <w:p>
@@ -4206,7 +4027,7 @@
                 </mc:Choice>
                 <mc:Fallback>
                   <w:pict>
-                    <v:shape w14:anchorId="22F17001" id="_x0000_s1042" type="#_x0000_t202" style="position:absolute;margin-left:15.7pt;margin-top:.45pt;width:24.4pt;height:30.95pt;z-index:487549952;visibility:visible;mso-wrap-style:square;mso-width-percent:0;mso-height-percent:0;mso-wrap-distance-left:9pt;mso-wrap-distance-top:0;mso-wrap-distance-right:9pt;mso-wrap-distance-bottom:0;mso-position-horizontal:absolute;mso-position-horizontal-relative:text;mso-position-vertical:absolute;mso-position-vertical-relative:text;mso-width-percent:0;mso-height-percent:0;mso-width-relative:margin;mso-height-relative:margin;v-text-anchor:top" o:gfxdata="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" filled="f" stroked="f">
+                    <v:shape w14:anchorId="22F17001" id="_x0000_s1041" type="#_x0000_t202" style="position:absolute;margin-left:15.7pt;margin-top:.45pt;width:24.4pt;height:30.95pt;z-index:487549952;visibility:visible;mso-wrap-style:square;mso-width-percent:0;mso-height-percent:0;mso-wrap-distance-left:9pt;mso-wrap-distance-top:0;mso-wrap-distance-right:9pt;mso-wrap-distance-bottom:0;mso-position-horizontal:absolute;mso-position-horizontal-relative:text;mso-position-vertical:absolute;mso-position-vertical-relative:text;mso-width-percent:0;mso-height-percent:0;mso-width-relative:margin;mso-height-relative:margin;v-text-anchor:top" o:gfxdata="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" filled="f" stroked="f">
                       <v:textbox inset="0,0,0,0">
                         <w:txbxContent>
                           <w:p>
@@ -4270,6 +4091,153 @@
                 <w:sz w:val="20"/>
               </w:rPr>
             </w:pPr>
+            <w:r>
+              <w:rPr>
+                <w:rFonts w:ascii="Arial" w:hAnsi="Arial" w:cs="Arial"/>
+                <w:noProof/>
+                <w:sz w:val="16"/>
+                <w:szCs w:val="16"/>
+              </w:rPr>
+              <mc:AlternateContent>
+                <mc:Choice Requires="wps">
+                  <w:drawing>
+                    <wp:anchor distT="0" distB="0" distL="114300" distR="114300" simplePos="0" relativeHeight="487697408" behindDoc="0" locked="0" layoutInCell="1" allowOverlap="1" wp14:anchorId="6D533C70" wp14:editId="494D3A7F">
+                      <wp:simplePos x="0" y="0"/>
+                      <wp:positionH relativeFrom="column">
+                        <wp:posOffset>-821055</wp:posOffset>
+                      </wp:positionH>
+                      <wp:positionV relativeFrom="paragraph">
+                        <wp:posOffset>-25400</wp:posOffset>
+                      </wp:positionV>
+                      <wp:extent cx="2112645" cy="436303"/>
+                      <wp:effectExtent l="0" t="0" r="0" b="0"/>
+                      <wp:wrapNone/>
+                      <wp:docPr id="984367916" name="Textbox 8"/>
+                      <wp:cNvGraphicFramePr/>
+                      <a:graphic xmlns:a="http://schemas.openxmlformats.org/drawingml/2006/main">
+                        <a:graphicData uri="http://schemas.microsoft.com/office/word/2010/wordprocessingShape">
+                          <wps:wsp>
+                            <wps:cNvSpPr txBox="1"/>
+                            <wps:spPr>
+                              <a:xfrm>
+                                <a:off x="0" y="0"/>
+                                <a:ext cx="2112645" cy="436303"/>
+                              </a:xfrm>
+                              <a:prstGeom prst="rect">
+                                <a:avLst/>
+                              </a:prstGeom>
+                            </wps:spPr>
+                            <wps:txbx>
+                              <w:txbxContent>
+                                <w:p>
+                                  <w:pPr>
+                                    <w:rPr>
+                                      <w:bCs/>
+                                      <w:sz w:val="24"/>
+                                      <w:szCs w:val="24"/>
+                                      <w:lang w:val="en-IN"/>
+                                    </w:rPr>
+                                  </w:pPr>
+                                  <w:r>
+                                    <w:rPr>
+                                      <w:bCs/>
+                                      <w:color w:val="231F20"/>
+                                      <w:sz w:val="24"/>
+                                      <w:szCs w:val="24"/>
+                                      <w:lang w:val="en-IN"/>
+                                    </w:rPr>
+                                    <w:t>&lt;&lt;description</w:t>
+                                  </w:r>
+                                  <w:r>
+                                    <w:rPr>
+                                      <w:bCs/>
+                                      <w:color w:val="231F20"/>
+                                      <w:sz w:val="24"/>
+                                      <w:szCs w:val="24"/>
+                                      <w:lang w:val="en-IN"/>
+                                    </w:rPr>
+                                    <w:t>2</w:t>
+                                  </w:r>
+                                  <w:r>
+                                    <w:rPr>
+                                      <w:bCs/>
+                                      <w:color w:val="231F20"/>
+                                      <w:sz w:val="24"/>
+                                      <w:szCs w:val="24"/>
+                                      <w:lang w:val="en-IN"/>
+                                    </w:rPr>
+                                    <w:t>&gt;&gt;</w:t>
+                                  </w:r>
+                                </w:p>
+                              </w:txbxContent>
+                            </wps:txbx>
+                            <wps:bodyPr wrap="square" lIns="0" tIns="0" rIns="0" bIns="0" rtlCol="0">
+                              <a:noAutofit/>
+                            </wps:bodyPr>
+                          </wps:wsp>
+                        </a:graphicData>
+                      </a:graphic>
+                      <wp14:sizeRelH relativeFrom="margin">
+                        <wp14:pctWidth>0</wp14:pctWidth>
+                      </wp14:sizeRelH>
+                      <wp14:sizeRelV relativeFrom="margin">
+                        <wp14:pctHeight>0</wp14:pctHeight>
+                      </wp14:sizeRelV>
+                    </wp:anchor>
+                  </w:drawing>
+                </mc:Choice>
+                <mc:Fallback>
+                  <w:pict>
+                    <v:shape w14:anchorId="6D533C70" id="_x0000_s1042" type="#_x0000_t202" style="position:absolute;margin-left:-64.65pt;margin-top:-2pt;width:166.35pt;height:34.35pt;z-index:487697408;visibility:visible;mso-wrap-style:square;mso-width-percent:0;mso-height-percent:0;mso-wrap-distance-left:9pt;mso-wrap-distance-top:0;mso-wrap-distance-right:9pt;mso-wrap-distance-bottom:0;mso-position-horizontal:absolute;mso-position-horizontal-relative:text;mso-position-vertical:absolute;mso-position-vertical-relative:text;mso-width-percent:0;mso-height-percent:0;mso-width-relative:margin;mso-height-relative:margin;v-text-anchor:top" o:gfxdata="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" filled="f" stroked="f">
+                      <v:textbox inset="0,0,0,0">
+                        <w:txbxContent>
+                          <w:p>
+                            <w:pPr>
+                              <w:rPr>
+                                <w:bCs/>
+                                <w:sz w:val="24"/>
+                                <w:szCs w:val="24"/>
+                                <w:lang w:val="en-IN"/>
+                              </w:rPr>
+                            </w:pPr>
+                            <w:r>
+                              <w:rPr>
+                                <w:bCs/>
+                                <w:color w:val="231F20"/>
+                                <w:sz w:val="24"/>
+                                <w:szCs w:val="24"/>
+                                <w:lang w:val="en-IN"/>
+                              </w:rPr>
+                              <w:t>&lt;&lt;description</w:t>
+                            </w:r>
+                            <w:r>
+                              <w:rPr>
+                                <w:bCs/>
+                                <w:color w:val="231F20"/>
+                                <w:sz w:val="24"/>
+                                <w:szCs w:val="24"/>
+                                <w:lang w:val="en-IN"/>
+                              </w:rPr>
+                              <w:t>2</w:t>
+                            </w:r>
+                            <w:r>
+                              <w:rPr>
+                                <w:bCs/>
+                                <w:color w:val="231F20"/>
+                                <w:sz w:val="24"/>
+                                <w:szCs w:val="24"/>
+                                <w:lang w:val="en-IN"/>
+                              </w:rPr>
+                              <w:t>&gt;&gt;</w:t>
+                            </w:r>
+                          </w:p>
+                        </w:txbxContent>
+                      </v:textbox>
+                    </v:shape>
+                  </w:pict>
+                </mc:Fallback>
+              </mc:AlternateContent>
+            </w:r>
           </w:p>
         </w:tc>
         <w:tc>
@@ -4571,7 +4539,7 @@
                 </mc:Choice>
                 <mc:Fallback>
                   <w:pict>
-                    <v:shape w14:anchorId="04CD56EA" id="_x0000_s1044" type="#_x0000_t202" style="position:absolute;margin-left:56.3pt;margin-top:36.05pt;width:58.65pt;height:32.25pt;z-index:487666688;visibility:visible;mso-wrap-style:square;mso-width-percent:0;mso-height-percent:0;mso-wrap-distance-left:9pt;mso-wrap-distance-top:0;mso-wrap-distance-right:9pt;mso-wrap-distance-bottom:0;mso-position-horizontal:absolute;mso-position-horizontal-relative:text;mso-position-vertical:absolute;mso-position-vertical-relative:text;mso-width-percent:0;mso-height-percent:0;mso-width-relative:margin;mso-height-relative:margin;v-text-anchor:top" o:gfxdata="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" filled="f" stroked="f">
+                    <v:shape w14:anchorId="04CD56EA" id="_x0000_s1044" type="#_x0000_t202" style="position:absolute;margin-left:56.3pt;margin-top:36.05pt;width:58.65pt;height:32.25pt;z-index:487666688;visibility:visible;mso-wrap-style:square;mso-width-percent:0;mso-height-percent:0;mso-wrap-distance-left:9pt;mso-wrap-distance-top:0;mso-wrap-distance-right:9pt;mso-wrap-distance-bottom:0;mso-position-horizontal:absolute;mso-position-horizontal-relative:text;mso-position-vertical:absolute;mso-position-vertical-relative:text;mso-width-percent:0;mso-height-percent:0;mso-width-relative:margin;mso-height-relative:margin;v-text-anchor:top" o:gfxdata="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" filled="f" stroked="f">
                       <v:textbox inset="0,0,0,0">
                         <w:txbxContent>
                           <w:p>
@@ -4738,7 +4706,7 @@
                 </mc:Choice>
                 <mc:Fallback>
                   <w:pict>
-                    <v:shape w14:anchorId="163BD514" id="_x0000_s1045" type="#_x0000_t202" style="position:absolute;margin-left:-21.1pt;margin-top:35.9pt;width:74.6pt;height:30.5pt;z-index:487642112;visibility:visible;mso-wrap-style:square;mso-width-percent:0;mso-height-percent:0;mso-wrap-distance-left:9pt;mso-wrap-distance-top:0;mso-wrap-distance-right:9pt;mso-wrap-distance-bottom:0;mso-position-horizontal:absolute;mso-position-horizontal-relative:text;mso-position-vertical:absolute;mso-position-vertical-relative:text;mso-width-percent:0;mso-height-percent:0;mso-width-relative:margin;mso-height-relative:margin;v-text-anchor:top" o:gfxdata="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" filled="f" stroked="f">
+                    <v:shape w14:anchorId="163BD514" id="_x0000_s1045" type="#_x0000_t202" style="position:absolute;margin-left:-21.1pt;margin-top:35.9pt;width:74.6pt;height:30.5pt;z-index:487642112;visibility:visible;mso-wrap-style:square;mso-width-percent:0;mso-height-percent:0;mso-wrap-distance-left:9pt;mso-wrap-distance-top:0;mso-wrap-distance-right:9pt;mso-wrap-distance-bottom:0;mso-position-horizontal:absolute;mso-position-horizontal-relative:text;mso-position-vertical:absolute;mso-position-vertical-relative:text;mso-width-percent:0;mso-height-percent:0;mso-width-relative:margin;mso-height-relative:margin;v-text-anchor:top" o:gfxdata="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" filled="f" stroked="f">
                       <v:textbox inset="0,0,0,0">
                         <w:txbxContent>
                           <w:p>
@@ -5247,7 +5215,7 @@
                 </mc:Choice>
                 <mc:Fallback>
                   <w:pict>
-                    <v:shape w14:anchorId="14E60D10" id="_x0000_s1048" type="#_x0000_t202" style="position:absolute;margin-left:-49.8pt;margin-top:-34.3pt;width:92.25pt;height:32.25pt;z-index:251096576;visibility:visible;mso-wrap-style:square;mso-width-percent:0;mso-height-percent:0;mso-wrap-distance-left:9pt;mso-wrap-distance-top:0;mso-wrap-distance-right:9pt;mso-wrap-distance-bottom:0;mso-position-horizontal:absolute;mso-position-horizontal-relative:text;mso-position-vertical:absolute;mso-position-vertical-relative:text;mso-width-percent:0;mso-height-percent:0;mso-width-relative:margin;mso-height-relative:margin;v-text-anchor:top" o:gfxdata="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" filled="f" stroked="f">
+                    <v:shape w14:anchorId="14E60D10" id="_x0000_s1048" type="#_x0000_t202" style="position:absolute;margin-left:-49.8pt;margin-top:-34.3pt;width:92.25pt;height:32.25pt;z-index:251096576;visibility:visible;mso-wrap-style:square;mso-width-percent:0;mso-height-percent:0;mso-wrap-distance-left:9pt;mso-wrap-distance-top:0;mso-wrap-distance-right:9pt;mso-wrap-distance-bottom:0;mso-position-horizontal:absolute;mso-position-horizontal-relative:text;mso-position-vertical:absolute;mso-position-vertical-relative:text;mso-width-percent:0;mso-height-percent:0;mso-width-relative:margin;mso-height-relative:margin;v-text-anchor:top" o:gfxdata="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" filled="f" stroked="f">
                       <v:textbox inset="0,0,0,0">
                         <w:txbxContent>
                           <w:p>
@@ -5308,20 +5276,6 @@
                 <w:sz w:val="20"/>
               </w:rPr>
             </w:pPr>
-          </w:p>
-        </w:tc>
-        <w:tc>
-          <w:tcPr>
-            <w:tcW w:w="2587" w:type="dxa"/>
-            <w:gridSpan w:val="2"/>
-          </w:tcPr>
-          <w:p>
-            <w:pPr>
-              <w:pStyle w:val="BodyText"/>
-              <w:rPr>
-                <w:sz w:val="20"/>
-              </w:rPr>
-            </w:pPr>
             <w:r>
               <w:rPr>
                 <w:rFonts w:ascii="Arial" w:hAnsi="Arial" w:cs="Arial"/>
@@ -5332,18 +5286,18 @@
               <mc:AlternateContent>
                 <mc:Choice Requires="wps">
                   <w:drawing>
-                    <wp:anchor distT="0" distB="0" distL="114300" distR="114300" simplePos="0" relativeHeight="487652352" behindDoc="0" locked="0" layoutInCell="1" allowOverlap="1" wp14:anchorId="437E05FE" wp14:editId="75638F31">
+                    <wp:anchor distT="0" distB="0" distL="114300" distR="114300" simplePos="0" relativeHeight="487701504" behindDoc="0" locked="0" layoutInCell="1" allowOverlap="1" wp14:anchorId="0DF3DDC9" wp14:editId="200A7065">
                       <wp:simplePos x="0" y="0"/>
                       <wp:positionH relativeFrom="column">
-                        <wp:posOffset>-958887</wp:posOffset>
+                        <wp:posOffset>570172</wp:posOffset>
                       </wp:positionH>
                       <wp:positionV relativeFrom="paragraph">
-                        <wp:posOffset>-25085</wp:posOffset>
+                        <wp:posOffset>464069</wp:posOffset>
                       </wp:positionV>
-                      <wp:extent cx="2256155" cy="433070"/>
+                      <wp:extent cx="2113107" cy="405245"/>
                       <wp:effectExtent l="0" t="0" r="0" b="0"/>
                       <wp:wrapNone/>
-                      <wp:docPr id="1022233063" name="Textbox 8"/>
+                      <wp:docPr id="635727996" name="Textbox 8"/>
                       <wp:cNvGraphicFramePr/>
                       <a:graphic xmlns:a="http://schemas.openxmlformats.org/drawingml/2006/main">
                         <a:graphicData uri="http://schemas.microsoft.com/office/word/2010/wordprocessingShape">
@@ -5352,7 +5306,7 @@
                             <wps:spPr>
                               <a:xfrm>
                                 <a:off x="0" y="0"/>
-                                <a:ext cx="2256155" cy="433070"/>
+                                <a:ext cx="2113107" cy="405245"/>
                               </a:xfrm>
                               <a:prstGeom prst="rect">
                                 <a:avLst/>
@@ -5377,16 +5331,6 @@
                                       <w:szCs w:val="24"/>
                                       <w:lang w:val="en-IN"/>
                                     </w:rPr>
-                                    <w:t xml:space="preserve">    </w:t>
-                                  </w:r>
-                                  <w:r>
-                                    <w:rPr>
-                                      <w:bCs/>
-                                      <w:color w:val="231F20"/>
-                                      <w:sz w:val="24"/>
-                                      <w:szCs w:val="24"/>
-                                      <w:lang w:val="en-IN"/>
-                                    </w:rPr>
                                     <w:t>&lt;&lt;description</w:t>
                                   </w:r>
                                   <w:r>
@@ -5397,7 +5341,7 @@
                                       <w:szCs w:val="24"/>
                                       <w:lang w:val="en-IN"/>
                                     </w:rPr>
-                                    <w:t>3</w:t>
+                                    <w:t>4</w:t>
                                   </w:r>
                                   <w:r>
                                     <w:rPr>
@@ -5427,9 +5371,9 @@
                     </wp:anchor>
                   </w:drawing>
                 </mc:Choice>
-                <mc:Fallback xmlns:w16du="http://schemas.microsoft.com/office/word/2023/wordml/word16du">
+                <mc:Fallback>
                   <w:pict>
-                    <v:shape w14:anchorId="437E05FE" id="_x0000_s1049" type="#_x0000_t202" style="position:absolute;margin-left:-75.5pt;margin-top:-2pt;width:177.65pt;height:34.1pt;z-index:487652352;visibility:visible;mso-wrap-style:square;mso-width-percent:0;mso-height-percent:0;mso-wrap-distance-left:9pt;mso-wrap-distance-top:0;mso-wrap-distance-right:9pt;mso-wrap-distance-bottom:0;mso-position-horizontal:absolute;mso-position-horizontal-relative:text;mso-position-vertical:absolute;mso-position-vertical-relative:text;mso-width-percent:0;mso-height-percent:0;mso-width-relative:margin;mso-height-relative:margin;v-text-anchor:top" o:gfxdata="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" filled="f" stroked="f">
+                    <v:shape w14:anchorId="0DF3DDC9" id="_x0000_s1049" type="#_x0000_t202" style="position:absolute;margin-left:44.9pt;margin-top:36.55pt;width:166.4pt;height:31.9pt;z-index:487701504;visibility:visible;mso-wrap-style:square;mso-width-percent:0;mso-height-percent:0;mso-wrap-distance-left:9pt;mso-wrap-distance-top:0;mso-wrap-distance-right:9pt;mso-wrap-distance-bottom:0;mso-position-horizontal:absolute;mso-position-horizontal-relative:text;mso-position-vertical:absolute;mso-position-vertical-relative:text;mso-width-percent:0;mso-height-percent:0;mso-width-relative:margin;mso-height-relative:margin;v-text-anchor:top" o:gfxdata="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" filled="f" stroked="f">
                       <v:textbox inset="0,0,0,0">
                         <w:txbxContent>
                           <w:p>
@@ -5449,16 +5393,6 @@
                                 <w:szCs w:val="24"/>
                                 <w:lang w:val="en-IN"/>
                               </w:rPr>
-                              <w:t xml:space="preserve">    </w:t>
-                            </w:r>
-                            <w:r>
-                              <w:rPr>
-                                <w:bCs/>
-                                <w:color w:val="231F20"/>
-                                <w:sz w:val="24"/>
-                                <w:szCs w:val="24"/>
-                                <w:lang w:val="en-IN"/>
-                              </w:rPr>
                               <w:t>&lt;&lt;description</w:t>
                             </w:r>
                             <w:r>
@@ -5469,7 +5403,7 @@
                                 <w:szCs w:val="24"/>
                                 <w:lang w:val="en-IN"/>
                               </w:rPr>
-                              <w:t>3</w:t>
+                              <w:t>4</w:t>
                             </w:r>
                             <w:r>
                               <w:rPr>
@@ -5489,6 +5423,20 @@
                 </mc:Fallback>
               </mc:AlternateContent>
             </w:r>
+          </w:p>
+        </w:tc>
+        <w:tc>
+          <w:tcPr>
+            <w:tcW w:w="2587" w:type="dxa"/>
+            <w:gridSpan w:val="2"/>
+          </w:tcPr>
+          <w:p>
+            <w:pPr>
+              <w:pStyle w:val="BodyText"/>
+              <w:rPr>
+                <w:sz w:val="20"/>
+              </w:rPr>
+            </w:pPr>
           </w:p>
         </w:tc>
         <w:tc>
@@ -5624,7 +5572,7 @@
                 </mc:Choice>
                 <mc:Fallback>
                   <w:pict>
-                    <v:shape w14:anchorId="3F816853" id="_x0000_s1050" type="#_x0000_t202" style="position:absolute;margin-left:380.95pt;margin-top:433.5pt;width:85.8pt;height:34.05pt;z-index:487632896;visibility:visible;mso-wrap-style:square;mso-width-percent:0;mso-height-percent:0;mso-wrap-distance-left:9pt;mso-wrap-distance-top:0;mso-wrap-distance-right:9pt;mso-wrap-distance-bottom:0;mso-position-horizontal:absolute;mso-position-horizontal-relative:text;mso-position-vertical:absolute;mso-position-vertical-relative:text;mso-width-percent:0;mso-height-percent:0;mso-width-relative:margin;mso-height-relative:margin;v-text-anchor:top" o:gfxdata="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" filled="f" stroked="f">
+                    <v:shape w14:anchorId="3F816853" id="_x0000_s1050" type="#_x0000_t202" style="position:absolute;margin-left:380.95pt;margin-top:433.5pt;width:85.8pt;height:34.05pt;z-index:487632896;visibility:visible;mso-wrap-style:square;mso-width-percent:0;mso-height-percent:0;mso-wrap-distance-left:9pt;mso-wrap-distance-top:0;mso-wrap-distance-right:9pt;mso-wrap-distance-bottom:0;mso-position-horizontal:absolute;mso-position-horizontal-relative:text;mso-position-vertical:absolute;mso-position-vertical-relative:text;mso-width-percent:0;mso-height-percent:0;mso-width-relative:margin;mso-height-relative:margin;v-text-anchor:top" o:gfxdata="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" filled="f" stroked="f">
                       <v:textbox inset="0,0,0,0">
                         <w:txbxContent>
                           <w:p>
@@ -5758,7 +5706,7 @@
               <mc:AlternateContent>
                 <mc:Choice Requires="wps">
                   <w:drawing>
-                    <wp:anchor distT="0" distB="0" distL="114300" distR="114300" simplePos="0" relativeHeight="487556096" behindDoc="0" locked="0" layoutInCell="1" allowOverlap="1" wp14:anchorId="07D2D839" wp14:editId="18DAAB72">
+                    <wp:anchor distT="0" distB="0" distL="114300" distR="114300" simplePos="0" relativeHeight="487556096" behindDoc="0" locked="0" layoutInCell="1" allowOverlap="1" wp14:anchorId="07D2D839" wp14:editId="72D8439E">
                       <wp:simplePos x="0" y="0"/>
                       <wp:positionH relativeFrom="column">
                         <wp:posOffset>196250</wp:posOffset>
@@ -5846,7 +5794,7 @@
                 </mc:Choice>
                 <mc:Fallback>
                   <w:pict>
-                    <v:shape w14:anchorId="07D2D839" id="_x0000_s1051" type="#_x0000_t202" style="position:absolute;margin-left:15.45pt;margin-top:3.6pt;width:24.4pt;height:30.95pt;z-index:487556096;visibility:visible;mso-wrap-style:square;mso-width-percent:0;mso-height-percent:0;mso-wrap-distance-left:9pt;mso-wrap-distance-top:0;mso-wrap-distance-right:9pt;mso-wrap-distance-bottom:0;mso-position-horizontal:absolute;mso-position-horizontal-relative:text;mso-position-vertical:absolute;mso-position-vertical-relative:text;mso-width-percent:0;mso-height-percent:0;mso-width-relative:margin;mso-height-relative:margin;v-text-anchor:top" o:gfxdata="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" filled="f" stroked="f">
+                    <v:shape w14:anchorId="07D2D839" id="_x0000_s1051" type="#_x0000_t202" style="position:absolute;margin-left:15.45pt;margin-top:3.6pt;width:24.4pt;height:30.95pt;z-index:487556096;visibility:visible;mso-wrap-style:square;mso-width-percent:0;mso-height-percent:0;mso-wrap-distance-left:9pt;mso-wrap-distance-top:0;mso-wrap-distance-right:9pt;mso-wrap-distance-bottom:0;mso-position-horizontal:absolute;mso-position-horizontal-relative:text;mso-position-vertical:absolute;mso-position-vertical-relative:text;mso-width-percent:0;mso-height-percent:0;mso-width-relative:margin;mso-height-relative:margin;v-text-anchor:top" o:gfxdata="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" filled="f" stroked="f">
                       <v:textbox inset="0,0,0,0">
                         <w:txbxContent>
                           <w:p>
@@ -5910,173 +5858,6 @@
                 <w:sz w:val="20"/>
               </w:rPr>
             </w:pPr>
-            <w:r>
-              <w:rPr>
-                <w:rFonts w:ascii="Arial" w:hAnsi="Arial" w:cs="Arial"/>
-                <w:noProof/>
-                <w:sz w:val="16"/>
-                <w:szCs w:val="16"/>
-              </w:rPr>
-              <mc:AlternateContent>
-                <mc:Choice Requires="wps">
-                  <w:drawing>
-                    <wp:anchor distT="0" distB="0" distL="114300" distR="114300" simplePos="0" relativeHeight="487654400" behindDoc="0" locked="0" layoutInCell="1" allowOverlap="1" wp14:anchorId="3EAD2488" wp14:editId="18C8338F">
-                      <wp:simplePos x="0" y="0"/>
-                      <wp:positionH relativeFrom="column">
-                        <wp:posOffset>-956981</wp:posOffset>
-                      </wp:positionH>
-                      <wp:positionV relativeFrom="paragraph">
-                        <wp:posOffset>45471</wp:posOffset>
-                      </wp:positionV>
-                      <wp:extent cx="2256155" cy="433070"/>
-                      <wp:effectExtent l="0" t="0" r="0" b="0"/>
-                      <wp:wrapNone/>
-                      <wp:docPr id="1557061979" name="Textbox 8"/>
-                      <wp:cNvGraphicFramePr/>
-                      <a:graphic xmlns:a="http://schemas.openxmlformats.org/drawingml/2006/main">
-                        <a:graphicData uri="http://schemas.microsoft.com/office/word/2010/wordprocessingShape">
-                          <wps:wsp>
-                            <wps:cNvSpPr txBox="1"/>
-                            <wps:spPr>
-                              <a:xfrm>
-                                <a:off x="0" y="0"/>
-                                <a:ext cx="2256155" cy="433070"/>
-                              </a:xfrm>
-                              <a:prstGeom prst="rect">
-                                <a:avLst/>
-                              </a:prstGeom>
-                            </wps:spPr>
-                            <wps:txbx>
-                              <w:txbxContent>
-                                <w:p>
-                                  <w:pPr>
-                                    <w:rPr>
-                                      <w:bCs/>
-                                      <w:sz w:val="24"/>
-                                      <w:szCs w:val="24"/>
-                                      <w:lang w:val="en-IN"/>
-                                    </w:rPr>
-                                  </w:pPr>
-                                  <w:r>
-                                    <w:rPr>
-                                      <w:bCs/>
-                                      <w:color w:val="231F20"/>
-                                      <w:sz w:val="24"/>
-                                      <w:szCs w:val="24"/>
-                                      <w:lang w:val="en-IN"/>
-                                    </w:rPr>
-                                    <w:t xml:space="preserve">    </w:t>
-                                  </w:r>
-                                  <w:r>
-                                    <w:rPr>
-                                      <w:bCs/>
-                                      <w:color w:val="231F20"/>
-                                      <w:sz w:val="24"/>
-                                      <w:szCs w:val="24"/>
-                                      <w:lang w:val="en-IN"/>
-                                    </w:rPr>
-                                    <w:t>&lt;&lt;description</w:t>
-                                  </w:r>
-                                  <w:r>
-                                    <w:rPr>
-                                      <w:bCs/>
-                                      <w:color w:val="231F20"/>
-                                      <w:sz w:val="24"/>
-                                      <w:szCs w:val="24"/>
-                                      <w:lang w:val="en-IN"/>
-                                    </w:rPr>
-                                    <w:t>4</w:t>
-                                  </w:r>
-                                  <w:r>
-                                    <w:rPr>
-                                      <w:bCs/>
-                                      <w:color w:val="231F20"/>
-                                      <w:sz w:val="24"/>
-                                      <w:szCs w:val="24"/>
-                                      <w:lang w:val="en-IN"/>
-                                    </w:rPr>
-                                    <w:t>&gt;&gt;</w:t>
-                                  </w:r>
-                                </w:p>
-                              </w:txbxContent>
-                            </wps:txbx>
-                            <wps:bodyPr wrap="square" lIns="0" tIns="0" rIns="0" bIns="0" rtlCol="0">
-                              <a:noAutofit/>
-                            </wps:bodyPr>
-                          </wps:wsp>
-                        </a:graphicData>
-                      </a:graphic>
-                      <wp14:sizeRelH relativeFrom="margin">
-                        <wp14:pctWidth>0</wp14:pctWidth>
-                      </wp14:sizeRelH>
-                      <wp14:sizeRelV relativeFrom="margin">
-                        <wp14:pctHeight>0</wp14:pctHeight>
-                      </wp14:sizeRelV>
-                    </wp:anchor>
-                  </w:drawing>
-                </mc:Choice>
-                <mc:Fallback>
-                  <w:pict>
-                    <v:shape w14:anchorId="3EAD2488" id="_x0000_s1052" type="#_x0000_t202" style="position:absolute;margin-left:-75.35pt;margin-top:3.6pt;width:177.65pt;height:34.1pt;z-index:487654400;visibility:visible;mso-wrap-style:square;mso-width-percent:0;mso-height-percent:0;mso-wrap-distance-left:9pt;mso-wrap-distance-top:0;mso-wrap-distance-right:9pt;mso-wrap-distance-bottom:0;mso-position-horizontal:absolute;mso-position-horizontal-relative:text;mso-position-vertical:absolute;mso-position-vertical-relative:text;mso-width-percent:0;mso-height-percent:0;mso-width-relative:margin;mso-height-relative:margin;v-text-anchor:top" o:gfxdata="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" filled="f" stroked="f">
-                      <v:textbox inset="0,0,0,0">
-                        <w:txbxContent>
-                          <w:p>
-                            <w:pPr>
-                              <w:rPr>
-                                <w:bCs/>
-                                <w:sz w:val="24"/>
-                                <w:szCs w:val="24"/>
-                                <w:lang w:val="en-IN"/>
-                              </w:rPr>
-                            </w:pPr>
-                            <w:r>
-                              <w:rPr>
-                                <w:bCs/>
-                                <w:color w:val="231F20"/>
-                                <w:sz w:val="24"/>
-                                <w:szCs w:val="24"/>
-                                <w:lang w:val="en-IN"/>
-                              </w:rPr>
-                              <w:t xml:space="preserve">    </w:t>
-                            </w:r>
-                            <w:r>
-                              <w:rPr>
-                                <w:bCs/>
-                                <w:color w:val="231F20"/>
-                                <w:sz w:val="24"/>
-                                <w:szCs w:val="24"/>
-                                <w:lang w:val="en-IN"/>
-                              </w:rPr>
-                              <w:t>&lt;&lt;description</w:t>
-                            </w:r>
-                            <w:r>
-                              <w:rPr>
-                                <w:bCs/>
-                                <w:color w:val="231F20"/>
-                                <w:sz w:val="24"/>
-                                <w:szCs w:val="24"/>
-                                <w:lang w:val="en-IN"/>
-                              </w:rPr>
-                              <w:t>4</w:t>
-                            </w:r>
-                            <w:r>
-                              <w:rPr>
-                                <w:bCs/>
-                                <w:color w:val="231F20"/>
-                                <w:sz w:val="24"/>
-                                <w:szCs w:val="24"/>
-                                <w:lang w:val="en-IN"/>
-                              </w:rPr>
-                              <w:t>&gt;&gt;</w:t>
-                            </w:r>
-                          </w:p>
-                        </w:txbxContent>
-                      </v:textbox>
-                    </v:shape>
-                  </w:pict>
-                </mc:Fallback>
-              </mc:AlternateContent>
-            </w:r>
           </w:p>
         </w:tc>
         <w:tc>
@@ -6211,7 +5992,7 @@
                 </mc:Choice>
                 <mc:Fallback>
                   <w:pict>
-                    <v:shape w14:anchorId="348074D7" id="_x0000_s1053" type="#_x0000_t202" style="position:absolute;margin-left:111.75pt;margin-top:3.65pt;width:85.8pt;height:30.95pt;z-index:487678976;visibility:visible;mso-wrap-style:square;mso-width-percent:0;mso-height-percent:0;mso-wrap-distance-left:9pt;mso-wrap-distance-top:0;mso-wrap-distance-right:9pt;mso-wrap-distance-bottom:0;mso-position-horizontal:absolute;mso-position-horizontal-relative:text;mso-position-vertical:absolute;mso-position-vertical-relative:text;mso-width-percent:0;mso-height-percent:0;mso-width-relative:margin;mso-height-relative:margin;v-text-anchor:top" o:gfxdata="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" filled="f" stroked="f">
+                    <v:shape w14:anchorId="348074D7" id="_x0000_s1052" type="#_x0000_t202" style="position:absolute;margin-left:111.75pt;margin-top:3.65pt;width:85.8pt;height:30.95pt;z-index:487678976;visibility:visible;mso-wrap-style:square;mso-width-percent:0;mso-height-percent:0;mso-wrap-distance-left:9pt;mso-wrap-distance-top:0;mso-wrap-distance-right:9pt;mso-wrap-distance-bottom:0;mso-position-horizontal:absolute;mso-position-horizontal-relative:text;mso-position-vertical:absolute;mso-position-vertical-relative:text;mso-width-percent:0;mso-height-percent:0;mso-width-relative:margin;mso-height-relative:margin;v-text-anchor:top" o:gfxdata="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" filled="f" stroked="f">
                       <v:textbox inset="0,0,0,0">
                         <w:txbxContent>
                           <w:p>
@@ -6378,7 +6159,7 @@
                 </mc:Choice>
                 <mc:Fallback>
                   <w:pict>
-                    <v:shape w14:anchorId="22DAC7B7" id="_x0000_s1054" type="#_x0000_t202" style="position:absolute;margin-left:56.9pt;margin-top:3.8pt;width:57.15pt;height:32.25pt;z-index:487668736;visibility:visible;mso-wrap-style:square;mso-width-percent:0;mso-height-percent:0;mso-wrap-distance-left:9pt;mso-wrap-distance-top:0;mso-wrap-distance-right:9pt;mso-wrap-distance-bottom:0;mso-position-horizontal:absolute;mso-position-horizontal-relative:text;mso-position-vertical:absolute;mso-position-vertical-relative:text;mso-width-percent:0;mso-height-percent:0;mso-width-relative:margin;mso-height-relative:margin;v-text-anchor:top" o:gfxdata="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" filled="f" stroked="f">
+                    <v:shape w14:anchorId="22DAC7B7" id="_x0000_s1053" type="#_x0000_t202" style="position:absolute;margin-left:56.9pt;margin-top:3.8pt;width:57.15pt;height:32.25pt;z-index:487668736;visibility:visible;mso-wrap-style:square;mso-width-percent:0;mso-height-percent:0;mso-wrap-distance-left:9pt;mso-wrap-distance-top:0;mso-wrap-distance-right:9pt;mso-wrap-distance-bottom:0;mso-position-horizontal:absolute;mso-position-horizontal-relative:text;mso-position-vertical:absolute;mso-position-vertical-relative:text;mso-width-percent:0;mso-height-percent:0;mso-width-relative:margin;mso-height-relative:margin;v-text-anchor:top" o:gfxdata="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" filled="f" stroked="f">
                       <v:textbox inset="0,0,0,0">
                         <w:txbxContent>
                           <w:p>
@@ -6545,7 +6326,7 @@
                 </mc:Choice>
                 <mc:Fallback>
                   <w:pict>
-                    <v:shape w14:anchorId="0DB8E2F7" id="_x0000_s1055" type="#_x0000_t202" style="position:absolute;margin-left:-20.55pt;margin-top:3.85pt;width:74.65pt;height:30.5pt;z-index:487644160;visibility:visible;mso-wrap-style:square;mso-width-percent:0;mso-height-percent:0;mso-wrap-distance-left:9pt;mso-wrap-distance-top:0;mso-wrap-distance-right:9pt;mso-wrap-distance-bottom:0;mso-position-horizontal:absolute;mso-position-horizontal-relative:text;mso-position-vertical:absolute;mso-position-vertical-relative:text;mso-width-percent:0;mso-height-percent:0;mso-width-relative:margin;mso-height-relative:margin;v-text-anchor:top" o:gfxdata="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" filled="f" stroked="f">
+                    <v:shape w14:anchorId="0DB8E2F7" id="_x0000_s1054" type="#_x0000_t202" style="position:absolute;margin-left:-20.55pt;margin-top:3.85pt;width:74.65pt;height:30.5pt;z-index:487644160;visibility:visible;mso-wrap-style:square;mso-width-percent:0;mso-height-percent:0;mso-wrap-distance-left:9pt;mso-wrap-distance-top:0;mso-wrap-distance-right:9pt;mso-wrap-distance-bottom:0;mso-position-horizontal:absolute;mso-position-horizontal-relative:text;mso-position-vertical:absolute;mso-position-vertical-relative:text;mso-width-percent:0;mso-height-percent:0;mso-width-relative:margin;mso-height-relative:margin;v-text-anchor:top" o:gfxdata="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" filled="f" stroked="f">
                       <v:textbox inset="0,0,0,0">
                         <w:txbxContent>
                           <w:p>
@@ -6740,7 +6521,7 @@
                 </mc:Choice>
                 <mc:Fallback>
                   <w:pict>
-                    <v:shape w14:anchorId="64A0884B" id="_x0000_s1056" type="#_x0000_t202" style="position:absolute;margin-left:-24.15pt;margin-top:2.9pt;width:92.25pt;height:31.45pt;z-index:487689216;visibility:visible;mso-wrap-style:square;mso-width-percent:0;mso-height-percent:0;mso-wrap-distance-left:9pt;mso-wrap-distance-top:0;mso-wrap-distance-right:9pt;mso-wrap-distance-bottom:0;mso-position-horizontal:absolute;mso-position-horizontal-relative:text;mso-position-vertical:absolute;mso-position-vertical-relative:text;mso-width-percent:0;mso-height-percent:0;mso-width-relative:margin;mso-height-relative:margin;v-text-anchor:top" o:gfxdata="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" filled="f" stroked="f">
+                    <v:shape w14:anchorId="64A0884B" id="_x0000_s1055" type="#_x0000_t202" style="position:absolute;margin-left:-24.15pt;margin-top:2.9pt;width:92.25pt;height:31.45pt;z-index:487689216;visibility:visible;mso-wrap-style:square;mso-width-percent:0;mso-height-percent:0;mso-wrap-distance-left:9pt;mso-wrap-distance-top:0;mso-wrap-distance-right:9pt;mso-wrap-distance-bottom:0;mso-position-horizontal:absolute;mso-position-horizontal-relative:text;mso-position-vertical:absolute;mso-position-vertical-relative:text;mso-width-percent:0;mso-height-percent:0;mso-width-relative:margin;mso-height-relative:margin;v-text-anchor:top" o:gfxdata="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" filled="f" stroked="f">
                       <v:textbox inset="0,0,0,0">
                         <w:txbxContent>
                           <w:p>
@@ -6916,7 +6697,7 @@
                 </mc:Choice>
                 <mc:Fallback>
                   <w:pict>
-                    <v:shape w14:anchorId="6C3F8FB5" id="_x0000_s1057" type="#_x0000_t202" style="position:absolute;margin-left:15.65pt;margin-top:10.5pt;width:24.4pt;height:30.95pt;z-index:487558144;visibility:visible;mso-wrap-style:square;mso-width-percent:0;mso-height-percent:0;mso-wrap-distance-left:9pt;mso-wrap-distance-top:0;mso-wrap-distance-right:9pt;mso-wrap-distance-bottom:0;mso-position-horizontal:absolute;mso-position-horizontal-relative:text;mso-position-vertical:absolute;mso-position-vertical-relative:text;mso-width-percent:0;mso-height-percent:0;mso-width-relative:margin;mso-height-relative:margin;v-text-anchor:top" o:gfxdata="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" filled="f" stroked="f">
+                    <v:shape w14:anchorId="6C3F8FB5" id="_x0000_s1056" type="#_x0000_t202" style="position:absolute;margin-left:15.65pt;margin-top:10.5pt;width:24.4pt;height:30.95pt;z-index:487558144;visibility:visible;mso-wrap-style:square;mso-width-percent:0;mso-height-percent:0;mso-wrap-distance-left:9pt;mso-wrap-distance-top:0;mso-wrap-distance-right:9pt;mso-wrap-distance-bottom:0;mso-position-horizontal:absolute;mso-position-horizontal-relative:text;mso-position-vertical:absolute;mso-position-vertical-relative:text;mso-width-percent:0;mso-height-percent:0;mso-width-relative:margin;mso-height-relative:margin;v-text-anchor:top" o:gfxdata="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" filled="f" stroked="f">
                       <v:textbox inset="0,0,0,0">
                         <w:txbxContent>
                           <w:p>
@@ -6980,6 +6761,20 @@
                 <w:sz w:val="20"/>
               </w:rPr>
             </w:pPr>
+          </w:p>
+        </w:tc>
+        <w:tc>
+          <w:tcPr>
+            <w:tcW w:w="2587" w:type="dxa"/>
+            <w:gridSpan w:val="2"/>
+          </w:tcPr>
+          <w:p>
+            <w:pPr>
+              <w:pStyle w:val="BodyText"/>
+              <w:rPr>
+                <w:sz w:val="20"/>
+              </w:rPr>
+            </w:pPr>
             <w:r>
               <w:rPr>
                 <w:rFonts w:ascii="Arial" w:hAnsi="Arial" w:cs="Arial"/>
@@ -6990,18 +6785,18 @@
               <mc:AlternateContent>
                 <mc:Choice Requires="wps">
                   <w:drawing>
-                    <wp:anchor distT="0" distB="0" distL="114300" distR="114300" simplePos="0" relativeHeight="487656448" behindDoc="0" locked="0" layoutInCell="1" allowOverlap="1" wp14:anchorId="19B14CC7" wp14:editId="5B4AB2B3">
+                    <wp:anchor distT="0" distB="0" distL="114300" distR="114300" simplePos="0" relativeHeight="487703552" behindDoc="0" locked="0" layoutInCell="1" allowOverlap="1" wp14:anchorId="50133157" wp14:editId="7DAD1F70">
                       <wp:simplePos x="0" y="0"/>
                       <wp:positionH relativeFrom="column">
-                        <wp:posOffset>171450</wp:posOffset>
+                        <wp:posOffset>-814705</wp:posOffset>
                       </wp:positionH>
                       <wp:positionV relativeFrom="paragraph">
-                        <wp:posOffset>127635</wp:posOffset>
+                        <wp:posOffset>53628</wp:posOffset>
                       </wp:positionV>
-                      <wp:extent cx="2256155" cy="433070"/>
+                      <wp:extent cx="2113107" cy="439882"/>
                       <wp:effectExtent l="0" t="0" r="0" b="0"/>
                       <wp:wrapNone/>
-                      <wp:docPr id="648218728" name="Textbox 8"/>
+                      <wp:docPr id="193339965" name="Textbox 8"/>
                       <wp:cNvGraphicFramePr/>
                       <a:graphic xmlns:a="http://schemas.openxmlformats.org/drawingml/2006/main">
                         <a:graphicData uri="http://schemas.microsoft.com/office/word/2010/wordprocessingShape">
@@ -7010,7 +6805,7 @@
                             <wps:spPr>
                               <a:xfrm>
                                 <a:off x="0" y="0"/>
-                                <a:ext cx="2256155" cy="433070"/>
+                                <a:ext cx="2113107" cy="439882"/>
                               </a:xfrm>
                               <a:prstGeom prst="rect">
                                 <a:avLst/>
@@ -7027,16 +6822,6 @@
                                       <w:lang w:val="en-IN"/>
                                     </w:rPr>
                                   </w:pPr>
-                                  <w:r>
-                                    <w:rPr>
-                                      <w:bCs/>
-                                      <w:color w:val="231F20"/>
-                                      <w:sz w:val="24"/>
-                                      <w:szCs w:val="24"/>
-                                      <w:lang w:val="en-IN"/>
-                                    </w:rPr>
-                                    <w:t xml:space="preserve">    </w:t>
-                                  </w:r>
                                   <w:r>
                                     <w:rPr>
                                       <w:bCs/>
@@ -7087,7 +6872,7 @@
                 </mc:Choice>
                 <mc:Fallback>
                   <w:pict>
-                    <v:shape w14:anchorId="19B14CC7" id="_x0000_s1058" type="#_x0000_t202" style="position:absolute;margin-left:13.5pt;margin-top:10.05pt;width:177.65pt;height:34.1pt;z-index:487656448;visibility:visible;mso-wrap-style:square;mso-width-percent:0;mso-height-percent:0;mso-wrap-distance-left:9pt;mso-wrap-distance-top:0;mso-wrap-distance-right:9pt;mso-wrap-distance-bottom:0;mso-position-horizontal:absolute;mso-position-horizontal-relative:text;mso-position-vertical:absolute;mso-position-vertical-relative:text;mso-width-percent:0;mso-height-percent:0;mso-width-relative:margin;mso-height-relative:margin;v-text-anchor:top" o:gfxdata="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" filled="f" stroked="f">
+                    <v:shape w14:anchorId="50133157" id="_x0000_s1057" type="#_x0000_t202" style="position:absolute;margin-left:-64.15pt;margin-top:4.2pt;width:166.4pt;height:34.65pt;z-index:487703552;visibility:visible;mso-wrap-style:square;mso-width-percent:0;mso-height-percent:0;mso-wrap-distance-left:9pt;mso-wrap-distance-top:0;mso-wrap-distance-right:9pt;mso-wrap-distance-bottom:0;mso-position-horizontal:absolute;mso-position-horizontal-relative:text;mso-position-vertical:absolute;mso-position-vertical-relative:text;mso-width-percent:0;mso-height-percent:0;mso-width-relative:margin;mso-height-relative:margin;v-text-anchor:top" o:gfxdata="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" filled="f" stroked="f">
                       <v:textbox inset="0,0,0,0">
                         <w:txbxContent>
                           <w:p>
@@ -7099,16 +6884,6 @@
                                 <w:lang w:val="en-IN"/>
                               </w:rPr>
                             </w:pPr>
-                            <w:r>
-                              <w:rPr>
-                                <w:bCs/>
-                                <w:color w:val="231F20"/>
-                                <w:sz w:val="24"/>
-                                <w:szCs w:val="24"/>
-                                <w:lang w:val="en-IN"/>
-                              </w:rPr>
-                              <w:t xml:space="preserve">    </w:t>
-                            </w:r>
                             <w:r>
                               <w:rPr>
                                 <w:bCs/>
@@ -7147,20 +6922,6 @@
                 </mc:Fallback>
               </mc:AlternateContent>
             </w:r>
-          </w:p>
-        </w:tc>
-        <w:tc>
-          <w:tcPr>
-            <w:tcW w:w="2587" w:type="dxa"/>
-            <w:gridSpan w:val="2"/>
-          </w:tcPr>
-          <w:p>
-            <w:pPr>
-              <w:pStyle w:val="BodyText"/>
-              <w:rPr>
-                <w:sz w:val="20"/>
-              </w:rPr>
-            </w:pPr>
           </w:p>
         </w:tc>
         <w:tc>
@@ -7280,9 +7041,9 @@
                     </wp:anchor>
                   </w:drawing>
                 </mc:Choice>
-                <mc:Fallback xmlns:w16du="http://schemas.microsoft.com/office/word/2023/wordml/word16du">
+                <mc:Fallback>
                   <w:pict>
-                    <v:shape w14:anchorId="02FBCB93" id="_x0000_s1058" type="#_x0000_t202" style="position:absolute;margin-left:-20.55pt;margin-top:11.2pt;width:74.65pt;height:30.5pt;z-index:487646208;visibility:visible;mso-wrap-style:square;mso-width-percent:0;mso-height-percent:0;mso-wrap-distance-left:9pt;mso-wrap-distance-top:0;mso-wrap-distance-right:9pt;mso-wrap-distance-bottom:0;mso-position-horizontal:absolute;mso-position-horizontal-relative:text;mso-position-vertical:absolute;mso-position-vertical-relative:text;mso-width-percent:0;mso-height-percent:0;mso-width-relative:margin;mso-height-relative:margin;v-text-anchor:top" o:gfxdata="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" filled="f" stroked="f">
+                    <v:shape w14:anchorId="02FBCB93" id="_x0000_s1058" type="#_x0000_t202" style="position:absolute;margin-left:-20.55pt;margin-top:11.2pt;width:74.65pt;height:30.5pt;z-index:487646208;visibility:visible;mso-wrap-style:square;mso-width-percent:0;mso-height-percent:0;mso-wrap-distance-left:9pt;mso-wrap-distance-top:0;mso-wrap-distance-right:9pt;mso-wrap-distance-bottom:0;mso-position-horizontal:absolute;mso-position-horizontal-relative:text;mso-position-vertical:absolute;mso-position-vertical-relative:text;mso-width-percent:0;mso-height-percent:0;mso-width-relative:margin;mso-height-relative:margin;v-text-anchor:top" o:gfxdata="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" filled="f" stroked="f">
                       <v:textbox inset="0,0,0,0">
                         <w:txbxContent>
                           <w:p>
@@ -7461,9 +7222,9 @@
                     </wp:anchor>
                   </w:drawing>
                 </mc:Choice>
-                <mc:Fallback xmlns:w16du="http://schemas.microsoft.com/office/word/2023/wordml/word16du">
+                <mc:Fallback>
                   <w:pict>
-                    <v:shape w14:anchorId="2A69C3EA" id="_x0000_s1059" type="#_x0000_t202" style="position:absolute;margin-left:-15.6pt;margin-top:11.2pt;width:57.15pt;height:32.25pt;z-index:487670784;visibility:visible;mso-wrap-style:square;mso-width-percent:0;mso-height-percent:0;mso-wrap-distance-left:9pt;mso-wrap-distance-top:0;mso-wrap-distance-right:9pt;mso-wrap-distance-bottom:0;mso-position-horizontal:absolute;mso-position-horizontal-relative:text;mso-position-vertical:absolute;mso-position-vertical-relative:text;mso-width-percent:0;mso-height-percent:0;mso-width-relative:margin;mso-height-relative:margin;v-text-anchor:top" o:gfxdata="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" filled="f" stroked="f">
+                    <v:shape w14:anchorId="2A69C3EA" id="_x0000_s1059" type="#_x0000_t202" style="position:absolute;margin-left:-15.6pt;margin-top:11.2pt;width:57.15pt;height:32.25pt;z-index:487670784;visibility:visible;mso-wrap-style:square;mso-width-percent:0;mso-height-percent:0;mso-wrap-distance-left:9pt;mso-wrap-distance-top:0;mso-wrap-distance-right:9pt;mso-wrap-distance-bottom:0;mso-position-horizontal:absolute;mso-position-horizontal-relative:text;mso-position-vertical:absolute;mso-position-vertical-relative:text;mso-width-percent:0;mso-height-percent:0;mso-width-relative:margin;mso-height-relative:margin;v-text-anchor:top" o:gfxdata="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" filled="f" stroked="f">
                       <v:textbox inset="0,0,0,0">
                         <w:txbxContent>
                           <w:p>
@@ -7642,9 +7403,9 @@
                     </wp:anchor>
                   </w:drawing>
                 </mc:Choice>
-                <mc:Fallback xmlns:w16du="http://schemas.microsoft.com/office/word/2023/wordml/word16du">
+                <mc:Fallback>
                   <w:pict>
-                    <v:shape w14:anchorId="39BBDF82" id="_x0000_s1060" type="#_x0000_t202" style="position:absolute;margin-left:23.75pt;margin-top:11.3pt;width:92.25pt;height:31.45pt;z-index:487691264;visibility:visible;mso-wrap-style:square;mso-width-percent:0;mso-height-percent:0;mso-wrap-distance-left:9pt;mso-wrap-distance-top:0;mso-wrap-distance-right:9pt;mso-wrap-distance-bottom:0;mso-position-horizontal:absolute;mso-position-horizontal-relative:text;mso-position-vertical:absolute;mso-position-vertical-relative:text;mso-width-percent:0;mso-height-percent:0;mso-width-relative:margin;mso-height-relative:margin;v-text-anchor:top" o:gfxdata="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" filled="f" stroked="f">
+                    <v:shape w14:anchorId="39BBDF82" id="_x0000_s1060" type="#_x0000_t202" style="position:absolute;margin-left:23.75pt;margin-top:11.3pt;width:92.25pt;height:31.45pt;z-index:487691264;visibility:visible;mso-wrap-style:square;mso-width-percent:0;mso-height-percent:0;mso-wrap-distance-left:9pt;mso-wrap-distance-top:0;mso-wrap-distance-right:9pt;mso-wrap-distance-bottom:0;mso-position-horizontal:absolute;mso-position-horizontal-relative:text;mso-position-vertical:absolute;mso-position-vertical-relative:text;mso-width-percent:0;mso-height-percent:0;mso-width-relative:margin;mso-height-relative:margin;v-text-anchor:top" o:gfxdata="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" filled="f" stroked="f">
                       <v:textbox inset="0,0,0,0">
                         <w:txbxContent>
                           <w:p>
@@ -7809,9 +7570,9 @@
                     </wp:anchor>
                   </w:drawing>
                 </mc:Choice>
-                <mc:Fallback xmlns:w16du="http://schemas.microsoft.com/office/word/2023/wordml/word16du">
+                <mc:Fallback>
                   <w:pict>
-                    <v:shape w14:anchorId="2865F309" id="_x0000_s1061" type="#_x0000_t202" style="position:absolute;margin-left:-59.7pt;margin-top:10.25pt;width:85.8pt;height:30.95pt;z-index:487681024;visibility:visible;mso-wrap-style:square;mso-width-percent:0;mso-height-percent:0;mso-wrap-distance-left:9pt;mso-wrap-distance-top:0;mso-wrap-distance-right:9pt;mso-wrap-distance-bottom:0;mso-position-horizontal:absolute;mso-position-horizontal-relative:text;mso-position-vertical:absolute;mso-position-vertical-relative:text;mso-width-percent:0;mso-height-percent:0;mso-width-relative:margin;mso-height-relative:margin;v-text-anchor:top" o:gfxdata="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" filled="f" stroked="f">
+                    <v:shape w14:anchorId="2865F309" id="_x0000_s1061" type="#_x0000_t202" style="position:absolute;margin-left:-59.7pt;margin-top:10.25pt;width:85.8pt;height:30.95pt;z-index:487681024;visibility:visible;mso-wrap-style:square;mso-width-percent:0;mso-height-percent:0;mso-wrap-distance-left:9pt;mso-wrap-distance-top:0;mso-wrap-distance-right:9pt;mso-wrap-distance-bottom:0;mso-position-horizontal:absolute;mso-position-horizontal-relative:text;mso-position-vertical:absolute;mso-position-vertical-relative:text;mso-width-percent:0;mso-height-percent:0;mso-width-relative:margin;mso-height-relative:margin;v-text-anchor:top" o:gfxdata="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" filled="f" stroked="f">
                       <v:textbox inset="0,0,0,0">
                         <w:txbxContent>
                           <w:p>
@@ -7912,7 +7673,154 @@
               <mc:AlternateContent>
                 <mc:Choice Requires="wps">
                   <w:drawing>
-                    <wp:anchor distT="0" distB="0" distL="114300" distR="114300" simplePos="0" relativeHeight="487560192" behindDoc="0" locked="0" layoutInCell="1" allowOverlap="1" wp14:anchorId="6FA58C32" wp14:editId="7C7CCE23">
+                    <wp:anchor distT="0" distB="0" distL="114300" distR="114300" simplePos="0" relativeHeight="487705600" behindDoc="0" locked="0" layoutInCell="1" allowOverlap="1" wp14:anchorId="353B4356" wp14:editId="4EDE8884">
+                      <wp:simplePos x="0" y="0"/>
+                      <wp:positionH relativeFrom="column">
+                        <wp:posOffset>297122</wp:posOffset>
+                      </wp:positionH>
+                      <wp:positionV relativeFrom="paragraph">
+                        <wp:posOffset>107661</wp:posOffset>
+                      </wp:positionV>
+                      <wp:extent cx="2113107" cy="384464"/>
+                      <wp:effectExtent l="0" t="0" r="0" b="0"/>
+                      <wp:wrapNone/>
+                      <wp:docPr id="656642314" name="Textbox 8"/>
+                      <wp:cNvGraphicFramePr/>
+                      <a:graphic xmlns:a="http://schemas.openxmlformats.org/drawingml/2006/main">
+                        <a:graphicData uri="http://schemas.microsoft.com/office/word/2010/wordprocessingShape">
+                          <wps:wsp>
+                            <wps:cNvSpPr txBox="1"/>
+                            <wps:spPr>
+                              <a:xfrm>
+                                <a:off x="0" y="0"/>
+                                <a:ext cx="2113107" cy="384464"/>
+                              </a:xfrm>
+                              <a:prstGeom prst="rect">
+                                <a:avLst/>
+                              </a:prstGeom>
+                            </wps:spPr>
+                            <wps:txbx>
+                              <w:txbxContent>
+                                <w:p>
+                                  <w:pPr>
+                                    <w:rPr>
+                                      <w:bCs/>
+                                      <w:sz w:val="24"/>
+                                      <w:szCs w:val="24"/>
+                                      <w:lang w:val="en-IN"/>
+                                    </w:rPr>
+                                  </w:pPr>
+                                  <w:r>
+                                    <w:rPr>
+                                      <w:bCs/>
+                                      <w:color w:val="231F20"/>
+                                      <w:sz w:val="24"/>
+                                      <w:szCs w:val="24"/>
+                                      <w:lang w:val="en-IN"/>
+                                    </w:rPr>
+                                    <w:t>&lt;&lt;description</w:t>
+                                  </w:r>
+                                  <w:r>
+                                    <w:rPr>
+                                      <w:bCs/>
+                                      <w:color w:val="231F20"/>
+                                      <w:sz w:val="24"/>
+                                      <w:szCs w:val="24"/>
+                                      <w:lang w:val="en-IN"/>
+                                    </w:rPr>
+                                    <w:t>6</w:t>
+                                  </w:r>
+                                  <w:r>
+                                    <w:rPr>
+                                      <w:bCs/>
+                                      <w:color w:val="231F20"/>
+                                      <w:sz w:val="24"/>
+                                      <w:szCs w:val="24"/>
+                                      <w:lang w:val="en-IN"/>
+                                    </w:rPr>
+                                    <w:t>&gt;&gt;</w:t>
+                                  </w:r>
+                                </w:p>
+                              </w:txbxContent>
+                            </wps:txbx>
+                            <wps:bodyPr wrap="square" lIns="0" tIns="0" rIns="0" bIns="0" rtlCol="0">
+                              <a:noAutofit/>
+                            </wps:bodyPr>
+                          </wps:wsp>
+                        </a:graphicData>
+                      </a:graphic>
+                      <wp14:sizeRelH relativeFrom="margin">
+                        <wp14:pctWidth>0</wp14:pctWidth>
+                      </wp14:sizeRelH>
+                      <wp14:sizeRelV relativeFrom="margin">
+                        <wp14:pctHeight>0</wp14:pctHeight>
+                      </wp14:sizeRelV>
+                    </wp:anchor>
+                  </w:drawing>
+                </mc:Choice>
+                <mc:Fallback>
+                  <w:pict>
+                    <v:shape w14:anchorId="353B4356" id="_x0000_s1062" type="#_x0000_t202" style="position:absolute;margin-left:23.4pt;margin-top:8.5pt;width:166.4pt;height:30.25pt;z-index:487705600;visibility:visible;mso-wrap-style:square;mso-width-percent:0;mso-height-percent:0;mso-wrap-distance-left:9pt;mso-wrap-distance-top:0;mso-wrap-distance-right:9pt;mso-wrap-distance-bottom:0;mso-position-horizontal:absolute;mso-position-horizontal-relative:text;mso-position-vertical:absolute;mso-position-vertical-relative:text;mso-width-percent:0;mso-height-percent:0;mso-width-relative:margin;mso-height-relative:margin;v-text-anchor:top" o:gfxdata="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" filled="f" stroked="f">
+                      <v:textbox inset="0,0,0,0">
+                        <w:txbxContent>
+                          <w:p>
+                            <w:pPr>
+                              <w:rPr>
+                                <w:bCs/>
+                                <w:sz w:val="24"/>
+                                <w:szCs w:val="24"/>
+                                <w:lang w:val="en-IN"/>
+                              </w:rPr>
+                            </w:pPr>
+                            <w:r>
+                              <w:rPr>
+                                <w:bCs/>
+                                <w:color w:val="231F20"/>
+                                <w:sz w:val="24"/>
+                                <w:szCs w:val="24"/>
+                                <w:lang w:val="en-IN"/>
+                              </w:rPr>
+                              <w:t>&lt;&lt;description</w:t>
+                            </w:r>
+                            <w:r>
+                              <w:rPr>
+                                <w:bCs/>
+                                <w:color w:val="231F20"/>
+                                <w:sz w:val="24"/>
+                                <w:szCs w:val="24"/>
+                                <w:lang w:val="en-IN"/>
+                              </w:rPr>
+                              <w:t>6</w:t>
+                            </w:r>
+                            <w:r>
+                              <w:rPr>
+                                <w:bCs/>
+                                <w:color w:val="231F20"/>
+                                <w:sz w:val="24"/>
+                                <w:szCs w:val="24"/>
+                                <w:lang w:val="en-IN"/>
+                              </w:rPr>
+                              <w:t>&gt;&gt;</w:t>
+                            </w:r>
+                          </w:p>
+                        </w:txbxContent>
+                      </v:textbox>
+                    </v:shape>
+                  </w:pict>
+                </mc:Fallback>
+              </mc:AlternateContent>
+            </w:r>
+            <w:r>
+              <w:rPr>
+                <w:rFonts w:ascii="Arial" w:hAnsi="Arial" w:cs="Arial"/>
+                <w:noProof/>
+                <w:sz w:val="16"/>
+                <w:szCs w:val="16"/>
+              </w:rPr>
+              <mc:AlternateContent>
+                <mc:Choice Requires="wps">
+                  <w:drawing>
+                    <wp:anchor distT="0" distB="0" distL="114300" distR="114300" simplePos="0" relativeHeight="487560192" behindDoc="0" locked="0" layoutInCell="1" allowOverlap="1" wp14:anchorId="6FA58C32" wp14:editId="732FE4C9">
                       <wp:simplePos x="0" y="0"/>
                       <wp:positionH relativeFrom="column">
                         <wp:posOffset>-76271</wp:posOffset>
@@ -8000,7 +7908,7 @@
                 </mc:Choice>
                 <mc:Fallback>
                   <w:pict>
-                    <v:shape w14:anchorId="6FA58C32" id="_x0000_s1063" type="#_x0000_t202" style="position:absolute;margin-left:-6pt;margin-top:12.5pt;width:24.45pt;height:30.95pt;z-index:487560192;visibility:visible;mso-wrap-style:square;mso-width-percent:0;mso-height-percent:0;mso-wrap-distance-left:9pt;mso-wrap-distance-top:0;mso-wrap-distance-right:9pt;mso-wrap-distance-bottom:0;mso-position-horizontal:absolute;mso-position-horizontal-relative:text;mso-position-vertical:absolute;mso-position-vertical-relative:text;mso-width-percent:0;mso-height-percent:0;mso-width-relative:margin;mso-height-relative:margin;v-text-anchor:top" o:gfxdata="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" filled="f" stroked="f">
+                    <v:shape w14:anchorId="6FA58C32" id="_x0000_s1063" type="#_x0000_t202" style="position:absolute;margin-left:-6pt;margin-top:12.5pt;width:24.45pt;height:30.95pt;z-index:487560192;visibility:visible;mso-wrap-style:square;mso-width-percent:0;mso-height-percent:0;mso-wrap-distance-left:9pt;mso-wrap-distance-top:0;mso-wrap-distance-right:9pt;mso-wrap-distance-bottom:0;mso-position-horizontal:absolute;mso-position-horizontal-relative:text;mso-position-vertical:absolute;mso-position-vertical-relative:text;mso-width-percent:0;mso-height-percent:0;mso-width-relative:margin;mso-height-relative:margin;v-text-anchor:top" o:gfxdata="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" filled="f" stroked="f">
                       <v:textbox inset="0,0,0,0">
                         <w:txbxContent>
                           <w:p>
@@ -8022,173 +7930,6 @@
                                 <w:lang w:val="en-IN"/>
                               </w:rPr>
                               <w:t>&lt;&lt;sno</w:t>
-                            </w:r>
-                            <w:r>
-                              <w:rPr>
-                                <w:bCs/>
-                                <w:color w:val="231F20"/>
-                                <w:sz w:val="24"/>
-                                <w:szCs w:val="24"/>
-                                <w:lang w:val="en-IN"/>
-                              </w:rPr>
-                              <w:t>6</w:t>
-                            </w:r>
-                            <w:r>
-                              <w:rPr>
-                                <w:bCs/>
-                                <w:color w:val="231F20"/>
-                                <w:sz w:val="24"/>
-                                <w:szCs w:val="24"/>
-                                <w:lang w:val="en-IN"/>
-                              </w:rPr>
-                              <w:t>&gt;&gt;</w:t>
-                            </w:r>
-                          </w:p>
-                        </w:txbxContent>
-                      </v:textbox>
-                    </v:shape>
-                  </w:pict>
-                </mc:Fallback>
-              </mc:AlternateContent>
-            </w:r>
-            <w:r>
-              <w:rPr>
-                <w:rFonts w:ascii="Arial" w:hAnsi="Arial" w:cs="Arial"/>
-                <w:noProof/>
-                <w:sz w:val="16"/>
-                <w:szCs w:val="16"/>
-              </w:rPr>
-              <mc:AlternateContent>
-                <mc:Choice Requires="wps">
-                  <w:drawing>
-                    <wp:anchor distT="0" distB="0" distL="114300" distR="114300" simplePos="0" relativeHeight="487662592" behindDoc="0" locked="0" layoutInCell="1" allowOverlap="1" wp14:anchorId="47AB55BB" wp14:editId="61073B64">
-                      <wp:simplePos x="0" y="0"/>
-                      <wp:positionH relativeFrom="column">
-                        <wp:posOffset>135350</wp:posOffset>
-                      </wp:positionH>
-                      <wp:positionV relativeFrom="paragraph">
-                        <wp:posOffset>158750</wp:posOffset>
-                      </wp:positionV>
-                      <wp:extent cx="2256155" cy="433070"/>
-                      <wp:effectExtent l="0" t="0" r="0" b="0"/>
-                      <wp:wrapNone/>
-                      <wp:docPr id="4" name="Textbox 8"/>
-                      <wp:cNvGraphicFramePr/>
-                      <a:graphic xmlns:a="http://schemas.openxmlformats.org/drawingml/2006/main">
-                        <a:graphicData uri="http://schemas.microsoft.com/office/word/2010/wordprocessingShape">
-                          <wps:wsp>
-                            <wps:cNvSpPr txBox="1"/>
-                            <wps:spPr>
-                              <a:xfrm>
-                                <a:off x="0" y="0"/>
-                                <a:ext cx="2256155" cy="433070"/>
-                              </a:xfrm>
-                              <a:prstGeom prst="rect">
-                                <a:avLst/>
-                              </a:prstGeom>
-                            </wps:spPr>
-                            <wps:txbx>
-                              <w:txbxContent>
-                                <w:p>
-                                  <w:pPr>
-                                    <w:rPr>
-                                      <w:bCs/>
-                                      <w:sz w:val="24"/>
-                                      <w:szCs w:val="24"/>
-                                      <w:lang w:val="en-IN"/>
-                                    </w:rPr>
-                                  </w:pPr>
-                                  <w:r>
-                                    <w:rPr>
-                                      <w:bCs/>
-                                      <w:color w:val="231F20"/>
-                                      <w:sz w:val="24"/>
-                                      <w:szCs w:val="24"/>
-                                      <w:lang w:val="en-IN"/>
-                                    </w:rPr>
-                                    <w:t xml:space="preserve">    </w:t>
-                                  </w:r>
-                                  <w:r>
-                                    <w:rPr>
-                                      <w:bCs/>
-                                      <w:color w:val="231F20"/>
-                                      <w:sz w:val="24"/>
-                                      <w:szCs w:val="24"/>
-                                      <w:lang w:val="en-IN"/>
-                                    </w:rPr>
-                                    <w:t>&lt;&lt;description</w:t>
-                                  </w:r>
-                                  <w:r>
-                                    <w:rPr>
-                                      <w:bCs/>
-                                      <w:color w:val="231F20"/>
-                                      <w:sz w:val="24"/>
-                                      <w:szCs w:val="24"/>
-                                      <w:lang w:val="en-IN"/>
-                                    </w:rPr>
-                                    <w:t>6</w:t>
-                                  </w:r>
-                                  <w:r>
-                                    <w:rPr>
-                                      <w:bCs/>
-                                      <w:color w:val="231F20"/>
-                                      <w:sz w:val="24"/>
-                                      <w:szCs w:val="24"/>
-                                      <w:lang w:val="en-IN"/>
-                                    </w:rPr>
-                                    <w:t>&gt;&gt;</w:t>
-                                  </w:r>
-                                </w:p>
-                              </w:txbxContent>
-                            </wps:txbx>
-                            <wps:bodyPr wrap="square" lIns="0" tIns="0" rIns="0" bIns="0" rtlCol="0">
-                              <a:noAutofit/>
-                            </wps:bodyPr>
-                          </wps:wsp>
-                        </a:graphicData>
-                      </a:graphic>
-                      <wp14:sizeRelH relativeFrom="margin">
-                        <wp14:pctWidth>0</wp14:pctWidth>
-                      </wp14:sizeRelH>
-                      <wp14:sizeRelV relativeFrom="margin">
-                        <wp14:pctHeight>0</wp14:pctHeight>
-                      </wp14:sizeRelV>
-                    </wp:anchor>
-                  </w:drawing>
-                </mc:Choice>
-                <mc:Fallback xmlns:w16du="http://schemas.microsoft.com/office/word/2023/wordml/word16du">
-                  <w:pict>
-                    <v:shape w14:anchorId="47AB55BB" id="_x0000_s1063" type="#_x0000_t202" style="position:absolute;margin-left:10.65pt;margin-top:12.5pt;width:177.65pt;height:34.1pt;z-index:487662592;visibility:visible;mso-wrap-style:square;mso-width-percent:0;mso-height-percent:0;mso-wrap-distance-left:9pt;mso-wrap-distance-top:0;mso-wrap-distance-right:9pt;mso-wrap-distance-bottom:0;mso-position-horizontal:absolute;mso-position-horizontal-relative:text;mso-position-vertical:absolute;mso-position-vertical-relative:text;mso-width-percent:0;mso-height-percent:0;mso-width-relative:margin;mso-height-relative:margin;v-text-anchor:top" o:gfxdata="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" filled="f" stroked="f">
-                      <v:textbox inset="0,0,0,0">
-                        <w:txbxContent>
-                          <w:p>
-                            <w:pPr>
-                              <w:rPr>
-                                <w:bCs/>
-                                <w:sz w:val="24"/>
-                                <w:szCs w:val="24"/>
-                                <w:lang w:val="en-IN"/>
-                              </w:rPr>
-                            </w:pPr>
-                            <w:r>
-                              <w:rPr>
-                                <w:bCs/>
-                                <w:color w:val="231F20"/>
-                                <w:sz w:val="24"/>
-                                <w:szCs w:val="24"/>
-                                <w:lang w:val="en-IN"/>
-                              </w:rPr>
-                              <w:t xml:space="preserve">    </w:t>
-                            </w:r>
-                            <w:r>
-                              <w:rPr>
-                                <w:bCs/>
-                                <w:color w:val="231F20"/>
-                                <w:sz w:val="24"/>
-                                <w:szCs w:val="24"/>
-                                <w:lang w:val="en-IN"/>
-                              </w:rPr>
-                              <w:t>&lt;&lt;description</w:t>
                             </w:r>
                             <w:r>
                               <w:rPr>
@@ -8336,9 +8077,9 @@
                     </wp:anchor>
                   </w:drawing>
                 </mc:Choice>
-                <mc:Fallback xmlns:w16du="http://schemas.microsoft.com/office/word/2023/wordml/word16du">
+                <mc:Fallback>
                   <w:pict>
-                    <v:shape w14:anchorId="310B778C" id="_x0000_s1064" type="#_x0000_t202" style="position:absolute;margin-left:61.75pt;margin-top:502.15pt;width:177.65pt;height:34.1pt;z-index:487660544;visibility:visible;mso-wrap-style:square;mso-width-percent:0;mso-height-percent:0;mso-wrap-distance-left:9pt;mso-wrap-distance-top:0;mso-wrap-distance-right:9pt;mso-wrap-distance-bottom:0;mso-position-horizontal:absolute;mso-position-horizontal-relative:text;mso-position-vertical:absolute;mso-position-vertical-relative:text;mso-width-percent:0;mso-height-percent:0;mso-width-relative:margin;mso-height-relative:margin;v-text-anchor:top" o:gfxdata="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" filled="f" stroked="f">
+                    <v:shape w14:anchorId="310B778C" id="_x0000_s1064" type="#_x0000_t202" style="position:absolute;margin-left:61.75pt;margin-top:502.15pt;width:177.65pt;height:34.1pt;z-index:487660544;visibility:visible;mso-wrap-style:square;mso-width-percent:0;mso-height-percent:0;mso-wrap-distance-left:9pt;mso-wrap-distance-top:0;mso-wrap-distance-right:9pt;mso-wrap-distance-bottom:0;mso-position-horizontal:absolute;mso-position-horizontal-relative:text;mso-position-vertical:absolute;mso-position-vertical-relative:text;mso-width-percent:0;mso-height-percent:0;mso-width-relative:margin;mso-height-relative:margin;v-text-anchor:top" o:gfxdata="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" filled="f" stroked="f">
                       <v:textbox inset="0,0,0,0">
                         <w:txbxContent>
                           <w:p>
@@ -8516,9 +8257,9 @@
                     </wp:anchor>
                   </w:drawing>
                 </mc:Choice>
-                <mc:Fallback xmlns:w16du="http://schemas.microsoft.com/office/word/2023/wordml/word16du">
+                <mc:Fallback>
                   <w:pict>
-                    <v:shape w14:anchorId="76AFF0CC" id="_x0000_s1065" type="#_x0000_t202" style="position:absolute;margin-left:67.85pt;margin-top:501.9pt;width:177.65pt;height:34.1pt;z-index:487658496;visibility:visible;mso-wrap-style:square;mso-width-percent:0;mso-height-percent:0;mso-wrap-distance-left:9pt;mso-wrap-distance-top:0;mso-wrap-distance-right:9pt;mso-wrap-distance-bottom:0;mso-position-horizontal:absolute;mso-position-horizontal-relative:text;mso-position-vertical:absolute;mso-position-vertical-relative:text;mso-width-percent:0;mso-height-percent:0;mso-width-relative:margin;mso-height-relative:margin;v-text-anchor:top" o:gfxdata="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" filled="f" stroked="f">
+                    <v:shape w14:anchorId="76AFF0CC" id="_x0000_s1065" type="#_x0000_t202" style="position:absolute;margin-left:67.85pt;margin-top:501.9pt;width:177.65pt;height:34.1pt;z-index:487658496;visibility:visible;mso-wrap-style:square;mso-width-percent:0;mso-height-percent:0;mso-wrap-distance-left:9pt;mso-wrap-distance-top:0;mso-wrap-distance-right:9pt;mso-wrap-distance-bottom:0;mso-position-horizontal:absolute;mso-position-horizontal-relative:text;mso-position-vertical:absolute;mso-position-vertical-relative:text;mso-width-percent:0;mso-height-percent:0;mso-width-relative:margin;mso-height-relative:margin;v-text-anchor:top" o:gfxdata="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" filled="f" stroked="f">
                       <v:textbox inset="0,0,0,0">
                         <w:txbxContent>
                           <w:p>
@@ -8697,9 +8438,9 @@
                     </wp:anchor>
                   </w:drawing>
                 </mc:Choice>
-                <mc:Fallback xmlns:w16du="http://schemas.microsoft.com/office/word/2023/wordml/word16du">
+                <mc:Fallback>
                   <w:pict>
-                    <v:shape w14:anchorId="495B2E3D" id="_x0000_s1066" type="#_x0000_t202" style="position:absolute;margin-left:54.95pt;margin-top:12.3pt;width:57.15pt;height:32.25pt;z-index:487672832;visibility:visible;mso-wrap-style:square;mso-width-percent:0;mso-height-percent:0;mso-wrap-distance-left:9pt;mso-wrap-distance-top:0;mso-wrap-distance-right:9pt;mso-wrap-distance-bottom:0;mso-position-horizontal:absolute;mso-position-horizontal-relative:text;mso-position-vertical:absolute;mso-position-vertical-relative:text;mso-width-percent:0;mso-height-percent:0;mso-width-relative:margin;mso-height-relative:margin;v-text-anchor:top" o:gfxdata="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" filled="f" stroked="f">
+                    <v:shape w14:anchorId="495B2E3D" id="_x0000_s1066" type="#_x0000_t202" style="position:absolute;margin-left:54.95pt;margin-top:12.3pt;width:57.15pt;height:32.25pt;z-index:487672832;visibility:visible;mso-wrap-style:square;mso-width-percent:0;mso-height-percent:0;mso-wrap-distance-left:9pt;mso-wrap-distance-top:0;mso-wrap-distance-right:9pt;mso-wrap-distance-bottom:0;mso-position-horizontal:absolute;mso-position-horizontal-relative:text;mso-position-vertical:absolute;mso-position-vertical-relative:text;mso-width-percent:0;mso-height-percent:0;mso-width-relative:margin;mso-height-relative:margin;v-text-anchor:top" o:gfxdata="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" filled="f" stroked="f">
                       <v:textbox inset="0,0,0,0">
                         <w:txbxContent>
                           <w:p>
@@ -8864,9 +8605,9 @@
                     </wp:anchor>
                   </w:drawing>
                 </mc:Choice>
-                <mc:Fallback xmlns:w16du="http://schemas.microsoft.com/office/word/2023/wordml/word16du">
+                <mc:Fallback>
                   <w:pict>
-                    <v:shape w14:anchorId="76AC1B1E" id="_x0000_s1067" type="#_x0000_t202" style="position:absolute;margin-left:-21pt;margin-top:12.6pt;width:74.65pt;height:30.5pt;z-index:487648256;visibility:visible;mso-wrap-style:square;mso-width-percent:0;mso-height-percent:0;mso-wrap-distance-left:9pt;mso-wrap-distance-top:0;mso-wrap-distance-right:9pt;mso-wrap-distance-bottom:0;mso-position-horizontal:absolute;mso-position-horizontal-relative:text;mso-position-vertical:absolute;mso-position-vertical-relative:text;mso-width-percent:0;mso-height-percent:0;mso-width-relative:margin;mso-height-relative:margin;v-text-anchor:top" o:gfxdata="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" filled="f" stroked="f">
+                    <v:shape w14:anchorId="76AC1B1E" id="_x0000_s1067" type="#_x0000_t202" style="position:absolute;margin-left:-21pt;margin-top:12.6pt;width:74.65pt;height:30.5pt;z-index:487648256;visibility:visible;mso-wrap-style:square;mso-width-percent:0;mso-height-percent:0;mso-wrap-distance-left:9pt;mso-wrap-distance-top:0;mso-wrap-distance-right:9pt;mso-wrap-distance-bottom:0;mso-position-horizontal:absolute;mso-position-horizontal-relative:text;mso-position-vertical:absolute;mso-position-vertical-relative:text;mso-width-percent:0;mso-height-percent:0;mso-width-relative:margin;mso-height-relative:margin;v-text-anchor:top" o:gfxdata="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" filled="f" stroked="f">
                       <v:textbox inset="0,0,0,0">
                         <w:txbxContent>
                           <w:p>
@@ -9045,9 +8786,9 @@
                     </wp:anchor>
                   </w:drawing>
                 </mc:Choice>
-                <mc:Fallback xmlns:w16du="http://schemas.microsoft.com/office/word/2023/wordml/word16du">
+                <mc:Fallback>
                   <w:pict>
-                    <v:shape w14:anchorId="1995E2CC" id="_x0000_s1068" type="#_x0000_t202" style="position:absolute;margin-left:81pt;margin-top:12.5pt;width:92.25pt;height:31.45pt;z-index:487693312;visibility:visible;mso-wrap-style:square;mso-width-percent:0;mso-height-percent:0;mso-wrap-distance-left:9pt;mso-wrap-distance-top:0;mso-wrap-distance-right:9pt;mso-wrap-distance-bottom:0;mso-position-horizontal:absolute;mso-position-horizontal-relative:text;mso-position-vertical:absolute;mso-position-vertical-relative:text;mso-width-percent:0;mso-height-percent:0;mso-width-relative:margin;mso-height-relative:margin;v-text-anchor:top" o:gfxdata="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" filled="f" stroked="f">
+                    <v:shape w14:anchorId="1995E2CC" id="_x0000_s1068" type="#_x0000_t202" style="position:absolute;margin-left:81pt;margin-top:12.5pt;width:92.25pt;height:31.45pt;z-index:487693312;visibility:visible;mso-wrap-style:square;mso-width-percent:0;mso-height-percent:0;mso-wrap-distance-left:9pt;mso-wrap-distance-top:0;mso-wrap-distance-right:9pt;mso-wrap-distance-bottom:0;mso-position-horizontal:absolute;mso-position-horizontal-relative:text;mso-position-vertical:absolute;mso-position-vertical-relative:text;mso-width-percent:0;mso-height-percent:0;mso-width-relative:margin;mso-height-relative:margin;v-text-anchor:top" o:gfxdata="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" filled="f" stroked="f">
                       <v:textbox inset="0,0,0,0">
                         <w:txbxContent>
                           <w:p>
@@ -9212,9 +8953,9 @@
                     </wp:anchor>
                   </w:drawing>
                 </mc:Choice>
-                <mc:Fallback xmlns:w16du="http://schemas.microsoft.com/office/word/2023/wordml/word16du">
+                <mc:Fallback>
                   <w:pict>
-                    <v:shape w14:anchorId="2C7F5962" id="_x0000_s1069" type="#_x0000_t202" style="position:absolute;margin-left:-4pt;margin-top:11.75pt;width:85.8pt;height:30.95pt;z-index:487683072;visibility:visible;mso-wrap-style:square;mso-width-percent:0;mso-height-percent:0;mso-wrap-distance-left:9pt;mso-wrap-distance-top:0;mso-wrap-distance-right:9pt;mso-wrap-distance-bottom:0;mso-position-horizontal:absolute;mso-position-horizontal-relative:text;mso-position-vertical:absolute;mso-position-vertical-relative:text;mso-width-percent:0;mso-height-percent:0;mso-width-relative:margin;mso-height-relative:margin;v-text-anchor:top" o:gfxdata="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" filled="f" stroked="f">
+                    <v:shape w14:anchorId="2C7F5962" id="_x0000_s1069" type="#_x0000_t202" style="position:absolute;margin-left:-4pt;margin-top:11.75pt;width:85.8pt;height:30.95pt;z-index:487683072;visibility:visible;mso-wrap-style:square;mso-width-percent:0;mso-height-percent:0;mso-wrap-distance-left:9pt;mso-wrap-distance-top:0;mso-wrap-distance-right:9pt;mso-wrap-distance-bottom:0;mso-position-horizontal:absolute;mso-position-horizontal-relative:text;mso-position-vertical:absolute;mso-position-vertical-relative:text;mso-width-percent:0;mso-height-percent:0;mso-width-relative:margin;mso-height-relative:margin;v-text-anchor:top" o:gfxdata="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" filled="f" stroked="f">
                       <v:textbox inset="0,0,0,0">
                         <w:txbxContent>
                           <w:p>
@@ -9453,9 +9194,9 @@
                     </wp:anchor>
                   </w:drawing>
                 </mc:Choice>
-                <mc:Fallback xmlns:w16du="http://schemas.microsoft.com/office/word/2023/wordml/word16du">
+                <mc:Fallback>
                   <w:pict>
-                    <v:shape w14:anchorId="7E16C089" id="_x0000_s1070" type="#_x0000_t202" style="position:absolute;margin-left:1.55pt;margin-top:13.2pt;width:64.5pt;height:16.8pt;z-index:251177472;visibility:visible;mso-wrap-style:square;mso-width-percent:0;mso-height-percent:0;mso-wrap-distance-left:9pt;mso-wrap-distance-top:0;mso-wrap-distance-right:9pt;mso-wrap-distance-bottom:0;mso-position-horizontal:absolute;mso-position-horizontal-relative:text;mso-position-vertical:absolute;mso-position-vertical-relative:text;mso-width-percent:0;mso-height-percent:0;mso-width-relative:margin;mso-height-relative:margin;v-text-anchor:top" o:gfxdata="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" filled="f" stroked="f">
+                    <v:shape w14:anchorId="7E16C089" id="_x0000_s1070" type="#_x0000_t202" style="position:absolute;margin-left:1.55pt;margin-top:13.2pt;width:64.5pt;height:16.8pt;z-index:251177472;visibility:visible;mso-wrap-style:square;mso-width-percent:0;mso-height-percent:0;mso-wrap-distance-left:9pt;mso-wrap-distance-top:0;mso-wrap-distance-right:9pt;mso-wrap-distance-bottom:0;mso-position-horizontal:absolute;mso-position-horizontal-relative:text;mso-position-vertical:absolute;mso-position-vertical-relative:text;mso-width-percent:0;mso-height-percent:0;mso-width-relative:margin;mso-height-relative:margin;v-text-anchor:top" o:gfxdata="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" filled="f" stroked="f">
                       <v:textbox inset="0,0,0,0">
                         <w:txbxContent>
                           <w:p>
@@ -9601,9 +9342,9 @@
                     </wp:anchor>
                   </w:drawing>
                 </mc:Choice>
-                <mc:Fallback xmlns:w16du="http://schemas.microsoft.com/office/word/2023/wordml/word16du">
+                <mc:Fallback>
                   <w:pict>
-                    <v:shape w14:anchorId="63007ECB" id="_x0000_s1071" type="#_x0000_t202" style="position:absolute;margin-left:1.8pt;margin-top:30.25pt;width:66.75pt;height:15.15pt;z-index:252445184;visibility:visible;mso-wrap-style:square;mso-width-percent:0;mso-height-percent:0;mso-wrap-distance-left:9pt;mso-wrap-distance-top:0;mso-wrap-distance-right:9pt;mso-wrap-distance-bottom:0;mso-position-horizontal:absolute;mso-position-horizontal-relative:text;mso-position-vertical:absolute;mso-position-vertical-relative:text;mso-width-percent:0;mso-height-percent:0;mso-width-relative:margin;mso-height-relative:margin;v-text-anchor:top" o:gfxdata="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" filled="f" stroked="f">
+                    <v:shape w14:anchorId="63007ECB" id="_x0000_s1071" type="#_x0000_t202" style="position:absolute;margin-left:1.8pt;margin-top:30.25pt;width:66.75pt;height:15.15pt;z-index:252445184;visibility:visible;mso-wrap-style:square;mso-width-percent:0;mso-height-percent:0;mso-wrap-distance-left:9pt;mso-wrap-distance-top:0;mso-wrap-distance-right:9pt;mso-wrap-distance-bottom:0;mso-position-horizontal:absolute;mso-position-horizontal-relative:text;mso-position-vertical:absolute;mso-position-vertical-relative:text;mso-width-percent:0;mso-height-percent:0;mso-width-relative:margin;mso-height-relative:margin;v-text-anchor:top" o:gfxdata="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" filled="f" stroked="f">
                       <v:textbox inset="0,0,0,0">
                         <w:txbxContent>
                           <w:p>
@@ -9728,9 +9469,9 @@
                     </wp:anchor>
                   </w:drawing>
                 </mc:Choice>
-                <mc:Fallback xmlns:w16du="http://schemas.microsoft.com/office/word/2023/wordml/word16du">
+                <mc:Fallback>
                   <w:pict>
-                    <v:shape w14:anchorId="10774EB2" id="_x0000_s1072" type="#_x0000_t202" style="position:absolute;margin-left:81.45pt;margin-top:28.55pt;width:91.7pt;height:21pt;z-index:487638016;visibility:visible;mso-wrap-style:square;mso-width-percent:0;mso-height-percent:0;mso-wrap-distance-left:9pt;mso-wrap-distance-top:0;mso-wrap-distance-right:9pt;mso-wrap-distance-bottom:0;mso-position-horizontal:absolute;mso-position-horizontal-relative:text;mso-position-vertical:absolute;mso-position-vertical-relative:text;mso-width-percent:0;mso-height-percent:0;mso-width-relative:margin;mso-height-relative:margin;v-text-anchor:top" o:gfxdata="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" filled="f" stroked="f">
+                    <v:shape w14:anchorId="10774EB2" id="_x0000_s1072" type="#_x0000_t202" style="position:absolute;margin-left:81.45pt;margin-top:28.55pt;width:91.7pt;height:21pt;z-index:487638016;visibility:visible;mso-wrap-style:square;mso-width-percent:0;mso-height-percent:0;mso-wrap-distance-left:9pt;mso-wrap-distance-top:0;mso-wrap-distance-right:9pt;mso-wrap-distance-bottom:0;mso-position-horizontal:absolute;mso-position-horizontal-relative:text;mso-position-vertical:absolute;mso-position-vertical-relative:text;mso-width-percent:0;mso-height-percent:0;mso-width-relative:margin;mso-height-relative:margin;v-text-anchor:top" o:gfxdata="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" filled="f" stroked="f">
                       <v:textbox inset="0,0,0,0">
                         <w:txbxContent>
                           <w:p>
@@ -9834,9 +9575,9 @@
                     </wp:anchor>
                   </w:drawing>
                 </mc:Choice>
-                <mc:Fallback xmlns:w16du="http://schemas.microsoft.com/office/word/2023/wordml/word16du">
+                <mc:Fallback>
                   <w:pict>
-                    <v:shape w14:anchorId="022BB807" id="_x0000_s1073" type="#_x0000_t202" style="position:absolute;margin-left:463.3pt;margin-top:556.9pt;width:71.85pt;height:18pt;z-index:250903040;visibility:visible;mso-wrap-style:square;mso-width-percent:0;mso-height-percent:0;mso-wrap-distance-left:9pt;mso-wrap-distance-top:0;mso-wrap-distance-right:9pt;mso-wrap-distance-bottom:0;mso-position-horizontal:absolute;mso-position-horizontal-relative:text;mso-position-vertical:absolute;mso-position-vertical-relative:text;mso-width-percent:0;mso-height-percent:0;mso-width-relative:margin;mso-height-relative:margin;v-text-anchor:top" o:gfxdata="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" filled="f" stroked="f">
+                    <v:shape w14:anchorId="022BB807" id="_x0000_s1073" type="#_x0000_t202" style="position:absolute;margin-left:463.3pt;margin-top:556.9pt;width:71.85pt;height:18pt;z-index:250903040;visibility:visible;mso-wrap-style:square;mso-width-percent:0;mso-height-percent:0;mso-wrap-distance-left:9pt;mso-wrap-distance-top:0;mso-wrap-distance-right:9pt;mso-wrap-distance-bottom:0;mso-position-horizontal:absolute;mso-position-horizontal-relative:text;mso-position-vertical:absolute;mso-position-vertical-relative:text;mso-width-percent:0;mso-height-percent:0;mso-width-relative:margin;mso-height-relative:margin;v-text-anchor:top" o:gfxdata="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" filled="f" stroked="f">
                       <v:textbox inset="0,0,0,0">
                         <w:txbxContent>
                           <w:p>
@@ -9981,7 +9722,7 @@
           <w:noProof/>
         </w:rPr>
         <w:drawing>
-          <wp:anchor distT="0" distB="0" distL="114300" distR="114300" simplePos="0" relativeHeight="15728124" behindDoc="1" locked="0" layoutInCell="1" allowOverlap="1" wp14:anchorId="575D3FCE" wp14:editId="750C8A64">
+          <wp:anchor distT="0" distB="0" distL="114300" distR="114300" simplePos="0" relativeHeight="15728124" behindDoc="1" locked="0" layoutInCell="1" allowOverlap="1" wp14:anchorId="575D3FCE" wp14:editId="6F0E306A">
             <wp:simplePos x="0" y="0"/>
             <wp:positionH relativeFrom="column">
               <wp:posOffset>71313</wp:posOffset>
@@ -10682,8 +10423,8 @@
           </mc:Choice>
           <mc:Fallback>
             <w:pict>
-              <v:group w14:anchorId="584D219B" id="Group 5" o:spid="_x0000_s1075" style="position:absolute;left:0;text-align:left;margin-left:43pt;margin-top:6.5pt;width:516.75pt;height:280.7pt;z-index:-15693824;mso-wrap-distance-left:0;mso-wrap-distance-right:0;mso-position-horizontal-relative:page" coordorigin="408,405" coordsize="10335,5614" o:gfxdata="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">
-                <v:shape id="Text Box 12" o:spid="_x0000_s1076" type="#_x0000_t202" style="position:absolute;left:408;top:405;width:3839;height:303;visibility:visible;mso-wrap-style:square;v-text-anchor:top" o:gfxdata="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" filled="f" stroked="f">
+              <v:group w14:anchorId="584D219B" id="Group 5" o:spid="_x0000_s1074" style="position:absolute;left:0;text-align:left;margin-left:43pt;margin-top:6.5pt;width:516.75pt;height:280.7pt;z-index:-15693824;mso-wrap-distance-left:0;mso-wrap-distance-right:0;mso-position-horizontal-relative:page" coordorigin="408,405" coordsize="10335,5614" o:gfxdata="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">
+                <v:shape id="Text Box 12" o:spid="_x0000_s1075" type="#_x0000_t202" style="position:absolute;left:408;top:405;width:3839;height:303;visibility:visible;mso-wrap-style:square;v-text-anchor:top" o:gfxdata="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" filled="f" stroked="f">
                   <v:textbox inset="0,0,0,0">
                     <w:txbxContent>
                       <w:p>
@@ -10763,7 +10504,7 @@
                     </w:txbxContent>
                   </v:textbox>
                 </v:shape>
-                <v:shape id="Text Box 11" o:spid="_x0000_s1077" type="#_x0000_t202" style="position:absolute;left:4881;top:409;width:1056;height:303;visibility:visible;mso-wrap-style:square;v-text-anchor:top" o:gfxdata="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" filled="f" stroked="f">
+                <v:shape id="Text Box 11" o:spid="_x0000_s1076" type="#_x0000_t202" style="position:absolute;left:4881;top:409;width:1056;height:303;visibility:visible;mso-wrap-style:square;v-text-anchor:top" o:gfxdata="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" filled="f" stroked="f">
                   <v:textbox inset="0,0,0,0">
                     <w:txbxContent>
                       <w:p>
@@ -10786,7 +10527,7 @@
                     </w:txbxContent>
                   </v:textbox>
                 </v:shape>
-                <v:shape id="Text Box 10" o:spid="_x0000_s1078" type="#_x0000_t202" style="position:absolute;left:6459;top:409;width:512;height:303;visibility:visible;mso-wrap-style:square;v-text-anchor:top" o:gfxdata="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" filled="f" stroked="f">
+                <v:shape id="Text Box 10" o:spid="_x0000_s1077" type="#_x0000_t202" style="position:absolute;left:6459;top:409;width:512;height:303;visibility:visible;mso-wrap-style:square;v-text-anchor:top" o:gfxdata="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" filled="f" stroked="f">
                   <v:textbox inset="0,0,0,0">
                     <w:txbxContent>
                       <w:p>
@@ -10810,7 +10551,7 @@
                     </w:txbxContent>
                   </v:textbox>
                 </v:shape>
-                <v:shape id="Text Box 9" o:spid="_x0000_s1079" type="#_x0000_t202" style="position:absolute;left:7468;top:409;width:1296;height:303;visibility:visible;mso-wrap-style:square;v-text-anchor:top" o:gfxdata="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" filled="f" stroked="f">
+                <v:shape id="Text Box 9" o:spid="_x0000_s1078" type="#_x0000_t202" style="position:absolute;left:7468;top:409;width:1296;height:303;visibility:visible;mso-wrap-style:square;v-text-anchor:top" o:gfxdata="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" filled="f" stroked="f">
                   <v:textbox inset="0,0,0,0">
                     <w:txbxContent>
                       <w:p>
@@ -10852,7 +10593,7 @@
                     </w:txbxContent>
                   </v:textbox>
                 </v:shape>
-                <v:shape id="Text Box 8" o:spid="_x0000_s1080" type="#_x0000_t202" style="position:absolute;left:9217;top:425;width:1079;height:303;visibility:visible;mso-wrap-style:square;v-text-anchor:top" o:gfxdata="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" filled="f" stroked="f">
+                <v:shape id="Text Box 8" o:spid="_x0000_s1079" type="#_x0000_t202" style="position:absolute;left:9217;top:425;width:1079;height:303;visibility:visible;mso-wrap-style:square;v-text-anchor:top" o:gfxdata="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" filled="f" stroked="f">
                   <v:textbox inset="0,0,0,0">
                     <w:txbxContent>
                       <w:p>
@@ -10875,7 +10616,7 @@
                     </w:txbxContent>
                   </v:textbox>
                 </v:shape>
-                <v:shape id="Text Box 7" o:spid="_x0000_s1081" type="#_x0000_t202" style="position:absolute;left:6342;top:5421;width:847;height:598;visibility:visible;mso-wrap-style:square;v-text-anchor:top" o:gfxdata="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" filled="f" stroked="f">
+                <v:shape id="Text Box 7" o:spid="_x0000_s1080" type="#_x0000_t202" style="position:absolute;left:6342;top:5421;width:847;height:598;visibility:visible;mso-wrap-style:square;v-text-anchor:top" o:gfxdata="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" filled="f" stroked="f">
                   <v:textbox inset="0,0,0,0">
                     <w:txbxContent>
                       <w:p>
@@ -10949,7 +10690,7 @@
                     </w:txbxContent>
                   </v:textbox>
                 </v:shape>
-                <v:shape id="Text Box 6" o:spid="_x0000_s1082" type="#_x0000_t202" style="position:absolute;left:8943;top:5404;width:1800;height:303;visibility:visible;mso-wrap-style:square;v-text-anchor:top" o:gfxdata="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" filled="f" stroked="f">
+                <v:shape id="Text Box 6" o:spid="_x0000_s1081" type="#_x0000_t202" style="position:absolute;left:8943;top:5404;width:1800;height:303;visibility:visible;mso-wrap-style:square;v-text-anchor:top" o:gfxdata="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" filled="f" stroked="f">
                   <v:textbox inset="0,0,0,0">
                     <w:txbxContent>
                       <w:p>
@@ -10988,6 +10729,153 @@
           <w:sz w:val="8"/>
         </w:rPr>
       </w:pPr>
+      <w:r>
+        <w:rPr>
+          <w:rFonts w:ascii="Arial" w:hAnsi="Arial" w:cs="Arial"/>
+          <w:noProof/>
+          <w:sz w:val="16"/>
+          <w:szCs w:val="16"/>
+        </w:rPr>
+        <mc:AlternateContent>
+          <mc:Choice Requires="wps">
+            <w:drawing>
+              <wp:anchor distT="0" distB="0" distL="114300" distR="114300" simplePos="0" relativeHeight="487624704" behindDoc="0" locked="0" layoutInCell="1" allowOverlap="1" wp14:anchorId="4688A267" wp14:editId="62D7CF26">
+                <wp:simplePos x="0" y="0"/>
+                <wp:positionH relativeFrom="column">
+                  <wp:posOffset>628650</wp:posOffset>
+                </wp:positionH>
+                <wp:positionV relativeFrom="paragraph">
+                  <wp:posOffset>253942</wp:posOffset>
+                </wp:positionV>
+                <wp:extent cx="2113107" cy="385502"/>
+                <wp:effectExtent l="0" t="0" r="0" b="0"/>
+                <wp:wrapNone/>
+                <wp:docPr id="2" name="Textbox 8"/>
+                <wp:cNvGraphicFramePr/>
+                <a:graphic xmlns:a="http://schemas.openxmlformats.org/drawingml/2006/main">
+                  <a:graphicData uri="http://schemas.microsoft.com/office/word/2010/wordprocessingShape">
+                    <wps:wsp>
+                      <wps:cNvSpPr txBox="1"/>
+                      <wps:spPr>
+                        <a:xfrm>
+                          <a:off x="0" y="0"/>
+                          <a:ext cx="2113107" cy="385502"/>
+                        </a:xfrm>
+                        <a:prstGeom prst="rect">
+                          <a:avLst/>
+                        </a:prstGeom>
+                      </wps:spPr>
+                      <wps:txbx>
+                        <w:txbxContent>
+                          <w:p>
+                            <w:pPr>
+                              <w:rPr>
+                                <w:bCs/>
+                                <w:sz w:val="24"/>
+                                <w:szCs w:val="24"/>
+                                <w:lang w:val="en-IN"/>
+                              </w:rPr>
+                            </w:pPr>
+                            <w:r>
+                              <w:rPr>
+                                <w:bCs/>
+                                <w:color w:val="231F20"/>
+                                <w:sz w:val="24"/>
+                                <w:szCs w:val="24"/>
+                                <w:lang w:val="en-IN"/>
+                              </w:rPr>
+                              <w:t>&lt;&lt;description</w:t>
+                            </w:r>
+                            <w:r>
+                              <w:rPr>
+                                <w:bCs/>
+                                <w:color w:val="231F20"/>
+                                <w:sz w:val="24"/>
+                                <w:szCs w:val="24"/>
+                                <w:lang w:val="en-IN"/>
+                              </w:rPr>
+                              <w:t>1</w:t>
+                            </w:r>
+                            <w:r>
+                              <w:rPr>
+                                <w:bCs/>
+                                <w:color w:val="231F20"/>
+                                <w:sz w:val="24"/>
+                                <w:szCs w:val="24"/>
+                                <w:lang w:val="en-IN"/>
+                              </w:rPr>
+                              <w:t>&gt;&gt;</w:t>
+                            </w:r>
+                          </w:p>
+                        </w:txbxContent>
+                      </wps:txbx>
+                      <wps:bodyPr wrap="square" lIns="0" tIns="0" rIns="0" bIns="0" rtlCol="0">
+                        <a:noAutofit/>
+                      </wps:bodyPr>
+                    </wps:wsp>
+                  </a:graphicData>
+                </a:graphic>
+                <wp14:sizeRelH relativeFrom="margin">
+                  <wp14:pctWidth>0</wp14:pctWidth>
+                </wp14:sizeRelH>
+                <wp14:sizeRelV relativeFrom="margin">
+                  <wp14:pctHeight>0</wp14:pctHeight>
+                </wp14:sizeRelV>
+              </wp:anchor>
+            </w:drawing>
+          </mc:Choice>
+          <mc:Fallback>
+            <w:pict>
+              <v:shape w14:anchorId="4688A267" id="_x0000_s1082" type="#_x0000_t202" style="position:absolute;margin-left:49.5pt;margin-top:20pt;width:166.4pt;height:30.35pt;z-index:487624704;visibility:visible;mso-wrap-style:square;mso-width-percent:0;mso-height-percent:0;mso-wrap-distance-left:9pt;mso-wrap-distance-top:0;mso-wrap-distance-right:9pt;mso-wrap-distance-bottom:0;mso-position-horizontal:absolute;mso-position-horizontal-relative:text;mso-position-vertical:absolute;mso-position-vertical-relative:text;mso-width-percent:0;mso-height-percent:0;mso-width-relative:margin;mso-height-relative:margin;v-text-anchor:top" o:gfxdata="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" filled="f" stroked="f">
+                <v:textbox inset="0,0,0,0">
+                  <w:txbxContent>
+                    <w:p>
+                      <w:pPr>
+                        <w:rPr>
+                          <w:bCs/>
+                          <w:sz w:val="24"/>
+                          <w:szCs w:val="24"/>
+                          <w:lang w:val="en-IN"/>
+                        </w:rPr>
+                      </w:pPr>
+                      <w:r>
+                        <w:rPr>
+                          <w:bCs/>
+                          <w:color w:val="231F20"/>
+                          <w:sz w:val="24"/>
+                          <w:szCs w:val="24"/>
+                          <w:lang w:val="en-IN"/>
+                        </w:rPr>
+                        <w:t>&lt;&lt;description</w:t>
+                      </w:r>
+                      <w:r>
+                        <w:rPr>
+                          <w:bCs/>
+                          <w:color w:val="231F20"/>
+                          <w:sz w:val="24"/>
+                          <w:szCs w:val="24"/>
+                          <w:lang w:val="en-IN"/>
+                        </w:rPr>
+                        <w:t>1</w:t>
+                      </w:r>
+                      <w:r>
+                        <w:rPr>
+                          <w:bCs/>
+                          <w:color w:val="231F20"/>
+                          <w:sz w:val="24"/>
+                          <w:szCs w:val="24"/>
+                          <w:lang w:val="en-IN"/>
+                        </w:rPr>
+                        <w:t>&gt;&gt;</w:t>
+                      </w:r>
+                    </w:p>
+                  </w:txbxContent>
+                </v:textbox>
+              </v:shape>
+            </w:pict>
+          </mc:Fallback>
+        </mc:AlternateContent>
+      </w:r>
     </w:p>
     <w:p>
       <w:pPr>
@@ -11595,7 +11483,7 @@
               </wp:anchor>
             </w:drawing>
           </mc:Choice>
-          <mc:Fallback xmlns:w16du="http://schemas.microsoft.com/office/word/2023/wordml/word16du">
+          <mc:Fallback>
             <w:pict>
               <v:group w14:anchorId="273E5BF6" id="Group 2" o:spid="_x0000_s1083" style="position:absolute;margin-left:.35pt;margin-top:801.2pt;width:594.95pt;height:40.7pt;z-index:15732224;mso-position-horizontal-relative:page;mso-position-vertical-relative:page" coordorigin="7,16024" coordsize="11899,814" o:gfxdata="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">
                 <v:shape id="Picture 4" o:spid="_x0000_s1084" type="#_x0000_t75" style="position:absolute;left:7;top:16024;width:11899;height:814;visibility:visible;mso-wrap-style:square" o:gfxdata="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">
@@ -11800,7 +11688,7 @@
 </file>
 
 <file path=word/styles.xml><?xml version="1.0" encoding="utf-8"?>
-<w:styles xmlns:mc="http://schemas.openxmlformats.org/markup-compatibility/2006" xmlns:r="http://schemas.openxmlformats.org/officeDocument/2006/relationships" xmlns:w="http://schemas.openxmlformats.org/wordprocessingml/2006/main" xmlns:w14="http://schemas.microsoft.com/office/word/2010/wordml" xmlns:w15="http://schemas.microsoft.com/office/word/2012/wordml" xmlns:w16cex="http://schemas.microsoft.com/office/word/2018/wordml/cex" xmlns:w16cid="http://schemas.microsoft.com/office/word/2016/wordml/cid" xmlns:w16="http://schemas.microsoft.com/office/word/2018/wordml" xmlns:w16sdtdh="http://schemas.microsoft.com/office/word/2020/wordml/sdtdatahash" xmlns:w16se="http://schemas.microsoft.com/office/word/2015/wordml/symex" mc:Ignorable="w14 w15 w16se w16cid w16 w16cex w16sdtdh">
+<w:styles xmlns:mc="http://schemas.openxmlformats.org/markup-compatibility/2006" xmlns:r="http://schemas.openxmlformats.org/officeDocument/2006/relationships" xmlns:w="http://schemas.openxmlformats.org/wordprocessingml/2006/main" xmlns:w14="http://schemas.microsoft.com/office/word/2010/wordml" xmlns:w15="http://schemas.microsoft.com/office/word/2012/wordml" xmlns:w16cex="http://schemas.microsoft.com/office/word/2018/wordml/cex" xmlns:w16cid="http://schemas.microsoft.com/office/word/2016/wordml/cid" xmlns:w16="http://schemas.microsoft.com/office/word/2018/wordml" xmlns:w16du="http://schemas.microsoft.com/office/word/2023/wordml/word16du" xmlns:w16sdtdh="http://schemas.microsoft.com/office/word/2020/wordml/sdtdatahash" xmlns:w16se="http://schemas.microsoft.com/office/word/2015/wordml/symex" mc:Ignorable="w14 w15 w16se w16cid w16 w16cex w16sdtdh w16du">
   <w:docDefaults>
     <w:rPrDefault>
       <w:rPr>

</xml_diff>